<commit_message>
Updated board in all user design files
</commit_message>
<xml_diff>
--- a/Documentation/User Design/USER-MANUAL(editable).docx
+++ b/Documentation/User Design/USER-MANUAL(editable).docx
@@ -8,9 +8,9 @@
           <w:noProof/>
         </w:rPr>
         <w:drawing>
-          <wp:inline distT="0" distB="0" distL="0" distR="0" wp14:anchorId="528D1136" wp14:editId="08DA3444">
-            <wp:extent cx="6067425" cy="6105525"/>
-            <wp:effectExtent l="0" t="0" r="9525" b="9525"/>
+          <wp:inline distT="0" distB="0" distL="0" distR="0" wp14:anchorId="216575D1" wp14:editId="49C80BB5">
+            <wp:extent cx="6645910" cy="6654165"/>
+            <wp:effectExtent l="0" t="0" r="2540" b="0"/>
             <wp:docPr id="1" name="Picture 1"/>
             <wp:cNvGraphicFramePr>
               <a:graphicFrameLocks xmlns:a="http://schemas.openxmlformats.org/drawingml/2006/main" noChangeAspect="1"/>
@@ -31,7 +31,7 @@
                   <pic:spPr>
                     <a:xfrm>
                       <a:off x="0" y="0"/>
-                      <a:ext cx="6067425" cy="6105525"/>
+                      <a:ext cx="6645910" cy="6654165"/>
                     </a:xfrm>
                     <a:prstGeom prst="rect">
                       <a:avLst/>
@@ -5058,7 +5058,7 @@
         <mc:AlternateContent>
           <mc:Choice Requires="wps">
             <w:drawing>
-              <wp:anchor distT="0" distB="0" distL="114300" distR="114300" simplePos="0" relativeHeight="251758592" behindDoc="1" locked="0" layoutInCell="1" allowOverlap="1" wp14:anchorId="2F9E70CB" wp14:editId="6F0F8882">
+              <wp:anchor distT="0" distB="0" distL="114300" distR="114300" simplePos="0" relativeHeight="251758592" behindDoc="1" locked="0" layoutInCell="1" allowOverlap="1" wp14:anchorId="2F9E70CB" wp14:editId="0D1E78BC">
                 <wp:simplePos x="0" y="0"/>
                 <wp:positionH relativeFrom="margin">
                   <wp:align>right</wp:align>
@@ -5066,13 +5066,13 @@
                 <wp:positionV relativeFrom="paragraph">
                   <wp:posOffset>234315</wp:posOffset>
                 </wp:positionV>
-                <wp:extent cx="3168015" cy="701675"/>
-                <wp:effectExtent l="0" t="0" r="0" b="3175"/>
+                <wp:extent cx="3168015" cy="520700"/>
+                <wp:effectExtent l="0" t="0" r="0" b="0"/>
                 <wp:wrapTight wrapText="bothSides">
                   <wp:wrapPolygon edited="0">
                     <wp:start x="390" y="0"/>
-                    <wp:lineTo x="390" y="21111"/>
-                    <wp:lineTo x="21171" y="21111"/>
+                    <wp:lineTo x="390" y="20546"/>
+                    <wp:lineTo x="21171" y="20546"/>
                     <wp:lineTo x="21171" y="0"/>
                     <wp:lineTo x="390" y="0"/>
                   </wp:wrapPolygon>
@@ -5086,7 +5086,7 @@
                       <wps:spPr>
                         <a:xfrm>
                           <a:off x="0" y="0"/>
-                          <a:ext cx="3168015" cy="701748"/>
+                          <a:ext cx="3168015" cy="520995"/>
                         </a:xfrm>
                         <a:prstGeom prst="rect">
                           <a:avLst/>
@@ -5100,16 +5100,7 @@
                         <w:txbxContent>
                           <w:p>
                             <w:r>
-                              <w:t>Have at least one (3 habitat) Biome</w:t>
-                            </w:r>
-                            <w:r>
-                              <w:t xml:space="preserve"> </w:t>
-                            </w:r>
-                            <w:r>
-                              <w:t xml:space="preserve">with one National Park </w:t>
-                            </w:r>
-                            <w:r>
-                              <w:t xml:space="preserve">and have at least </w:t>
+                              <w:t xml:space="preserve">Save at least one Biome and have at least </w:t>
                             </w:r>
                             <w:r>
                               <w:rPr>
@@ -5146,25 +5137,12 @@
           </mc:Choice>
           <mc:Fallback>
             <w:pict>
-              <v:shapetype w14:anchorId="2F9E70CB" id="_x0000_t202" coordsize="21600,21600" o:spt="202" path="m,l,21600r21600,l21600,xe">
-                <v:stroke joinstyle="miter"/>
-                <v:path gradientshapeok="t" o:connecttype="rect"/>
-              </v:shapetype>
-              <v:shape id="Text Box 195" o:spid="_x0000_s1054" type="#_x0000_t202" style="position:absolute;left:0;text-align:left;margin-left:198.25pt;margin-top:18.45pt;width:249.45pt;height:55.25pt;z-index:-251557888;visibility:visible;mso-wrap-style:square;mso-width-percent:0;mso-height-percent:0;mso-wrap-distance-left:9pt;mso-wrap-distance-top:0;mso-wrap-distance-right:9pt;mso-wrap-distance-bottom:0;mso-position-horizontal:right;mso-position-horizontal-relative:margin;mso-position-vertical:absolute;mso-position-vertical-relative:text;mso-width-percent:0;mso-height-percent:0;mso-width-relative:margin;mso-height-relative:margin;v-text-anchor:top" o:gfxdata="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" filled="f" stroked="f" strokeweight=".5pt">
+              <v:shape w14:anchorId="2F9E70CB" id="Text Box 195" o:spid="_x0000_s1054" type="#_x0000_t202" style="position:absolute;left:0;text-align:left;margin-left:198.25pt;margin-top:18.45pt;width:249.45pt;height:41pt;z-index:-251557888;visibility:visible;mso-wrap-style:square;mso-width-percent:0;mso-height-percent:0;mso-wrap-distance-left:9pt;mso-wrap-distance-top:0;mso-wrap-distance-right:9pt;mso-wrap-distance-bottom:0;mso-position-horizontal:right;mso-position-horizontal-relative:margin;mso-position-vertical:absolute;mso-position-vertical-relative:text;mso-width-percent:0;mso-height-percent:0;mso-width-relative:margin;mso-height-relative:margin;v-text-anchor:top" o:gfxdata="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" filled="f" stroked="f" strokeweight=".5pt">
                 <v:textbox>
                   <w:txbxContent>
                     <w:p>
                       <w:r>
-                        <w:t>Have at least one (3 habitat) Biome</w:t>
-                      </w:r>
-                      <w:r>
-                        <w:t xml:space="preserve"> </w:t>
-                      </w:r>
-                      <w:r>
-                        <w:t xml:space="preserve">with one National Park </w:t>
-                      </w:r>
-                      <w:r>
-                        <w:t xml:space="preserve">and have at least </w:t>
+                        <w:t xml:space="preserve">Save at least one Biome and have at least </w:t>
                       </w:r>
                       <w:r>
                         <w:rPr>
@@ -5920,7 +5898,7 @@
           </mc:Choice>
           <mc:Fallback>
             <w:pict>
-              <v:shape w14:anchorId="0544AC8D" id="Text Box 207" o:spid="_x0000_s1055" type="#_x0000_t202" style="position:absolute;margin-left:0;margin-top:.6pt;width:186.75pt;height:237.75pt;z-index:-251516928;visibility:visible;mso-wrap-style:square;mso-width-percent:0;mso-height-percent:0;mso-wrap-distance-left:9pt;mso-wrap-distance-top:0;mso-wrap-distance-right:9pt;mso-wrap-distance-bottom:0;mso-position-horizontal:center;mso-position-horizontal-relative:margin;mso-position-vertical:absolute;mso-position-vertical-relative:text;mso-width-percent:0;mso-height-percent:0;mso-width-relative:margin;mso-height-relative:margin;v-text-anchor:top" o:gfxdata="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" fillcolor="white [3201]" strokecolor="black [3213]" strokeweight="1.5pt">
+              <v:shape w14:anchorId="0544AC8D" id="Text Box 207" o:spid="_x0000_s1055" type="#_x0000_t202" style="position:absolute;margin-left:0;margin-top:.6pt;width:186.75pt;height:237.75pt;z-index:-251516928;visibility:visible;mso-wrap-style:square;mso-width-percent:0;mso-height-percent:0;mso-wrap-distance-left:9pt;mso-wrap-distance-top:0;mso-wrap-distance-right:9pt;mso-wrap-distance-bottom:0;mso-position-horizontal:center;mso-position-horizontal-relative:margin;mso-position-vertical:absolute;mso-position-vertical-relative:text;mso-width-percent:0;mso-height-percent:0;mso-width-relative:margin;mso-height-relative:margin;v-text-anchor:top" o:gfxdata="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" fillcolor="white [3201]" strokecolor="black [3213]" strokeweight="1.5pt">
                 <v:textbox>
                   <w:txbxContent>
                     <w:p/>
@@ -5989,10 +5967,7 @@
                         <w:t>️</w:t>
                       </w:r>
                       <w:r>
-                        <w:t>2</w:t>
-                      </w:r>
-                      <w:r>
-                        <w:t>0</w:t>
+                        <w:t>20</w:t>
                       </w:r>
                       <w:r>
                         <w:br/>
@@ -6017,10 +5992,7 @@
                         <w:t>️</w:t>
                       </w:r>
                       <w:r>
-                        <w:t>6</w:t>
-                      </w:r>
-                      <w:r>
-                        <w:t>0</w:t>
+                        <w:t>60</w:t>
                       </w:r>
                       <w:r>
                         <w:br/>
@@ -6045,10 +6017,7 @@
                         <w:t>️</w:t>
                       </w:r>
                       <w:r>
-                        <w:t>18</w:t>
-                      </w:r>
-                      <w:r>
-                        <w:t>0</w:t>
+                        <w:t>180</w:t>
                       </w:r>
                       <w:r>
                         <w:br/>
@@ -6427,7 +6396,7 @@
           </mc:Choice>
           <mc:Fallback>
             <w:pict>
-              <v:shape w14:anchorId="10B80B43" id="Text Box 205" o:spid="_x0000_s1056" type="#_x0000_t202" style="position:absolute;margin-left:-27.65pt;margin-top:.8pt;width:186.75pt;height:236.9pt;z-index:-251521024;visibility:visible;mso-wrap-style:square;mso-width-percent:0;mso-height-percent:0;mso-wrap-distance-left:9pt;mso-wrap-distance-top:0;mso-wrap-distance-right:9pt;mso-wrap-distance-bottom:0;mso-position-horizontal:absolute;mso-position-horizontal-relative:margin;mso-position-vertical:absolute;mso-position-vertical-relative:text;mso-width-percent:0;mso-height-percent:0;mso-width-relative:margin;mso-height-relative:margin;v-text-anchor:top" o:gfxdata="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" fillcolor="white [3201]" strokecolor="black [3213]" strokeweight="1.5pt">
+              <v:shape w14:anchorId="10B80B43" id="Text Box 205" o:spid="_x0000_s1056" type="#_x0000_t202" style="position:absolute;margin-left:-27.65pt;margin-top:.8pt;width:186.75pt;height:236.9pt;z-index:-251521024;visibility:visible;mso-wrap-style:square;mso-width-percent:0;mso-height-percent:0;mso-wrap-distance-left:9pt;mso-wrap-distance-top:0;mso-wrap-distance-right:9pt;mso-wrap-distance-bottom:0;mso-position-horizontal:absolute;mso-position-horizontal-relative:margin;mso-position-vertical:absolute;mso-position-vertical-relative:text;mso-width-percent:0;mso-height-percent:0;mso-width-relative:margin;mso-height-relative:margin;v-text-anchor:top" o:gfxdata="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" fillcolor="white [3201]" strokecolor="black [3213]" strokeweight="1.5pt">
                 <v:textbox>
                   <w:txbxContent>
                     <w:p/>
@@ -6734,7 +6703,7 @@
           </mc:Choice>
           <mc:Fallback>
             <w:pict>
-              <v:shape w14:anchorId="7AD88EA2" id="Text Box 206" o:spid="_x0000_s1057" type="#_x0000_t202" style="position:absolute;margin-left:-17.75pt;margin-top:7.55pt;width:169.15pt;height:57.75pt;z-index:251797504;visibility:visible;mso-wrap-style:square;mso-wrap-distance-left:9pt;mso-wrap-distance-top:0;mso-wrap-distance-right:9pt;mso-wrap-distance-bottom:0;mso-position-horizontal:absolute;mso-position-horizontal-relative:margin;mso-position-vertical:absolute;mso-position-vertical-relative:text;v-text-anchor:top" o:gfxdata="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" fillcolor="#606" strokeweight="1.5pt">
+              <v:shape w14:anchorId="7AD88EA2" id="Text Box 206" o:spid="_x0000_s1057" type="#_x0000_t202" style="position:absolute;margin-left:-17.75pt;margin-top:7.55pt;width:169.15pt;height:57.75pt;z-index:251797504;visibility:visible;mso-wrap-style:square;mso-wrap-distance-left:9pt;mso-wrap-distance-top:0;mso-wrap-distance-right:9pt;mso-wrap-distance-bottom:0;mso-position-horizontal:absolute;mso-position-horizontal-relative:margin;mso-position-vertical:absolute;mso-position-vertical-relative:text;v-text-anchor:top" o:gfxdata="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" fillcolor="#606" strokeweight="1.5pt">
                 <v:textbox>
                   <w:txbxContent>
                     <w:p>
@@ -6850,7 +6819,7 @@
           </mc:Choice>
           <mc:Fallback>
             <w:pict>
-              <v:shape w14:anchorId="069C4C34" id="Text Box 208" o:spid="_x0000_s1058" type="#_x0000_t202" style="position:absolute;margin-left:0;margin-top:8.3pt;width:169.1pt;height:57.7pt;z-index:251801600;visibility:visible;mso-wrap-style:square;mso-wrap-distance-left:9pt;mso-wrap-distance-top:0;mso-wrap-distance-right:9pt;mso-wrap-distance-bottom:0;mso-position-horizontal:center;mso-position-horizontal-relative:margin;mso-position-vertical:absolute;mso-position-vertical-relative:text;v-text-anchor:top" o:gfxdata="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" fillcolor="#606" strokeweight="1.5pt">
+              <v:shape w14:anchorId="069C4C34" id="Text Box 208" o:spid="_x0000_s1058" type="#_x0000_t202" style="position:absolute;margin-left:0;margin-top:8.3pt;width:169.1pt;height:57.7pt;z-index:251801600;visibility:visible;mso-wrap-style:square;mso-wrap-distance-left:9pt;mso-wrap-distance-top:0;mso-wrap-distance-right:9pt;mso-wrap-distance-bottom:0;mso-position-horizontal:center;mso-position-horizontal-relative:margin;mso-position-vertical:absolute;mso-position-vertical-relative:text;v-text-anchor:top" o:gfxdata="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" fillcolor="#606" strokeweight="1.5pt">
                 <v:textbox>
                   <w:txbxContent>
                     <w:p>
@@ -7164,7 +7133,7 @@
           </mc:Choice>
           <mc:Fallback>
             <w:pict>
-              <v:shape w14:anchorId="3B96DD3F" id="Text Box 212" o:spid="_x0000_s1059" type="#_x0000_t202" style="position:absolute;margin-left:0;margin-top:22.1pt;width:186.75pt;height:237.75pt;z-index:-251508736;visibility:visible;mso-wrap-style:square;mso-width-percent:0;mso-height-percent:0;mso-wrap-distance-left:9pt;mso-wrap-distance-top:0;mso-wrap-distance-right:9pt;mso-wrap-distance-bottom:0;mso-position-horizontal:center;mso-position-horizontal-relative:margin;mso-position-vertical:absolute;mso-position-vertical-relative:text;mso-width-percent:0;mso-height-percent:0;mso-width-relative:margin;mso-height-relative:margin;v-text-anchor:top" o:gfxdata="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" fillcolor="white [3201]" strokecolor="black [3213]" strokeweight="1.5pt">
+              <v:shape w14:anchorId="3B96DD3F" id="Text Box 212" o:spid="_x0000_s1059" type="#_x0000_t202" style="position:absolute;margin-left:0;margin-top:22.1pt;width:186.75pt;height:237.75pt;z-index:-251508736;visibility:visible;mso-wrap-style:square;mso-width-percent:0;mso-height-percent:0;mso-wrap-distance-left:9pt;mso-wrap-distance-top:0;mso-wrap-distance-right:9pt;mso-wrap-distance-bottom:0;mso-position-horizontal:center;mso-position-horizontal-relative:margin;mso-position-vertical:absolute;mso-position-vertical-relative:text;mso-width-percent:0;mso-height-percent:0;mso-width-relative:margin;mso-height-relative:margin;v-text-anchor:top" o:gfxdata="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" fillcolor="white [3201]" strokecolor="black [3213]" strokeweight="1.5pt">
                 <v:textbox>
                   <w:txbxContent>
                     <w:p/>
@@ -7655,7 +7624,7 @@
           </mc:Choice>
           <mc:Fallback>
             <w:pict>
-              <v:shape w14:anchorId="03155FE6" id="Text Box 209" o:spid="_x0000_s1060" type="#_x0000_t202" style="position:absolute;margin-left:-27.65pt;margin-top:22.05pt;width:186.75pt;height:237.75pt;z-index:-251512832;visibility:visible;mso-wrap-style:square;mso-width-percent:0;mso-height-percent:0;mso-wrap-distance-left:9pt;mso-wrap-distance-top:0;mso-wrap-distance-right:9pt;mso-wrap-distance-bottom:0;mso-position-horizontal:absolute;mso-position-horizontal-relative:margin;mso-position-vertical:absolute;mso-position-vertical-relative:text;mso-width-percent:0;mso-height-percent:0;mso-width-relative:margin;mso-height-relative:margin;v-text-anchor:top" o:gfxdata="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" fillcolor="white [3201]" strokecolor="black [3213]" strokeweight="1.5pt">
+              <v:shape w14:anchorId="03155FE6" id="Text Box 209" o:spid="_x0000_s1060" type="#_x0000_t202" style="position:absolute;margin-left:-27.65pt;margin-top:22.05pt;width:186.75pt;height:237.75pt;z-index:-251512832;visibility:visible;mso-wrap-style:square;mso-width-percent:0;mso-height-percent:0;mso-wrap-distance-left:9pt;mso-wrap-distance-top:0;mso-wrap-distance-right:9pt;mso-wrap-distance-bottom:0;mso-position-horizontal:absolute;mso-position-horizontal-relative:margin;mso-position-vertical:absolute;mso-position-vertical-relative:text;mso-width-percent:0;mso-height-percent:0;mso-width-relative:margin;mso-height-relative:margin;v-text-anchor:top" o:gfxdata="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" fillcolor="white [3201]" strokecolor="black [3213]" strokeweight="1.5pt">
                 <v:textbox>
                   <w:txbxContent>
                     <w:p/>
@@ -7963,7 +7932,7 @@
           </mc:Choice>
           <mc:Fallback>
             <w:pict>
-              <v:shape w14:anchorId="662256C5" id="Text Box 210" o:spid="_x0000_s1061" type="#_x0000_t202" style="position:absolute;margin-left:-19.4pt;margin-top:5.55pt;width:169.15pt;height:57.75pt;z-index:251805696;visibility:visible;mso-wrap-style:square;mso-wrap-distance-left:9pt;mso-wrap-distance-top:0;mso-wrap-distance-right:9pt;mso-wrap-distance-bottom:0;mso-position-horizontal:absolute;mso-position-horizontal-relative:margin;mso-position-vertical:absolute;mso-position-vertical-relative:text;v-text-anchor:top" o:gfxdata="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" fillcolor="#1f3763 [1604]" strokeweight="1.5pt">
+              <v:shape w14:anchorId="662256C5" id="Text Box 210" o:spid="_x0000_s1061" type="#_x0000_t202" style="position:absolute;margin-left:-19.4pt;margin-top:5.55pt;width:169.15pt;height:57.75pt;z-index:251805696;visibility:visible;mso-wrap-style:square;mso-wrap-distance-left:9pt;mso-wrap-distance-top:0;mso-wrap-distance-right:9pt;mso-wrap-distance-bottom:0;mso-position-horizontal:absolute;mso-position-horizontal-relative:margin;mso-position-vertical:absolute;mso-position-vertical-relative:text;v-text-anchor:top" o:gfxdata="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" fillcolor="#1f3763 [1604]" strokeweight="1.5pt">
                 <v:textbox>
                   <w:txbxContent>
                     <w:p>
@@ -8081,7 +8050,7 @@
           </mc:Choice>
           <mc:Fallback>
             <w:pict>
-              <v:shape w14:anchorId="21D9D5CB" id="Text Box 213" o:spid="_x0000_s1062" type="#_x0000_t202" style="position:absolute;margin-left:0;margin-top:6.35pt;width:169.15pt;height:57.75pt;z-index:251809792;visibility:visible;mso-wrap-style:square;mso-wrap-distance-left:9pt;mso-wrap-distance-top:0;mso-wrap-distance-right:9pt;mso-wrap-distance-bottom:0;mso-position-horizontal:center;mso-position-horizontal-relative:margin;mso-position-vertical:absolute;mso-position-vertical-relative:text;v-text-anchor:top" o:gfxdata="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" fillcolor="#1f3763 [1604]" strokeweight="1.5pt">
+              <v:shape w14:anchorId="21D9D5CB" id="Text Box 213" o:spid="_x0000_s1062" type="#_x0000_t202" style="position:absolute;margin-left:0;margin-top:6.35pt;width:169.15pt;height:57.75pt;z-index:251809792;visibility:visible;mso-wrap-style:square;mso-wrap-distance-left:9pt;mso-wrap-distance-top:0;mso-wrap-distance-right:9pt;mso-wrap-distance-bottom:0;mso-position-horizontal:center;mso-position-horizontal-relative:margin;mso-position-vertical:absolute;mso-position-vertical-relative:text;v-text-anchor:top" o:gfxdata="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" fillcolor="#1f3763 [1604]" strokeweight="1.5pt">
                 <v:textbox>
                   <w:txbxContent>
                     <w:p>
@@ -8208,7 +8177,7 @@
           </mc:Choice>
           <mc:Fallback>
             <w:pict>
-              <v:shape w14:anchorId="33EBF529" id="Text Box 221" o:spid="_x0000_s1063" type="#_x0000_t202" style="position:absolute;margin-left:373.85pt;margin-top:30.25pt;width:169.1pt;height:57.7pt;z-index:251822080;visibility:visible;mso-wrap-style:square;mso-wrap-distance-left:9pt;mso-wrap-distance-top:0;mso-wrap-distance-right:9pt;mso-wrap-distance-bottom:0;mso-position-horizontal:absolute;mso-position-horizontal-relative:margin;mso-position-vertical:absolute;mso-position-vertical-relative:text;v-text-anchor:top" o:gfxdata="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" fillcolor="green" strokeweight="1.5pt">
+              <v:shape w14:anchorId="33EBF529" id="Text Box 221" o:spid="_x0000_s1063" type="#_x0000_t202" style="position:absolute;margin-left:373.85pt;margin-top:30.25pt;width:169.1pt;height:57.7pt;z-index:251822080;visibility:visible;mso-wrap-style:square;mso-wrap-distance-left:9pt;mso-wrap-distance-top:0;mso-wrap-distance-right:9pt;mso-wrap-distance-bottom:0;mso-position-horizontal:absolute;mso-position-horizontal-relative:margin;mso-position-vertical:absolute;mso-position-vertical-relative:text;v-text-anchor:top" o:gfxdata="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" fillcolor="green" strokeweight="1.5pt">
                 <v:textbox>
                   <w:txbxContent>
                     <w:p>
@@ -8518,7 +8487,7 @@
           </mc:Choice>
           <mc:Fallback>
             <w:pict>
-              <v:shape w14:anchorId="5CA4FA52" id="Text Box 220" o:spid="_x0000_s1064" type="#_x0000_t202" style="position:absolute;margin-left:365.85pt;margin-top:24.1pt;width:186.75pt;height:238.6pt;z-index:-251496448;visibility:visible;mso-wrap-style:square;mso-width-percent:0;mso-height-percent:0;mso-wrap-distance-left:9pt;mso-wrap-distance-top:0;mso-wrap-distance-right:9pt;mso-wrap-distance-bottom:0;mso-position-horizontal:absolute;mso-position-horizontal-relative:margin;mso-position-vertical:absolute;mso-position-vertical-relative:text;mso-width-percent:0;mso-height-percent:0;mso-width-relative:margin;mso-height-relative:margin;v-text-anchor:top" o:gfxdata="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" fillcolor="white [3201]" strokecolor="black [3213]" strokeweight="1.5pt">
+              <v:shape w14:anchorId="5CA4FA52" id="Text Box 220" o:spid="_x0000_s1064" type="#_x0000_t202" style="position:absolute;margin-left:365.85pt;margin-top:24.1pt;width:186.75pt;height:238.6pt;z-index:-251496448;visibility:visible;mso-wrap-style:square;mso-width-percent:0;mso-height-percent:0;mso-wrap-distance-left:9pt;mso-wrap-distance-top:0;mso-wrap-distance-right:9pt;mso-wrap-distance-bottom:0;mso-position-horizontal:absolute;mso-position-horizontal-relative:margin;mso-position-vertical:absolute;mso-position-vertical-relative:text;mso-width-percent:0;mso-height-percent:0;mso-width-relative:margin;mso-height-relative:margin;v-text-anchor:top" o:gfxdata="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" fillcolor="white [3201]" strokecolor="black [3213]" strokeweight="1.5pt">
                 <v:textbox>
                   <w:txbxContent>
                     <w:p/>
@@ -9009,7 +8978,7 @@
           </mc:Choice>
           <mc:Fallback>
             <w:pict>
-              <v:shape w14:anchorId="7BC77CDD" id="Text Box 215" o:spid="_x0000_s1065" type="#_x0000_t202" style="position:absolute;margin-left:-28.5pt;margin-top:23.3pt;width:186.75pt;height:238.6pt;z-index:-251504640;visibility:visible;mso-wrap-style:square;mso-width-percent:0;mso-height-percent:0;mso-wrap-distance-left:9pt;mso-wrap-distance-top:0;mso-wrap-distance-right:9pt;mso-wrap-distance-bottom:0;mso-position-horizontal:absolute;mso-position-horizontal-relative:margin;mso-position-vertical:absolute;mso-position-vertical-relative:text;mso-width-percent:0;mso-height-percent:0;mso-width-relative:margin;mso-height-relative:margin;v-text-anchor:top" o:gfxdata="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" fillcolor="white [3201]" strokecolor="black [3213]" strokeweight="1.5pt">
+              <v:shape w14:anchorId="7BC77CDD" id="Text Box 215" o:spid="_x0000_s1065" type="#_x0000_t202" style="position:absolute;margin-left:-28.5pt;margin-top:23.3pt;width:186.75pt;height:238.6pt;z-index:-251504640;visibility:visible;mso-wrap-style:square;mso-width-percent:0;mso-height-percent:0;mso-wrap-distance-left:9pt;mso-wrap-distance-top:0;mso-wrap-distance-right:9pt;mso-wrap-distance-bottom:0;mso-position-horizontal:absolute;mso-position-horizontal-relative:margin;mso-position-vertical:absolute;mso-position-vertical-relative:text;mso-width-percent:0;mso-height-percent:0;mso-width-relative:margin;mso-height-relative:margin;v-text-anchor:top" o:gfxdata="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" fillcolor="white [3201]" strokecolor="black [3213]" strokeweight="1.5pt">
                 <v:textbox>
                   <w:txbxContent>
                     <w:p/>
@@ -9308,7 +9277,7 @@
           </mc:Choice>
           <mc:Fallback>
             <w:pict>
-              <v:shape w14:anchorId="0FD14913" id="Text Box 219" o:spid="_x0000_s1066" type="#_x0000_t202" style="position:absolute;margin-left:0;margin-top:7.8pt;width:169.1pt;height:57.7pt;z-index:251817984;visibility:visible;mso-wrap-style:square;mso-wrap-distance-left:9pt;mso-wrap-distance-top:0;mso-wrap-distance-right:9pt;mso-wrap-distance-bottom:0;mso-position-horizontal:center;mso-position-horizontal-relative:margin;mso-position-vertical:absolute;mso-position-vertical-relative:text;v-text-anchor:top" o:gfxdata="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" fillcolor="green" strokeweight="1.5pt">
+              <v:shape w14:anchorId="0FD14913" id="Text Box 219" o:spid="_x0000_s1066" type="#_x0000_t202" style="position:absolute;margin-left:0;margin-top:7.8pt;width:169.1pt;height:57.7pt;z-index:251817984;visibility:visible;mso-wrap-style:square;mso-wrap-distance-left:9pt;mso-wrap-distance-top:0;mso-wrap-distance-right:9pt;mso-wrap-distance-bottom:0;mso-position-horizontal:center;mso-position-horizontal-relative:margin;mso-position-vertical:absolute;mso-position-vertical-relative:text;v-text-anchor:top" o:gfxdata="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" fillcolor="green" strokeweight="1.5pt">
                 <v:textbox>
                   <w:txbxContent>
                     <w:p>
@@ -9601,7 +9570,7 @@
           </mc:Choice>
           <mc:Fallback>
             <w:pict>
-              <v:shape w14:anchorId="68A00FEB" id="Text Box 218" o:spid="_x0000_s1067" type="#_x0000_t202" style="position:absolute;margin-left:168pt;margin-top:1.9pt;width:186.75pt;height:238.6pt;z-index:-251500544;visibility:visible;mso-wrap-style:square;mso-width-percent:0;mso-height-percent:0;mso-wrap-distance-left:9pt;mso-wrap-distance-top:0;mso-wrap-distance-right:9pt;mso-wrap-distance-bottom:0;mso-position-horizontal:absolute;mso-position-horizontal-relative:margin;mso-position-vertical:absolute;mso-position-vertical-relative:text;mso-width-percent:0;mso-height-percent:0;mso-width-relative:margin;mso-height-relative:margin;v-text-anchor:top" o:gfxdata="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" fillcolor="white [3201]" strokecolor="black [3213]" strokeweight="1.5pt">
+              <v:shape w14:anchorId="68A00FEB" id="Text Box 218" o:spid="_x0000_s1067" type="#_x0000_t202" style="position:absolute;margin-left:168pt;margin-top:1.9pt;width:186.75pt;height:238.6pt;z-index:-251500544;visibility:visible;mso-wrap-style:square;mso-width-percent:0;mso-height-percent:0;mso-wrap-distance-left:9pt;mso-wrap-distance-top:0;mso-wrap-distance-right:9pt;mso-wrap-distance-bottom:0;mso-position-horizontal:absolute;mso-position-horizontal-relative:margin;mso-position-vertical:absolute;mso-position-vertical-relative:text;mso-width-percent:0;mso-height-percent:0;mso-width-relative:margin;mso-height-relative:margin;v-text-anchor:top" o:gfxdata="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" fillcolor="white [3201]" strokecolor="black [3213]" strokeweight="1.5pt">
                 <v:textbox>
                   <w:txbxContent>
                     <w:p/>
@@ -9880,7 +9849,7 @@
           </mc:Choice>
           <mc:Fallback>
             <w:pict>
-              <v:shape w14:anchorId="31E3C9A4" id="Text Box 216" o:spid="_x0000_s1068" type="#_x0000_t202" style="position:absolute;margin-left:-19.4pt;margin-top:7pt;width:169.1pt;height:57.7pt;z-index:251813888;visibility:visible;mso-wrap-style:square;mso-wrap-distance-left:9pt;mso-wrap-distance-top:0;mso-wrap-distance-right:9pt;mso-wrap-distance-bottom:0;mso-position-horizontal:absolute;mso-position-horizontal-relative:margin;mso-position-vertical:absolute;mso-position-vertical-relative:text;v-text-anchor:top" o:gfxdata="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" fillcolor="green" strokeweight="1.5pt">
+              <v:shape w14:anchorId="31E3C9A4" id="Text Box 216" o:spid="_x0000_s1068" type="#_x0000_t202" style="position:absolute;margin-left:-19.4pt;margin-top:7pt;width:169.1pt;height:57.7pt;z-index:251813888;visibility:visible;mso-wrap-style:square;mso-wrap-distance-left:9pt;mso-wrap-distance-top:0;mso-wrap-distance-right:9pt;mso-wrap-distance-bottom:0;mso-position-horizontal:absolute;mso-position-horizontal-relative:margin;mso-position-vertical:absolute;mso-position-vertical-relative:text;v-text-anchor:top" o:gfxdata="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" fillcolor="green" strokeweight="1.5pt">
                 <v:textbox>
                   <w:txbxContent>
                     <w:p>
@@ -10214,7 +10183,7 @@
           </mc:Choice>
           <mc:Fallback>
             <w:pict>
-              <v:shape w14:anchorId="62ABDEA9" id="Text Box 232" o:spid="_x0000_s1069" type="#_x0000_t202" style="position:absolute;margin-left:363.3pt;margin-top:268pt;width:186.75pt;height:238.6pt;z-index:-251471872;visibility:visible;mso-wrap-style:square;mso-width-percent:0;mso-height-percent:0;mso-wrap-distance-left:9pt;mso-wrap-distance-top:0;mso-wrap-distance-right:9pt;mso-wrap-distance-bottom:0;mso-position-horizontal:absolute;mso-position-horizontal-relative:margin;mso-position-vertical:absolute;mso-position-vertical-relative:text;mso-width-percent:0;mso-height-percent:0;mso-width-relative:margin;mso-height-relative:margin;v-text-anchor:top" o:gfxdata="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" fillcolor="white [3201]" strokecolor="black [3213]" strokeweight="1.5pt">
+              <v:shape w14:anchorId="62ABDEA9" id="Text Box 232" o:spid="_x0000_s1069" type="#_x0000_t202" style="position:absolute;margin-left:363.3pt;margin-top:268pt;width:186.75pt;height:238.6pt;z-index:-251471872;visibility:visible;mso-wrap-style:square;mso-width-percent:0;mso-height-percent:0;mso-wrap-distance-left:9pt;mso-wrap-distance-top:0;mso-wrap-distance-right:9pt;mso-wrap-distance-bottom:0;mso-position-horizontal:absolute;mso-position-horizontal-relative:margin;mso-position-vertical:absolute;mso-position-vertical-relative:text;mso-width-percent:0;mso-height-percent:0;mso-width-relative:margin;mso-height-relative:margin;v-text-anchor:top" o:gfxdata="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" fillcolor="white [3201]" strokecolor="black [3213]" strokeweight="1.5pt">
                 <v:textbox>
                   <w:txbxContent>
                     <w:p/>
@@ -10234,13 +10203,7 @@
                         <w:t>️</w:t>
                       </w:r>
                       <w:r>
-                        <w:t>2</w:t>
-                      </w:r>
-                      <w:r>
-                        <w:t>4</w:t>
-                      </w:r>
-                      <w:r>
-                        <w:t xml:space="preserve">0 </w:t>
+                        <w:t xml:space="preserve">240 </w:t>
                       </w:r>
                       <w:r>
                         <w:tab/>
@@ -10704,7 +10667,7 @@
           </mc:Choice>
           <mc:Fallback>
             <w:pict>
-              <v:shape w14:anchorId="53C36907" id="Text Box 230" o:spid="_x0000_s1070" type="#_x0000_t202" style="position:absolute;margin-left:0;margin-top:267.95pt;width:186.75pt;height:238.6pt;z-index:-251475968;visibility:visible;mso-wrap-style:square;mso-width-percent:0;mso-height-percent:0;mso-wrap-distance-left:9pt;mso-wrap-distance-top:0;mso-wrap-distance-right:9pt;mso-wrap-distance-bottom:0;mso-position-horizontal:center;mso-position-horizontal-relative:margin;mso-position-vertical:absolute;mso-position-vertical-relative:text;mso-width-percent:0;mso-height-percent:0;mso-width-relative:margin;mso-height-relative:margin;v-text-anchor:top" o:gfxdata="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" fillcolor="white [3201]" strokecolor="black [3213]" strokeweight="1.5pt">
+              <v:shape w14:anchorId="53C36907" id="Text Box 230" o:spid="_x0000_s1070" type="#_x0000_t202" style="position:absolute;margin-left:0;margin-top:267.95pt;width:186.75pt;height:238.6pt;z-index:-251475968;visibility:visible;mso-wrap-style:square;mso-width-percent:0;mso-height-percent:0;mso-wrap-distance-left:9pt;mso-wrap-distance-top:0;mso-wrap-distance-right:9pt;mso-wrap-distance-bottom:0;mso-position-horizontal:center;mso-position-horizontal-relative:margin;mso-position-vertical:absolute;mso-position-vertical-relative:text;mso-width-percent:0;mso-height-percent:0;mso-width-relative:margin;mso-height-relative:margin;v-text-anchor:top" o:gfxdata="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" fillcolor="white [3201]" strokecolor="black [3213]" strokeweight="1.5pt">
                 <v:textbox>
                   <w:txbxContent>
                     <w:p/>
@@ -11182,7 +11145,7 @@
           </mc:Choice>
           <mc:Fallback>
             <w:pict>
-              <v:shape w14:anchorId="0F3B8CBA" id="Text Box 228" o:spid="_x0000_s1071" type="#_x0000_t202" style="position:absolute;margin-left:-29.35pt;margin-top:268pt;width:186.75pt;height:238.6pt;z-index:-251480064;visibility:visible;mso-wrap-style:square;mso-width-percent:0;mso-height-percent:0;mso-wrap-distance-left:9pt;mso-wrap-distance-top:0;mso-wrap-distance-right:9pt;mso-wrap-distance-bottom:0;mso-position-horizontal:absolute;mso-position-horizontal-relative:margin;mso-position-vertical:absolute;mso-position-vertical-relative:text;mso-width-percent:0;mso-height-percent:0;mso-width-relative:margin;mso-height-relative:margin;v-text-anchor:top" o:gfxdata="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" fillcolor="white [3201]" strokecolor="black [3213]" strokeweight="1.5pt">
+              <v:shape w14:anchorId="0F3B8CBA" id="Text Box 228" o:spid="_x0000_s1071" type="#_x0000_t202" style="position:absolute;margin-left:-29.35pt;margin-top:268pt;width:186.75pt;height:238.6pt;z-index:-251480064;visibility:visible;mso-wrap-style:square;mso-width-percent:0;mso-height-percent:0;mso-wrap-distance-left:9pt;mso-wrap-distance-top:0;mso-wrap-distance-right:9pt;mso-wrap-distance-bottom:0;mso-position-horizontal:absolute;mso-position-horizontal-relative:margin;mso-position-vertical:absolute;mso-position-vertical-relative:text;mso-width-percent:0;mso-height-percent:0;mso-width-relative:margin;mso-height-relative:margin;v-text-anchor:top" o:gfxdata="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" fillcolor="white [3201]" strokecolor="black [3213]" strokeweight="1.5pt">
                 <v:textbox>
                   <w:txbxContent>
                     <w:p/>
@@ -11696,7 +11659,7 @@
           </mc:Choice>
           <mc:Fallback>
             <w:pict>
-              <v:shape w14:anchorId="05AB1965" id="Text Box 226" o:spid="_x0000_s1072" type="#_x0000_t202" style="position:absolute;margin-left:362.5pt;margin-top:23.5pt;width:186.75pt;height:236.9pt;z-index:-251484160;visibility:visible;mso-wrap-style:square;mso-width-percent:0;mso-height-percent:0;mso-wrap-distance-left:9pt;mso-wrap-distance-top:0;mso-wrap-distance-right:9pt;mso-wrap-distance-bottom:0;mso-position-horizontal:absolute;mso-position-horizontal-relative:margin;mso-position-vertical:absolute;mso-position-vertical-relative:text;mso-width-percent:0;mso-height-percent:0;mso-width-relative:margin;mso-height-relative:margin;v-text-anchor:top" o:gfxdata="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" fillcolor="white [3201]" strokecolor="black [3213]" strokeweight="1.5pt">
+              <v:shape w14:anchorId="05AB1965" id="Text Box 226" o:spid="_x0000_s1072" type="#_x0000_t202" style="position:absolute;margin-left:362.5pt;margin-top:23.5pt;width:186.75pt;height:236.9pt;z-index:-251484160;visibility:visible;mso-wrap-style:square;mso-width-percent:0;mso-height-percent:0;mso-wrap-distance-left:9pt;mso-wrap-distance-top:0;mso-wrap-distance-right:9pt;mso-wrap-distance-bottom:0;mso-position-horizontal:absolute;mso-position-horizontal-relative:margin;mso-position-vertical:absolute;mso-position-vertical-relative:text;mso-width-percent:0;mso-height-percent:0;mso-width-relative:margin;mso-height-relative:margin;v-text-anchor:top" o:gfxdata="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" fillcolor="white [3201]" strokecolor="black [3213]" strokeweight="1.5pt">
                 <v:textbox>
                   <w:txbxContent>
                     <w:p/>
@@ -12198,7 +12161,7 @@
           </mc:Choice>
           <mc:Fallback>
             <w:pict>
-              <v:shape w14:anchorId="11BC451B" id="Text Box 224" o:spid="_x0000_s1073" type="#_x0000_t202" style="position:absolute;margin-left:166.6pt;margin-top:23.5pt;width:186.75pt;height:236.9pt;z-index:-251488256;visibility:visible;mso-wrap-style:square;mso-width-percent:0;mso-height-percent:0;mso-wrap-distance-left:9pt;mso-wrap-distance-top:0;mso-wrap-distance-right:9pt;mso-wrap-distance-bottom:0;mso-position-horizontal:absolute;mso-position-horizontal-relative:margin;mso-position-vertical:absolute;mso-position-vertical-relative:text;mso-width-percent:0;mso-height-percent:0;mso-width-relative:margin;mso-height-relative:margin;v-text-anchor:top" o:gfxdata="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" fillcolor="white [3201]" strokecolor="black [3213]" strokeweight="1.5pt">
+              <v:shape w14:anchorId="11BC451B" id="Text Box 224" o:spid="_x0000_s1073" type="#_x0000_t202" style="position:absolute;margin-left:166.6pt;margin-top:23.5pt;width:186.75pt;height:236.9pt;z-index:-251488256;visibility:visible;mso-wrap-style:square;mso-width-percent:0;mso-height-percent:0;mso-wrap-distance-left:9pt;mso-wrap-distance-top:0;mso-wrap-distance-right:9pt;mso-wrap-distance-bottom:0;mso-position-horizontal:absolute;mso-position-horizontal-relative:margin;mso-position-vertical:absolute;mso-position-vertical-relative:text;mso-width-percent:0;mso-height-percent:0;mso-width-relative:margin;mso-height-relative:margin;v-text-anchor:top" o:gfxdata="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" fillcolor="white [3201]" strokecolor="black [3213]" strokeweight="1.5pt">
                 <v:textbox>
                   <w:txbxContent>
                     <w:p/>
@@ -12482,7 +12445,7 @@
           </mc:Choice>
           <mc:Fallback>
             <w:pict>
-              <v:shape w14:anchorId="01B4A1BF" id="Text Box 233" o:spid="_x0000_s1074" type="#_x0000_t202" style="position:absolute;margin-left:372.75pt;margin-top:274.8pt;width:169.1pt;height:57.7pt;z-index:251846656;visibility:visible;mso-wrap-style:square;mso-wrap-distance-left:9pt;mso-wrap-distance-top:0;mso-wrap-distance-right:9pt;mso-wrap-distance-bottom:0;mso-position-horizontal:absolute;mso-position-horizontal-relative:margin;mso-position-vertical:absolute;mso-position-vertical-relative:text;v-text-anchor:top" o:gfxdata="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" fillcolor="red" strokeweight="1.5pt">
+              <v:shape w14:anchorId="01B4A1BF" id="Text Box 233" o:spid="_x0000_s1074" type="#_x0000_t202" style="position:absolute;margin-left:372.75pt;margin-top:274.8pt;width:169.1pt;height:57.7pt;z-index:251846656;visibility:visible;mso-wrap-style:square;mso-wrap-distance-left:9pt;mso-wrap-distance-top:0;mso-wrap-distance-right:9pt;mso-wrap-distance-bottom:0;mso-position-horizontal:absolute;mso-position-horizontal-relative:margin;mso-position-vertical:absolute;mso-position-vertical-relative:text;v-text-anchor:top" o:gfxdata="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" fillcolor="red" strokeweight="1.5pt">
                 <v:textbox>
                   <w:txbxContent>
                     <w:p>
@@ -12598,7 +12561,7 @@
           </mc:Choice>
           <mc:Fallback>
             <w:pict>
-              <v:shape w14:anchorId="478AFBA2" id="Text Box 231" o:spid="_x0000_s1075" type="#_x0000_t202" style="position:absolute;margin-left:176.15pt;margin-top:274.8pt;width:169.1pt;height:57.7pt;z-index:251842560;visibility:visible;mso-wrap-style:square;mso-wrap-distance-left:9pt;mso-wrap-distance-top:0;mso-wrap-distance-right:9pt;mso-wrap-distance-bottom:0;mso-position-horizontal:absolute;mso-position-horizontal-relative:margin;mso-position-vertical:absolute;mso-position-vertical-relative:text;v-text-anchor:top" o:gfxdata="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" fillcolor="red" strokeweight="1.5pt">
+              <v:shape w14:anchorId="478AFBA2" id="Text Box 231" o:spid="_x0000_s1075" type="#_x0000_t202" style="position:absolute;margin-left:176.15pt;margin-top:274.8pt;width:169.1pt;height:57.7pt;z-index:251842560;visibility:visible;mso-wrap-style:square;mso-wrap-distance-left:9pt;mso-wrap-distance-top:0;mso-wrap-distance-right:9pt;mso-wrap-distance-bottom:0;mso-position-horizontal:absolute;mso-position-horizontal-relative:margin;mso-position-vertical:absolute;mso-position-vertical-relative:text;v-text-anchor:top" o:gfxdata="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" fillcolor="red" strokeweight="1.5pt">
                 <v:textbox>
                   <w:txbxContent>
                     <w:p>
@@ -12895,7 +12858,7 @@
           </mc:Choice>
           <mc:Fallback>
             <w:pict>
-              <v:shape w14:anchorId="471C2AC5" id="Text Box 222" o:spid="_x0000_s1076" type="#_x0000_t202" style="position:absolute;margin-left:-29.35pt;margin-top:23.5pt;width:186.75pt;height:236.9pt;z-index:-251492352;visibility:visible;mso-wrap-style:square;mso-width-percent:0;mso-height-percent:0;mso-wrap-distance-left:9pt;mso-wrap-distance-top:0;mso-wrap-distance-right:9pt;mso-wrap-distance-bottom:0;mso-position-horizontal:absolute;mso-position-horizontal-relative:margin;mso-position-vertical:absolute;mso-position-vertical-relative:text;mso-width-percent:0;mso-height-percent:0;mso-width-relative:margin;mso-height-relative:margin;v-text-anchor:top" o:gfxdata="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" fillcolor="white [3201]" strokecolor="black [3213]" strokeweight="1.5pt">
+              <v:shape w14:anchorId="471C2AC5" id="Text Box 222" o:spid="_x0000_s1076" type="#_x0000_t202" style="position:absolute;margin-left:-29.35pt;margin-top:23.5pt;width:186.75pt;height:236.9pt;z-index:-251492352;visibility:visible;mso-wrap-style:square;mso-width-percent:0;mso-height-percent:0;mso-wrap-distance-left:9pt;mso-wrap-distance-top:0;mso-wrap-distance-right:9pt;mso-wrap-distance-bottom:0;mso-position-horizontal:absolute;mso-position-horizontal-relative:margin;mso-position-vertical:absolute;mso-position-vertical-relative:text;mso-width-percent:0;mso-height-percent:0;mso-width-relative:margin;mso-height-relative:margin;v-text-anchor:top" o:gfxdata="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" fillcolor="white [3201]" strokecolor="black [3213]" strokeweight="1.5pt">
                 <v:textbox>
                   <w:txbxContent>
                     <w:p/>
@@ -13178,7 +13141,7 @@
           </mc:Choice>
           <mc:Fallback>
             <w:pict>
-              <v:shape w14:anchorId="30C03FEB" id="Text Box 229" o:spid="_x0000_s1077" type="#_x0000_t202" style="position:absolute;margin-left:-20.35pt;margin-top:274.8pt;width:169.1pt;height:57.7pt;z-index:251838464;visibility:visible;mso-wrap-style:square;mso-wrap-distance-left:9pt;mso-wrap-distance-top:0;mso-wrap-distance-right:9pt;mso-wrap-distance-bottom:0;mso-position-horizontal:absolute;mso-position-horizontal-relative:margin;mso-position-vertical:absolute;mso-position-vertical-relative:text;v-text-anchor:top" o:gfxdata="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" fillcolor="red" strokeweight="1.5pt">
+              <v:shape w14:anchorId="30C03FEB" id="Text Box 229" o:spid="_x0000_s1077" type="#_x0000_t202" style="position:absolute;margin-left:-20.35pt;margin-top:274.8pt;width:169.1pt;height:57.7pt;z-index:251838464;visibility:visible;mso-wrap-style:square;mso-wrap-distance-left:9pt;mso-wrap-distance-top:0;mso-wrap-distance-right:9pt;mso-wrap-distance-bottom:0;mso-position-horizontal:absolute;mso-position-horizontal-relative:margin;mso-position-vertical:absolute;mso-position-vertical-relative:text;v-text-anchor:top" o:gfxdata="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" fillcolor="red" strokeweight="1.5pt">
                 <v:textbox>
                   <w:txbxContent>
                     <w:p>
@@ -13301,7 +13264,7 @@
           </mc:Choice>
           <mc:Fallback>
             <w:pict>
-              <v:shape w14:anchorId="214455C4" id="Text Box 227" o:spid="_x0000_s1078" type="#_x0000_t202" style="position:absolute;margin-left:371.25pt;margin-top:8.25pt;width:169.1pt;height:57.7pt;z-index:251834368;visibility:visible;mso-wrap-style:square;mso-wrap-distance-left:9pt;mso-wrap-distance-top:0;mso-wrap-distance-right:9pt;mso-wrap-distance-bottom:0;mso-position-horizontal:absolute;mso-position-horizontal-relative:margin;mso-position-vertical:absolute;mso-position-vertical-relative:text;v-text-anchor:top" o:gfxdata="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" fillcolor="yellow" strokeweight="1.5pt">
+              <v:shape w14:anchorId="214455C4" id="Text Box 227" o:spid="_x0000_s1078" type="#_x0000_t202" style="position:absolute;margin-left:371.25pt;margin-top:8.25pt;width:169.1pt;height:57.7pt;z-index:251834368;visibility:visible;mso-wrap-style:square;mso-wrap-distance-left:9pt;mso-wrap-distance-top:0;mso-wrap-distance-right:9pt;mso-wrap-distance-bottom:0;mso-position-horizontal:absolute;mso-position-horizontal-relative:margin;mso-position-vertical:absolute;mso-position-vertical-relative:text;v-text-anchor:top" o:gfxdata="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" fillcolor="yellow" strokeweight="1.5pt">
                 <v:textbox>
                   <w:txbxContent>
                     <w:p>
@@ -13417,7 +13380,7 @@
           </mc:Choice>
           <mc:Fallback>
             <w:pict>
-              <v:shape w14:anchorId="09BF0EEB" id="Text Box 225" o:spid="_x0000_s1079" type="#_x0000_t202" style="position:absolute;margin-left:0;margin-top:7.5pt;width:169.1pt;height:57.7pt;z-index:251830272;visibility:visible;mso-wrap-style:square;mso-wrap-distance-left:9pt;mso-wrap-distance-top:0;mso-wrap-distance-right:9pt;mso-wrap-distance-bottom:0;mso-position-horizontal:center;mso-position-horizontal-relative:margin;mso-position-vertical:absolute;mso-position-vertical-relative:text;v-text-anchor:top" o:gfxdata="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" fillcolor="yellow" strokeweight="1.5pt">
+              <v:shape w14:anchorId="09BF0EEB" id="Text Box 225" o:spid="_x0000_s1079" type="#_x0000_t202" style="position:absolute;margin-left:0;margin-top:7.5pt;width:169.1pt;height:57.7pt;z-index:251830272;visibility:visible;mso-wrap-style:square;mso-wrap-distance-left:9pt;mso-wrap-distance-top:0;mso-wrap-distance-right:9pt;mso-wrap-distance-bottom:0;mso-position-horizontal:center;mso-position-horizontal-relative:margin;mso-position-vertical:absolute;mso-position-vertical-relative:text;v-text-anchor:top" o:gfxdata="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" fillcolor="yellow" strokeweight="1.5pt">
                 <v:textbox>
                   <w:txbxContent>
                     <w:p>
@@ -13533,7 +13496,7 @@
           </mc:Choice>
           <mc:Fallback>
             <w:pict>
-              <v:shape w14:anchorId="6EAE5C6D" id="Text Box 223" o:spid="_x0000_s1080" type="#_x0000_t202" style="position:absolute;margin-left:-20.25pt;margin-top:6.75pt;width:169.1pt;height:57.7pt;z-index:251826176;visibility:visible;mso-wrap-style:square;mso-wrap-distance-left:9pt;mso-wrap-distance-top:0;mso-wrap-distance-right:9pt;mso-wrap-distance-bottom:0;mso-position-horizontal:absolute;mso-position-horizontal-relative:margin;mso-position-vertical:absolute;mso-position-vertical-relative:text;v-text-anchor:top" o:gfxdata="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" fillcolor="yellow" strokeweight="1.5pt">
+              <v:shape w14:anchorId="6EAE5C6D" id="Text Box 223" o:spid="_x0000_s1080" type="#_x0000_t202" style="position:absolute;margin-left:-20.25pt;margin-top:6.75pt;width:169.1pt;height:57.7pt;z-index:251826176;visibility:visible;mso-wrap-style:square;mso-wrap-distance-left:9pt;mso-wrap-distance-top:0;mso-wrap-distance-right:9pt;mso-wrap-distance-bottom:0;mso-position-horizontal:absolute;mso-position-horizontal-relative:margin;mso-position-vertical:absolute;mso-position-vertical-relative:text;v-text-anchor:top" o:gfxdata="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" fillcolor="yellow" strokeweight="1.5pt">
                 <v:textbox>
                   <w:txbxContent>
                     <w:p>
@@ -13661,7 +13624,7 @@
           </mc:Choice>
           <mc:Fallback>
             <w:pict>
-              <v:shape w14:anchorId="6479CDEB" id="Text Box 50" o:spid="_x0000_s1081" type="#_x0000_t202" style="position:absolute;margin-left:-20.5pt;margin-top:251.65pt;width:169.1pt;height:57.7pt;z-index:251849728;visibility:visible;mso-wrap-style:square;mso-wrap-distance-left:9pt;mso-wrap-distance-top:0;mso-wrap-distance-right:9pt;mso-wrap-distance-bottom:0;mso-position-horizontal:absolute;mso-position-horizontal-relative:text;mso-position-vertical:absolute;mso-position-vertical-relative:text;v-text-anchor:top" o:gfxdata="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" fillcolor="#c06" strokeweight="1.5pt">
+              <v:shape w14:anchorId="6479CDEB" id="Text Box 50" o:spid="_x0000_s1081" type="#_x0000_t202" style="position:absolute;margin-left:-20.5pt;margin-top:251.65pt;width:169.1pt;height:57.7pt;z-index:251849728;visibility:visible;mso-wrap-style:square;mso-wrap-distance-left:9pt;mso-wrap-distance-top:0;mso-wrap-distance-right:9pt;mso-wrap-distance-bottom:0;mso-position-horizontal:absolute;mso-position-horizontal-relative:text;mso-position-vertical:absolute;mso-position-vertical-relative:text;v-text-anchor:top" o:gfxdata="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" fillcolor="#c06" strokeweight="1.5pt">
                 <v:textbox>
                   <w:txbxContent>
                     <w:p>
@@ -13949,7 +13912,7 @@
           </mc:Choice>
           <mc:Fallback>
             <w:pict>
-              <v:shape w14:anchorId="46D815D9" id="Text Box 235" o:spid="_x0000_s1082" type="#_x0000_t202" style="position:absolute;margin-left:-29.05pt;margin-top:247.2pt;width:186.75pt;height:238.6pt;z-index:-251467776;visibility:visible;mso-wrap-style:square;mso-width-percent:0;mso-height-percent:0;mso-wrap-distance-left:9pt;mso-wrap-distance-top:0;mso-wrap-distance-right:9pt;mso-wrap-distance-bottom:0;mso-position-horizontal:absolute;mso-position-horizontal-relative:margin;mso-position-vertical:absolute;mso-position-vertical-relative:text;mso-width-percent:0;mso-height-percent:0;mso-width-relative:margin;mso-height-relative:margin;v-text-anchor:top" o:gfxdata="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" fillcolor="white [3201]" strokecolor="black [3213]" strokeweight="1.5pt">
+              <v:shape w14:anchorId="46D815D9" id="Text Box 235" o:spid="_x0000_s1082" type="#_x0000_t202" style="position:absolute;margin-left:-29.05pt;margin-top:247.2pt;width:186.75pt;height:238.6pt;z-index:-251467776;visibility:visible;mso-wrap-style:square;mso-width-percent:0;mso-height-percent:0;mso-wrap-distance-left:9pt;mso-wrap-distance-top:0;mso-wrap-distance-right:9pt;mso-wrap-distance-bottom:0;mso-position-horizontal:absolute;mso-position-horizontal-relative:margin;mso-position-vertical:absolute;mso-position-vertical-relative:text;mso-width-percent:0;mso-height-percent:0;mso-width-relative:margin;mso-height-relative:margin;v-text-anchor:top" o:gfxdata="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" fillcolor="white [3201]" strokecolor="black [3213]" strokeweight="1.5pt">
                 <v:textbox>
                   <w:txbxContent>
                     <w:p/>
@@ -14429,7 +14392,7 @@
           </mc:Choice>
           <mc:Fallback>
             <w:pict>
-              <v:shape w14:anchorId="7DDA10FE" id="Text Box 197" o:spid="_x0000_s1083" type="#_x0000_t202" style="position:absolute;margin-left:365.85pt;margin-top:495.6pt;width:186.75pt;height:237.75pt;z-index:-251533312;visibility:visible;mso-wrap-style:square;mso-width-percent:0;mso-height-percent:0;mso-wrap-distance-left:9pt;mso-wrap-distance-top:0;mso-wrap-distance-right:9pt;mso-wrap-distance-bottom:0;mso-position-horizontal:absolute;mso-position-horizontal-relative:text;mso-position-vertical:absolute;mso-position-vertical-relative:text;mso-width-percent:0;mso-height-percent:0;mso-width-relative:margin;mso-height-relative:margin;v-text-anchor:top" o:gfxdata="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" fillcolor="white [3201]" strokecolor="black [3213]" strokeweight="1.5pt">
+              <v:shape w14:anchorId="7DDA10FE" id="Text Box 197" o:spid="_x0000_s1083" type="#_x0000_t202" style="position:absolute;margin-left:365.85pt;margin-top:495.6pt;width:186.75pt;height:237.75pt;z-index:-251533312;visibility:visible;mso-wrap-style:square;mso-width-percent:0;mso-height-percent:0;mso-wrap-distance-left:9pt;mso-wrap-distance-top:0;mso-wrap-distance-right:9pt;mso-wrap-distance-bottom:0;mso-position-horizontal:absolute;mso-position-horizontal-relative:text;mso-position-vertical:absolute;mso-position-vertical-relative:text;mso-width-percent:0;mso-height-percent:0;mso-width-relative:margin;mso-height-relative:margin;v-text-anchor:top" o:gfxdata="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" fillcolor="white [3201]" strokecolor="black [3213]" strokeweight="1.5pt">
                 <v:textbox>
                   <w:txbxContent>
                     <w:p/>
@@ -14944,7 +14907,7 @@
           </mc:Choice>
           <mc:Fallback>
             <w:pict>
-              <v:shape w14:anchorId="172F2BDD" id="Text Box 200" o:spid="_x0000_s1084" type="#_x0000_t202" style="position:absolute;margin-left:0;margin-top:495.5pt;width:186.75pt;height:237.75pt;z-index:-251529216;visibility:visible;mso-wrap-style:square;mso-width-percent:0;mso-height-percent:0;mso-wrap-distance-left:9pt;mso-wrap-distance-top:0;mso-wrap-distance-right:9pt;mso-wrap-distance-bottom:0;mso-position-horizontal:center;mso-position-horizontal-relative:margin;mso-position-vertical:absolute;mso-position-vertical-relative:text;mso-width-percent:0;mso-height-percent:0;mso-width-relative:margin;mso-height-relative:margin;v-text-anchor:top" o:gfxdata="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" fillcolor="white [3201]" strokecolor="black [3213]" strokeweight="1.5pt">
+              <v:shape w14:anchorId="172F2BDD" id="Text Box 200" o:spid="_x0000_s1084" type="#_x0000_t202" style="position:absolute;margin-left:0;margin-top:495.5pt;width:186.75pt;height:237.75pt;z-index:-251529216;visibility:visible;mso-wrap-style:square;mso-width-percent:0;mso-height-percent:0;mso-wrap-distance-left:9pt;mso-wrap-distance-top:0;mso-wrap-distance-right:9pt;mso-wrap-distance-bottom:0;mso-position-horizontal:center;mso-position-horizontal-relative:margin;mso-position-vertical:absolute;mso-position-vertical-relative:text;mso-width-percent:0;mso-height-percent:0;mso-width-relative:margin;mso-height-relative:margin;v-text-anchor:top" o:gfxdata="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" fillcolor="white [3201]" strokecolor="black [3213]" strokeweight="1.5pt">
                 <v:textbox>
                   <w:txbxContent>
                     <w:p/>
@@ -15444,7 +15407,7 @@
           </mc:Choice>
           <mc:Fallback>
             <w:pict>
-              <v:shape w14:anchorId="5B692D44" id="Text Box 202" o:spid="_x0000_s1085" type="#_x0000_t202" style="position:absolute;margin-left:-28.5pt;margin-top:495.6pt;width:186.75pt;height:237.75pt;z-index:-251525120;visibility:visible;mso-wrap-style:square;mso-width-percent:0;mso-height-percent:0;mso-wrap-distance-left:9pt;mso-wrap-distance-top:0;mso-wrap-distance-right:9pt;mso-wrap-distance-bottom:0;mso-position-horizontal:absolute;mso-position-horizontal-relative:margin;mso-position-vertical:absolute;mso-position-vertical-relative:text;mso-width-percent:0;mso-height-percent:0;mso-width-relative:margin;mso-height-relative:margin;v-text-anchor:top" o:gfxdata="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" fillcolor="white [3201]" strokecolor="black [3213]" strokeweight="1.5pt">
+              <v:shape w14:anchorId="5B692D44" id="Text Box 202" o:spid="_x0000_s1085" type="#_x0000_t202" style="position:absolute;margin-left:-28.5pt;margin-top:495.6pt;width:186.75pt;height:237.75pt;z-index:-251525120;visibility:visible;mso-wrap-style:square;mso-width-percent:0;mso-height-percent:0;mso-wrap-distance-left:9pt;mso-wrap-distance-top:0;mso-wrap-distance-right:9pt;mso-wrap-distance-bottom:0;mso-position-horizontal:absolute;mso-position-horizontal-relative:margin;mso-position-vertical:absolute;mso-position-vertical-relative:text;mso-width-percent:0;mso-height-percent:0;mso-width-relative:margin;mso-height-relative:margin;v-text-anchor:top" o:gfxdata="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" fillcolor="white [3201]" strokecolor="black [3213]" strokeweight="1.5pt">
                 <v:textbox>
                   <w:txbxContent>
                     <w:p/>
@@ -15736,7 +15699,7 @@
           </mc:Choice>
           <mc:Fallback>
             <w:pict>
-              <v:shape w14:anchorId="60118C53" id="Text Box 198" o:spid="_x0000_s1086" type="#_x0000_t202" style="position:absolute;margin-left:374.15pt;margin-top:502.3pt;width:169.15pt;height:57.75pt;z-index:251785216;visibility:visible;mso-wrap-style:square;mso-wrap-distance-left:9pt;mso-wrap-distance-top:0;mso-wrap-distance-right:9pt;mso-wrap-distance-bottom:0;mso-position-horizontal:absolute;mso-position-horizontal-relative:text;mso-position-vertical:absolute;mso-position-vertical-relative:text;v-text-anchor:top" o:gfxdata="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" fillcolor="#9cf" strokeweight="1.5pt">
+              <v:shape w14:anchorId="60118C53" id="Text Box 198" o:spid="_x0000_s1086" type="#_x0000_t202" style="position:absolute;margin-left:374.15pt;margin-top:502.3pt;width:169.15pt;height:57.75pt;z-index:251785216;visibility:visible;mso-wrap-style:square;mso-wrap-distance-left:9pt;mso-wrap-distance-top:0;mso-wrap-distance-right:9pt;mso-wrap-distance-bottom:0;mso-position-horizontal:absolute;mso-position-horizontal-relative:text;mso-position-vertical:absolute;mso-position-vertical-relative:text;v-text-anchor:top" o:gfxdata="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" fillcolor="#9cf" strokeweight="1.5pt">
                 <v:textbox>
                   <w:txbxContent>
                     <w:p>
@@ -15851,7 +15814,7 @@
           </mc:Choice>
           <mc:Fallback>
             <w:pict>
-              <v:shape w14:anchorId="36A123A6" id="Text Box 201" o:spid="_x0000_s1087" type="#_x0000_t202" style="position:absolute;margin-left:0;margin-top:502.5pt;width:169.15pt;height:57.75pt;z-index:251789312;visibility:visible;mso-wrap-style:square;mso-wrap-distance-left:9pt;mso-wrap-distance-top:0;mso-wrap-distance-right:9pt;mso-wrap-distance-bottom:0;mso-position-horizontal:center;mso-position-horizontal-relative:margin;mso-position-vertical:absolute;mso-position-vertical-relative:text;v-text-anchor:top" o:gfxdata="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" fillcolor="#9cf" strokeweight="1.5pt">
+              <v:shape w14:anchorId="36A123A6" id="Text Box 201" o:spid="_x0000_s1087" type="#_x0000_t202" style="position:absolute;margin-left:0;margin-top:502.5pt;width:169.15pt;height:57.75pt;z-index:251789312;visibility:visible;mso-wrap-style:square;mso-wrap-distance-left:9pt;mso-wrap-distance-top:0;mso-wrap-distance-right:9pt;mso-wrap-distance-bottom:0;mso-position-horizontal:center;mso-position-horizontal-relative:margin;mso-position-vertical:absolute;mso-position-vertical-relative:text;v-text-anchor:top" o:gfxdata="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" fillcolor="#9cf" strokeweight="1.5pt">
                 <v:textbox>
                   <w:txbxContent>
                     <w:p>
@@ -15967,7 +15930,7 @@
           </mc:Choice>
           <mc:Fallback>
             <w:pict>
-              <v:shape w14:anchorId="04E0A996" id="Text Box 203" o:spid="_x0000_s1088" type="#_x0000_t202" style="position:absolute;margin-left:-19.75pt;margin-top:502.65pt;width:169.15pt;height:57.75pt;z-index:251793408;visibility:visible;mso-wrap-style:square;mso-wrap-distance-left:9pt;mso-wrap-distance-top:0;mso-wrap-distance-right:9pt;mso-wrap-distance-bottom:0;mso-position-horizontal:absolute;mso-position-horizontal-relative:margin;mso-position-vertical:absolute;mso-position-vertical-relative:text;v-text-anchor:top" o:gfxdata="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" fillcolor="#9cf" strokeweight="1.5pt">
+              <v:shape w14:anchorId="04E0A996" id="Text Box 203" o:spid="_x0000_s1088" type="#_x0000_t202" style="position:absolute;margin-left:-19.75pt;margin-top:502.65pt;width:169.15pt;height:57.75pt;z-index:251793408;visibility:visible;mso-wrap-style:square;mso-wrap-distance-left:9pt;mso-wrap-distance-top:0;mso-wrap-distance-right:9pt;mso-wrap-distance-bottom:0;mso-position-horizontal:absolute;mso-position-horizontal-relative:margin;mso-position-vertical:absolute;mso-position-vertical-relative:text;v-text-anchor:top" o:gfxdata="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" fillcolor="#9cf" strokeweight="1.5pt">
                 <v:textbox>
                   <w:txbxContent>
                     <w:p>
@@ -16291,7 +16254,7 @@
           </mc:Choice>
           <mc:Fallback>
             <w:pict>
-              <v:shape w14:anchorId="79853C36" id="Text Box 53" o:spid="_x0000_s1089" type="#_x0000_t202" style="position:absolute;margin-left:365pt;margin-top:246.1pt;width:186.75pt;height:238.55pt;z-index:-251537408;visibility:visible;mso-wrap-style:square;mso-width-percent:0;mso-height-percent:0;mso-wrap-distance-left:9pt;mso-wrap-distance-top:0;mso-wrap-distance-right:9pt;mso-wrap-distance-bottom:0;mso-position-horizontal:absolute;mso-position-horizontal-relative:margin;mso-position-vertical:absolute;mso-position-vertical-relative:text;mso-width-percent:0;mso-height-percent:0;mso-width-relative:margin;mso-height-relative:margin;v-text-anchor:top" o:gfxdata="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" fillcolor="white [3201]" strokecolor="black [3213]" strokeweight="1.5pt">
+              <v:shape w14:anchorId="79853C36" id="Text Box 53" o:spid="_x0000_s1089" type="#_x0000_t202" style="position:absolute;margin-left:365pt;margin-top:246.1pt;width:186.75pt;height:238.55pt;z-index:-251537408;visibility:visible;mso-wrap-style:square;mso-width-percent:0;mso-height-percent:0;mso-wrap-distance-left:9pt;mso-wrap-distance-top:0;mso-wrap-distance-right:9pt;mso-wrap-distance-bottom:0;mso-position-horizontal:absolute;mso-position-horizontal-relative:margin;mso-position-vertical:absolute;mso-position-vertical-relative:text;mso-width-percent:0;mso-height-percent:0;mso-width-relative:margin;mso-height-relative:margin;v-text-anchor:top" o:gfxdata="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" fillcolor="white [3201]" strokecolor="black [3213]" strokeweight="1.5pt">
                 <v:textbox>
                   <w:txbxContent>
                     <w:p/>
@@ -16601,7 +16564,7 @@
           </mc:Choice>
           <mc:Fallback>
             <w:pict>
-              <v:shape w14:anchorId="41CFB704" id="Text Box 196" o:spid="_x0000_s1090" type="#_x0000_t202" style="position:absolute;margin-left:374.25pt;margin-top:252.35pt;width:169.15pt;height:57.75pt;z-index:251781120;visibility:visible;mso-wrap-style:square;mso-wrap-distance-left:9pt;mso-wrap-distance-top:0;mso-wrap-distance-right:9pt;mso-wrap-distance-bottom:0;mso-position-horizontal:absolute;mso-position-horizontal-relative:margin;mso-position-vertical:absolute;mso-position-vertical-relative:text;v-text-anchor:top" o:gfxdata="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" fillcolor="#c06" strokeweight="1.5pt">
+              <v:shape w14:anchorId="41CFB704" id="Text Box 196" o:spid="_x0000_s1090" type="#_x0000_t202" style="position:absolute;margin-left:374.25pt;margin-top:252.35pt;width:169.15pt;height:57.75pt;z-index:251781120;visibility:visible;mso-wrap-style:square;mso-wrap-distance-left:9pt;mso-wrap-distance-top:0;mso-wrap-distance-right:9pt;mso-wrap-distance-bottom:0;mso-position-horizontal:absolute;mso-position-horizontal-relative:margin;mso-position-vertical:absolute;mso-position-vertical-relative:text;v-text-anchor:top" o:gfxdata="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" fillcolor="#c06" strokeweight="1.5pt">
                 <v:textbox>
                   <w:txbxContent>
                     <w:p>
@@ -16904,7 +16867,7 @@
           </mc:Choice>
           <mc:Fallback>
             <w:pict>
-              <v:shape w14:anchorId="6948F3EB" id="Text Box 51" o:spid="_x0000_s1091" type="#_x0000_t202" style="position:absolute;margin-left:0;margin-top:246.45pt;width:186.75pt;height:238.6pt;z-index:-251541504;visibility:visible;mso-wrap-style:square;mso-width-percent:0;mso-height-percent:0;mso-wrap-distance-left:9pt;mso-wrap-distance-top:0;mso-wrap-distance-right:9pt;mso-wrap-distance-bottom:0;mso-position-horizontal:center;mso-position-horizontal-relative:margin;mso-position-vertical:absolute;mso-position-vertical-relative:text;mso-width-percent:0;mso-height-percent:0;mso-width-relative:margin;mso-height-relative:margin;v-text-anchor:top" o:gfxdata="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" fillcolor="white [3201]" strokecolor="black [3213]" strokeweight="1.5pt">
+              <v:shape w14:anchorId="6948F3EB" id="Text Box 51" o:spid="_x0000_s1091" type="#_x0000_t202" style="position:absolute;margin-left:0;margin-top:246.45pt;width:186.75pt;height:238.6pt;z-index:-251541504;visibility:visible;mso-wrap-style:square;mso-width-percent:0;mso-height-percent:0;mso-wrap-distance-left:9pt;mso-wrap-distance-top:0;mso-wrap-distance-right:9pt;mso-wrap-distance-bottom:0;mso-position-horizontal:center;mso-position-horizontal-relative:margin;mso-position-vertical:absolute;mso-position-vertical-relative:text;mso-width-percent:0;mso-height-percent:0;mso-width-relative:margin;mso-height-relative:margin;v-text-anchor:top" o:gfxdata="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" fillcolor="white [3201]" strokecolor="black [3213]" strokeweight="1.5pt">
                 <v:textbox>
                   <w:txbxContent>
                     <w:p/>
@@ -17193,7 +17156,7 @@
           </mc:Choice>
           <mc:Fallback>
             <w:pict>
-              <v:shape w14:anchorId="58A877D6" id="Text Box 52" o:spid="_x0000_s1092" type="#_x0000_t202" style="position:absolute;margin-left:0;margin-top:251.65pt;width:169.15pt;height:57.75pt;z-index:251777024;visibility:visible;mso-wrap-style:square;mso-wrap-distance-left:9pt;mso-wrap-distance-top:0;mso-wrap-distance-right:9pt;mso-wrap-distance-bottom:0;mso-position-horizontal:center;mso-position-horizontal-relative:margin;mso-position-vertical:absolute;mso-position-vertical-relative:text;v-text-anchor:top" o:gfxdata="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" fillcolor="#c06" strokeweight="1.5pt">
+              <v:shape w14:anchorId="58A877D6" id="Text Box 52" o:spid="_x0000_s1092" type="#_x0000_t202" style="position:absolute;margin-left:0;margin-top:251.65pt;width:169.15pt;height:57.75pt;z-index:251777024;visibility:visible;mso-wrap-style:square;mso-wrap-distance-left:9pt;mso-wrap-distance-top:0;mso-wrap-distance-right:9pt;mso-wrap-distance-bottom:0;mso-position-horizontal:center;mso-position-horizontal-relative:margin;mso-position-vertical:absolute;mso-position-vertical-relative:text;v-text-anchor:top" o:gfxdata="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" fillcolor="#c06" strokeweight="1.5pt">
                 <v:textbox>
                   <w:txbxContent>
                     <w:p>
@@ -17553,7 +17516,7 @@
           </mc:Choice>
           <mc:Fallback>
             <w:pict>
-              <v:shape w14:anchorId="7B73181F" id="_x0000_s1093" type="#_x0000_t202" style="position:absolute;margin-left:364.15pt;margin-top:0;width:186.75pt;height:237.75pt;z-index:-251556864;visibility:visible;mso-wrap-style:square;mso-width-percent:0;mso-height-percent:0;mso-wrap-distance-left:9pt;mso-wrap-distance-top:0;mso-wrap-distance-right:9pt;mso-wrap-distance-bottom:0;mso-position-horizontal:absolute;mso-position-horizontal-relative:text;mso-position-vertical:absolute;mso-position-vertical-relative:text;mso-width-percent:0;mso-height-percent:0;mso-width-relative:margin;mso-height-relative:margin;v-text-anchor:top" o:gfxdata="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" fillcolor="white [3201]" strokecolor="black [3213]" strokeweight="1.5pt">
+              <v:shape w14:anchorId="7B73181F" id="_x0000_s1093" type="#_x0000_t202" style="position:absolute;margin-left:364.15pt;margin-top:0;width:186.75pt;height:237.75pt;z-index:-251556864;visibility:visible;mso-wrap-style:square;mso-width-percent:0;mso-height-percent:0;mso-wrap-distance-left:9pt;mso-wrap-distance-top:0;mso-wrap-distance-right:9pt;mso-wrap-distance-bottom:0;mso-position-horizontal:absolute;mso-position-horizontal-relative:text;mso-position-vertical:absolute;mso-position-vertical-relative:text;mso-width-percent:0;mso-height-percent:0;mso-width-relative:margin;mso-height-relative:margin;v-text-anchor:top" o:gfxdata="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" fillcolor="white [3201]" strokecolor="black [3213]" strokeweight="1.5pt">
                 <v:textbox>
                   <w:txbxContent>
                     <w:p/>
@@ -18095,7 +18058,7 @@
           </mc:Choice>
           <mc:Fallback>
             <w:pict>
-              <v:shape w14:anchorId="68BB41C6" id="Text Box 38" o:spid="_x0000_s1094" type="#_x0000_t202" style="position:absolute;margin-left:0;margin-top:0;width:186.75pt;height:237.75pt;z-index:-251553792;visibility:visible;mso-wrap-style:square;mso-width-percent:0;mso-height-percent:0;mso-wrap-distance-left:9pt;mso-wrap-distance-top:0;mso-wrap-distance-right:9pt;mso-wrap-distance-bottom:0;mso-position-horizontal:center;mso-position-horizontal-relative:margin;mso-position-vertical:absolute;mso-position-vertical-relative:text;mso-width-percent:0;mso-height-percent:0;mso-width-relative:margin;mso-height-relative:margin;v-text-anchor:top" o:gfxdata="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" fillcolor="white [3201]" strokecolor="black [3213]" strokeweight="1.5pt">
+              <v:shape w14:anchorId="68BB41C6" id="Text Box 38" o:spid="_x0000_s1094" type="#_x0000_t202" style="position:absolute;margin-left:0;margin-top:0;width:186.75pt;height:237.75pt;z-index:-251553792;visibility:visible;mso-wrap-style:square;mso-width-percent:0;mso-height-percent:0;mso-wrap-distance-left:9pt;mso-wrap-distance-top:0;mso-wrap-distance-right:9pt;mso-wrap-distance-bottom:0;mso-position-horizontal:center;mso-position-horizontal-relative:margin;mso-position-vertical:absolute;mso-position-vertical-relative:text;mso-width-percent:0;mso-height-percent:0;mso-width-relative:margin;mso-height-relative:margin;v-text-anchor:top" o:gfxdata="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" fillcolor="white [3201]" strokecolor="black [3213]" strokeweight="1.5pt">
                 <v:textbox>
                   <w:txbxContent>
                     <w:p/>
@@ -18115,10 +18078,7 @@
                         <w:t>️</w:t>
                       </w:r>
                       <w:r>
-                        <w:t>160</w:t>
-                      </w:r>
-                      <w:r>
-                        <w:t xml:space="preserve"> </w:t>
+                        <w:t xml:space="preserve">160 </w:t>
                       </w:r>
                       <w:r>
                         <w:tab/>
@@ -18583,7 +18543,7 @@
           </mc:Choice>
           <mc:Fallback>
             <w:pict>
-              <v:shape w14:anchorId="31D8C757" id="Text Box 47" o:spid="_x0000_s1095" type="#_x0000_t202" style="position:absolute;margin-left:-29.35pt;margin-top:0;width:186.75pt;height:236.9pt;z-index:-251549696;visibility:visible;mso-wrap-style:square;mso-width-percent:0;mso-height-percent:0;mso-wrap-distance-left:9pt;mso-wrap-distance-top:0;mso-wrap-distance-right:9pt;mso-wrap-distance-bottom:0;mso-position-horizontal:absolute;mso-position-horizontal-relative:margin;mso-position-vertical:absolute;mso-position-vertical-relative:text;mso-width-percent:0;mso-height-percent:0;mso-width-relative:margin;mso-height-relative:margin;v-text-anchor:top" o:gfxdata="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" fillcolor="white [3201]" strokecolor="black [3213]" strokeweight="1.5pt">
+              <v:shape w14:anchorId="31D8C757" id="Text Box 47" o:spid="_x0000_s1095" type="#_x0000_t202" style="position:absolute;margin-left:-29.35pt;margin-top:0;width:186.75pt;height:236.9pt;z-index:-251549696;visibility:visible;mso-wrap-style:square;mso-width-percent:0;mso-height-percent:0;mso-wrap-distance-left:9pt;mso-wrap-distance-top:0;mso-wrap-distance-right:9pt;mso-wrap-distance-bottom:0;mso-position-horizontal:absolute;mso-position-horizontal-relative:margin;mso-position-vertical:absolute;mso-position-vertical-relative:text;mso-width-percent:0;mso-height-percent:0;mso-width-relative:margin;mso-height-relative:margin;v-text-anchor:top" o:gfxdata="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" fillcolor="white [3201]" strokecolor="black [3213]" strokeweight="1.5pt">
                 <v:textbox>
                   <w:txbxContent>
                     <w:p/>
@@ -18872,7 +18832,7 @@
           </mc:Choice>
           <mc:Fallback>
             <w:pict>
-              <v:shape w14:anchorId="29C9E0C2" id="Text Box 48" o:spid="_x0000_s1096" type="#_x0000_t202" style="position:absolute;margin-left:-20.65pt;margin-top:7.15pt;width:169.1pt;height:57.7pt;z-index:251768832;visibility:visible;mso-wrap-style:square;mso-wrap-distance-left:9pt;mso-wrap-distance-top:0;mso-wrap-distance-right:9pt;mso-wrap-distance-bottom:0;mso-position-horizontal:absolute;mso-position-horizontal-relative:margin;mso-position-vertical:absolute;mso-position-vertical-relative:text;v-text-anchor:top" o:gfxdata="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" fillcolor="#ffc000" strokeweight="1.5pt">
+              <v:shape w14:anchorId="29C9E0C2" id="Text Box 48" o:spid="_x0000_s1096" type="#_x0000_t202" style="position:absolute;margin-left:-20.65pt;margin-top:7.15pt;width:169.1pt;height:57.7pt;z-index:251768832;visibility:visible;mso-wrap-style:square;mso-wrap-distance-left:9pt;mso-wrap-distance-top:0;mso-wrap-distance-right:9pt;mso-wrap-distance-bottom:0;mso-position-horizontal:absolute;mso-position-horizontal-relative:margin;mso-position-vertical:absolute;mso-position-vertical-relative:text;v-text-anchor:top" o:gfxdata="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" fillcolor="#ffc000" strokeweight="1.5pt">
                 <v:textbox>
                   <w:txbxContent>
                     <w:p>
@@ -18988,7 +18948,7 @@
           </mc:Choice>
           <mc:Fallback>
             <w:pict>
-              <v:shape w14:anchorId="2A4E6044" id="Text Box 3" o:spid="_x0000_s1097" type="#_x0000_t202" style="position:absolute;margin-left:372.9pt;margin-top:7.4pt;width:169.15pt;height:57.75pt;z-index:251760640;visibility:visible;mso-wrap-style:square;mso-wrap-distance-left:9pt;mso-wrap-distance-top:0;mso-wrap-distance-right:9pt;mso-wrap-distance-bottom:0;mso-position-horizontal:absolute;mso-position-horizontal-relative:text;mso-position-vertical:absolute;mso-position-vertical-relative:text;v-text-anchor:top" o:gfxdata="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" fillcolor="#ffc000" strokeweight="1.5pt">
+              <v:shape w14:anchorId="2A4E6044" id="Text Box 3" o:spid="_x0000_s1097" type="#_x0000_t202" style="position:absolute;margin-left:372.9pt;margin-top:7.4pt;width:169.15pt;height:57.75pt;z-index:251760640;visibility:visible;mso-wrap-style:square;mso-wrap-distance-left:9pt;mso-wrap-distance-top:0;mso-wrap-distance-right:9pt;mso-wrap-distance-bottom:0;mso-position-horizontal:absolute;mso-position-horizontal-relative:text;mso-position-vertical:absolute;mso-position-vertical-relative:text;v-text-anchor:top" o:gfxdata="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" fillcolor="#ffc000" strokeweight="1.5pt">
                 <v:textbox>
                   <w:txbxContent>
                     <w:p>
@@ -19112,7 +19072,7 @@
           </mc:Choice>
           <mc:Fallback>
             <w:pict>
-              <v:shape w14:anchorId="4161E619" id="Text Box 46" o:spid="_x0000_s1098" type="#_x0000_t202" style="position:absolute;margin-left:0;margin-top:7.2pt;width:169.1pt;height:57.7pt;z-index:251764736;visibility:visible;mso-wrap-style:square;mso-wrap-distance-left:9pt;mso-wrap-distance-top:0;mso-wrap-distance-right:9pt;mso-wrap-distance-bottom:0;mso-position-horizontal:center;mso-position-horizontal-relative:margin;mso-position-vertical:absolute;mso-position-vertical-relative:text;v-text-anchor:top" o:gfxdata="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" fillcolor="#ffc000" strokeweight="1.5pt">
+              <v:shape w14:anchorId="4161E619" id="Text Box 46" o:spid="_x0000_s1098" type="#_x0000_t202" style="position:absolute;margin-left:0;margin-top:7.2pt;width:169.1pt;height:57.7pt;z-index:251764736;visibility:visible;mso-wrap-style:square;mso-wrap-distance-left:9pt;mso-wrap-distance-top:0;mso-wrap-distance-right:9pt;mso-wrap-distance-bottom:0;mso-position-horizontal:center;mso-position-horizontal-relative:margin;mso-position-vertical:absolute;mso-position-vertical-relative:text;v-text-anchor:top" o:gfxdata="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" fillcolor="#ffc000" strokeweight="1.5pt">
                 <v:textbox>
                   <w:txbxContent>
                     <w:p>

</xml_diff>

<commit_message>
Added Wildcards to Documentation
</commit_message>
<xml_diff>
--- a/Documentation/User Design/USER-MANUAL(editable).docx
+++ b/Documentation/User Design/USER-MANUAL(editable).docx
@@ -203,7 +203,7 @@
                 <v:stroke joinstyle="miter"/>
                 <v:path gradientshapeok="t" o:connecttype="rect"/>
               </v:shapetype>
-              <v:shape id="Text Box 15" o:spid="_x0000_s1026" type="#_x0000_t202" style="position:absolute;margin-left:218.5pt;margin-top:113.55pt;width:154.85pt;height:66.55pt;z-index:251672576;visibility:visible;mso-wrap-style:square;mso-width-percent:0;mso-height-percent:0;mso-wrap-distance-left:9pt;mso-wrap-distance-top:0;mso-wrap-distance-right:9pt;mso-wrap-distance-bottom:0;mso-position-horizontal:absolute;mso-position-horizontal-relative:text;mso-position-vertical:absolute;mso-position-vertical-relative:text;mso-width-percent:0;mso-height-percent:0;mso-width-relative:margin;mso-height-relative:margin;v-text-anchor:top" o:gfxdata="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" filled="f" stroked="f" strokeweight=".5pt">
+              <v:shape id="Text Box 15" o:spid="_x0000_s1026" type="#_x0000_t202" style="position:absolute;margin-left:218.5pt;margin-top:113.55pt;width:154.85pt;height:66.55pt;z-index:251672576;visibility:visible;mso-wrap-style:square;mso-width-percent:0;mso-height-percent:0;mso-wrap-distance-left:9pt;mso-wrap-distance-top:0;mso-wrap-distance-right:9pt;mso-wrap-distance-bottom:0;mso-position-horizontal:absolute;mso-position-horizontal-relative:text;mso-position-vertical:absolute;mso-position-vertical-relative:text;mso-width-percent:0;mso-height-percent:0;mso-width-relative:margin;mso-height-relative:margin;v-text-anchor:top" o:gfxdata="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" filled="f" stroked="f" strokeweight=".5pt">
                 <v:textbox>
                   <w:txbxContent>
                     <w:p>
@@ -316,7 +316,7 @@
           </mc:Choice>
           <mc:Fallback>
             <w:pict>
-              <v:shape w14:anchorId="711A9194" id="Text Box 14" o:spid="_x0000_s1027" type="#_x0000_t202" style="position:absolute;margin-left:68.6pt;margin-top:115.85pt;width:177.3pt;height:51.6pt;z-index:251670528;visibility:visible;mso-wrap-style:square;mso-width-percent:0;mso-wrap-distance-left:9pt;mso-wrap-distance-top:0;mso-wrap-distance-right:9pt;mso-wrap-distance-bottom:0;mso-position-horizontal:absolute;mso-position-horizontal-relative:text;mso-position-vertical:absolute;mso-position-vertical-relative:text;mso-width-percent:0;mso-width-relative:margin;v-text-anchor:top" o:gfxdata="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" filled="f" stroked="f" strokeweight=".5pt">
+              <v:shape w14:anchorId="711A9194" id="Text Box 14" o:spid="_x0000_s1027" type="#_x0000_t202" style="position:absolute;margin-left:68.6pt;margin-top:115.85pt;width:177.3pt;height:51.6pt;z-index:251670528;visibility:visible;mso-wrap-style:square;mso-width-percent:0;mso-wrap-distance-left:9pt;mso-wrap-distance-top:0;mso-wrap-distance-right:9pt;mso-wrap-distance-bottom:0;mso-position-horizontal:absolute;mso-position-horizontal-relative:text;mso-position-vertical:absolute;mso-position-vertical-relative:text;mso-width-percent:0;mso-width-relative:margin;v-text-anchor:top" o:gfxdata="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" filled="f" stroked="f" strokeweight=".5pt">
                 <v:textbox>
                   <w:txbxContent>
                     <w:p>
@@ -493,7 +493,7 @@
           </mc:Choice>
           <mc:Fallback>
             <w:pict>
-              <v:shape w14:anchorId="7483C671" id="Text Box 11" o:spid="_x0000_s1028" type="#_x0000_t202" style="position:absolute;margin-left:156.8pt;margin-top:3.75pt;width:154.85pt;height:66.55pt;z-index:251665408;visibility:visible;mso-wrap-style:square;mso-width-percent:0;mso-height-percent:0;mso-wrap-distance-left:9pt;mso-wrap-distance-top:0;mso-wrap-distance-right:9pt;mso-wrap-distance-bottom:0;mso-position-horizontal:absolute;mso-position-horizontal-relative:text;mso-position-vertical:absolute;mso-position-vertical-relative:text;mso-width-percent:0;mso-height-percent:0;mso-width-relative:margin;mso-height-relative:margin;v-text-anchor:top" o:gfxdata="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" filled="f" stroked="f" strokeweight=".5pt">
+              <v:shape w14:anchorId="7483C671" id="Text Box 11" o:spid="_x0000_s1028" type="#_x0000_t202" style="position:absolute;margin-left:156.8pt;margin-top:3.75pt;width:154.85pt;height:66.55pt;z-index:251665408;visibility:visible;mso-wrap-style:square;mso-width-percent:0;mso-height-percent:0;mso-wrap-distance-left:9pt;mso-wrap-distance-top:0;mso-wrap-distance-right:9pt;mso-wrap-distance-bottom:0;mso-position-horizontal:absolute;mso-position-horizontal-relative:text;mso-position-vertical:absolute;mso-position-vertical-relative:text;mso-width-percent:0;mso-height-percent:0;mso-width-relative:margin;mso-height-relative:margin;v-text-anchor:top" o:gfxdata="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" filled="f" stroked="f" strokeweight=".5pt">
                 <v:textbox>
                   <w:txbxContent>
                     <w:p>
@@ -599,7 +599,7 @@
           </mc:Choice>
           <mc:Fallback>
             <w:pict>
-              <v:shape w14:anchorId="40099C5E" id="Text Box 12" o:spid="_x0000_s1029" type="#_x0000_t202" style="position:absolute;margin-left:68.6pt;margin-top:5.8pt;width:108pt;height:51.6pt;z-index:251666432;visibility:visible;mso-wrap-style:square;mso-width-percent:0;mso-wrap-distance-left:9pt;mso-wrap-distance-top:0;mso-wrap-distance-right:9pt;mso-wrap-distance-bottom:0;mso-position-horizontal:absolute;mso-position-horizontal-relative:text;mso-position-vertical:absolute;mso-position-vertical-relative:text;mso-width-percent:0;mso-width-relative:margin;v-text-anchor:top" o:gfxdata="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" filled="f" stroked="f" strokeweight=".5pt">
+              <v:shape w14:anchorId="40099C5E" id="Text Box 12" o:spid="_x0000_s1029" type="#_x0000_t202" style="position:absolute;margin-left:68.6pt;margin-top:5.8pt;width:108pt;height:51.6pt;z-index:251666432;visibility:visible;mso-wrap-style:square;mso-width-percent:0;mso-wrap-distance-left:9pt;mso-wrap-distance-top:0;mso-wrap-distance-right:9pt;mso-wrap-distance-bottom:0;mso-position-horizontal:absolute;mso-position-horizontal-relative:text;mso-position-vertical:absolute;mso-position-vertical-relative:text;mso-width-percent:0;mso-width-relative:margin;v-text-anchor:top" o:gfxdata="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" filled="f" stroked="f" strokeweight=".5pt">
                 <v:textbox>
                   <w:txbxContent>
                     <w:p>
@@ -693,7 +693,7 @@
           </mc:Choice>
           <mc:Fallback>
             <w:pict>
-              <v:shape w14:anchorId="5EB01A92" id="Text Box 9" o:spid="_x0000_s1030" type="#_x0000_t202" style="position:absolute;margin-left:70.4pt;margin-top:6.25pt;width:72.7pt;height:21.75pt;z-index:251663360;visibility:visible;mso-wrap-style:square;mso-width-percent:0;mso-height-percent:0;mso-wrap-distance-left:9pt;mso-wrap-distance-top:0;mso-wrap-distance-right:9pt;mso-wrap-distance-bottom:0;mso-position-horizontal:absolute;mso-position-horizontal-relative:margin;mso-position-vertical:absolute;mso-position-vertical-relative:text;mso-width-percent:0;mso-height-percent:0;mso-width-relative:margin;mso-height-relative:margin;v-text-anchor:top" o:gfxdata="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" filled="f" stroked="f" strokeweight=".5pt">
+              <v:shape w14:anchorId="5EB01A92" id="Text Box 9" o:spid="_x0000_s1030" type="#_x0000_t202" style="position:absolute;margin-left:70.4pt;margin-top:6.25pt;width:72.7pt;height:21.75pt;z-index:251663360;visibility:visible;mso-wrap-style:square;mso-width-percent:0;mso-height-percent:0;mso-wrap-distance-left:9pt;mso-wrap-distance-top:0;mso-wrap-distance-right:9pt;mso-wrap-distance-bottom:0;mso-position-horizontal:absolute;mso-position-horizontal-relative:margin;mso-position-vertical:absolute;mso-position-vertical-relative:text;mso-width-percent:0;mso-height-percent:0;mso-width-relative:margin;mso-height-relative:margin;v-text-anchor:top" o:gfxdata="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" filled="f" stroked="f" strokeweight=".5pt">
                 <v:textbox>
                   <w:txbxContent>
                     <w:p/>
@@ -870,7 +870,7 @@
           </mc:Choice>
           <mc:Fallback>
             <w:pict>
-              <v:shape w14:anchorId="0AA3653D" id="Text Box 2" o:spid="_x0000_s1031" type="#_x0000_t202" style="position:absolute;margin-left:293.45pt;margin-top:25.25pt;width:27.8pt;height:21.7pt;z-index:251713536;visibility:visible;mso-wrap-style:square;mso-width-percent:0;mso-height-percent:0;mso-wrap-distance-left:9pt;mso-wrap-distance-top:3.6pt;mso-wrap-distance-right:9pt;mso-wrap-distance-bottom:3.6pt;mso-position-horizontal:absolute;mso-position-horizontal-relative:margin;mso-position-vertical:absolute;mso-position-vertical-relative:text;mso-width-percent:0;mso-height-percent:0;mso-width-relative:margin;mso-height-relative:margin;v-text-anchor:top" o:gfxdata="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" filled="f" stroked="f">
+              <v:shape w14:anchorId="0AA3653D" id="Text Box 2" o:spid="_x0000_s1031" type="#_x0000_t202" style="position:absolute;margin-left:293.45pt;margin-top:25.25pt;width:27.8pt;height:21.7pt;z-index:251713536;visibility:visible;mso-wrap-style:square;mso-width-percent:0;mso-height-percent:0;mso-wrap-distance-left:9pt;mso-wrap-distance-top:3.6pt;mso-wrap-distance-right:9pt;mso-wrap-distance-bottom:3.6pt;mso-position-horizontal:absolute;mso-position-horizontal-relative:margin;mso-position-vertical:absolute;mso-position-vertical-relative:text;mso-width-percent:0;mso-height-percent:0;mso-width-relative:margin;mso-height-relative:margin;v-text-anchor:top" o:gfxdata="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" filled="f" stroked="f">
                 <v:textbox>
                   <w:txbxContent>
                     <w:p>
@@ -972,7 +972,7 @@
           </mc:Choice>
           <mc:Fallback>
             <w:pict>
-              <v:shape w14:anchorId="05F04C9C" id="_x0000_s1032" type="#_x0000_t202" style="position:absolute;margin-left:223.45pt;margin-top:24.55pt;width:27.8pt;height:21.7pt;z-index:251711488;visibility:visible;mso-wrap-style:square;mso-width-percent:0;mso-height-percent:0;mso-wrap-distance-left:9pt;mso-wrap-distance-top:3.6pt;mso-wrap-distance-right:9pt;mso-wrap-distance-bottom:3.6pt;mso-position-horizontal:absolute;mso-position-horizontal-relative:margin;mso-position-vertical:absolute;mso-position-vertical-relative:text;mso-width-percent:0;mso-height-percent:0;mso-width-relative:margin;mso-height-relative:margin;v-text-anchor:top" o:gfxdata="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" filled="f" stroked="f">
+              <v:shape w14:anchorId="05F04C9C" id="_x0000_s1032" type="#_x0000_t202" style="position:absolute;margin-left:223.45pt;margin-top:24.55pt;width:27.8pt;height:21.7pt;z-index:251711488;visibility:visible;mso-wrap-style:square;mso-width-percent:0;mso-height-percent:0;mso-wrap-distance-left:9pt;mso-wrap-distance-top:3.6pt;mso-wrap-distance-right:9pt;mso-wrap-distance-bottom:3.6pt;mso-position-horizontal:absolute;mso-position-horizontal-relative:margin;mso-position-vertical:absolute;mso-position-vertical-relative:text;mso-width-percent:0;mso-height-percent:0;mso-width-relative:margin;mso-height-relative:margin;v-text-anchor:top" o:gfxdata="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" filled="f" stroked="f">
                 <v:textbox>
                   <w:txbxContent>
                     <w:p>
@@ -1066,7 +1066,7 @@
           </mc:Choice>
           <mc:Fallback>
             <w:pict>
-              <v:shape w14:anchorId="6DC93D5F" id="_x0000_s1033" type="#_x0000_t202" style="position:absolute;margin-left:497.2pt;margin-top:23.9pt;width:27.8pt;height:21.7pt;z-index:251709440;visibility:visible;mso-wrap-style:square;mso-width-percent:0;mso-height-percent:0;mso-wrap-distance-left:9pt;mso-wrap-distance-top:3.6pt;mso-wrap-distance-right:9pt;mso-wrap-distance-bottom:3.6pt;mso-position-horizontal:absolute;mso-position-horizontal-relative:margin;mso-position-vertical:absolute;mso-position-vertical-relative:text;mso-width-percent:0;mso-height-percent:0;mso-width-relative:margin;mso-height-relative:margin;v-text-anchor:top" o:gfxdata="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" filled="f" stroked="f">
+              <v:shape w14:anchorId="6DC93D5F" id="_x0000_s1033" type="#_x0000_t202" style="position:absolute;margin-left:497.2pt;margin-top:23.9pt;width:27.8pt;height:21.7pt;z-index:251709440;visibility:visible;mso-wrap-style:square;mso-width-percent:0;mso-height-percent:0;mso-wrap-distance-left:9pt;mso-wrap-distance-top:3.6pt;mso-wrap-distance-right:9pt;mso-wrap-distance-bottom:3.6pt;mso-position-horizontal:absolute;mso-position-horizontal-relative:margin;mso-position-vertical:absolute;mso-position-vertical-relative:text;mso-width-percent:0;mso-height-percent:0;mso-width-relative:margin;mso-height-relative:margin;v-text-anchor:top" o:gfxdata="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" filled="f" stroked="f">
                 <v:textbox>
                   <w:txbxContent>
                     <w:p>
@@ -1152,7 +1152,7 @@
           </mc:Choice>
           <mc:Fallback>
             <w:pict>
-              <v:shape w14:anchorId="37A4958E" id="_x0000_s1034" type="#_x0000_t202" style="position:absolute;margin-left:428.55pt;margin-top:23.9pt;width:27.8pt;height:21.7pt;z-index:251707392;visibility:visible;mso-wrap-style:square;mso-width-percent:0;mso-height-percent:0;mso-wrap-distance-left:9pt;mso-wrap-distance-top:3.6pt;mso-wrap-distance-right:9pt;mso-wrap-distance-bottom:3.6pt;mso-position-horizontal:absolute;mso-position-horizontal-relative:margin;mso-position-vertical:absolute;mso-position-vertical-relative:text;mso-width-percent:0;mso-height-percent:0;mso-width-relative:margin;mso-height-relative:margin;v-text-anchor:top" o:gfxdata="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" filled="f" stroked="f">
+              <v:shape w14:anchorId="37A4958E" id="_x0000_s1034" type="#_x0000_t202" style="position:absolute;margin-left:428.55pt;margin-top:23.9pt;width:27.8pt;height:21.7pt;z-index:251707392;visibility:visible;mso-wrap-style:square;mso-width-percent:0;mso-height-percent:0;mso-wrap-distance-left:9pt;mso-wrap-distance-top:3.6pt;mso-wrap-distance-right:9pt;mso-wrap-distance-bottom:3.6pt;mso-position-horizontal:absolute;mso-position-horizontal-relative:margin;mso-position-vertical:absolute;mso-position-vertical-relative:text;mso-width-percent:0;mso-height-percent:0;mso-width-relative:margin;mso-height-relative:margin;v-text-anchor:top" o:gfxdata="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" filled="f" stroked="f">
                 <v:textbox>
                   <w:txbxContent>
                     <w:p>
@@ -1238,7 +1238,7 @@
           </mc:Choice>
           <mc:Fallback>
             <w:pict>
-              <v:shape w14:anchorId="28AD9113" id="_x0000_s1035" type="#_x0000_t202" style="position:absolute;margin-left:360.7pt;margin-top:24.6pt;width:27.8pt;height:21.7pt;z-index:251705344;visibility:visible;mso-wrap-style:square;mso-width-percent:0;mso-height-percent:0;mso-wrap-distance-left:9pt;mso-wrap-distance-top:3.6pt;mso-wrap-distance-right:9pt;mso-wrap-distance-bottom:3.6pt;mso-position-horizontal:absolute;mso-position-horizontal-relative:margin;mso-position-vertical:absolute;mso-position-vertical-relative:text;mso-width-percent:0;mso-height-percent:0;mso-width-relative:margin;mso-height-relative:margin;v-text-anchor:top" o:gfxdata="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" filled="f" stroked="f">
+              <v:shape w14:anchorId="28AD9113" id="_x0000_s1035" type="#_x0000_t202" style="position:absolute;margin-left:360.7pt;margin-top:24.6pt;width:27.8pt;height:21.7pt;z-index:251705344;visibility:visible;mso-wrap-style:square;mso-width-percent:0;mso-height-percent:0;mso-wrap-distance-left:9pt;mso-wrap-distance-top:3.6pt;mso-wrap-distance-right:9pt;mso-wrap-distance-bottom:3.6pt;mso-position-horizontal:absolute;mso-position-horizontal-relative:margin;mso-position-vertical:absolute;mso-position-vertical-relative:text;mso-width-percent:0;mso-height-percent:0;mso-width-relative:margin;mso-height-relative:margin;v-text-anchor:top" o:gfxdata="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" filled="f" stroked="f">
                 <v:textbox>
                   <w:txbxContent>
                     <w:p>
@@ -1324,7 +1324,7 @@
           </mc:Choice>
           <mc:Fallback>
             <w:pict>
-              <v:shape w14:anchorId="3F244B01" id="_x0000_s1036" type="#_x0000_t202" style="position:absolute;margin-left:154.85pt;margin-top:23.2pt;width:27.8pt;height:21.7pt;z-index:251703296;visibility:visible;mso-wrap-style:square;mso-width-percent:0;mso-height-percent:0;mso-wrap-distance-left:9pt;mso-wrap-distance-top:3.6pt;mso-wrap-distance-right:9pt;mso-wrap-distance-bottom:3.6pt;mso-position-horizontal:absolute;mso-position-horizontal-relative:margin;mso-position-vertical:absolute;mso-position-vertical-relative:text;mso-width-percent:0;mso-height-percent:0;mso-width-relative:margin;mso-height-relative:margin;v-text-anchor:top" o:gfxdata="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" filled="f" stroked="f">
+              <v:shape w14:anchorId="3F244B01" id="_x0000_s1036" type="#_x0000_t202" style="position:absolute;margin-left:154.85pt;margin-top:23.2pt;width:27.8pt;height:21.7pt;z-index:251703296;visibility:visible;mso-wrap-style:square;mso-width-percent:0;mso-height-percent:0;mso-wrap-distance-left:9pt;mso-wrap-distance-top:3.6pt;mso-wrap-distance-right:9pt;mso-wrap-distance-bottom:3.6pt;mso-position-horizontal:absolute;mso-position-horizontal-relative:margin;mso-position-vertical:absolute;mso-position-vertical-relative:text;mso-width-percent:0;mso-height-percent:0;mso-width-relative:margin;mso-height-relative:margin;v-text-anchor:top" o:gfxdata="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" filled="f" stroked="f">
                 <v:textbox>
                   <w:txbxContent>
                     <w:p>
@@ -1410,7 +1410,7 @@
           </mc:Choice>
           <mc:Fallback>
             <w:pict>
-              <v:shape w14:anchorId="73578664" id="_x0000_s1037" type="#_x0000_t202" style="position:absolute;margin-left:87.2pt;margin-top:23.5pt;width:27.8pt;height:21.7pt;z-index:251701248;visibility:visible;mso-wrap-style:square;mso-width-percent:0;mso-height-percent:0;mso-wrap-distance-left:9pt;mso-wrap-distance-top:3.6pt;mso-wrap-distance-right:9pt;mso-wrap-distance-bottom:3.6pt;mso-position-horizontal:absolute;mso-position-horizontal-relative:margin;mso-position-vertical:absolute;mso-position-vertical-relative:text;mso-width-percent:0;mso-height-percent:0;mso-width-relative:margin;mso-height-relative:margin;v-text-anchor:top" o:gfxdata="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" filled="f" stroked="f">
+              <v:shape w14:anchorId="73578664" id="_x0000_s1037" type="#_x0000_t202" style="position:absolute;margin-left:87.2pt;margin-top:23.5pt;width:27.8pt;height:21.7pt;z-index:251701248;visibility:visible;mso-wrap-style:square;mso-width-percent:0;mso-height-percent:0;mso-wrap-distance-left:9pt;mso-wrap-distance-top:3.6pt;mso-wrap-distance-right:9pt;mso-wrap-distance-bottom:3.6pt;mso-position-horizontal:absolute;mso-position-horizontal-relative:margin;mso-position-vertical:absolute;mso-position-vertical-relative:text;mso-width-percent:0;mso-height-percent:0;mso-width-relative:margin;mso-height-relative:margin;v-text-anchor:top" o:gfxdata="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" filled="f" stroked="f">
                 <v:textbox>
                   <w:txbxContent>
                     <w:p>
@@ -1496,7 +1496,7 @@
           </mc:Choice>
           <mc:Fallback>
             <w:pict>
-              <v:shape w14:anchorId="3567A6A5" id="_x0000_s1038" type="#_x0000_t202" style="position:absolute;margin-left:19.2pt;margin-top:23.05pt;width:27.8pt;height:21.7pt;z-index:251699200;visibility:visible;mso-wrap-style:square;mso-width-percent:0;mso-height-percent:0;mso-wrap-distance-left:9pt;mso-wrap-distance-top:3.6pt;mso-wrap-distance-right:9pt;mso-wrap-distance-bottom:3.6pt;mso-position-horizontal:absolute;mso-position-horizontal-relative:margin;mso-position-vertical:absolute;mso-position-vertical-relative:text;mso-width-percent:0;mso-height-percent:0;mso-width-relative:margin;mso-height-relative:margin;v-text-anchor:top" o:gfxdata="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" filled="f" stroked="f">
+              <v:shape w14:anchorId="3567A6A5" id="_x0000_s1038" type="#_x0000_t202" style="position:absolute;margin-left:19.2pt;margin-top:23.05pt;width:27.8pt;height:21.7pt;z-index:251699200;visibility:visible;mso-wrap-style:square;mso-width-percent:0;mso-height-percent:0;mso-wrap-distance-left:9pt;mso-wrap-distance-top:3.6pt;mso-wrap-distance-right:9pt;mso-wrap-distance-bottom:3.6pt;mso-position-horizontal:absolute;mso-position-horizontal-relative:margin;mso-position-vertical:absolute;mso-position-vertical-relative:text;mso-width-percent:0;mso-height-percent:0;mso-width-relative:margin;mso-height-relative:margin;v-text-anchor:top" o:gfxdata="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" filled="f" stroked="f">
                 <v:textbox>
                   <w:txbxContent>
                     <w:p>
@@ -1593,7 +1593,7 @@
           </mc:Choice>
           <mc:Fallback>
             <w:pict>
-              <v:shape w14:anchorId="39C976D4" id="_x0000_s1039" type="#_x0000_t202" style="position:absolute;margin-left:480.2pt;margin-top:53.4pt;width:58.4pt;height:39.35pt;z-index:-251619328;visibility:visible;mso-wrap-style:square;mso-width-percent:0;mso-height-percent:0;mso-wrap-distance-left:9pt;mso-wrap-distance-top:3.6pt;mso-wrap-distance-right:9pt;mso-wrap-distance-bottom:3.6pt;mso-position-horizontal:absolute;mso-position-horizontal-relative:margin;mso-position-vertical:absolute;mso-position-vertical-relative:text;mso-width-percent:0;mso-height-percent:0;mso-width-relative:margin;mso-height-relative:margin;v-text-anchor:top" o:gfxdata="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" filled="f" stroked="f">
+              <v:shape w14:anchorId="39C976D4" id="_x0000_s1039" type="#_x0000_t202" style="position:absolute;margin-left:480.2pt;margin-top:53.4pt;width:58.4pt;height:39.35pt;z-index:-251619328;visibility:visible;mso-wrap-style:square;mso-width-percent:0;mso-height-percent:0;mso-wrap-distance-left:9pt;mso-wrap-distance-top:3.6pt;mso-wrap-distance-right:9pt;mso-wrap-distance-bottom:3.6pt;mso-position-horizontal:absolute;mso-position-horizontal-relative:margin;mso-position-vertical:absolute;mso-position-vertical-relative:text;mso-width-percent:0;mso-height-percent:0;mso-width-relative:margin;mso-height-relative:margin;v-text-anchor:top" o:gfxdata="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" filled="f" stroked="f">
                 <v:textbox>
                   <w:txbxContent>
                     <w:p>
@@ -1975,7 +1975,7 @@
           </mc:Choice>
           <mc:Fallback>
             <w:pict>
-              <v:shape w14:anchorId="22880A79" id="_x0000_s1040" type="#_x0000_t202" style="position:absolute;margin-left:410.7pt;margin-top:30.25pt;width:58.4pt;height:39.35pt;z-index:-251622400;visibility:visible;mso-wrap-style:square;mso-width-percent:0;mso-height-percent:0;mso-wrap-distance-left:9pt;mso-wrap-distance-top:3.6pt;mso-wrap-distance-right:9pt;mso-wrap-distance-bottom:3.6pt;mso-position-horizontal:absolute;mso-position-horizontal-relative:margin;mso-position-vertical:absolute;mso-position-vertical-relative:text;mso-width-percent:0;mso-height-percent:0;mso-width-relative:margin;mso-height-relative:margin;v-text-anchor:top" o:gfxdata="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" filled="f" stroked="f">
+              <v:shape w14:anchorId="22880A79" id="_x0000_s1040" type="#_x0000_t202" style="position:absolute;margin-left:410.7pt;margin-top:30.25pt;width:58.4pt;height:39.35pt;z-index:-251622400;visibility:visible;mso-wrap-style:square;mso-width-percent:0;mso-height-percent:0;mso-wrap-distance-left:9pt;mso-wrap-distance-top:3.6pt;mso-wrap-distance-right:9pt;mso-wrap-distance-bottom:3.6pt;mso-position-horizontal:absolute;mso-position-horizontal-relative:margin;mso-position-vertical:absolute;mso-position-vertical-relative:text;mso-width-percent:0;mso-height-percent:0;mso-width-relative:margin;mso-height-relative:margin;v-text-anchor:top" o:gfxdata="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" filled="f" stroked="f">
                 <v:textbox>
                   <w:txbxContent>
                     <w:p>
@@ -2146,7 +2146,7 @@
           </mc:Choice>
           <mc:Fallback>
             <w:pict>
-              <v:shape w14:anchorId="50F878C5" id="_x0000_s1041" type="#_x0000_t202" style="position:absolute;margin-left:344.1pt;margin-top:28.85pt;width:58.4pt;height:39.35pt;z-index:-251625472;visibility:visible;mso-wrap-style:square;mso-width-percent:0;mso-height-percent:0;mso-wrap-distance-left:9pt;mso-wrap-distance-top:3.6pt;mso-wrap-distance-right:9pt;mso-wrap-distance-bottom:3.6pt;mso-position-horizontal:absolute;mso-position-horizontal-relative:margin;mso-position-vertical:absolute;mso-position-vertical-relative:text;mso-width-percent:0;mso-height-percent:0;mso-width-relative:margin;mso-height-relative:margin;v-text-anchor:top" o:gfxdata="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" filled="f" stroked="f">
+              <v:shape w14:anchorId="50F878C5" id="_x0000_s1041" type="#_x0000_t202" style="position:absolute;margin-left:344.1pt;margin-top:28.85pt;width:58.4pt;height:39.35pt;z-index:-251625472;visibility:visible;mso-wrap-style:square;mso-width-percent:0;mso-height-percent:0;mso-wrap-distance-left:9pt;mso-wrap-distance-top:3.6pt;mso-wrap-distance-right:9pt;mso-wrap-distance-bottom:3.6pt;mso-position-horizontal:absolute;mso-position-horizontal-relative:margin;mso-position-vertical:absolute;mso-position-vertical-relative:text;mso-width-percent:0;mso-height-percent:0;mso-width-relative:margin;mso-height-relative:margin;v-text-anchor:top" o:gfxdata="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" filled="f" stroked="f">
                 <v:textbox>
                   <w:txbxContent>
                     <w:p>
@@ -2246,7 +2246,7 @@
           </mc:Choice>
           <mc:Fallback>
             <w:pict>
-              <v:shape w14:anchorId="1BEF33F7" id="_x0000_s1042" type="#_x0000_t202" style="position:absolute;margin-left:275.5pt;margin-top:28.8pt;width:58.4pt;height:39.35pt;z-index:-251628544;visibility:visible;mso-wrap-style:square;mso-width-percent:0;mso-height-percent:0;mso-wrap-distance-left:9pt;mso-wrap-distance-top:3.6pt;mso-wrap-distance-right:9pt;mso-wrap-distance-bottom:3.6pt;mso-position-horizontal:absolute;mso-position-horizontal-relative:margin;mso-position-vertical:absolute;mso-position-vertical-relative:text;mso-width-percent:0;mso-height-percent:0;mso-width-relative:margin;mso-height-relative:margin;v-text-anchor:top" o:gfxdata="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" filled="f" stroked="f">
+              <v:shape w14:anchorId="1BEF33F7" id="_x0000_s1042" type="#_x0000_t202" style="position:absolute;margin-left:275.5pt;margin-top:28.8pt;width:58.4pt;height:39.35pt;z-index:-251628544;visibility:visible;mso-wrap-style:square;mso-width-percent:0;mso-height-percent:0;mso-wrap-distance-left:9pt;mso-wrap-distance-top:3.6pt;mso-wrap-distance-right:9pt;mso-wrap-distance-bottom:3.6pt;mso-position-horizontal:absolute;mso-position-horizontal-relative:margin;mso-position-vertical:absolute;mso-position-vertical-relative:text;mso-width-percent:0;mso-height-percent:0;mso-width-relative:margin;mso-height-relative:margin;v-text-anchor:top" o:gfxdata="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" filled="f" stroked="f">
                 <v:textbox>
                   <w:txbxContent>
                     <w:p>
@@ -2346,7 +2346,7 @@
           </mc:Choice>
           <mc:Fallback>
             <w:pict>
-              <v:shape w14:anchorId="65D6E9AB" id="_x0000_s1043" type="#_x0000_t202" style="position:absolute;margin-left:206.25pt;margin-top:28.2pt;width:58.4pt;height:39.35pt;z-index:-251631616;visibility:visible;mso-wrap-style:square;mso-width-percent:0;mso-height-percent:0;mso-wrap-distance-left:9pt;mso-wrap-distance-top:3.6pt;mso-wrap-distance-right:9pt;mso-wrap-distance-bottom:3.6pt;mso-position-horizontal:absolute;mso-position-horizontal-relative:margin;mso-position-vertical:absolute;mso-position-vertical-relative:text;mso-width-percent:0;mso-height-percent:0;mso-width-relative:margin;mso-height-relative:margin;v-text-anchor:top" o:gfxdata="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" filled="f" stroked="f">
+              <v:shape w14:anchorId="65D6E9AB" id="_x0000_s1043" type="#_x0000_t202" style="position:absolute;margin-left:206.25pt;margin-top:28.2pt;width:58.4pt;height:39.35pt;z-index:-251631616;visibility:visible;mso-wrap-style:square;mso-width-percent:0;mso-height-percent:0;mso-wrap-distance-left:9pt;mso-wrap-distance-top:3.6pt;mso-wrap-distance-right:9pt;mso-wrap-distance-bottom:3.6pt;mso-position-horizontal:absolute;mso-position-horizontal-relative:margin;mso-position-vertical:absolute;mso-position-vertical-relative:text;mso-width-percent:0;mso-height-percent:0;mso-width-relative:margin;mso-height-relative:margin;v-text-anchor:top" o:gfxdata="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" filled="f" stroked="f">
                 <v:textbox>
                   <w:txbxContent>
                     <w:p>
@@ -2514,7 +2514,7 @@
           </mc:Choice>
           <mc:Fallback>
             <w:pict>
-              <v:shape w14:anchorId="72A283A3" id="_x0000_s1044" type="#_x0000_t202" style="position:absolute;margin-left:138.1pt;margin-top:26.65pt;width:58.4pt;height:39.35pt;z-index:-251634688;visibility:visible;mso-wrap-style:square;mso-width-percent:0;mso-height-percent:0;mso-wrap-distance-left:9pt;mso-wrap-distance-top:3.6pt;mso-wrap-distance-right:9pt;mso-wrap-distance-bottom:3.6pt;mso-position-horizontal:absolute;mso-position-horizontal-relative:margin;mso-position-vertical:absolute;mso-position-vertical-relative:text;mso-width-percent:0;mso-height-percent:0;mso-width-relative:margin;mso-height-relative:margin;v-text-anchor:top" o:gfxdata="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" filled="f" stroked="f">
+              <v:shape w14:anchorId="72A283A3" id="_x0000_s1044" type="#_x0000_t202" style="position:absolute;margin-left:138.1pt;margin-top:26.65pt;width:58.4pt;height:39.35pt;z-index:-251634688;visibility:visible;mso-wrap-style:square;mso-width-percent:0;mso-height-percent:0;mso-wrap-distance-left:9pt;mso-wrap-distance-top:3.6pt;mso-wrap-distance-right:9pt;mso-wrap-distance-bottom:3.6pt;mso-position-horizontal:absolute;mso-position-horizontal-relative:margin;mso-position-vertical:absolute;mso-position-vertical-relative:text;mso-width-percent:0;mso-height-percent:0;mso-width-relative:margin;mso-height-relative:margin;v-text-anchor:top" o:gfxdata="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" filled="f" stroked="f">
                 <v:textbox>
                   <w:txbxContent>
                     <w:p>
@@ -2757,7 +2757,7 @@
           </mc:Choice>
           <mc:Fallback>
             <w:pict>
-              <v:shape w14:anchorId="6A3FA876" id="_x0000_s1045" type="#_x0000_t202" style="position:absolute;margin-left:69pt;margin-top:26.95pt;width:58.4pt;height:39.35pt;z-index:-251637760;visibility:visible;mso-wrap-style:square;mso-width-percent:0;mso-height-percent:0;mso-wrap-distance-left:9pt;mso-wrap-distance-top:3.6pt;mso-wrap-distance-right:9pt;mso-wrap-distance-bottom:3.6pt;mso-position-horizontal:absolute;mso-position-horizontal-relative:margin;mso-position-vertical:absolute;mso-position-vertical-relative:text;mso-width-percent:0;mso-height-percent:0;mso-width-relative:margin;mso-height-relative:margin;v-text-anchor:top" o:gfxdata="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" filled="f" stroked="f">
+              <v:shape w14:anchorId="6A3FA876" id="_x0000_s1045" type="#_x0000_t202" style="position:absolute;margin-left:69pt;margin-top:26.95pt;width:58.4pt;height:39.35pt;z-index:-251637760;visibility:visible;mso-wrap-style:square;mso-width-percent:0;mso-height-percent:0;mso-wrap-distance-left:9pt;mso-wrap-distance-top:3.6pt;mso-wrap-distance-right:9pt;mso-wrap-distance-bottom:3.6pt;mso-position-horizontal:absolute;mso-position-horizontal-relative:margin;mso-position-vertical:absolute;mso-position-vertical-relative:text;mso-width-percent:0;mso-height-percent:0;mso-width-relative:margin;mso-height-relative:margin;v-text-anchor:top" o:gfxdata="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" filled="f" stroked="f">
                 <v:textbox>
                   <w:txbxContent>
                     <w:p>
@@ -2857,7 +2857,7 @@
           </mc:Choice>
           <mc:Fallback>
             <w:pict>
-              <v:shape w14:anchorId="714506C9" id="_x0000_s1046" type="#_x0000_t202" style="position:absolute;margin-left:2pt;margin-top:25.8pt;width:58.4pt;height:39.35pt;z-index:-251640832;visibility:visible;mso-wrap-style:square;mso-width-percent:0;mso-height-percent:0;mso-wrap-distance-left:9pt;mso-wrap-distance-top:3.6pt;mso-wrap-distance-right:9pt;mso-wrap-distance-bottom:3.6pt;mso-position-horizontal:absolute;mso-position-horizontal-relative:margin;mso-position-vertical:absolute;mso-position-vertical-relative:text;mso-width-percent:0;mso-height-percent:0;mso-width-relative:margin;mso-height-relative:margin;v-text-anchor:top" o:gfxdata="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" filled="f" stroked="f">
+              <v:shape w14:anchorId="714506C9" id="_x0000_s1046" type="#_x0000_t202" style="position:absolute;margin-left:2pt;margin-top:25.8pt;width:58.4pt;height:39.35pt;z-index:-251640832;visibility:visible;mso-wrap-style:square;mso-width-percent:0;mso-height-percent:0;mso-wrap-distance-left:9pt;mso-wrap-distance-top:3.6pt;mso-wrap-distance-right:9pt;mso-wrap-distance-bottom:3.6pt;mso-position-horizontal:absolute;mso-position-horizontal-relative:margin;mso-position-vertical:absolute;mso-position-vertical-relative:text;mso-width-percent:0;mso-height-percent:0;mso-width-relative:margin;mso-height-relative:margin;v-text-anchor:top" o:gfxdata="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" filled="f" stroked="f">
                 <v:textbox>
                   <w:txbxContent>
                     <w:p>
@@ -3117,7 +3117,7 @@
           </mc:Choice>
           <mc:Fallback>
             <w:pict>
-              <v:shape w14:anchorId="20353B3E" id="Text Box 56" o:spid="_x0000_s1047" type="#_x0000_t202" style="position:absolute;left:0;text-align:left;margin-left:221pt;margin-top:11.8pt;width:220.75pt;height:56.05pt;z-index:-251585536;visibility:visible;mso-wrap-style:square;mso-width-percent:0;mso-height-percent:0;mso-wrap-distance-left:9pt;mso-wrap-distance-top:0;mso-wrap-distance-right:9pt;mso-wrap-distance-bottom:0;mso-position-horizontal:absolute;mso-position-horizontal-relative:text;mso-position-vertical:absolute;mso-position-vertical-relative:text;mso-width-percent:0;mso-height-percent:0;mso-width-relative:margin;mso-height-relative:margin;v-text-anchor:top" o:gfxdata="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" filled="f" stroked="f" strokeweight=".5pt">
+              <v:shape w14:anchorId="20353B3E" id="Text Box 56" o:spid="_x0000_s1047" type="#_x0000_t202" style="position:absolute;left:0;text-align:left;margin-left:221pt;margin-top:11.8pt;width:220.75pt;height:56.05pt;z-index:-251585536;visibility:visible;mso-wrap-style:square;mso-width-percent:0;mso-height-percent:0;mso-wrap-distance-left:9pt;mso-wrap-distance-top:0;mso-wrap-distance-right:9pt;mso-wrap-distance-bottom:0;mso-position-horizontal:absolute;mso-position-horizontal-relative:text;mso-position-vertical:absolute;mso-position-vertical-relative:text;mso-width-percent:0;mso-height-percent:0;mso-width-relative:margin;mso-height-relative:margin;v-text-anchor:top" o:gfxdata="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" filled="f" stroked="f" strokeweight=".5pt">
                 <v:textbox>
                   <w:txbxContent>
                     <w:p>
@@ -3399,23 +3399,23 @@
         <mc:AlternateContent>
           <mc:Choice Requires="wps">
             <w:drawing>
-              <wp:anchor distT="0" distB="0" distL="114300" distR="114300" simplePos="0" relativeHeight="251735040" behindDoc="1" locked="0" layoutInCell="1" allowOverlap="1" wp14:anchorId="35F2C87C" wp14:editId="007A52F6">
+              <wp:anchor distT="0" distB="0" distL="114300" distR="114300" simplePos="0" relativeHeight="251735040" behindDoc="1" locked="0" layoutInCell="1" allowOverlap="1" wp14:anchorId="35F2C87C" wp14:editId="78B5F273">
                 <wp:simplePos x="0" y="0"/>
                 <wp:positionH relativeFrom="column">
-                  <wp:posOffset>3444875</wp:posOffset>
+                  <wp:posOffset>3441065</wp:posOffset>
                 </wp:positionH>
                 <wp:positionV relativeFrom="paragraph">
-                  <wp:posOffset>17145</wp:posOffset>
+                  <wp:posOffset>17780</wp:posOffset>
                 </wp:positionV>
-                <wp:extent cx="1881505" cy="329565"/>
+                <wp:extent cx="2983865" cy="329565"/>
                 <wp:effectExtent l="0" t="0" r="0" b="0"/>
                 <wp:wrapTight wrapText="bothSides">
                   <wp:wrapPolygon edited="0">
-                    <wp:start x="656" y="0"/>
-                    <wp:lineTo x="656" y="19977"/>
-                    <wp:lineTo x="20776" y="19977"/>
-                    <wp:lineTo x="20776" y="0"/>
-                    <wp:lineTo x="656" y="0"/>
+                    <wp:start x="460" y="832"/>
+                    <wp:lineTo x="460" y="19977"/>
+                    <wp:lineTo x="21053" y="19977"/>
+                    <wp:lineTo x="21053" y="832"/>
+                    <wp:lineTo x="460" y="832"/>
                   </wp:wrapPolygon>
                 </wp:wrapTight>
                 <wp:docPr id="58" name="Text Box 58"/>
@@ -3427,7 +3427,7 @@
                       <wps:spPr>
                         <a:xfrm>
                           <a:off x="0" y="0"/>
-                          <a:ext cx="1881505" cy="329565"/>
+                          <a:ext cx="2983865" cy="329565"/>
                         </a:xfrm>
                         <a:prstGeom prst="rect">
                           <a:avLst/>
@@ -3478,7 +3478,7 @@
           </mc:Choice>
           <mc:Fallback>
             <w:pict>
-              <v:shape w14:anchorId="35F2C87C" id="Text Box 58" o:spid="_x0000_s1048" type="#_x0000_t202" style="position:absolute;margin-left:271.25pt;margin-top:1.35pt;width:148.15pt;height:25.95pt;z-index:-251581440;visibility:visible;mso-wrap-style:square;mso-width-percent:0;mso-height-percent:0;mso-wrap-distance-left:9pt;mso-wrap-distance-top:0;mso-wrap-distance-right:9pt;mso-wrap-distance-bottom:0;mso-position-horizontal:absolute;mso-position-horizontal-relative:text;mso-position-vertical:absolute;mso-position-vertical-relative:text;mso-width-percent:0;mso-height-percent:0;mso-width-relative:margin;mso-height-relative:margin;v-text-anchor:top" o:gfxdata="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" filled="f" stroked="f" strokeweight=".5pt">
+              <v:shape w14:anchorId="35F2C87C" id="Text Box 58" o:spid="_x0000_s1048" type="#_x0000_t202" style="position:absolute;margin-left:270.95pt;margin-top:1.4pt;width:234.95pt;height:25.95pt;z-index:-251581440;visibility:visible;mso-wrap-style:square;mso-width-percent:0;mso-height-percent:0;mso-wrap-distance-left:9pt;mso-wrap-distance-top:0;mso-wrap-distance-right:9pt;mso-wrap-distance-bottom:0;mso-position-horizontal:absolute;mso-position-horizontal-relative:text;mso-position-vertical:absolute;mso-position-vertical-relative:text;mso-width-percent:0;mso-height-percent:0;mso-width-relative:margin;mso-height-relative:margin;v-text-anchor:top" o:gfxdata="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" filled="f" stroked="f" strokeweight=".5pt">
                 <v:textbox>
                   <w:txbxContent>
                     <w:p>
@@ -3583,73 +3583,6 @@
           <w:numId w:val="6"/>
         </w:numPr>
       </w:pPr>
-      <w:proofErr w:type="spellStart"/>
-      <w:r>
-        <w:t>Pugnose</w:t>
-      </w:r>
-      <w:proofErr w:type="spellEnd"/>
-      <w:r>
-        <w:t xml:space="preserve"> Shiner</w:t>
-      </w:r>
-      <w:r>
-        <w:tab/>
-      </w:r>
-      <w:r>
-        <w:tab/>
-        <w:t xml:space="preserve">Cost: </w:t>
-      </w:r>
-      <w:r>
-        <w:rPr>
-          <w:rFonts w:ascii="Segoe UI Emoji" w:hAnsi="Segoe UI Emoji" w:cs="Segoe UI Emoji"/>
-        </w:rPr>
-        <w:t>⚒</w:t>
-      </w:r>
-      <w:r>
-        <w:t>️</w:t>
-      </w:r>
-      <w:r>
-        <w:t>140</w:t>
-      </w:r>
-    </w:p>
-    <w:p>
-      <w:pPr>
-        <w:pStyle w:val="ListParagraph"/>
-        <w:numPr>
-          <w:ilvl w:val="0"/>
-          <w:numId w:val="6"/>
-        </w:numPr>
-      </w:pPr>
-      <w:r>
-        <w:t>King Rail</w:t>
-      </w:r>
-      <w:r>
-        <w:tab/>
-      </w:r>
-      <w:r>
-        <w:tab/>
-        <w:t xml:space="preserve">Cost: </w:t>
-      </w:r>
-      <w:r>
-        <w:rPr>
-          <w:rFonts w:ascii="Segoe UI Emoji" w:hAnsi="Segoe UI Emoji" w:cs="Segoe UI Emoji"/>
-        </w:rPr>
-        <w:t>⚒</w:t>
-      </w:r>
-      <w:r>
-        <w:t>️</w:t>
-      </w:r>
-      <w:r>
-        <w:t>140</w:t>
-      </w:r>
-    </w:p>
-    <w:p>
-      <w:pPr>
-        <w:pStyle w:val="ListParagraph"/>
-        <w:numPr>
-          <w:ilvl w:val="0"/>
-          <w:numId w:val="6"/>
-        </w:numPr>
-      </w:pPr>
       <w:r>
         <w:rPr>
           <w:noProof/>
@@ -3657,23 +3590,23 @@
         <mc:AlternateContent>
           <mc:Choice Requires="wps">
             <w:drawing>
-              <wp:anchor distT="0" distB="0" distL="114300" distR="114300" simplePos="0" relativeHeight="251739136" behindDoc="1" locked="0" layoutInCell="1" allowOverlap="1" wp14:anchorId="2C317496" wp14:editId="3FB1427A">
+              <wp:anchor distT="0" distB="0" distL="114300" distR="114300" simplePos="0" relativeHeight="251739136" behindDoc="1" locked="0" layoutInCell="1" allowOverlap="1" wp14:anchorId="2C317496" wp14:editId="4EC2F00C">
                 <wp:simplePos x="0" y="0"/>
                 <wp:positionH relativeFrom="column">
-                  <wp:posOffset>3455035</wp:posOffset>
+                  <wp:posOffset>3451225</wp:posOffset>
                 </wp:positionH>
                 <wp:positionV relativeFrom="paragraph">
-                  <wp:posOffset>59055</wp:posOffset>
+                  <wp:posOffset>187325</wp:posOffset>
                 </wp:positionV>
-                <wp:extent cx="1573530" cy="318770"/>
-                <wp:effectExtent l="0" t="0" r="0" b="5080"/>
+                <wp:extent cx="2510155" cy="318770"/>
+                <wp:effectExtent l="0" t="0" r="0" b="0"/>
                 <wp:wrapTight wrapText="bothSides">
                   <wp:wrapPolygon edited="0">
-                    <wp:start x="785" y="0"/>
-                    <wp:lineTo x="785" y="20653"/>
-                    <wp:lineTo x="20659" y="20653"/>
-                    <wp:lineTo x="20659" y="0"/>
-                    <wp:lineTo x="785" y="0"/>
+                    <wp:start x="546" y="861"/>
+                    <wp:lineTo x="546" y="19793"/>
+                    <wp:lineTo x="20983" y="19793"/>
+                    <wp:lineTo x="20983" y="861"/>
+                    <wp:lineTo x="546" y="861"/>
                   </wp:wrapPolygon>
                 </wp:wrapTight>
                 <wp:docPr id="60" name="Text Box 60"/>
@@ -3685,7 +3618,7 @@
                       <wps:spPr>
                         <a:xfrm>
                           <a:off x="0" y="0"/>
-                          <a:ext cx="1573530" cy="318770"/>
+                          <a:ext cx="2510155" cy="318770"/>
                         </a:xfrm>
                         <a:prstGeom prst="rect">
                           <a:avLst/>
@@ -3736,7 +3669,7 @@
           </mc:Choice>
           <mc:Fallback>
             <w:pict>
-              <v:shape w14:anchorId="2C317496" id="Text Box 60" o:spid="_x0000_s1049" type="#_x0000_t202" style="position:absolute;left:0;text-align:left;margin-left:272.05pt;margin-top:4.65pt;width:123.9pt;height:25.1pt;z-index:-251577344;visibility:visible;mso-wrap-style:square;mso-width-percent:0;mso-height-percent:0;mso-wrap-distance-left:9pt;mso-wrap-distance-top:0;mso-wrap-distance-right:9pt;mso-wrap-distance-bottom:0;mso-position-horizontal:absolute;mso-position-horizontal-relative:text;mso-position-vertical:absolute;mso-position-vertical-relative:text;mso-width-percent:0;mso-height-percent:0;mso-width-relative:margin;mso-height-relative:margin;v-text-anchor:top" o:gfxdata="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" filled="f" stroked="f" strokeweight=".5pt">
+              <v:shape w14:anchorId="2C317496" id="Text Box 60" o:spid="_x0000_s1049" type="#_x0000_t202" style="position:absolute;left:0;text-align:left;margin-left:271.75pt;margin-top:14.75pt;width:197.65pt;height:25.1pt;z-index:-251577344;visibility:visible;mso-wrap-style:square;mso-width-percent:0;mso-height-percent:0;mso-wrap-distance-left:9pt;mso-wrap-distance-top:0;mso-wrap-distance-right:9pt;mso-wrap-distance-bottom:0;mso-position-horizontal:absolute;mso-position-horizontal-relative:text;mso-position-vertical:absolute;mso-position-vertical-relative:text;mso-width-percent:0;mso-height-percent:0;mso-width-relative:margin;mso-height-relative:margin;v-text-anchor:top" o:gfxdata="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" filled="f" stroked="f" strokeweight=".5pt">
                 <v:textbox>
                   <w:txbxContent>
                     <w:p>
@@ -3769,16 +3702,16 @@
           <w:noProof/>
         </w:rPr>
         <w:drawing>
-          <wp:anchor distT="0" distB="0" distL="114300" distR="114300" simplePos="0" relativeHeight="251737088" behindDoc="1" locked="0" layoutInCell="1" allowOverlap="1" wp14:anchorId="4A67DD98" wp14:editId="4D8D2DE9">
+          <wp:anchor distT="0" distB="0" distL="114300" distR="114300" simplePos="0" relativeHeight="251737088" behindDoc="1" locked="0" layoutInCell="1" allowOverlap="1" wp14:anchorId="4A67DD98" wp14:editId="5AE55CB7">
             <wp:simplePos x="0" y="0"/>
             <wp:positionH relativeFrom="margin">
-              <wp:posOffset>3002519</wp:posOffset>
+              <wp:posOffset>3002280</wp:posOffset>
             </wp:positionH>
             <wp:positionV relativeFrom="paragraph">
-              <wp:posOffset>12592</wp:posOffset>
+              <wp:posOffset>141968</wp:posOffset>
             </wp:positionV>
             <wp:extent cx="202565" cy="431165"/>
-            <wp:effectExtent l="0" t="0" r="6985" b="6985"/>
+            <wp:effectExtent l="0" t="0" r="635" b="635"/>
             <wp:wrapTight wrapText="bothSides">
               <wp:wrapPolygon edited="0">
                 <wp:start x="0" y="0"/>
@@ -3832,8 +3765,13 @@
           </wp:anchor>
         </w:drawing>
       </w:r>
-      <w:r>
-        <w:t>Great Egret</w:t>
+      <w:proofErr w:type="spellStart"/>
+      <w:r>
+        <w:t>Pugnose</w:t>
+      </w:r>
+      <w:proofErr w:type="spellEnd"/>
+      <w:r>
+        <w:t xml:space="preserve"> Shiner</w:t>
       </w:r>
       <w:r>
         <w:tab/>
@@ -3852,16 +3790,260 @@
         <w:t>️</w:t>
       </w:r>
       <w:r>
-        <w:t>160</w:t>
+        <w:t>140</w:t>
       </w:r>
     </w:p>
     <w:p>
+      <w:pPr>
+        <w:pStyle w:val="ListParagraph"/>
+        <w:numPr>
+          <w:ilvl w:val="0"/>
+          <w:numId w:val="6"/>
+        </w:numPr>
+      </w:pPr>
+      <w:r>
+        <w:t>King Rail</w:t>
+      </w:r>
+      <w:r>
+        <w:tab/>
+      </w:r>
+      <w:r>
+        <w:tab/>
+        <w:t xml:space="preserve">Cost: </w:t>
+      </w:r>
+      <w:r>
+        <w:rPr>
+          <w:rFonts w:ascii="Segoe UI Emoji" w:hAnsi="Segoe UI Emoji" w:cs="Segoe UI Emoji"/>
+        </w:rPr>
+        <w:t>⚒</w:t>
+      </w:r>
+      <w:r>
+        <w:t>️</w:t>
+      </w:r>
+      <w:r>
+        <w:t>140</w:t>
+      </w:r>
+    </w:p>
+    <w:p>
+      <w:pPr>
+        <w:pStyle w:val="ListParagraph"/>
+        <w:numPr>
+          <w:ilvl w:val="0"/>
+          <w:numId w:val="6"/>
+        </w:numPr>
+      </w:pPr>
       <w:r>
         <w:rPr>
           <w:noProof/>
         </w:rPr>
         <w:drawing>
-          <wp:anchor distT="0" distB="0" distL="114300" distR="114300" simplePos="0" relativeHeight="251715584" behindDoc="1" locked="0" layoutInCell="1" allowOverlap="1" wp14:anchorId="500C1BBF" wp14:editId="0C4A5119">
+          <wp:anchor distT="0" distB="0" distL="114300" distR="114300" simplePos="0" relativeHeight="251741184" behindDoc="1" locked="0" layoutInCell="1" allowOverlap="1" wp14:anchorId="698E862E" wp14:editId="1C9516BC">
+            <wp:simplePos x="0" y="0"/>
+            <wp:positionH relativeFrom="column">
+              <wp:posOffset>3018790</wp:posOffset>
+            </wp:positionH>
+            <wp:positionV relativeFrom="paragraph">
+              <wp:posOffset>299085</wp:posOffset>
+            </wp:positionV>
+            <wp:extent cx="198120" cy="320675"/>
+            <wp:effectExtent l="0" t="0" r="5080" b="0"/>
+            <wp:wrapTight wrapText="bothSides">
+              <wp:wrapPolygon edited="0">
+                <wp:start x="21600" y="21600"/>
+                <wp:lineTo x="21600" y="1069"/>
+                <wp:lineTo x="831" y="1069"/>
+                <wp:lineTo x="831" y="21600"/>
+                <wp:lineTo x="21600" y="21600"/>
+              </wp:wrapPolygon>
+            </wp:wrapTight>
+            <wp:docPr id="61" name="Picture 61"/>
+            <wp:cNvGraphicFramePr>
+              <a:graphicFrameLocks xmlns:a="http://schemas.openxmlformats.org/drawingml/2006/main" noChangeAspect="1"/>
+            </wp:cNvGraphicFramePr>
+            <a:graphic xmlns:a="http://schemas.openxmlformats.org/drawingml/2006/main">
+              <a:graphicData uri="http://schemas.openxmlformats.org/drawingml/2006/picture">
+                <pic:pic xmlns:pic="http://schemas.openxmlformats.org/drawingml/2006/picture">
+                  <pic:nvPicPr>
+                    <pic:cNvPr id="1" name=""/>
+                    <pic:cNvPicPr/>
+                  </pic:nvPicPr>
+                  <pic:blipFill>
+                    <a:blip r:embed="rId17" cstate="print">
+                      <a:extLst>
+                        <a:ext uri="{28A0092B-C50C-407E-A947-70E740481C1C}">
+                          <a14:useLocalDpi xmlns:a14="http://schemas.microsoft.com/office/drawing/2010/main" val="0"/>
+                        </a:ext>
+                      </a:extLst>
+                    </a:blip>
+                    <a:stretch>
+                      <a:fillRect/>
+                    </a:stretch>
+                  </pic:blipFill>
+                  <pic:spPr>
+                    <a:xfrm rot="10800000" flipV="1">
+                      <a:off x="0" y="0"/>
+                      <a:ext cx="198120" cy="320675"/>
+                    </a:xfrm>
+                    <a:prstGeom prst="rect">
+                      <a:avLst/>
+                    </a:prstGeom>
+                  </pic:spPr>
+                </pic:pic>
+              </a:graphicData>
+            </a:graphic>
+            <wp14:sizeRelH relativeFrom="page">
+              <wp14:pctWidth>0</wp14:pctWidth>
+            </wp14:sizeRelH>
+            <wp14:sizeRelV relativeFrom="page">
+              <wp14:pctHeight>0</wp14:pctHeight>
+            </wp14:sizeRelV>
+          </wp:anchor>
+        </w:drawing>
+      </w:r>
+      <w:r>
+        <w:t>Great Egret</w:t>
+      </w:r>
+      <w:r>
+        <w:tab/>
+      </w:r>
+      <w:r>
+        <w:tab/>
+        <w:t xml:space="preserve">Cost: </w:t>
+      </w:r>
+      <w:r>
+        <w:rPr>
+          <w:rFonts w:ascii="Segoe UI Emoji" w:hAnsi="Segoe UI Emoji" w:cs="Segoe UI Emoji"/>
+        </w:rPr>
+        <w:t>⚒</w:t>
+      </w:r>
+      <w:r>
+        <w:t>️</w:t>
+      </w:r>
+      <w:r>
+        <w:t>160</w:t>
+      </w:r>
+    </w:p>
+    <w:p>
+      <w:r>
+        <w:rPr>
+          <w:noProof/>
+        </w:rPr>
+        <mc:AlternateContent>
+          <mc:Choice Requires="wps">
+            <w:drawing>
+              <wp:anchor distT="0" distB="0" distL="114300" distR="114300" simplePos="0" relativeHeight="251743232" behindDoc="1" locked="0" layoutInCell="1" allowOverlap="1" wp14:anchorId="31D0E6AD" wp14:editId="74078353">
+                <wp:simplePos x="0" y="0"/>
+                <wp:positionH relativeFrom="column">
+                  <wp:posOffset>3451225</wp:posOffset>
+                </wp:positionH>
+                <wp:positionV relativeFrom="paragraph">
+                  <wp:posOffset>45539</wp:posOffset>
+                </wp:positionV>
+                <wp:extent cx="2743200" cy="284480"/>
+                <wp:effectExtent l="0" t="0" r="0" b="0"/>
+                <wp:wrapTight wrapText="bothSides">
+                  <wp:wrapPolygon edited="0">
+                    <wp:start x="500" y="964"/>
+                    <wp:lineTo x="500" y="19286"/>
+                    <wp:lineTo x="21000" y="19286"/>
+                    <wp:lineTo x="21000" y="964"/>
+                    <wp:lineTo x="500" y="964"/>
+                  </wp:wrapPolygon>
+                </wp:wrapTight>
+                <wp:docPr id="62" name="Text Box 62"/>
+                <wp:cNvGraphicFramePr/>
+                <a:graphic xmlns:a="http://schemas.openxmlformats.org/drawingml/2006/main">
+                  <a:graphicData uri="http://schemas.microsoft.com/office/word/2010/wordprocessingShape">
+                    <wps:wsp>
+                      <wps:cNvSpPr txBox="1"/>
+                      <wps:spPr>
+                        <a:xfrm>
+                          <a:off x="0" y="0"/>
+                          <a:ext cx="2743200" cy="284480"/>
+                        </a:xfrm>
+                        <a:prstGeom prst="rect">
+                          <a:avLst/>
+                        </a:prstGeom>
+                        <a:noFill/>
+                        <a:ln w="6350">
+                          <a:noFill/>
+                        </a:ln>
+                      </wps:spPr>
+                      <wps:txbx>
+                        <w:txbxContent>
+                          <w:p>
+                            <w:r>
+                              <w:t xml:space="preserve">Collecting Water costs </w:t>
+                            </w:r>
+                            <w:r>
+                              <w:rPr>
+                                <w:rFonts w:ascii="Segoe UI Emoji" w:hAnsi="Segoe UI Emoji" w:cs="Segoe UI Emoji"/>
+                              </w:rPr>
+                              <w:t>⚒</w:t>
+                            </w:r>
+                            <w:r>
+                              <w:t>️</w:t>
+                            </w:r>
+                            <w:r>
+                              <w:t>150</w:t>
+                            </w:r>
+                          </w:p>
+                        </w:txbxContent>
+                      </wps:txbx>
+                      <wps:bodyPr rot="0" spcFirstLastPara="0" vertOverflow="overflow" horzOverflow="overflow" vert="horz" wrap="square" lIns="91440" tIns="45720" rIns="91440" bIns="45720" numCol="1" spcCol="0" rtlCol="0" fromWordArt="0" anchor="t" anchorCtr="0" forceAA="0" compatLnSpc="1">
+                        <a:prstTxWarp prst="textNoShape">
+                          <a:avLst/>
+                        </a:prstTxWarp>
+                        <a:noAutofit/>
+                      </wps:bodyPr>
+                    </wps:wsp>
+                  </a:graphicData>
+                </a:graphic>
+                <wp14:sizeRelH relativeFrom="margin">
+                  <wp14:pctWidth>0</wp14:pctWidth>
+                </wp14:sizeRelH>
+                <wp14:sizeRelV relativeFrom="margin">
+                  <wp14:pctHeight>0</wp14:pctHeight>
+                </wp14:sizeRelV>
+              </wp:anchor>
+            </w:drawing>
+          </mc:Choice>
+          <mc:Fallback>
+            <w:pict>
+              <v:shape w14:anchorId="31D0E6AD" id="Text Box 62" o:spid="_x0000_s1050" type="#_x0000_t202" style="position:absolute;margin-left:271.75pt;margin-top:3.6pt;width:3in;height:22.4pt;z-index:-251573248;visibility:visible;mso-wrap-style:square;mso-width-percent:0;mso-height-percent:0;mso-wrap-distance-left:9pt;mso-wrap-distance-top:0;mso-wrap-distance-right:9pt;mso-wrap-distance-bottom:0;mso-position-horizontal:absolute;mso-position-horizontal-relative:text;mso-position-vertical:absolute;mso-position-vertical-relative:text;mso-width-percent:0;mso-height-percent:0;mso-width-relative:margin;mso-height-relative:margin;v-text-anchor:top" o:gfxdata="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" filled="f" stroked="f" strokeweight=".5pt">
+                <v:textbox>
+                  <w:txbxContent>
+                    <w:p>
+                      <w:r>
+                        <w:t xml:space="preserve">Collecting Water costs </w:t>
+                      </w:r>
+                      <w:r>
+                        <w:rPr>
+                          <w:rFonts w:ascii="Segoe UI Emoji" w:hAnsi="Segoe UI Emoji" w:cs="Segoe UI Emoji"/>
+                        </w:rPr>
+                        <w:t>⚒</w:t>
+                      </w:r>
+                      <w:r>
+                        <w:t>️</w:t>
+                      </w:r>
+                      <w:r>
+                        <w:t>150</w:t>
+                      </w:r>
+                    </w:p>
+                  </w:txbxContent>
+                </v:textbox>
+                <w10:wrap type="tight"/>
+              </v:shape>
+            </w:pict>
+          </mc:Fallback>
+        </mc:AlternateContent>
+      </w:r>
+      <w:r>
+        <w:rPr>
+          <w:noProof/>
+        </w:rPr>
+        <w:drawing>
+          <wp:anchor distT="0" distB="0" distL="114300" distR="114300" simplePos="0" relativeHeight="251715584" behindDoc="1" locked="0" layoutInCell="1" allowOverlap="1" wp14:anchorId="500C1BBF" wp14:editId="3958136B">
             <wp:simplePos x="0" y="0"/>
             <wp:positionH relativeFrom="margin">
               <wp:align>left</wp:align>
@@ -3937,404 +4119,24 @@
         <w:rPr>
           <w:noProof/>
         </w:rPr>
-        <mc:AlternateContent>
-          <mc:Choice Requires="wps">
-            <w:drawing>
-              <wp:anchor distT="0" distB="0" distL="114300" distR="114300" simplePos="0" relativeHeight="251743232" behindDoc="1" locked="0" layoutInCell="1" allowOverlap="1" wp14:anchorId="31D0E6AD" wp14:editId="3330FB80">
-                <wp:simplePos x="0" y="0"/>
-                <wp:positionH relativeFrom="column">
-                  <wp:posOffset>3455035</wp:posOffset>
-                </wp:positionH>
-                <wp:positionV relativeFrom="paragraph">
-                  <wp:posOffset>223520</wp:posOffset>
-                </wp:positionV>
-                <wp:extent cx="1977390" cy="284480"/>
-                <wp:effectExtent l="0" t="0" r="0" b="1270"/>
-                <wp:wrapTight wrapText="bothSides">
-                  <wp:wrapPolygon edited="0">
-                    <wp:start x="624" y="0"/>
-                    <wp:lineTo x="624" y="20250"/>
-                    <wp:lineTo x="20809" y="20250"/>
-                    <wp:lineTo x="20809" y="0"/>
-                    <wp:lineTo x="624" y="0"/>
-                  </wp:wrapPolygon>
-                </wp:wrapTight>
-                <wp:docPr id="62" name="Text Box 62"/>
-                <wp:cNvGraphicFramePr/>
-                <a:graphic xmlns:a="http://schemas.openxmlformats.org/drawingml/2006/main">
-                  <a:graphicData uri="http://schemas.microsoft.com/office/word/2010/wordprocessingShape">
-                    <wps:wsp>
-                      <wps:cNvSpPr txBox="1"/>
-                      <wps:spPr>
-                        <a:xfrm>
-                          <a:off x="0" y="0"/>
-                          <a:ext cx="1977390" cy="284480"/>
-                        </a:xfrm>
-                        <a:prstGeom prst="rect">
-                          <a:avLst/>
-                        </a:prstGeom>
-                        <a:noFill/>
-                        <a:ln w="6350">
-                          <a:noFill/>
-                        </a:ln>
-                      </wps:spPr>
-                      <wps:txbx>
-                        <w:txbxContent>
-                          <w:p>
-                            <w:r>
-                              <w:t xml:space="preserve">Collecting Water costs </w:t>
-                            </w:r>
-                            <w:r>
-                              <w:rPr>
-                                <w:rFonts w:ascii="Segoe UI Emoji" w:hAnsi="Segoe UI Emoji" w:cs="Segoe UI Emoji"/>
-                              </w:rPr>
-                              <w:t>⚒</w:t>
-                            </w:r>
-                            <w:r>
-                              <w:t>️</w:t>
-                            </w:r>
-                            <w:r>
-                              <w:t>150</w:t>
-                            </w:r>
-                          </w:p>
-                        </w:txbxContent>
-                      </wps:txbx>
-                      <wps:bodyPr rot="0" spcFirstLastPara="0" vertOverflow="overflow" horzOverflow="overflow" vert="horz" wrap="square" lIns="91440" tIns="45720" rIns="91440" bIns="45720" numCol="1" spcCol="0" rtlCol="0" fromWordArt="0" anchor="t" anchorCtr="0" forceAA="0" compatLnSpc="1">
-                        <a:prstTxWarp prst="textNoShape">
-                          <a:avLst/>
-                        </a:prstTxWarp>
-                        <a:noAutofit/>
-                      </wps:bodyPr>
-                    </wps:wsp>
-                  </a:graphicData>
-                </a:graphic>
-                <wp14:sizeRelH relativeFrom="margin">
-                  <wp14:pctWidth>0</wp14:pctWidth>
-                </wp14:sizeRelH>
-                <wp14:sizeRelV relativeFrom="margin">
-                  <wp14:pctHeight>0</wp14:pctHeight>
-                </wp14:sizeRelV>
-              </wp:anchor>
-            </w:drawing>
-          </mc:Choice>
-          <mc:Fallback>
-            <w:pict>
-              <v:shape w14:anchorId="31D0E6AD" id="Text Box 62" o:spid="_x0000_s1050" type="#_x0000_t202" style="position:absolute;margin-left:272.05pt;margin-top:17.6pt;width:155.7pt;height:22.4pt;z-index:-251573248;visibility:visible;mso-wrap-style:square;mso-width-percent:0;mso-height-percent:0;mso-wrap-distance-left:9pt;mso-wrap-distance-top:0;mso-wrap-distance-right:9pt;mso-wrap-distance-bottom:0;mso-position-horizontal:absolute;mso-position-horizontal-relative:text;mso-position-vertical:absolute;mso-position-vertical-relative:text;mso-width-percent:0;mso-height-percent:0;mso-width-relative:margin;mso-height-relative:margin;v-text-anchor:top" o:gfxdata="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" filled="f" stroked="f" strokeweight=".5pt">
-                <v:textbox>
-                  <w:txbxContent>
-                    <w:p>
-                      <w:r>
-                        <w:t xml:space="preserve">Collecting Water costs </w:t>
-                      </w:r>
-                      <w:r>
-                        <w:rPr>
-                          <w:rFonts w:ascii="Segoe UI Emoji" w:hAnsi="Segoe UI Emoji" w:cs="Segoe UI Emoji"/>
-                        </w:rPr>
-                        <w:t>⚒</w:t>
-                      </w:r>
-                      <w:r>
-                        <w:t>️</w:t>
-                      </w:r>
-                      <w:r>
-                        <w:t>150</w:t>
-                      </w:r>
-                    </w:p>
-                  </w:txbxContent>
-                </v:textbox>
-                <w10:wrap type="tight"/>
-              </v:shape>
-            </w:pict>
-          </mc:Fallback>
-        </mc:AlternateContent>
-      </w:r>
-      <w:r>
-        <w:rPr>
-          <w:noProof/>
-        </w:rPr>
         <w:drawing>
-          <wp:anchor distT="0" distB="0" distL="114300" distR="114300" simplePos="0" relativeHeight="251741184" behindDoc="1" locked="0" layoutInCell="1" allowOverlap="1" wp14:anchorId="698E862E" wp14:editId="3F2568A0">
+          <wp:anchor distT="0" distB="0" distL="114300" distR="114300" simplePos="0" relativeHeight="251745280" behindDoc="1" locked="0" layoutInCell="1" allowOverlap="1" wp14:anchorId="4B550CE5" wp14:editId="4C09B11B">
             <wp:simplePos x="0" y="0"/>
-            <wp:positionH relativeFrom="column">
-              <wp:posOffset>3018790</wp:posOffset>
+            <wp:positionH relativeFrom="margin">
+              <wp:posOffset>2941955</wp:posOffset>
             </wp:positionH>
             <wp:positionV relativeFrom="paragraph">
-              <wp:posOffset>179705</wp:posOffset>
+              <wp:posOffset>173990</wp:posOffset>
             </wp:positionV>
-            <wp:extent cx="198120" cy="320675"/>
-            <wp:effectExtent l="0" t="0" r="0" b="3175"/>
+            <wp:extent cx="355600" cy="450215"/>
+            <wp:effectExtent l="3492" t="0" r="3493" b="3492"/>
             <wp:wrapTight wrapText="bothSides">
               <wp:wrapPolygon edited="0">
-                <wp:start x="21600" y="21600"/>
-                <wp:lineTo x="21600" y="1069"/>
-                <wp:lineTo x="2908" y="1069"/>
-                <wp:lineTo x="2908" y="21600"/>
-                <wp:lineTo x="21600" y="21600"/>
-              </wp:wrapPolygon>
-            </wp:wrapTight>
-            <wp:docPr id="61" name="Picture 61"/>
-            <wp:cNvGraphicFramePr>
-              <a:graphicFrameLocks xmlns:a="http://schemas.openxmlformats.org/drawingml/2006/main" noChangeAspect="1"/>
-            </wp:cNvGraphicFramePr>
-            <a:graphic xmlns:a="http://schemas.openxmlformats.org/drawingml/2006/main">
-              <a:graphicData uri="http://schemas.openxmlformats.org/drawingml/2006/picture">
-                <pic:pic xmlns:pic="http://schemas.openxmlformats.org/drawingml/2006/picture">
-                  <pic:nvPicPr>
-                    <pic:cNvPr id="1" name=""/>
-                    <pic:cNvPicPr/>
-                  </pic:nvPicPr>
-                  <pic:blipFill>
-                    <a:blip r:embed="rId17" cstate="print">
-                      <a:extLst>
-                        <a:ext uri="{28A0092B-C50C-407E-A947-70E740481C1C}">
-                          <a14:useLocalDpi xmlns:a14="http://schemas.microsoft.com/office/drawing/2010/main" val="0"/>
-                        </a:ext>
-                      </a:extLst>
-                    </a:blip>
-                    <a:stretch>
-                      <a:fillRect/>
-                    </a:stretch>
-                  </pic:blipFill>
-                  <pic:spPr>
-                    <a:xfrm rot="10800000" flipV="1">
-                      <a:off x="0" y="0"/>
-                      <a:ext cx="198120" cy="320675"/>
-                    </a:xfrm>
-                    <a:prstGeom prst="rect">
-                      <a:avLst/>
-                    </a:prstGeom>
-                  </pic:spPr>
-                </pic:pic>
-              </a:graphicData>
-            </a:graphic>
-            <wp14:sizeRelH relativeFrom="page">
-              <wp14:pctWidth>0</wp14:pctWidth>
-            </wp14:sizeRelH>
-            <wp14:sizeRelV relativeFrom="page">
-              <wp14:pctHeight>0</wp14:pctHeight>
-            </wp14:sizeRelV>
-          </wp:anchor>
-        </w:drawing>
-      </w:r>
-    </w:p>
-    <w:p>
-      <w:pPr>
-        <w:pStyle w:val="ListParagraph"/>
-        <w:numPr>
-          <w:ilvl w:val="0"/>
-          <w:numId w:val="2"/>
-        </w:numPr>
-      </w:pPr>
-      <w:r>
-        <w:t>Hawaiian Duck</w:t>
-      </w:r>
-      <w:r>
-        <w:tab/>
-      </w:r>
-      <w:r>
-        <w:t xml:space="preserve"> </w:t>
-      </w:r>
-      <w:r>
-        <w:tab/>
-      </w:r>
-      <w:r>
-        <w:t>Cost</w:t>
-      </w:r>
-      <w:r>
-        <w:t xml:space="preserve">: </w:t>
-      </w:r>
-      <w:r>
-        <w:rPr>
-          <w:rFonts w:ascii="Segoe UI Emoji" w:hAnsi="Segoe UI Emoji" w:cs="Segoe UI Emoji"/>
-        </w:rPr>
-        <w:t>⚒</w:t>
-      </w:r>
-      <w:r>
-        <w:t>️</w:t>
-      </w:r>
-      <w:r>
-        <w:t>120</w:t>
-      </w:r>
-    </w:p>
-    <w:p>
-      <w:pPr>
-        <w:pStyle w:val="ListParagraph"/>
-        <w:numPr>
-          <w:ilvl w:val="0"/>
-          <w:numId w:val="2"/>
-        </w:numPr>
-      </w:pPr>
-      <w:r>
-        <w:t xml:space="preserve">Grey Parrot </w:t>
-      </w:r>
-      <w:r>
-        <w:tab/>
-      </w:r>
-      <w:r>
-        <w:tab/>
-      </w:r>
-      <w:r>
-        <w:t>Cost</w:t>
-      </w:r>
-      <w:r>
-        <w:t xml:space="preserve">: </w:t>
-      </w:r>
-      <w:r>
-        <w:rPr>
-          <w:rFonts w:ascii="Segoe UI Emoji" w:hAnsi="Segoe UI Emoji" w:cs="Segoe UI Emoji"/>
-        </w:rPr>
-        <w:t>⚒</w:t>
-      </w:r>
-      <w:r>
-        <w:t>️</w:t>
-      </w:r>
-      <w:r>
-        <w:t>100</w:t>
-      </w:r>
-    </w:p>
-    <w:p>
-      <w:pPr>
-        <w:pStyle w:val="ListParagraph"/>
-        <w:numPr>
-          <w:ilvl w:val="0"/>
-          <w:numId w:val="2"/>
-        </w:numPr>
-      </w:pPr>
-      <w:r>
-        <w:rPr>
-          <w:noProof/>
-        </w:rPr>
-        <mc:AlternateContent>
-          <mc:Choice Requires="wps">
-            <w:drawing>
-              <wp:anchor distT="0" distB="0" distL="114300" distR="114300" simplePos="0" relativeHeight="251747328" behindDoc="1" locked="0" layoutInCell="1" allowOverlap="1" wp14:anchorId="08B29726" wp14:editId="5C72E7EE">
-                <wp:simplePos x="0" y="0"/>
-                <wp:positionH relativeFrom="column">
-                  <wp:posOffset>3465830</wp:posOffset>
-                </wp:positionH>
-                <wp:positionV relativeFrom="paragraph">
-                  <wp:posOffset>222885</wp:posOffset>
-                </wp:positionV>
-                <wp:extent cx="2221865" cy="318770"/>
-                <wp:effectExtent l="0" t="0" r="0" b="5080"/>
-                <wp:wrapTight wrapText="bothSides">
-                  <wp:wrapPolygon edited="0">
-                    <wp:start x="556" y="0"/>
-                    <wp:lineTo x="556" y="20653"/>
-                    <wp:lineTo x="20927" y="20653"/>
-                    <wp:lineTo x="20927" y="0"/>
-                    <wp:lineTo x="556" y="0"/>
-                  </wp:wrapPolygon>
-                </wp:wrapTight>
-                <wp:docPr id="63" name="Text Box 63"/>
-                <wp:cNvGraphicFramePr/>
-                <a:graphic xmlns:a="http://schemas.openxmlformats.org/drawingml/2006/main">
-                  <a:graphicData uri="http://schemas.microsoft.com/office/word/2010/wordprocessingShape">
-                    <wps:wsp>
-                      <wps:cNvSpPr txBox="1"/>
-                      <wps:spPr>
-                        <a:xfrm>
-                          <a:off x="0" y="0"/>
-                          <a:ext cx="2221865" cy="318770"/>
-                        </a:xfrm>
-                        <a:prstGeom prst="rect">
-                          <a:avLst/>
-                        </a:prstGeom>
-                        <a:noFill/>
-                        <a:ln w="6350">
-                          <a:noFill/>
-                        </a:ln>
-                      </wps:spPr>
-                      <wps:txbx>
-                        <w:txbxContent>
-                          <w:p>
-                            <w:r>
-                              <w:t xml:space="preserve">Staying at Brink Hotel costs </w:t>
-                            </w:r>
-                            <w:r>
-                              <w:rPr>
-                                <w:rFonts w:ascii="Segoe UI Emoji" w:hAnsi="Segoe UI Emoji" w:cs="Segoe UI Emoji"/>
-                              </w:rPr>
-                              <w:t>⚒</w:t>
-                            </w:r>
-                            <w:r>
-                              <w:t>️</w:t>
-                            </w:r>
-                            <w:r>
-                              <w:t>150</w:t>
-                            </w:r>
-                          </w:p>
-                        </w:txbxContent>
-                      </wps:txbx>
-                      <wps:bodyPr rot="0" spcFirstLastPara="0" vertOverflow="overflow" horzOverflow="overflow" vert="horz" wrap="square" lIns="91440" tIns="45720" rIns="91440" bIns="45720" numCol="1" spcCol="0" rtlCol="0" fromWordArt="0" anchor="t" anchorCtr="0" forceAA="0" compatLnSpc="1">
-                        <a:prstTxWarp prst="textNoShape">
-                          <a:avLst/>
-                        </a:prstTxWarp>
-                        <a:noAutofit/>
-                      </wps:bodyPr>
-                    </wps:wsp>
-                  </a:graphicData>
-                </a:graphic>
-                <wp14:sizeRelH relativeFrom="margin">
-                  <wp14:pctWidth>0</wp14:pctWidth>
-                </wp14:sizeRelH>
-                <wp14:sizeRelV relativeFrom="margin">
-                  <wp14:pctHeight>0</wp14:pctHeight>
-                </wp14:sizeRelV>
-              </wp:anchor>
-            </w:drawing>
-          </mc:Choice>
-          <mc:Fallback>
-            <w:pict>
-              <v:shape w14:anchorId="08B29726" id="Text Box 63" o:spid="_x0000_s1051" type="#_x0000_t202" style="position:absolute;left:0;text-align:left;margin-left:272.9pt;margin-top:17.55pt;width:174.95pt;height:25.1pt;z-index:-251569152;visibility:visible;mso-wrap-style:square;mso-width-percent:0;mso-height-percent:0;mso-wrap-distance-left:9pt;mso-wrap-distance-top:0;mso-wrap-distance-right:9pt;mso-wrap-distance-bottom:0;mso-position-horizontal:absolute;mso-position-horizontal-relative:text;mso-position-vertical:absolute;mso-position-vertical-relative:text;mso-width-percent:0;mso-height-percent:0;mso-width-relative:margin;mso-height-relative:margin;v-text-anchor:top" o:gfxdata="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" filled="f" stroked="f" strokeweight=".5pt">
-                <v:textbox>
-                  <w:txbxContent>
-                    <w:p>
-                      <w:r>
-                        <w:t xml:space="preserve">Staying at Brink Hotel costs </w:t>
-                      </w:r>
-                      <w:r>
-                        <w:rPr>
-                          <w:rFonts w:ascii="Segoe UI Emoji" w:hAnsi="Segoe UI Emoji" w:cs="Segoe UI Emoji"/>
-                        </w:rPr>
-                        <w:t>⚒</w:t>
-                      </w:r>
-                      <w:r>
-                        <w:t>️</w:t>
-                      </w:r>
-                      <w:r>
-                        <w:t>150</w:t>
-                      </w:r>
-                    </w:p>
-                  </w:txbxContent>
-                </v:textbox>
-                <w10:wrap type="tight"/>
-              </v:shape>
-            </w:pict>
-          </mc:Fallback>
-        </mc:AlternateContent>
-      </w:r>
-      <w:r>
-        <w:rPr>
-          <w:noProof/>
-        </w:rPr>
-        <w:drawing>
-          <wp:anchor distT="0" distB="0" distL="114300" distR="114300" simplePos="0" relativeHeight="251745280" behindDoc="1" locked="0" layoutInCell="1" allowOverlap="1" wp14:anchorId="4B550CE5" wp14:editId="0008A00C">
-            <wp:simplePos x="0" y="0"/>
-            <wp:positionH relativeFrom="margin">
-              <wp:posOffset>2961640</wp:posOffset>
-            </wp:positionH>
-            <wp:positionV relativeFrom="paragraph">
-              <wp:posOffset>136525</wp:posOffset>
-            </wp:positionV>
-            <wp:extent cx="355600" cy="450215"/>
-            <wp:effectExtent l="0" t="9208" r="0" b="0"/>
-            <wp:wrapTight wrapText="bothSides">
-              <wp:wrapPolygon edited="0">
-                <wp:start x="-559" y="21158"/>
-                <wp:lineTo x="20269" y="21158"/>
-                <wp:lineTo x="20269" y="1051"/>
-                <wp:lineTo x="-559" y="1051"/>
-                <wp:lineTo x="-559" y="21158"/>
+                <wp:start x="212" y="21768"/>
+                <wp:lineTo x="21041" y="21768"/>
+                <wp:lineTo x="21041" y="442"/>
+                <wp:lineTo x="212" y="442"/>
+                <wp:lineTo x="212" y="21768"/>
               </wp:wrapPolygon>
             </wp:wrapTight>
             <wp:docPr id="211" name="Picture 211"/>
@@ -4382,6 +4184,386 @@
         </w:drawing>
       </w:r>
       <w:r>
+        <w:rPr>
+          <w:noProof/>
+        </w:rPr>
+        <mc:AlternateContent>
+          <mc:Choice Requires="wps">
+            <w:drawing>
+              <wp:anchor distT="0" distB="0" distL="114300" distR="114300" simplePos="0" relativeHeight="251747328" behindDoc="1" locked="0" layoutInCell="1" allowOverlap="1" wp14:anchorId="08B29726" wp14:editId="445752A3">
+                <wp:simplePos x="0" y="0"/>
+                <wp:positionH relativeFrom="column">
+                  <wp:posOffset>3461385</wp:posOffset>
+                </wp:positionH>
+                <wp:positionV relativeFrom="paragraph">
+                  <wp:posOffset>272687</wp:posOffset>
+                </wp:positionV>
+                <wp:extent cx="2964180" cy="318770"/>
+                <wp:effectExtent l="0" t="0" r="0" b="0"/>
+                <wp:wrapTight wrapText="bothSides">
+                  <wp:wrapPolygon edited="0">
+                    <wp:start x="463" y="861"/>
+                    <wp:lineTo x="463" y="19793"/>
+                    <wp:lineTo x="21008" y="19793"/>
+                    <wp:lineTo x="21008" y="861"/>
+                    <wp:lineTo x="463" y="861"/>
+                  </wp:wrapPolygon>
+                </wp:wrapTight>
+                <wp:docPr id="63" name="Text Box 63"/>
+                <wp:cNvGraphicFramePr/>
+                <a:graphic xmlns:a="http://schemas.openxmlformats.org/drawingml/2006/main">
+                  <a:graphicData uri="http://schemas.microsoft.com/office/word/2010/wordprocessingShape">
+                    <wps:wsp>
+                      <wps:cNvSpPr txBox="1"/>
+                      <wps:spPr>
+                        <a:xfrm>
+                          <a:off x="0" y="0"/>
+                          <a:ext cx="2964180" cy="318770"/>
+                        </a:xfrm>
+                        <a:prstGeom prst="rect">
+                          <a:avLst/>
+                        </a:prstGeom>
+                        <a:noFill/>
+                        <a:ln w="6350">
+                          <a:noFill/>
+                        </a:ln>
+                      </wps:spPr>
+                      <wps:txbx>
+                        <w:txbxContent>
+                          <w:p>
+                            <w:r>
+                              <w:t xml:space="preserve">Staying at Brink Hotel costs </w:t>
+                            </w:r>
+                            <w:r>
+                              <w:rPr>
+                                <w:rFonts w:ascii="Segoe UI Emoji" w:hAnsi="Segoe UI Emoji" w:cs="Segoe UI Emoji"/>
+                              </w:rPr>
+                              <w:t>⚒</w:t>
+                            </w:r>
+                            <w:r>
+                              <w:t>️</w:t>
+                            </w:r>
+                            <w:r>
+                              <w:t>150</w:t>
+                            </w:r>
+                          </w:p>
+                        </w:txbxContent>
+                      </wps:txbx>
+                      <wps:bodyPr rot="0" spcFirstLastPara="0" vertOverflow="overflow" horzOverflow="overflow" vert="horz" wrap="square" lIns="91440" tIns="45720" rIns="91440" bIns="45720" numCol="1" spcCol="0" rtlCol="0" fromWordArt="0" anchor="t" anchorCtr="0" forceAA="0" compatLnSpc="1">
+                        <a:prstTxWarp prst="textNoShape">
+                          <a:avLst/>
+                        </a:prstTxWarp>
+                        <a:noAutofit/>
+                      </wps:bodyPr>
+                    </wps:wsp>
+                  </a:graphicData>
+                </a:graphic>
+                <wp14:sizeRelH relativeFrom="margin">
+                  <wp14:pctWidth>0</wp14:pctWidth>
+                </wp14:sizeRelH>
+                <wp14:sizeRelV relativeFrom="margin">
+                  <wp14:pctHeight>0</wp14:pctHeight>
+                </wp14:sizeRelV>
+              </wp:anchor>
+            </w:drawing>
+          </mc:Choice>
+          <mc:Fallback>
+            <w:pict>
+              <v:shape w14:anchorId="08B29726" id="Text Box 63" o:spid="_x0000_s1051" type="#_x0000_t202" style="position:absolute;margin-left:272.55pt;margin-top:21.45pt;width:233.4pt;height:25.1pt;z-index:-251569152;visibility:visible;mso-wrap-style:square;mso-width-percent:0;mso-height-percent:0;mso-wrap-distance-left:9pt;mso-wrap-distance-top:0;mso-wrap-distance-right:9pt;mso-wrap-distance-bottom:0;mso-position-horizontal:absolute;mso-position-horizontal-relative:text;mso-position-vertical:absolute;mso-position-vertical-relative:text;mso-width-percent:0;mso-height-percent:0;mso-width-relative:margin;mso-height-relative:margin;v-text-anchor:top" o:gfxdata="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" filled="f" stroked="f" strokeweight=".5pt">
+                <v:textbox>
+                  <w:txbxContent>
+                    <w:p>
+                      <w:r>
+                        <w:t xml:space="preserve">Staying at Brink Hotel costs </w:t>
+                      </w:r>
+                      <w:r>
+                        <w:rPr>
+                          <w:rFonts w:ascii="Segoe UI Emoji" w:hAnsi="Segoe UI Emoji" w:cs="Segoe UI Emoji"/>
+                        </w:rPr>
+                        <w:t>⚒</w:t>
+                      </w:r>
+                      <w:r>
+                        <w:t>️</w:t>
+                      </w:r>
+                      <w:r>
+                        <w:t>150</w:t>
+                      </w:r>
+                    </w:p>
+                  </w:txbxContent>
+                </v:textbox>
+                <w10:wrap type="tight"/>
+              </v:shape>
+            </w:pict>
+          </mc:Fallback>
+        </mc:AlternateContent>
+      </w:r>
+    </w:p>
+    <w:p>
+      <w:pPr>
+        <w:pStyle w:val="ListParagraph"/>
+        <w:numPr>
+          <w:ilvl w:val="0"/>
+          <w:numId w:val="2"/>
+        </w:numPr>
+      </w:pPr>
+      <w:r>
+        <w:t>Hawaiian Duck</w:t>
+      </w:r>
+      <w:r>
+        <w:tab/>
+      </w:r>
+      <w:r>
+        <w:t xml:space="preserve"> </w:t>
+      </w:r>
+      <w:r>
+        <w:tab/>
+      </w:r>
+      <w:r>
+        <w:t>Cost</w:t>
+      </w:r>
+      <w:r>
+        <w:t xml:space="preserve">: </w:t>
+      </w:r>
+      <w:r>
+        <w:rPr>
+          <w:rFonts w:ascii="Segoe UI Emoji" w:hAnsi="Segoe UI Emoji" w:cs="Segoe UI Emoji"/>
+        </w:rPr>
+        <w:t>⚒</w:t>
+      </w:r>
+      <w:r>
+        <w:t>️</w:t>
+      </w:r>
+      <w:r>
+        <w:t>120</w:t>
+      </w:r>
+    </w:p>
+    <w:p>
+      <w:pPr>
+        <w:pStyle w:val="ListParagraph"/>
+        <w:numPr>
+          <w:ilvl w:val="0"/>
+          <w:numId w:val="2"/>
+        </w:numPr>
+      </w:pPr>
+      <w:r>
+        <w:t xml:space="preserve">Grey Parrot </w:t>
+      </w:r>
+      <w:r>
+        <w:tab/>
+      </w:r>
+      <w:r>
+        <w:tab/>
+      </w:r>
+      <w:r>
+        <w:t>Cost</w:t>
+      </w:r>
+      <w:r>
+        <w:t xml:space="preserve">: </w:t>
+      </w:r>
+      <w:r>
+        <w:rPr>
+          <w:rFonts w:ascii="Segoe UI Emoji" w:hAnsi="Segoe UI Emoji" w:cs="Segoe UI Emoji"/>
+        </w:rPr>
+        <w:t>⚒</w:t>
+      </w:r>
+      <w:r>
+        <w:t>️</w:t>
+      </w:r>
+      <w:r>
+        <w:t>100</w:t>
+      </w:r>
+    </w:p>
+    <w:p>
+      <w:pPr>
+        <w:pStyle w:val="ListParagraph"/>
+        <w:numPr>
+          <w:ilvl w:val="0"/>
+          <w:numId w:val="2"/>
+        </w:numPr>
+      </w:pPr>
+      <w:r>
+        <w:rPr>
+          <w:noProof/>
+        </w:rPr>
+        <w:drawing>
+          <wp:anchor distT="0" distB="0" distL="114300" distR="114300" simplePos="0" relativeHeight="251749376" behindDoc="1" locked="0" layoutInCell="1" allowOverlap="1" wp14:anchorId="44D1E2B5" wp14:editId="5D318C6E">
+            <wp:simplePos x="0" y="0"/>
+            <wp:positionH relativeFrom="column">
+              <wp:posOffset>3070860</wp:posOffset>
+            </wp:positionH>
+            <wp:positionV relativeFrom="paragraph">
+              <wp:posOffset>123190</wp:posOffset>
+            </wp:positionV>
+            <wp:extent cx="175260" cy="447675"/>
+            <wp:effectExtent l="0" t="0" r="2540" b="0"/>
+            <wp:wrapTight wrapText="bothSides">
+              <wp:wrapPolygon edited="0">
+                <wp:start x="0" y="0"/>
+                <wp:lineTo x="0" y="20834"/>
+                <wp:lineTo x="20348" y="20834"/>
+                <wp:lineTo x="20348" y="0"/>
+                <wp:lineTo x="0" y="0"/>
+              </wp:wrapPolygon>
+            </wp:wrapTight>
+            <wp:docPr id="214" name="Picture 214"/>
+            <wp:cNvGraphicFramePr>
+              <a:graphicFrameLocks xmlns:a="http://schemas.openxmlformats.org/drawingml/2006/main" noChangeAspect="1"/>
+            </wp:cNvGraphicFramePr>
+            <a:graphic xmlns:a="http://schemas.openxmlformats.org/drawingml/2006/main">
+              <a:graphicData uri="http://schemas.openxmlformats.org/drawingml/2006/picture">
+                <pic:pic xmlns:pic="http://schemas.openxmlformats.org/drawingml/2006/picture">
+                  <pic:nvPicPr>
+                    <pic:cNvPr id="1" name=""/>
+                    <pic:cNvPicPr/>
+                  </pic:nvPicPr>
+                  <pic:blipFill>
+                    <a:blip r:embed="rId19" cstate="print">
+                      <a:extLst>
+                        <a:ext uri="{28A0092B-C50C-407E-A947-70E740481C1C}">
+                          <a14:useLocalDpi xmlns:a14="http://schemas.microsoft.com/office/drawing/2010/main" val="0"/>
+                        </a:ext>
+                      </a:extLst>
+                    </a:blip>
+                    <a:stretch>
+                      <a:fillRect/>
+                    </a:stretch>
+                  </pic:blipFill>
+                  <pic:spPr>
+                    <a:xfrm>
+                      <a:off x="0" y="0"/>
+                      <a:ext cx="175260" cy="447675"/>
+                    </a:xfrm>
+                    <a:prstGeom prst="rect">
+                      <a:avLst/>
+                    </a:prstGeom>
+                  </pic:spPr>
+                </pic:pic>
+              </a:graphicData>
+            </a:graphic>
+            <wp14:sizeRelH relativeFrom="page">
+              <wp14:pctWidth>0</wp14:pctWidth>
+            </wp14:sizeRelH>
+            <wp14:sizeRelV relativeFrom="page">
+              <wp14:pctHeight>0</wp14:pctHeight>
+            </wp14:sizeRelV>
+          </wp:anchor>
+        </w:drawing>
+      </w:r>
+      <w:r>
+        <w:rPr>
+          <w:noProof/>
+        </w:rPr>
+        <mc:AlternateContent>
+          <mc:Choice Requires="wps">
+            <w:drawing>
+              <wp:anchor distT="0" distB="0" distL="114300" distR="114300" simplePos="0" relativeHeight="251751424" behindDoc="1" locked="0" layoutInCell="1" allowOverlap="1" wp14:anchorId="2B358E6E" wp14:editId="47E95368">
+                <wp:simplePos x="0" y="0"/>
+                <wp:positionH relativeFrom="column">
+                  <wp:posOffset>3461385</wp:posOffset>
+                </wp:positionH>
+                <wp:positionV relativeFrom="paragraph">
+                  <wp:posOffset>209369</wp:posOffset>
+                </wp:positionV>
+                <wp:extent cx="2150110" cy="284480"/>
+                <wp:effectExtent l="0" t="0" r="0" b="0"/>
+                <wp:wrapTight wrapText="bothSides">
+                  <wp:wrapPolygon edited="0">
+                    <wp:start x="638" y="964"/>
+                    <wp:lineTo x="638" y="19286"/>
+                    <wp:lineTo x="20796" y="19286"/>
+                    <wp:lineTo x="20796" y="964"/>
+                    <wp:lineTo x="638" y="964"/>
+                  </wp:wrapPolygon>
+                </wp:wrapTight>
+                <wp:docPr id="192" name="Text Box 192"/>
+                <wp:cNvGraphicFramePr/>
+                <a:graphic xmlns:a="http://schemas.openxmlformats.org/drawingml/2006/main">
+                  <a:graphicData uri="http://schemas.microsoft.com/office/word/2010/wordprocessingShape">
+                    <wps:wsp>
+                      <wps:cNvSpPr txBox="1"/>
+                      <wps:spPr>
+                        <a:xfrm>
+                          <a:off x="0" y="0"/>
+                          <a:ext cx="2150110" cy="284480"/>
+                        </a:xfrm>
+                        <a:prstGeom prst="rect">
+                          <a:avLst/>
+                        </a:prstGeom>
+                        <a:noFill/>
+                        <a:ln w="6350">
+                          <a:noFill/>
+                        </a:ln>
+                      </wps:spPr>
+                      <wps:txbx>
+                        <w:txbxContent>
+                          <w:p>
+                            <w:r>
+                              <w:t xml:space="preserve">Pay 10% or </w:t>
+                            </w:r>
+                            <w:r>
+                              <w:rPr>
+                                <w:rFonts w:ascii="Segoe UI Emoji" w:hAnsi="Segoe UI Emoji" w:cs="Segoe UI Emoji"/>
+                              </w:rPr>
+                              <w:t>⚒</w:t>
+                            </w:r>
+                            <w:r>
+                              <w:t>️</w:t>
+                            </w:r>
+                            <w:r>
+                              <w:t>200</w:t>
+                            </w:r>
+                          </w:p>
+                        </w:txbxContent>
+                      </wps:txbx>
+                      <wps:bodyPr rot="0" spcFirstLastPara="0" vertOverflow="overflow" horzOverflow="overflow" vert="horz" wrap="square" lIns="91440" tIns="45720" rIns="91440" bIns="45720" numCol="1" spcCol="0" rtlCol="0" fromWordArt="0" anchor="t" anchorCtr="0" forceAA="0" compatLnSpc="1">
+                        <a:prstTxWarp prst="textNoShape">
+                          <a:avLst/>
+                        </a:prstTxWarp>
+                        <a:noAutofit/>
+                      </wps:bodyPr>
+                    </wps:wsp>
+                  </a:graphicData>
+                </a:graphic>
+                <wp14:sizeRelH relativeFrom="margin">
+                  <wp14:pctWidth>0</wp14:pctWidth>
+                </wp14:sizeRelH>
+                <wp14:sizeRelV relativeFrom="margin">
+                  <wp14:pctHeight>0</wp14:pctHeight>
+                </wp14:sizeRelV>
+              </wp:anchor>
+            </w:drawing>
+          </mc:Choice>
+          <mc:Fallback>
+            <w:pict>
+              <v:shape w14:anchorId="2B358E6E" id="Text Box 192" o:spid="_x0000_s1052" type="#_x0000_t202" style="position:absolute;left:0;text-align:left;margin-left:272.55pt;margin-top:16.5pt;width:169.3pt;height:22.4pt;z-index:-251565056;visibility:visible;mso-wrap-style:square;mso-width-percent:0;mso-height-percent:0;mso-wrap-distance-left:9pt;mso-wrap-distance-top:0;mso-wrap-distance-right:9pt;mso-wrap-distance-bottom:0;mso-position-horizontal:absolute;mso-position-horizontal-relative:text;mso-position-vertical:absolute;mso-position-vertical-relative:text;mso-width-percent:0;mso-height-percent:0;mso-width-relative:margin;mso-height-relative:margin;v-text-anchor:top" o:gfxdata="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" filled="f" stroked="f" strokeweight=".5pt">
+                <v:textbox>
+                  <w:txbxContent>
+                    <w:p>
+                      <w:r>
+                        <w:t xml:space="preserve">Pay 10% or </w:t>
+                      </w:r>
+                      <w:r>
+                        <w:rPr>
+                          <w:rFonts w:ascii="Segoe UI Emoji" w:hAnsi="Segoe UI Emoji" w:cs="Segoe UI Emoji"/>
+                        </w:rPr>
+                        <w:t>⚒</w:t>
+                      </w:r>
+                      <w:r>
+                        <w:t>️</w:t>
+                      </w:r>
+                      <w:r>
+                        <w:t>200</w:t>
+                      </w:r>
+                    </w:p>
+                  </w:txbxContent>
+                </v:textbox>
+                <w10:wrap type="tight"/>
+              </v:shape>
+            </w:pict>
+          </mc:Fallback>
+        </mc:AlternateContent>
+      </w:r>
+      <w:r>
         <w:t>Whooping Crane</w:t>
       </w:r>
       <w:r>
@@ -4415,7 +4597,7 @@
           <w:noProof/>
         </w:rPr>
         <w:drawing>
-          <wp:anchor distT="0" distB="0" distL="114300" distR="114300" simplePos="0" relativeHeight="251717632" behindDoc="1" locked="0" layoutInCell="1" allowOverlap="1" wp14:anchorId="6D1575D4" wp14:editId="56D65672">
+          <wp:anchor distT="0" distB="0" distL="114300" distR="114300" simplePos="0" relativeHeight="251717632" behindDoc="1" locked="0" layoutInCell="1" allowOverlap="1" wp14:anchorId="6D1575D4" wp14:editId="03D7BEBC">
             <wp:simplePos x="0" y="0"/>
             <wp:positionH relativeFrom="margin">
               <wp:align>left</wp:align>
@@ -4485,26 +4667,26 @@
           <w:noProof/>
         </w:rPr>
         <w:drawing>
-          <wp:anchor distT="0" distB="0" distL="114300" distR="114300" simplePos="0" relativeHeight="251749376" behindDoc="1" locked="0" layoutInCell="1" allowOverlap="1" wp14:anchorId="44D1E2B5" wp14:editId="163B0E49">
+          <wp:anchor distT="0" distB="0" distL="114300" distR="114300" simplePos="0" relativeHeight="251753472" behindDoc="1" locked="0" layoutInCell="1" allowOverlap="1" wp14:anchorId="62756754" wp14:editId="200D7187">
             <wp:simplePos x="0" y="0"/>
-            <wp:positionH relativeFrom="column">
-              <wp:posOffset>3071004</wp:posOffset>
+            <wp:positionH relativeFrom="margin">
+              <wp:posOffset>2904490</wp:posOffset>
             </wp:positionH>
             <wp:positionV relativeFrom="paragraph">
-              <wp:posOffset>218164</wp:posOffset>
+              <wp:posOffset>177074</wp:posOffset>
             </wp:positionV>
-            <wp:extent cx="175260" cy="447675"/>
-            <wp:effectExtent l="0" t="0" r="0" b="9525"/>
+            <wp:extent cx="554355" cy="499745"/>
+            <wp:effectExtent l="0" t="0" r="4445" b="0"/>
             <wp:wrapTight wrapText="bothSides">
               <wp:wrapPolygon edited="0">
                 <wp:start x="0" y="0"/>
-                <wp:lineTo x="0" y="21140"/>
-                <wp:lineTo x="18783" y="21140"/>
-                <wp:lineTo x="18783" y="0"/>
+                <wp:lineTo x="0" y="20859"/>
+                <wp:lineTo x="21278" y="20859"/>
+                <wp:lineTo x="21278" y="0"/>
                 <wp:lineTo x="0" y="0"/>
               </wp:wrapPolygon>
             </wp:wrapTight>
-            <wp:docPr id="214" name="Picture 214"/>
+            <wp:docPr id="4" name="Picture 4"/>
             <wp:cNvGraphicFramePr>
               <a:graphicFrameLocks xmlns:a="http://schemas.openxmlformats.org/drawingml/2006/main" noChangeAspect="1"/>
             </wp:cNvGraphicFramePr>
@@ -4516,7 +4698,7 @@
                     <pic:cNvPicPr/>
                   </pic:nvPicPr>
                   <pic:blipFill>
-                    <a:blip r:embed="rId19" cstate="print">
+                    <a:blip r:embed="rId20" cstate="print">
                       <a:extLst>
                         <a:ext uri="{28A0092B-C50C-407E-A947-70E740481C1C}">
                           <a14:useLocalDpi xmlns:a14="http://schemas.microsoft.com/office/drawing/2010/main" val="0"/>
@@ -4530,7 +4712,7 @@
                   <pic:spPr>
                     <a:xfrm>
                       <a:off x="0" y="0"/>
-                      <a:ext cx="175260" cy="447675"/>
+                      <a:ext cx="554355" cy="499745"/>
                     </a:xfrm>
                     <a:prstGeom prst="rect">
                       <a:avLst/>
@@ -4567,26 +4749,26 @@
         <mc:AlternateContent>
           <mc:Choice Requires="wps">
             <w:drawing>
-              <wp:anchor distT="0" distB="0" distL="114300" distR="114300" simplePos="0" relativeHeight="251751424" behindDoc="1" locked="0" layoutInCell="1" allowOverlap="1" wp14:anchorId="2B358E6E" wp14:editId="775F453F">
+              <wp:anchor distT="0" distB="0" distL="114300" distR="114300" simplePos="0" relativeHeight="251755520" behindDoc="1" locked="0" layoutInCell="1" allowOverlap="1" wp14:anchorId="62599DB8" wp14:editId="3FF88865">
                 <wp:simplePos x="0" y="0"/>
                 <wp:positionH relativeFrom="column">
-                  <wp:posOffset>3465830</wp:posOffset>
+                  <wp:posOffset>3451225</wp:posOffset>
                 </wp:positionH>
                 <wp:positionV relativeFrom="paragraph">
-                  <wp:posOffset>17145</wp:posOffset>
+                  <wp:posOffset>10069</wp:posOffset>
                 </wp:positionV>
-                <wp:extent cx="1307465" cy="284480"/>
-                <wp:effectExtent l="0" t="0" r="0" b="1270"/>
+                <wp:extent cx="2632075" cy="318770"/>
+                <wp:effectExtent l="0" t="0" r="0" b="0"/>
                 <wp:wrapTight wrapText="bothSides">
                   <wp:wrapPolygon edited="0">
-                    <wp:start x="944" y="0"/>
-                    <wp:lineTo x="944" y="20250"/>
-                    <wp:lineTo x="20457" y="20250"/>
-                    <wp:lineTo x="20457" y="0"/>
-                    <wp:lineTo x="944" y="0"/>
+                    <wp:start x="521" y="861"/>
+                    <wp:lineTo x="521" y="19793"/>
+                    <wp:lineTo x="20949" y="19793"/>
+                    <wp:lineTo x="20949" y="861"/>
+                    <wp:lineTo x="521" y="861"/>
                   </wp:wrapPolygon>
                 </wp:wrapTight>
-                <wp:docPr id="192" name="Text Box 192"/>
+                <wp:docPr id="193" name="Text Box 193"/>
                 <wp:cNvGraphicFramePr/>
                 <a:graphic xmlns:a="http://schemas.openxmlformats.org/drawingml/2006/main">
                   <a:graphicData uri="http://schemas.microsoft.com/office/word/2010/wordprocessingShape">
@@ -4595,7 +4777,7 @@
                       <wps:spPr>
                         <a:xfrm>
                           <a:off x="0" y="0"/>
-                          <a:ext cx="1307465" cy="284480"/>
+                          <a:ext cx="2632075" cy="318770"/>
                         </a:xfrm>
                         <a:prstGeom prst="rect">
                           <a:avLst/>
@@ -4609,7 +4791,7 @@
                         <w:txbxContent>
                           <w:p>
                             <w:r>
-                              <w:t xml:space="preserve">Pay 10% or </w:t>
+                              <w:t xml:space="preserve">Roll a double or use </w:t>
                             </w:r>
                             <w:r>
                               <w:rPr>
@@ -4621,7 +4803,7 @@
                               <w:t>️</w:t>
                             </w:r>
                             <w:r>
-                              <w:t>200</w:t>
+                              <w:t>50 to escape</w:t>
                             </w:r>
                           </w:p>
                         </w:txbxContent>
@@ -4646,12 +4828,12 @@
           </mc:Choice>
           <mc:Fallback>
             <w:pict>
-              <v:shape w14:anchorId="2B358E6E" id="Text Box 192" o:spid="_x0000_s1052" type="#_x0000_t202" style="position:absolute;left:0;text-align:left;margin-left:272.9pt;margin-top:1.35pt;width:102.95pt;height:22.4pt;z-index:-251565056;visibility:visible;mso-wrap-style:square;mso-width-percent:0;mso-height-percent:0;mso-wrap-distance-left:9pt;mso-wrap-distance-top:0;mso-wrap-distance-right:9pt;mso-wrap-distance-bottom:0;mso-position-horizontal:absolute;mso-position-horizontal-relative:text;mso-position-vertical:absolute;mso-position-vertical-relative:text;mso-width-percent:0;mso-height-percent:0;mso-width-relative:margin;mso-height-relative:margin;v-text-anchor:top" o:gfxdata="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" filled="f" stroked="f" strokeweight=".5pt">
+              <v:shape w14:anchorId="62599DB8" id="Text Box 193" o:spid="_x0000_s1053" type="#_x0000_t202" style="position:absolute;left:0;text-align:left;margin-left:271.75pt;margin-top:.8pt;width:207.25pt;height:25.1pt;z-index:-251560960;visibility:visible;mso-wrap-style:square;mso-width-percent:0;mso-height-percent:0;mso-wrap-distance-left:9pt;mso-wrap-distance-top:0;mso-wrap-distance-right:9pt;mso-wrap-distance-bottom:0;mso-position-horizontal:absolute;mso-position-horizontal-relative:text;mso-position-vertical:absolute;mso-position-vertical-relative:text;mso-width-percent:0;mso-height-percent:0;mso-width-relative:margin;mso-height-relative:margin;v-text-anchor:top" o:gfxdata="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" filled="f" stroked="f" strokeweight=".5pt">
                 <v:textbox>
                   <w:txbxContent>
                     <w:p>
                       <w:r>
-                        <w:t xml:space="preserve">Pay 10% or </w:t>
+                        <w:t xml:space="preserve">Roll a double or use </w:t>
                       </w:r>
                       <w:r>
                         <w:rPr>
@@ -4663,7 +4845,7 @@
                         <w:t>️</w:t>
                       </w:r>
                       <w:r>
-                        <w:t>200</w:t>
+                        <w:t>50 to escape</w:t>
                       </w:r>
                     </w:p>
                   </w:txbxContent>
@@ -4724,7 +4906,7 @@
           <w:noProof/>
         </w:rPr>
         <w:drawing>
-          <wp:anchor distT="0" distB="0" distL="114300" distR="114300" simplePos="0" relativeHeight="251719680" behindDoc="1" locked="0" layoutInCell="1" allowOverlap="1" wp14:anchorId="13268623" wp14:editId="0C604E2D">
+          <wp:anchor distT="0" distB="0" distL="114300" distR="114300" simplePos="0" relativeHeight="251719680" behindDoc="1" locked="0" layoutInCell="1" allowOverlap="1" wp14:anchorId="13268623" wp14:editId="2C235768">
             <wp:simplePos x="0" y="0"/>
             <wp:positionH relativeFrom="margin">
               <wp:align>left</wp:align>
@@ -4826,99 +5008,29 @@
         <w:rPr>
           <w:noProof/>
         </w:rPr>
-        <w:drawing>
-          <wp:anchor distT="0" distB="0" distL="114300" distR="114300" simplePos="0" relativeHeight="251753472" behindDoc="1" locked="0" layoutInCell="1" allowOverlap="1" wp14:anchorId="62756754" wp14:editId="252EDB2A">
-            <wp:simplePos x="0" y="0"/>
-            <wp:positionH relativeFrom="margin">
-              <wp:posOffset>2904837</wp:posOffset>
-            </wp:positionH>
-            <wp:positionV relativeFrom="paragraph">
-              <wp:posOffset>174134</wp:posOffset>
-            </wp:positionV>
-            <wp:extent cx="554355" cy="499745"/>
-            <wp:effectExtent l="0" t="0" r="0" b="0"/>
-            <wp:wrapTight wrapText="bothSides">
-              <wp:wrapPolygon edited="0">
-                <wp:start x="0" y="0"/>
-                <wp:lineTo x="0" y="20584"/>
-                <wp:lineTo x="20784" y="20584"/>
-                <wp:lineTo x="20784" y="0"/>
-                <wp:lineTo x="0" y="0"/>
-              </wp:wrapPolygon>
-            </wp:wrapTight>
-            <wp:docPr id="4" name="Picture 4"/>
-            <wp:cNvGraphicFramePr>
-              <a:graphicFrameLocks xmlns:a="http://schemas.openxmlformats.org/drawingml/2006/main" noChangeAspect="1"/>
-            </wp:cNvGraphicFramePr>
-            <a:graphic xmlns:a="http://schemas.openxmlformats.org/drawingml/2006/main">
-              <a:graphicData uri="http://schemas.openxmlformats.org/drawingml/2006/picture">
-                <pic:pic xmlns:pic="http://schemas.openxmlformats.org/drawingml/2006/picture">
-                  <pic:nvPicPr>
-                    <pic:cNvPr id="1" name=""/>
-                    <pic:cNvPicPr/>
-                  </pic:nvPicPr>
-                  <pic:blipFill>
-                    <a:blip r:embed="rId20" cstate="print">
-                      <a:extLst>
-                        <a:ext uri="{28A0092B-C50C-407E-A947-70E740481C1C}">
-                          <a14:useLocalDpi xmlns:a14="http://schemas.microsoft.com/office/drawing/2010/main" val="0"/>
-                        </a:ext>
-                      </a:extLst>
-                    </a:blip>
-                    <a:stretch>
-                      <a:fillRect/>
-                    </a:stretch>
-                  </pic:blipFill>
-                  <pic:spPr>
-                    <a:xfrm>
-                      <a:off x="0" y="0"/>
-                      <a:ext cx="554355" cy="499745"/>
-                    </a:xfrm>
-                    <a:prstGeom prst="rect">
-                      <a:avLst/>
-                    </a:prstGeom>
-                  </pic:spPr>
-                </pic:pic>
-              </a:graphicData>
-            </a:graphic>
-            <wp14:sizeRelH relativeFrom="page">
-              <wp14:pctWidth>0</wp14:pctWidth>
-            </wp14:sizeRelH>
-            <wp14:sizeRelV relativeFrom="page">
-              <wp14:pctHeight>0</wp14:pctHeight>
-            </wp14:sizeRelV>
-          </wp:anchor>
-        </w:drawing>
-      </w:r>
-    </w:p>
-    <w:p>
-      <w:r>
-        <w:rPr>
-          <w:noProof/>
-        </w:rPr>
         <mc:AlternateContent>
           <mc:Choice Requires="wps">
             <w:drawing>
-              <wp:anchor distT="0" distB="0" distL="114300" distR="114300" simplePos="0" relativeHeight="251755520" behindDoc="1" locked="0" layoutInCell="1" allowOverlap="1" wp14:anchorId="62599DB8" wp14:editId="2F859642">
+              <wp:anchor distT="0" distB="0" distL="114300" distR="114300" simplePos="0" relativeHeight="251758592" behindDoc="1" locked="0" layoutInCell="1" allowOverlap="1" wp14:anchorId="2F9E70CB" wp14:editId="61FAAD87">
                 <wp:simplePos x="0" y="0"/>
-                <wp:positionH relativeFrom="column">
-                  <wp:posOffset>3455035</wp:posOffset>
+                <wp:positionH relativeFrom="margin">
+                  <wp:posOffset>3477895</wp:posOffset>
                 </wp:positionH>
                 <wp:positionV relativeFrom="paragraph">
-                  <wp:posOffset>10795</wp:posOffset>
+                  <wp:posOffset>60960</wp:posOffset>
                 </wp:positionV>
-                <wp:extent cx="2296160" cy="318770"/>
-                <wp:effectExtent l="0" t="0" r="0" b="5080"/>
+                <wp:extent cx="3168015" cy="520700"/>
+                <wp:effectExtent l="0" t="0" r="0" b="0"/>
                 <wp:wrapTight wrapText="bothSides">
                   <wp:wrapPolygon edited="0">
-                    <wp:start x="538" y="0"/>
-                    <wp:lineTo x="538" y="20653"/>
-                    <wp:lineTo x="20967" y="20653"/>
-                    <wp:lineTo x="20967" y="0"/>
-                    <wp:lineTo x="538" y="0"/>
+                    <wp:start x="433" y="527"/>
+                    <wp:lineTo x="433" y="20546"/>
+                    <wp:lineTo x="21041" y="20546"/>
+                    <wp:lineTo x="21041" y="527"/>
+                    <wp:lineTo x="433" y="527"/>
                   </wp:wrapPolygon>
                 </wp:wrapTight>
-                <wp:docPr id="193" name="Text Box 193"/>
+                <wp:docPr id="195" name="Text Box 195"/>
                 <wp:cNvGraphicFramePr/>
                 <a:graphic xmlns:a="http://schemas.openxmlformats.org/drawingml/2006/main">
                   <a:graphicData uri="http://schemas.microsoft.com/office/word/2010/wordprocessingShape">
@@ -4927,7 +5039,7 @@
                       <wps:spPr>
                         <a:xfrm>
                           <a:off x="0" y="0"/>
-                          <a:ext cx="2296160" cy="318770"/>
+                          <a:ext cx="3168015" cy="520700"/>
                         </a:xfrm>
                         <a:prstGeom prst="rect">
                           <a:avLst/>
@@ -4941,7 +5053,7 @@
                         <w:txbxContent>
                           <w:p>
                             <w:r>
-                              <w:t xml:space="preserve">Roll a double or use </w:t>
+                              <w:t xml:space="preserve">Save at least one Biome and have at least </w:t>
                             </w:r>
                             <w:r>
                               <w:rPr>
@@ -4953,7 +5065,7 @@
                               <w:t>️</w:t>
                             </w:r>
                             <w:r>
-                              <w:t>50 to escape</w:t>
+                              <w:t>1,000 to ‘purchase’ WINNING SQUARE!</w:t>
                             </w:r>
                           </w:p>
                         </w:txbxContent>
@@ -4978,166 +5090,7 @@
           </mc:Choice>
           <mc:Fallback>
             <w:pict>
-              <v:shape w14:anchorId="62599DB8" id="Text Box 193" o:spid="_x0000_s1053" type="#_x0000_t202" style="position:absolute;margin-left:272.05pt;margin-top:.85pt;width:180.8pt;height:25.1pt;z-index:-251560960;visibility:visible;mso-wrap-style:square;mso-width-percent:0;mso-height-percent:0;mso-wrap-distance-left:9pt;mso-wrap-distance-top:0;mso-wrap-distance-right:9pt;mso-wrap-distance-bottom:0;mso-position-horizontal:absolute;mso-position-horizontal-relative:text;mso-position-vertical:absolute;mso-position-vertical-relative:text;mso-width-percent:0;mso-height-percent:0;mso-width-relative:margin;mso-height-relative:margin;v-text-anchor:top" o:gfxdata="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" filled="f" stroked="f" strokeweight=".5pt">
-                <v:textbox>
-                  <w:txbxContent>
-                    <w:p>
-                      <w:r>
-                        <w:t xml:space="preserve">Roll a double or use </w:t>
-                      </w:r>
-                      <w:r>
-                        <w:rPr>
-                          <w:rFonts w:ascii="Segoe UI Emoji" w:hAnsi="Segoe UI Emoji" w:cs="Segoe UI Emoji"/>
-                        </w:rPr>
-                        <w:t>⚒</w:t>
-                      </w:r>
-                      <w:r>
-                        <w:t>️</w:t>
-                      </w:r>
-                      <w:r>
-                        <w:t>50 to escape</w:t>
-                      </w:r>
-                    </w:p>
-                  </w:txbxContent>
-                </v:textbox>
-                <w10:wrap type="tight"/>
-              </v:shape>
-            </w:pict>
-          </mc:Fallback>
-        </mc:AlternateContent>
-      </w:r>
-    </w:p>
-    <w:p>
-      <w:pPr>
-        <w:pStyle w:val="ListParagraph"/>
-        <w:numPr>
-          <w:ilvl w:val="0"/>
-          <w:numId w:val="3"/>
-        </w:numPr>
-      </w:pPr>
-      <w:r>
-        <w:t>Sea Turtle</w:t>
-      </w:r>
-      <w:r>
-        <w:tab/>
-      </w:r>
-      <w:r>
-        <w:tab/>
-      </w:r>
-      <w:r>
-        <w:t>Cost</w:t>
-      </w:r>
-      <w:r>
-        <w:t xml:space="preserve">: </w:t>
-      </w:r>
-      <w:r>
-        <w:rPr>
-          <w:rFonts w:ascii="Segoe UI Emoji" w:hAnsi="Segoe UI Emoji" w:cs="Segoe UI Emoji"/>
-        </w:rPr>
-        <w:t>⚒</w:t>
-      </w:r>
-      <w:r>
-        <w:t>️</w:t>
-      </w:r>
-      <w:r>
-        <w:t>350</w:t>
-      </w:r>
-    </w:p>
-    <w:p>
-      <w:pPr>
-        <w:pStyle w:val="ListParagraph"/>
-        <w:numPr>
-          <w:ilvl w:val="0"/>
-          <w:numId w:val="3"/>
-        </w:numPr>
-      </w:pPr>
-      <w:r>
-        <w:rPr>
-          <w:noProof/>
-        </w:rPr>
-        <mc:AlternateContent>
-          <mc:Choice Requires="wps">
-            <w:drawing>
-              <wp:anchor distT="0" distB="0" distL="114300" distR="114300" simplePos="0" relativeHeight="251758592" behindDoc="1" locked="0" layoutInCell="1" allowOverlap="1" wp14:anchorId="2F9E70CB" wp14:editId="0D1E78BC">
-                <wp:simplePos x="0" y="0"/>
-                <wp:positionH relativeFrom="margin">
-                  <wp:align>right</wp:align>
-                </wp:positionH>
-                <wp:positionV relativeFrom="paragraph">
-                  <wp:posOffset>234315</wp:posOffset>
-                </wp:positionV>
-                <wp:extent cx="3168015" cy="520700"/>
-                <wp:effectExtent l="0" t="0" r="0" b="0"/>
-                <wp:wrapTight wrapText="bothSides">
-                  <wp:wrapPolygon edited="0">
-                    <wp:start x="390" y="0"/>
-                    <wp:lineTo x="390" y="20546"/>
-                    <wp:lineTo x="21171" y="20546"/>
-                    <wp:lineTo x="21171" y="0"/>
-                    <wp:lineTo x="390" y="0"/>
-                  </wp:wrapPolygon>
-                </wp:wrapTight>
-                <wp:docPr id="195" name="Text Box 195"/>
-                <wp:cNvGraphicFramePr/>
-                <a:graphic xmlns:a="http://schemas.openxmlformats.org/drawingml/2006/main">
-                  <a:graphicData uri="http://schemas.microsoft.com/office/word/2010/wordprocessingShape">
-                    <wps:wsp>
-                      <wps:cNvSpPr txBox="1"/>
-                      <wps:spPr>
-                        <a:xfrm>
-                          <a:off x="0" y="0"/>
-                          <a:ext cx="3168015" cy="520995"/>
-                        </a:xfrm>
-                        <a:prstGeom prst="rect">
-                          <a:avLst/>
-                        </a:prstGeom>
-                        <a:noFill/>
-                        <a:ln w="6350">
-                          <a:noFill/>
-                        </a:ln>
-                      </wps:spPr>
-                      <wps:txbx>
-                        <w:txbxContent>
-                          <w:p>
-                            <w:r>
-                              <w:t xml:space="preserve">Save at least one Biome and have at least </w:t>
-                            </w:r>
-                            <w:r>
-                              <w:rPr>
-                                <w:rFonts w:ascii="Segoe UI Emoji" w:hAnsi="Segoe UI Emoji" w:cs="Segoe UI Emoji"/>
-                              </w:rPr>
-                              <w:t>⚒</w:t>
-                            </w:r>
-                            <w:r>
-                              <w:t>️</w:t>
-                            </w:r>
-                            <w:r>
-                              <w:t>1,000 to ‘purchase’ WINNING SQUARE!</w:t>
-                            </w:r>
-                          </w:p>
-                        </w:txbxContent>
-                      </wps:txbx>
-                      <wps:bodyPr rot="0" spcFirstLastPara="0" vertOverflow="overflow" horzOverflow="overflow" vert="horz" wrap="square" lIns="91440" tIns="45720" rIns="91440" bIns="45720" numCol="1" spcCol="0" rtlCol="0" fromWordArt="0" anchor="t" anchorCtr="0" forceAA="0" compatLnSpc="1">
-                        <a:prstTxWarp prst="textNoShape">
-                          <a:avLst/>
-                        </a:prstTxWarp>
-                        <a:noAutofit/>
-                      </wps:bodyPr>
-                    </wps:wsp>
-                  </a:graphicData>
-                </a:graphic>
-                <wp14:sizeRelH relativeFrom="margin">
-                  <wp14:pctWidth>0</wp14:pctWidth>
-                </wp14:sizeRelH>
-                <wp14:sizeRelV relativeFrom="margin">
-                  <wp14:pctHeight>0</wp14:pctHeight>
-                </wp14:sizeRelV>
-              </wp:anchor>
-            </w:drawing>
-          </mc:Choice>
-          <mc:Fallback>
-            <w:pict>
-              <v:shape w14:anchorId="2F9E70CB" id="Text Box 195" o:spid="_x0000_s1054" type="#_x0000_t202" style="position:absolute;left:0;text-align:left;margin-left:198.25pt;margin-top:18.45pt;width:249.45pt;height:41pt;z-index:-251557888;visibility:visible;mso-wrap-style:square;mso-width-percent:0;mso-height-percent:0;mso-wrap-distance-left:9pt;mso-wrap-distance-top:0;mso-wrap-distance-right:9pt;mso-wrap-distance-bottom:0;mso-position-horizontal:right;mso-position-horizontal-relative:margin;mso-position-vertical:absolute;mso-position-vertical-relative:text;mso-width-percent:0;mso-height-percent:0;mso-width-relative:margin;mso-height-relative:margin;v-text-anchor:top" o:gfxdata="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" filled="f" stroked="f" strokeweight=".5pt">
+              <v:shape w14:anchorId="2F9E70CB" id="Text Box 195" o:spid="_x0000_s1054" type="#_x0000_t202" style="position:absolute;left:0;text-align:left;margin-left:273.85pt;margin-top:4.8pt;width:249.45pt;height:41pt;z-index:-251557888;visibility:visible;mso-wrap-style:square;mso-width-percent:0;mso-height-percent:0;mso-wrap-distance-left:9pt;mso-wrap-distance-top:0;mso-wrap-distance-right:9pt;mso-wrap-distance-bottom:0;mso-position-horizontal:absolute;mso-position-horizontal-relative:margin;mso-position-vertical:absolute;mso-position-vertical-relative:text;mso-width-percent:0;mso-height-percent:0;mso-width-relative:margin;mso-height-relative:margin;v-text-anchor:top" o:gfxdata="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" filled="f" stroked="f" strokeweight=".5pt">
                 <v:textbox>
                   <w:txbxContent>
                     <w:p>
@@ -5170,22 +5123,22 @@
           <w:noProof/>
         </w:rPr>
         <w:drawing>
-          <wp:anchor distT="0" distB="0" distL="114300" distR="114300" simplePos="0" relativeHeight="251756544" behindDoc="1" locked="0" layoutInCell="1" allowOverlap="1" wp14:anchorId="2287A8E5" wp14:editId="0F9CD8B9">
+          <wp:anchor distT="0" distB="0" distL="114300" distR="114300" simplePos="0" relativeHeight="251756544" behindDoc="1" locked="0" layoutInCell="1" allowOverlap="1" wp14:anchorId="2287A8E5" wp14:editId="1C3E99C9">
             <wp:simplePos x="0" y="0"/>
             <wp:positionH relativeFrom="column">
               <wp:posOffset>2957830</wp:posOffset>
             </wp:positionH>
             <wp:positionV relativeFrom="paragraph">
-              <wp:posOffset>207166</wp:posOffset>
+              <wp:posOffset>33836</wp:posOffset>
             </wp:positionV>
             <wp:extent cx="492125" cy="508635"/>
-            <wp:effectExtent l="0" t="0" r="3175" b="5715"/>
+            <wp:effectExtent l="0" t="0" r="3175" b="0"/>
             <wp:wrapTight wrapText="bothSides">
               <wp:wrapPolygon edited="0">
                 <wp:start x="0" y="0"/>
                 <wp:lineTo x="0" y="21034"/>
-                <wp:lineTo x="20903" y="21034"/>
-                <wp:lineTo x="20903" y="0"/>
+                <wp:lineTo x="21182" y="21034"/>
+                <wp:lineTo x="21182" y="0"/>
                 <wp:lineTo x="0" y="0"/>
               </wp:wrapPolygon>
             </wp:wrapTight>
@@ -5233,6 +5186,820 @@
           </wp:anchor>
         </w:drawing>
       </w:r>
+    </w:p>
+    <w:p/>
+    <w:p>
+      <w:pPr>
+        <w:pStyle w:val="ListParagraph"/>
+        <w:numPr>
+          <w:ilvl w:val="0"/>
+          <w:numId w:val="3"/>
+        </w:numPr>
+      </w:pPr>
+      <w:r>
+        <w:drawing>
+          <wp:anchor distT="0" distB="0" distL="114300" distR="114300" simplePos="0" relativeHeight="251851776" behindDoc="0" locked="0" layoutInCell="1" allowOverlap="1" wp14:anchorId="0501A223" wp14:editId="7BAE64DF">
+            <wp:simplePos x="0" y="0"/>
+            <wp:positionH relativeFrom="column">
+              <wp:posOffset>3078557</wp:posOffset>
+            </wp:positionH>
+            <wp:positionV relativeFrom="paragraph">
+              <wp:posOffset>117436</wp:posOffset>
+            </wp:positionV>
+            <wp:extent cx="406400" cy="749300"/>
+            <wp:effectExtent l="0" t="0" r="0" b="0"/>
+            <wp:wrapSquare wrapText="bothSides"/>
+            <wp:docPr id="49" name="Picture 49" descr="A picture containing food, bird, game&#10;&#10;Description automatically generated"/>
+            <wp:cNvGraphicFramePr>
+              <a:graphicFrameLocks xmlns:a="http://schemas.openxmlformats.org/drawingml/2006/main" noChangeAspect="1"/>
+            </wp:cNvGraphicFramePr>
+            <a:graphic xmlns:a="http://schemas.openxmlformats.org/drawingml/2006/main">
+              <a:graphicData uri="http://schemas.openxmlformats.org/drawingml/2006/picture">
+                <pic:pic xmlns:pic="http://schemas.openxmlformats.org/drawingml/2006/picture">
+                  <pic:nvPicPr>
+                    <pic:cNvPr id="49" name="Picture 49" descr="A picture containing food, bird, game&#10;&#10;Description automatically generated"/>
+                    <pic:cNvPicPr/>
+                  </pic:nvPicPr>
+                  <pic:blipFill>
+                    <a:blip r:embed="rId22">
+                      <a:extLst>
+                        <a:ext uri="{28A0092B-C50C-407E-A947-70E740481C1C}">
+                          <a14:useLocalDpi xmlns:a14="http://schemas.microsoft.com/office/drawing/2010/main" val="0"/>
+                        </a:ext>
+                      </a:extLst>
+                    </a:blip>
+                    <a:stretch>
+                      <a:fillRect/>
+                    </a:stretch>
+                  </pic:blipFill>
+                  <pic:spPr>
+                    <a:xfrm>
+                      <a:off x="0" y="0"/>
+                      <a:ext cx="406400" cy="749300"/>
+                    </a:xfrm>
+                    <a:prstGeom prst="rect">
+                      <a:avLst/>
+                    </a:prstGeom>
+                  </pic:spPr>
+                </pic:pic>
+              </a:graphicData>
+            </a:graphic>
+            <wp14:sizeRelH relativeFrom="page">
+              <wp14:pctWidth>0</wp14:pctWidth>
+            </wp14:sizeRelH>
+            <wp14:sizeRelV relativeFrom="page">
+              <wp14:pctHeight>0</wp14:pctHeight>
+            </wp14:sizeRelV>
+          </wp:anchor>
+        </w:drawing>
+      </w:r>
+      <w:r>
+        <w:rPr>
+          <w:noProof/>
+        </w:rPr>
+        <mc:AlternateContent>
+          <mc:Choice Requires="wps">
+            <w:drawing>
+              <wp:anchor distT="0" distB="0" distL="114300" distR="114300" simplePos="0" relativeHeight="251850752" behindDoc="0" locked="0" layoutInCell="1" allowOverlap="1" wp14:anchorId="62F5636B" wp14:editId="36AE9FF6">
+                <wp:simplePos x="0" y="0"/>
+                <wp:positionH relativeFrom="column">
+                  <wp:posOffset>3245005</wp:posOffset>
+                </wp:positionH>
+                <wp:positionV relativeFrom="paragraph">
+                  <wp:posOffset>15008</wp:posOffset>
+                </wp:positionV>
+                <wp:extent cx="3794760" cy="3761244"/>
+                <wp:effectExtent l="0" t="0" r="2540" b="0"/>
+                <wp:wrapNone/>
+                <wp:docPr id="6" name="Text Box 6"/>
+                <wp:cNvGraphicFramePr/>
+                <a:graphic xmlns:a="http://schemas.openxmlformats.org/drawingml/2006/main">
+                  <a:graphicData uri="http://schemas.microsoft.com/office/word/2010/wordprocessingShape">
+                    <wps:wsp>
+                      <wps:cNvSpPr txBox="1"/>
+                      <wps:spPr>
+                        <a:xfrm>
+                          <a:off x="0" y="0"/>
+                          <a:ext cx="3794760" cy="3761244"/>
+                        </a:xfrm>
+                        <a:prstGeom prst="rect">
+                          <a:avLst/>
+                        </a:prstGeom>
+                        <a:solidFill>
+                          <a:schemeClr val="lt1"/>
+                        </a:solidFill>
+                        <a:ln w="6350">
+                          <a:noFill/>
+                        </a:ln>
+                      </wps:spPr>
+                      <wps:txbx>
+                        <w:txbxContent>
+                          <w:p>
+                            <w:pPr>
+                              <w:pStyle w:val="ListParagraph"/>
+                              <w:numPr>
+                                <w:ilvl w:val="0"/>
+                                <w:numId w:val="9"/>
+                              </w:numPr>
+                            </w:pPr>
+                            <w:r>
+                              <w:t>Advance to Jaguar</w:t>
+                            </w:r>
+                            <w:r>
+                              <w:t>.</w:t>
+                            </w:r>
+                          </w:p>
+                          <w:p>
+                            <w:pPr>
+                              <w:pStyle w:val="ListParagraph"/>
+                              <w:numPr>
+                                <w:ilvl w:val="0"/>
+                                <w:numId w:val="9"/>
+                              </w:numPr>
+                            </w:pPr>
+                            <w:r>
+                              <w:t>Advance to Blue whale</w:t>
+                            </w:r>
+                            <w:r>
+                              <w:t>.</w:t>
+                            </w:r>
+                          </w:p>
+                          <w:p>
+                            <w:pPr>
+                              <w:pStyle w:val="ListParagraph"/>
+                              <w:numPr>
+                                <w:ilvl w:val="0"/>
+                                <w:numId w:val="9"/>
+                              </w:numPr>
+                            </w:pPr>
+                            <w:r>
+                              <w:t>Advance to the nearest River</w:t>
+                            </w:r>
+                            <w:r>
+                              <w:t>.</w:t>
+                            </w:r>
+                          </w:p>
+                          <w:p>
+                            <w:pPr>
+                              <w:pStyle w:val="ListParagraph"/>
+                              <w:numPr>
+                                <w:ilvl w:val="0"/>
+                                <w:numId w:val="9"/>
+                              </w:numPr>
+                            </w:pPr>
+                            <w:r>
+                              <w:t>Advance to Travel square</w:t>
+                            </w:r>
+                            <w:r>
+                              <w:t>.</w:t>
+                            </w:r>
+                          </w:p>
+                          <w:p>
+                            <w:pPr>
+                              <w:pStyle w:val="ListParagraph"/>
+                              <w:numPr>
+                                <w:ilvl w:val="0"/>
+                                <w:numId w:val="9"/>
+                              </w:numPr>
+                            </w:pPr>
+                            <w:r>
+                              <w:t>Go back 3 squares</w:t>
+                            </w:r>
+                            <w:r>
+                              <w:t>.</w:t>
+                            </w:r>
+                          </w:p>
+                          <w:p>
+                            <w:pPr>
+                              <w:pStyle w:val="ListParagraph"/>
+                              <w:numPr>
+                                <w:ilvl w:val="0"/>
+                                <w:numId w:val="9"/>
+                              </w:numPr>
+                            </w:pPr>
+                            <w:r>
+                              <w:t>You have been spotted by a predator,</w:t>
+                            </w:r>
+                            <w:r>
+                              <w:t xml:space="preserve"> advance to Hiding in Safari.</w:t>
+                            </w:r>
+                          </w:p>
+                          <w:p>
+                            <w:pPr>
+                              <w:pStyle w:val="ListParagraph"/>
+                              <w:numPr>
+                                <w:ilvl w:val="0"/>
+                                <w:numId w:val="9"/>
+                              </w:numPr>
+                            </w:pPr>
+                            <w:r>
+                              <w:t>A rescue team has spotted you in the Safari, use this card to escape from the Safari.</w:t>
+                            </w:r>
+                            <w:r>
+                              <w:t xml:space="preserve"> (x2)</w:t>
+                            </w:r>
+                          </w:p>
+                          <w:p>
+                            <w:pPr>
+                              <w:pStyle w:val="ListParagraph"/>
+                              <w:numPr>
+                                <w:ilvl w:val="0"/>
+                                <w:numId w:val="9"/>
+                              </w:numPr>
+                            </w:pPr>
+                            <w:r>
+                              <w:t xml:space="preserve">You have won a conservation </w:t>
+                            </w:r>
+                            <w:r>
+                              <w:t>grant</w:t>
+                            </w:r>
+                            <w:r>
+                              <w:t xml:space="preserve">, collect </w:t>
+                            </w:r>
+                            <w:r>
+                              <w:rPr>
+                                <w:rFonts w:ascii="Segoe UI Emoji" w:hAnsi="Segoe UI Emoji" w:cs="Segoe UI Emoji"/>
+                              </w:rPr>
+                              <w:t>⚒</w:t>
+                            </w:r>
+                            <w:r>
+                              <w:t>️</w:t>
+                            </w:r>
+                            <w:r>
+                              <w:t xml:space="preserve"> 200.</w:t>
+                            </w:r>
+                          </w:p>
+                          <w:p>
+                            <w:pPr>
+                              <w:pStyle w:val="ListParagraph"/>
+                              <w:numPr>
+                                <w:ilvl w:val="0"/>
+                                <w:numId w:val="9"/>
+                              </w:numPr>
+                            </w:pPr>
+                            <w:r>
+                              <w:t xml:space="preserve">You have been assessed for grounds maintenance,  </w:t>
+                            </w:r>
+                            <w:r>
+                              <w:rPr>
+                                <w:rFonts w:ascii="Segoe UI Emoji" w:hAnsi="Segoe UI Emoji" w:cs="Segoe UI Emoji"/>
+                              </w:rPr>
+                              <w:t>⚒</w:t>
+                            </w:r>
+                            <w:r>
+                              <w:t>️</w:t>
+                            </w:r>
+                            <w:r>
+                              <w:t xml:space="preserve"> </w:t>
+                            </w:r>
+                            <w:r>
+                              <w:t xml:space="preserve">40 per house and </w:t>
+                            </w:r>
+                            <w:r>
+                              <w:rPr>
+                                <w:rFonts w:ascii="Segoe UI Emoji" w:hAnsi="Segoe UI Emoji" w:cs="Segoe UI Emoji"/>
+                              </w:rPr>
+                              <w:t>⚒</w:t>
+                            </w:r>
+                            <w:r>
+                              <w:t>️</w:t>
+                            </w:r>
+                            <w:r>
+                              <w:t xml:space="preserve"> </w:t>
+                            </w:r>
+                            <w:r>
+                              <w:t>75 per hotel.</w:t>
+                            </w:r>
+                          </w:p>
+                          <w:p>
+                            <w:pPr>
+                              <w:pStyle w:val="ListParagraph"/>
+                              <w:numPr>
+                                <w:ilvl w:val="0"/>
+                                <w:numId w:val="9"/>
+                              </w:numPr>
+                            </w:pPr>
+                            <w:r>
+                              <w:t xml:space="preserve">A breeding program has been very successful, collect </w:t>
+                            </w:r>
+                            <w:r>
+                              <w:rPr>
+                                <w:rFonts w:ascii="Segoe UI Emoji" w:hAnsi="Segoe UI Emoji" w:cs="Segoe UI Emoji"/>
+                              </w:rPr>
+                              <w:t>⚒</w:t>
+                            </w:r>
+                            <w:r>
+                              <w:t>️</w:t>
+                            </w:r>
+                            <w:r>
+                              <w:t xml:space="preserve"> </w:t>
+                            </w:r>
+                            <w:r>
+                              <w:t>1</w:t>
+                            </w:r>
+                            <w:r>
+                              <w:t>00</w:t>
+                            </w:r>
+                            <w:r>
+                              <w:t xml:space="preserve"> for each owned Habitat.</w:t>
+                            </w:r>
+                          </w:p>
+                          <w:p>
+                            <w:pPr>
+                              <w:pStyle w:val="ListParagraph"/>
+                              <w:numPr>
+                                <w:ilvl w:val="0"/>
+                                <w:numId w:val="9"/>
+                              </w:numPr>
+                            </w:pPr>
+                            <w:r>
+                              <w:t xml:space="preserve">You have been elected chairman of IUCN, pay </w:t>
+                            </w:r>
+                            <w:r>
+                              <w:rPr>
+                                <w:rFonts w:ascii="Segoe UI Emoji" w:hAnsi="Segoe UI Emoji" w:cs="Segoe UI Emoji"/>
+                              </w:rPr>
+                              <w:t>⚒</w:t>
+                            </w:r>
+                            <w:r>
+                              <w:t>️</w:t>
+                            </w:r>
+                            <w:r>
+                              <w:t xml:space="preserve"> </w:t>
+                            </w:r>
+                            <w:r>
+                              <w:t>50.</w:t>
+                            </w:r>
+                          </w:p>
+                          <w:p>
+                            <w:pPr>
+                              <w:pStyle w:val="ListParagraph"/>
+                              <w:numPr>
+                                <w:ilvl w:val="0"/>
+                                <w:numId w:val="9"/>
+                              </w:numPr>
+                            </w:pPr>
+                            <w:r>
+                              <w:t xml:space="preserve">It is the end of the month, pay </w:t>
+                            </w:r>
+                            <w:r>
+                              <w:rPr>
+                                <w:rFonts w:ascii="Segoe UI Emoji" w:hAnsi="Segoe UI Emoji" w:cs="Segoe UI Emoji"/>
+                              </w:rPr>
+                              <w:t>⚒</w:t>
+                            </w:r>
+                            <w:r>
+                              <w:t>️</w:t>
+                            </w:r>
+                            <w:r>
+                              <w:t xml:space="preserve"> </w:t>
+                            </w:r>
+                            <w:r>
+                              <w:t>100 for food bills.</w:t>
+                            </w:r>
+                          </w:p>
+                          <w:p>
+                            <w:pPr>
+                              <w:pStyle w:val="ListParagraph"/>
+                              <w:numPr>
+                                <w:ilvl w:val="0"/>
+                                <w:numId w:val="9"/>
+                              </w:numPr>
+                            </w:pPr>
+                            <w:r>
+                              <w:t xml:space="preserve">Conservation Fee refund collect </w:t>
+                            </w:r>
+                            <w:r>
+                              <w:rPr>
+                                <w:rFonts w:ascii="Segoe UI Emoji" w:hAnsi="Segoe UI Emoji" w:cs="Segoe UI Emoji"/>
+                              </w:rPr>
+                              <w:t>⚒</w:t>
+                            </w:r>
+                            <w:r>
+                              <w:t>️</w:t>
+                            </w:r>
+                            <w:r>
+                              <w:t xml:space="preserve"> 200</w:t>
+                            </w:r>
+                            <w:r>
+                              <w:t>.</w:t>
+                            </w:r>
+                          </w:p>
+                          <w:p>
+                            <w:pPr>
+                              <w:pStyle w:val="ListParagraph"/>
+                              <w:numPr>
+                                <w:ilvl w:val="0"/>
+                                <w:numId w:val="9"/>
+                              </w:numPr>
+                            </w:pPr>
+                            <w:r>
+                              <w:t xml:space="preserve">Collect </w:t>
+                            </w:r>
+                            <w:r>
+                              <w:rPr>
+                                <w:rFonts w:ascii="Segoe UI Emoji" w:hAnsi="Segoe UI Emoji" w:cs="Segoe UI Emoji"/>
+                              </w:rPr>
+                              <w:t>⚒</w:t>
+                            </w:r>
+                            <w:r>
+                              <w:t>️</w:t>
+                            </w:r>
+                            <w:r>
+                              <w:t xml:space="preserve"> </w:t>
+                            </w:r>
+                            <w:r>
+                              <w:t>50 off every player to help with your conservation scheme.</w:t>
+                            </w:r>
+                          </w:p>
+                          <w:p/>
+                        </w:txbxContent>
+                      </wps:txbx>
+                      <wps:bodyPr rot="0" spcFirstLastPara="0" vertOverflow="overflow" horzOverflow="overflow" vert="horz" wrap="square" lIns="91440" tIns="45720" rIns="91440" bIns="45720" numCol="1" spcCol="0" rtlCol="0" fromWordArt="0" anchor="t" anchorCtr="0" forceAA="0" compatLnSpc="1">
+                        <a:prstTxWarp prst="textNoShape">
+                          <a:avLst/>
+                        </a:prstTxWarp>
+                        <a:noAutofit/>
+                      </wps:bodyPr>
+                    </wps:wsp>
+                  </a:graphicData>
+                </a:graphic>
+                <wp14:sizeRelH relativeFrom="margin">
+                  <wp14:pctWidth>0</wp14:pctWidth>
+                </wp14:sizeRelH>
+                <wp14:sizeRelV relativeFrom="margin">
+                  <wp14:pctHeight>0</wp14:pctHeight>
+                </wp14:sizeRelV>
+              </wp:anchor>
+            </w:drawing>
+          </mc:Choice>
+          <mc:Fallback>
+            <w:pict>
+              <v:shape w14:anchorId="62F5636B" id="Text Box 6" o:spid="_x0000_s1055" type="#_x0000_t202" style="position:absolute;left:0;text-align:left;margin-left:255.5pt;margin-top:1.2pt;width:298.8pt;height:296.15pt;z-index:251850752;visibility:visible;mso-wrap-style:square;mso-width-percent:0;mso-height-percent:0;mso-wrap-distance-left:9pt;mso-wrap-distance-top:0;mso-wrap-distance-right:9pt;mso-wrap-distance-bottom:0;mso-position-horizontal:absolute;mso-position-horizontal-relative:text;mso-position-vertical:absolute;mso-position-vertical-relative:text;mso-width-percent:0;mso-height-percent:0;mso-width-relative:margin;mso-height-relative:margin;v-text-anchor:top" o:gfxdata="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" fillcolor="white [3201]" stroked="f" strokeweight=".5pt">
+                <v:textbox>
+                  <w:txbxContent>
+                    <w:p>
+                      <w:pPr>
+                        <w:pStyle w:val="ListParagraph"/>
+                        <w:numPr>
+                          <w:ilvl w:val="0"/>
+                          <w:numId w:val="9"/>
+                        </w:numPr>
+                      </w:pPr>
+                      <w:r>
+                        <w:t>Advance to Jaguar</w:t>
+                      </w:r>
+                      <w:r>
+                        <w:t>.</w:t>
+                      </w:r>
+                    </w:p>
+                    <w:p>
+                      <w:pPr>
+                        <w:pStyle w:val="ListParagraph"/>
+                        <w:numPr>
+                          <w:ilvl w:val="0"/>
+                          <w:numId w:val="9"/>
+                        </w:numPr>
+                      </w:pPr>
+                      <w:r>
+                        <w:t>Advance to Blue whale</w:t>
+                      </w:r>
+                      <w:r>
+                        <w:t>.</w:t>
+                      </w:r>
+                    </w:p>
+                    <w:p>
+                      <w:pPr>
+                        <w:pStyle w:val="ListParagraph"/>
+                        <w:numPr>
+                          <w:ilvl w:val="0"/>
+                          <w:numId w:val="9"/>
+                        </w:numPr>
+                      </w:pPr>
+                      <w:r>
+                        <w:t>Advance to the nearest River</w:t>
+                      </w:r>
+                      <w:r>
+                        <w:t>.</w:t>
+                      </w:r>
+                    </w:p>
+                    <w:p>
+                      <w:pPr>
+                        <w:pStyle w:val="ListParagraph"/>
+                        <w:numPr>
+                          <w:ilvl w:val="0"/>
+                          <w:numId w:val="9"/>
+                        </w:numPr>
+                      </w:pPr>
+                      <w:r>
+                        <w:t>Advance to Travel square</w:t>
+                      </w:r>
+                      <w:r>
+                        <w:t>.</w:t>
+                      </w:r>
+                    </w:p>
+                    <w:p>
+                      <w:pPr>
+                        <w:pStyle w:val="ListParagraph"/>
+                        <w:numPr>
+                          <w:ilvl w:val="0"/>
+                          <w:numId w:val="9"/>
+                        </w:numPr>
+                      </w:pPr>
+                      <w:r>
+                        <w:t>Go back 3 squares</w:t>
+                      </w:r>
+                      <w:r>
+                        <w:t>.</w:t>
+                      </w:r>
+                    </w:p>
+                    <w:p>
+                      <w:pPr>
+                        <w:pStyle w:val="ListParagraph"/>
+                        <w:numPr>
+                          <w:ilvl w:val="0"/>
+                          <w:numId w:val="9"/>
+                        </w:numPr>
+                      </w:pPr>
+                      <w:r>
+                        <w:t>You have been spotted by a predator,</w:t>
+                      </w:r>
+                      <w:r>
+                        <w:t xml:space="preserve"> advance to Hiding in Safari.</w:t>
+                      </w:r>
+                    </w:p>
+                    <w:p>
+                      <w:pPr>
+                        <w:pStyle w:val="ListParagraph"/>
+                        <w:numPr>
+                          <w:ilvl w:val="0"/>
+                          <w:numId w:val="9"/>
+                        </w:numPr>
+                      </w:pPr>
+                      <w:r>
+                        <w:t>A rescue team has spotted you in the Safari, use this card to escape from the Safari.</w:t>
+                      </w:r>
+                      <w:r>
+                        <w:t xml:space="preserve"> (x2)</w:t>
+                      </w:r>
+                    </w:p>
+                    <w:p>
+                      <w:pPr>
+                        <w:pStyle w:val="ListParagraph"/>
+                        <w:numPr>
+                          <w:ilvl w:val="0"/>
+                          <w:numId w:val="9"/>
+                        </w:numPr>
+                      </w:pPr>
+                      <w:r>
+                        <w:t xml:space="preserve">You have won a conservation </w:t>
+                      </w:r>
+                      <w:r>
+                        <w:t>grant</w:t>
+                      </w:r>
+                      <w:r>
+                        <w:t xml:space="preserve">, collect </w:t>
+                      </w:r>
+                      <w:r>
+                        <w:rPr>
+                          <w:rFonts w:ascii="Segoe UI Emoji" w:hAnsi="Segoe UI Emoji" w:cs="Segoe UI Emoji"/>
+                        </w:rPr>
+                        <w:t>⚒</w:t>
+                      </w:r>
+                      <w:r>
+                        <w:t>️</w:t>
+                      </w:r>
+                      <w:r>
+                        <w:t xml:space="preserve"> 200.</w:t>
+                      </w:r>
+                    </w:p>
+                    <w:p>
+                      <w:pPr>
+                        <w:pStyle w:val="ListParagraph"/>
+                        <w:numPr>
+                          <w:ilvl w:val="0"/>
+                          <w:numId w:val="9"/>
+                        </w:numPr>
+                      </w:pPr>
+                      <w:r>
+                        <w:t xml:space="preserve">You have been assessed for grounds maintenance,  </w:t>
+                      </w:r>
+                      <w:r>
+                        <w:rPr>
+                          <w:rFonts w:ascii="Segoe UI Emoji" w:hAnsi="Segoe UI Emoji" w:cs="Segoe UI Emoji"/>
+                        </w:rPr>
+                        <w:t>⚒</w:t>
+                      </w:r>
+                      <w:r>
+                        <w:t>️</w:t>
+                      </w:r>
+                      <w:r>
+                        <w:t xml:space="preserve"> </w:t>
+                      </w:r>
+                      <w:r>
+                        <w:t xml:space="preserve">40 per house and </w:t>
+                      </w:r>
+                      <w:r>
+                        <w:rPr>
+                          <w:rFonts w:ascii="Segoe UI Emoji" w:hAnsi="Segoe UI Emoji" w:cs="Segoe UI Emoji"/>
+                        </w:rPr>
+                        <w:t>⚒</w:t>
+                      </w:r>
+                      <w:r>
+                        <w:t>️</w:t>
+                      </w:r>
+                      <w:r>
+                        <w:t xml:space="preserve"> </w:t>
+                      </w:r>
+                      <w:r>
+                        <w:t>75 per hotel.</w:t>
+                      </w:r>
+                    </w:p>
+                    <w:p>
+                      <w:pPr>
+                        <w:pStyle w:val="ListParagraph"/>
+                        <w:numPr>
+                          <w:ilvl w:val="0"/>
+                          <w:numId w:val="9"/>
+                        </w:numPr>
+                      </w:pPr>
+                      <w:r>
+                        <w:t xml:space="preserve">A breeding program has been very successful, collect </w:t>
+                      </w:r>
+                      <w:r>
+                        <w:rPr>
+                          <w:rFonts w:ascii="Segoe UI Emoji" w:hAnsi="Segoe UI Emoji" w:cs="Segoe UI Emoji"/>
+                        </w:rPr>
+                        <w:t>⚒</w:t>
+                      </w:r>
+                      <w:r>
+                        <w:t>️</w:t>
+                      </w:r>
+                      <w:r>
+                        <w:t xml:space="preserve"> </w:t>
+                      </w:r>
+                      <w:r>
+                        <w:t>1</w:t>
+                      </w:r>
+                      <w:r>
+                        <w:t>00</w:t>
+                      </w:r>
+                      <w:r>
+                        <w:t xml:space="preserve"> for each owned Habitat.</w:t>
+                      </w:r>
+                    </w:p>
+                    <w:p>
+                      <w:pPr>
+                        <w:pStyle w:val="ListParagraph"/>
+                        <w:numPr>
+                          <w:ilvl w:val="0"/>
+                          <w:numId w:val="9"/>
+                        </w:numPr>
+                      </w:pPr>
+                      <w:r>
+                        <w:t xml:space="preserve">You have been elected chairman of IUCN, pay </w:t>
+                      </w:r>
+                      <w:r>
+                        <w:rPr>
+                          <w:rFonts w:ascii="Segoe UI Emoji" w:hAnsi="Segoe UI Emoji" w:cs="Segoe UI Emoji"/>
+                        </w:rPr>
+                        <w:t>⚒</w:t>
+                      </w:r>
+                      <w:r>
+                        <w:t>️</w:t>
+                      </w:r>
+                      <w:r>
+                        <w:t xml:space="preserve"> </w:t>
+                      </w:r>
+                      <w:r>
+                        <w:t>50.</w:t>
+                      </w:r>
+                    </w:p>
+                    <w:p>
+                      <w:pPr>
+                        <w:pStyle w:val="ListParagraph"/>
+                        <w:numPr>
+                          <w:ilvl w:val="0"/>
+                          <w:numId w:val="9"/>
+                        </w:numPr>
+                      </w:pPr>
+                      <w:r>
+                        <w:t xml:space="preserve">It is the end of the month, pay </w:t>
+                      </w:r>
+                      <w:r>
+                        <w:rPr>
+                          <w:rFonts w:ascii="Segoe UI Emoji" w:hAnsi="Segoe UI Emoji" w:cs="Segoe UI Emoji"/>
+                        </w:rPr>
+                        <w:t>⚒</w:t>
+                      </w:r>
+                      <w:r>
+                        <w:t>️</w:t>
+                      </w:r>
+                      <w:r>
+                        <w:t xml:space="preserve"> </w:t>
+                      </w:r>
+                      <w:r>
+                        <w:t>100 for food bills.</w:t>
+                      </w:r>
+                    </w:p>
+                    <w:p>
+                      <w:pPr>
+                        <w:pStyle w:val="ListParagraph"/>
+                        <w:numPr>
+                          <w:ilvl w:val="0"/>
+                          <w:numId w:val="9"/>
+                        </w:numPr>
+                      </w:pPr>
+                      <w:r>
+                        <w:t xml:space="preserve">Conservation Fee refund collect </w:t>
+                      </w:r>
+                      <w:r>
+                        <w:rPr>
+                          <w:rFonts w:ascii="Segoe UI Emoji" w:hAnsi="Segoe UI Emoji" w:cs="Segoe UI Emoji"/>
+                        </w:rPr>
+                        <w:t>⚒</w:t>
+                      </w:r>
+                      <w:r>
+                        <w:t>️</w:t>
+                      </w:r>
+                      <w:r>
+                        <w:t xml:space="preserve"> 200</w:t>
+                      </w:r>
+                      <w:r>
+                        <w:t>.</w:t>
+                      </w:r>
+                    </w:p>
+                    <w:p>
+                      <w:pPr>
+                        <w:pStyle w:val="ListParagraph"/>
+                        <w:numPr>
+                          <w:ilvl w:val="0"/>
+                          <w:numId w:val="9"/>
+                        </w:numPr>
+                      </w:pPr>
+                      <w:r>
+                        <w:t xml:space="preserve">Collect </w:t>
+                      </w:r>
+                      <w:r>
+                        <w:rPr>
+                          <w:rFonts w:ascii="Segoe UI Emoji" w:hAnsi="Segoe UI Emoji" w:cs="Segoe UI Emoji"/>
+                        </w:rPr>
+                        <w:t>⚒</w:t>
+                      </w:r>
+                      <w:r>
+                        <w:t>️</w:t>
+                      </w:r>
+                      <w:r>
+                        <w:t xml:space="preserve"> </w:t>
+                      </w:r>
+                      <w:r>
+                        <w:t>50 off every player to help with your conservation scheme.</w:t>
+                      </w:r>
+                    </w:p>
+                    <w:p/>
+                  </w:txbxContent>
+                </v:textbox>
+              </v:shape>
+            </w:pict>
+          </mc:Fallback>
+        </mc:AlternateContent>
+      </w:r>
+      <w:r>
+        <w:t>Sea Turtle</w:t>
+      </w:r>
+      <w:r>
+        <w:tab/>
+      </w:r>
+      <w:r>
+        <w:tab/>
+      </w:r>
+      <w:r>
+        <w:t>Cost</w:t>
+      </w:r>
+      <w:r>
+        <w:t xml:space="preserve">: </w:t>
+      </w:r>
+      <w:r>
+        <w:rPr>
+          <w:rFonts w:ascii="Segoe UI Emoji" w:hAnsi="Segoe UI Emoji" w:cs="Segoe UI Emoji"/>
+        </w:rPr>
+        <w:t>⚒</w:t>
+      </w:r>
+      <w:r>
+        <w:t>️</w:t>
+      </w:r>
+      <w:r>
+        <w:t>350</w:t>
+      </w:r>
+    </w:p>
+    <w:p>
+      <w:pPr>
+        <w:pStyle w:val="ListParagraph"/>
+        <w:numPr>
+          <w:ilvl w:val="0"/>
+          <w:numId w:val="3"/>
+        </w:numPr>
+      </w:pPr>
       <w:r>
         <w:t>Blue Whale</w:t>
       </w:r>
@@ -5273,7 +6040,7 @@
           <w:noProof/>
         </w:rPr>
         <w:drawing>
-          <wp:anchor distT="0" distB="0" distL="114300" distR="114300" simplePos="0" relativeHeight="251721728" behindDoc="1" locked="0" layoutInCell="1" allowOverlap="1" wp14:anchorId="6D6308ED" wp14:editId="5CA55680">
+          <wp:anchor distT="0" distB="0" distL="114300" distR="114300" simplePos="0" relativeHeight="251721728" behindDoc="1" locked="0" layoutInCell="1" allowOverlap="1" wp14:anchorId="6D6308ED" wp14:editId="3B132164">
             <wp:simplePos x="0" y="0"/>
             <wp:positionH relativeFrom="margin">
               <wp:align>left</wp:align>
@@ -5898,7 +6665,7 @@
           </mc:Choice>
           <mc:Fallback>
             <w:pict>
-              <v:shape w14:anchorId="0544AC8D" id="Text Box 207" o:spid="_x0000_s1055" type="#_x0000_t202" style="position:absolute;margin-left:0;margin-top:.6pt;width:186.75pt;height:237.75pt;z-index:-251516928;visibility:visible;mso-wrap-style:square;mso-width-percent:0;mso-height-percent:0;mso-wrap-distance-left:9pt;mso-wrap-distance-top:0;mso-wrap-distance-right:9pt;mso-wrap-distance-bottom:0;mso-position-horizontal:center;mso-position-horizontal-relative:margin;mso-position-vertical:absolute;mso-position-vertical-relative:text;mso-width-percent:0;mso-height-percent:0;mso-width-relative:margin;mso-height-relative:margin;v-text-anchor:top" o:gfxdata="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" fillcolor="white [3201]" strokecolor="black [3213]" strokeweight="1.5pt">
+              <v:shape w14:anchorId="0544AC8D" id="Text Box 207" o:spid="_x0000_s1056" type="#_x0000_t202" style="position:absolute;margin-left:0;margin-top:.6pt;width:186.75pt;height:237.75pt;z-index:-251516928;visibility:visible;mso-wrap-style:square;mso-width-percent:0;mso-height-percent:0;mso-wrap-distance-left:9pt;mso-wrap-distance-top:0;mso-wrap-distance-right:9pt;mso-wrap-distance-bottom:0;mso-position-horizontal:center;mso-position-horizontal-relative:margin;mso-position-vertical:absolute;mso-position-vertical-relative:text;mso-width-percent:0;mso-height-percent:0;mso-width-relative:margin;mso-height-relative:margin;v-text-anchor:top" o:gfxdata="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" fillcolor="white [3201]" strokecolor="black [3213]" strokeweight="1.5pt">
                 <v:textbox>
                   <w:txbxContent>
                     <w:p/>
@@ -6396,7 +7163,7 @@
           </mc:Choice>
           <mc:Fallback>
             <w:pict>
-              <v:shape w14:anchorId="10B80B43" id="Text Box 205" o:spid="_x0000_s1056" type="#_x0000_t202" style="position:absolute;margin-left:-27.65pt;margin-top:.8pt;width:186.75pt;height:236.9pt;z-index:-251521024;visibility:visible;mso-wrap-style:square;mso-width-percent:0;mso-height-percent:0;mso-wrap-distance-left:9pt;mso-wrap-distance-top:0;mso-wrap-distance-right:9pt;mso-wrap-distance-bottom:0;mso-position-horizontal:absolute;mso-position-horizontal-relative:margin;mso-position-vertical:absolute;mso-position-vertical-relative:text;mso-width-percent:0;mso-height-percent:0;mso-width-relative:margin;mso-height-relative:margin;v-text-anchor:top" o:gfxdata="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" fillcolor="white [3201]" strokecolor="black [3213]" strokeweight="1.5pt">
+              <v:shape w14:anchorId="10B80B43" id="Text Box 205" o:spid="_x0000_s1057" type="#_x0000_t202" style="position:absolute;margin-left:-27.65pt;margin-top:.8pt;width:186.75pt;height:236.9pt;z-index:-251521024;visibility:visible;mso-wrap-style:square;mso-width-percent:0;mso-height-percent:0;mso-wrap-distance-left:9pt;mso-wrap-distance-top:0;mso-wrap-distance-right:9pt;mso-wrap-distance-bottom:0;mso-position-horizontal:absolute;mso-position-horizontal-relative:margin;mso-position-vertical:absolute;mso-position-vertical-relative:text;mso-width-percent:0;mso-height-percent:0;mso-width-relative:margin;mso-height-relative:margin;v-text-anchor:top" o:gfxdata="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" fillcolor="white [3201]" strokecolor="black [3213]" strokeweight="1.5pt">
                 <v:textbox>
                   <w:txbxContent>
                     <w:p/>
@@ -6703,7 +7470,7 @@
           </mc:Choice>
           <mc:Fallback>
             <w:pict>
-              <v:shape w14:anchorId="7AD88EA2" id="Text Box 206" o:spid="_x0000_s1057" type="#_x0000_t202" style="position:absolute;margin-left:-17.75pt;margin-top:7.55pt;width:169.15pt;height:57.75pt;z-index:251797504;visibility:visible;mso-wrap-style:square;mso-wrap-distance-left:9pt;mso-wrap-distance-top:0;mso-wrap-distance-right:9pt;mso-wrap-distance-bottom:0;mso-position-horizontal:absolute;mso-position-horizontal-relative:margin;mso-position-vertical:absolute;mso-position-vertical-relative:text;v-text-anchor:top" o:gfxdata="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" fillcolor="#606" strokeweight="1.5pt">
+              <v:shape w14:anchorId="7AD88EA2" id="Text Box 206" o:spid="_x0000_s1058" type="#_x0000_t202" style="position:absolute;margin-left:-17.75pt;margin-top:7.55pt;width:169.15pt;height:57.75pt;z-index:251797504;visibility:visible;mso-wrap-style:square;mso-wrap-distance-left:9pt;mso-wrap-distance-top:0;mso-wrap-distance-right:9pt;mso-wrap-distance-bottom:0;mso-position-horizontal:absolute;mso-position-horizontal-relative:margin;mso-position-vertical:absolute;mso-position-vertical-relative:text;v-text-anchor:top" o:gfxdata="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" fillcolor="#606" strokeweight="1.5pt">
                 <v:textbox>
                   <w:txbxContent>
                     <w:p>
@@ -6819,7 +7586,7 @@
           </mc:Choice>
           <mc:Fallback>
             <w:pict>
-              <v:shape w14:anchorId="069C4C34" id="Text Box 208" o:spid="_x0000_s1058" type="#_x0000_t202" style="position:absolute;margin-left:0;margin-top:8.3pt;width:169.1pt;height:57.7pt;z-index:251801600;visibility:visible;mso-wrap-style:square;mso-wrap-distance-left:9pt;mso-wrap-distance-top:0;mso-wrap-distance-right:9pt;mso-wrap-distance-bottom:0;mso-position-horizontal:center;mso-position-horizontal-relative:margin;mso-position-vertical:absolute;mso-position-vertical-relative:text;v-text-anchor:top" o:gfxdata="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" fillcolor="#606" strokeweight="1.5pt">
+              <v:shape w14:anchorId="069C4C34" id="Text Box 208" o:spid="_x0000_s1059" type="#_x0000_t202" style="position:absolute;margin-left:0;margin-top:8.3pt;width:169.1pt;height:57.7pt;z-index:251801600;visibility:visible;mso-wrap-style:square;mso-wrap-distance-left:9pt;mso-wrap-distance-top:0;mso-wrap-distance-right:9pt;mso-wrap-distance-bottom:0;mso-position-horizontal:center;mso-position-horizontal-relative:margin;mso-position-vertical:absolute;mso-position-vertical-relative:text;v-text-anchor:top" o:gfxdata="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" fillcolor="#606" strokeweight="1.5pt">
                 <v:textbox>
                   <w:txbxContent>
                     <w:p>
@@ -7133,7 +7900,7 @@
           </mc:Choice>
           <mc:Fallback>
             <w:pict>
-              <v:shape w14:anchorId="3B96DD3F" id="Text Box 212" o:spid="_x0000_s1059" type="#_x0000_t202" style="position:absolute;margin-left:0;margin-top:22.1pt;width:186.75pt;height:237.75pt;z-index:-251508736;visibility:visible;mso-wrap-style:square;mso-width-percent:0;mso-height-percent:0;mso-wrap-distance-left:9pt;mso-wrap-distance-top:0;mso-wrap-distance-right:9pt;mso-wrap-distance-bottom:0;mso-position-horizontal:center;mso-position-horizontal-relative:margin;mso-position-vertical:absolute;mso-position-vertical-relative:text;mso-width-percent:0;mso-height-percent:0;mso-width-relative:margin;mso-height-relative:margin;v-text-anchor:top" o:gfxdata="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" fillcolor="white [3201]" strokecolor="black [3213]" strokeweight="1.5pt">
+              <v:shape w14:anchorId="3B96DD3F" id="Text Box 212" o:spid="_x0000_s1060" type="#_x0000_t202" style="position:absolute;margin-left:0;margin-top:22.1pt;width:186.75pt;height:237.75pt;z-index:-251508736;visibility:visible;mso-wrap-style:square;mso-width-percent:0;mso-height-percent:0;mso-wrap-distance-left:9pt;mso-wrap-distance-top:0;mso-wrap-distance-right:9pt;mso-wrap-distance-bottom:0;mso-position-horizontal:center;mso-position-horizontal-relative:margin;mso-position-vertical:absolute;mso-position-vertical-relative:text;mso-width-percent:0;mso-height-percent:0;mso-width-relative:margin;mso-height-relative:margin;v-text-anchor:top" o:gfxdata="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" fillcolor="white [3201]" strokecolor="black [3213]" strokeweight="1.5pt">
                 <v:textbox>
                   <w:txbxContent>
                     <w:p/>
@@ -7624,7 +8391,7 @@
           </mc:Choice>
           <mc:Fallback>
             <w:pict>
-              <v:shape w14:anchorId="03155FE6" id="Text Box 209" o:spid="_x0000_s1060" type="#_x0000_t202" style="position:absolute;margin-left:-27.65pt;margin-top:22.05pt;width:186.75pt;height:237.75pt;z-index:-251512832;visibility:visible;mso-wrap-style:square;mso-width-percent:0;mso-height-percent:0;mso-wrap-distance-left:9pt;mso-wrap-distance-top:0;mso-wrap-distance-right:9pt;mso-wrap-distance-bottom:0;mso-position-horizontal:absolute;mso-position-horizontal-relative:margin;mso-position-vertical:absolute;mso-position-vertical-relative:text;mso-width-percent:0;mso-height-percent:0;mso-width-relative:margin;mso-height-relative:margin;v-text-anchor:top" o:gfxdata="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" fillcolor="white [3201]" strokecolor="black [3213]" strokeweight="1.5pt">
+              <v:shape w14:anchorId="03155FE6" id="Text Box 209" o:spid="_x0000_s1061" type="#_x0000_t202" style="position:absolute;margin-left:-27.65pt;margin-top:22.05pt;width:186.75pt;height:237.75pt;z-index:-251512832;visibility:visible;mso-wrap-style:square;mso-width-percent:0;mso-height-percent:0;mso-wrap-distance-left:9pt;mso-wrap-distance-top:0;mso-wrap-distance-right:9pt;mso-wrap-distance-bottom:0;mso-position-horizontal:absolute;mso-position-horizontal-relative:margin;mso-position-vertical:absolute;mso-position-vertical-relative:text;mso-width-percent:0;mso-height-percent:0;mso-width-relative:margin;mso-height-relative:margin;v-text-anchor:top" o:gfxdata="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" fillcolor="white [3201]" strokecolor="black [3213]" strokeweight="1.5pt">
                 <v:textbox>
                   <w:txbxContent>
                     <w:p/>
@@ -7932,7 +8699,7 @@
           </mc:Choice>
           <mc:Fallback>
             <w:pict>
-              <v:shape w14:anchorId="662256C5" id="Text Box 210" o:spid="_x0000_s1061" type="#_x0000_t202" style="position:absolute;margin-left:-19.4pt;margin-top:5.55pt;width:169.15pt;height:57.75pt;z-index:251805696;visibility:visible;mso-wrap-style:square;mso-wrap-distance-left:9pt;mso-wrap-distance-top:0;mso-wrap-distance-right:9pt;mso-wrap-distance-bottom:0;mso-position-horizontal:absolute;mso-position-horizontal-relative:margin;mso-position-vertical:absolute;mso-position-vertical-relative:text;v-text-anchor:top" o:gfxdata="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" fillcolor="#1f3763 [1604]" strokeweight="1.5pt">
+              <v:shape w14:anchorId="662256C5" id="Text Box 210" o:spid="_x0000_s1062" type="#_x0000_t202" style="position:absolute;margin-left:-19.4pt;margin-top:5.55pt;width:169.15pt;height:57.75pt;z-index:251805696;visibility:visible;mso-wrap-style:square;mso-wrap-distance-left:9pt;mso-wrap-distance-top:0;mso-wrap-distance-right:9pt;mso-wrap-distance-bottom:0;mso-position-horizontal:absolute;mso-position-horizontal-relative:margin;mso-position-vertical:absolute;mso-position-vertical-relative:text;v-text-anchor:top" o:gfxdata="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" fillcolor="#1f3763 [1604]" strokeweight="1.5pt">
                 <v:textbox>
                   <w:txbxContent>
                     <w:p>
@@ -8050,7 +8817,7 @@
           </mc:Choice>
           <mc:Fallback>
             <w:pict>
-              <v:shape w14:anchorId="21D9D5CB" id="Text Box 213" o:spid="_x0000_s1062" type="#_x0000_t202" style="position:absolute;margin-left:0;margin-top:6.35pt;width:169.15pt;height:57.75pt;z-index:251809792;visibility:visible;mso-wrap-style:square;mso-wrap-distance-left:9pt;mso-wrap-distance-top:0;mso-wrap-distance-right:9pt;mso-wrap-distance-bottom:0;mso-position-horizontal:center;mso-position-horizontal-relative:margin;mso-position-vertical:absolute;mso-position-vertical-relative:text;v-text-anchor:top" o:gfxdata="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" fillcolor="#1f3763 [1604]" strokeweight="1.5pt">
+              <v:shape w14:anchorId="21D9D5CB" id="Text Box 213" o:spid="_x0000_s1063" type="#_x0000_t202" style="position:absolute;margin-left:0;margin-top:6.35pt;width:169.15pt;height:57.75pt;z-index:251809792;visibility:visible;mso-wrap-style:square;mso-wrap-distance-left:9pt;mso-wrap-distance-top:0;mso-wrap-distance-right:9pt;mso-wrap-distance-bottom:0;mso-position-horizontal:center;mso-position-horizontal-relative:margin;mso-position-vertical:absolute;mso-position-vertical-relative:text;v-text-anchor:top" o:gfxdata="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" fillcolor="#1f3763 [1604]" strokeweight="1.5pt">
                 <v:textbox>
                   <w:txbxContent>
                     <w:p>
@@ -8177,7 +8944,7 @@
           </mc:Choice>
           <mc:Fallback>
             <w:pict>
-              <v:shape w14:anchorId="33EBF529" id="Text Box 221" o:spid="_x0000_s1063" type="#_x0000_t202" style="position:absolute;margin-left:373.85pt;margin-top:30.25pt;width:169.1pt;height:57.7pt;z-index:251822080;visibility:visible;mso-wrap-style:square;mso-wrap-distance-left:9pt;mso-wrap-distance-top:0;mso-wrap-distance-right:9pt;mso-wrap-distance-bottom:0;mso-position-horizontal:absolute;mso-position-horizontal-relative:margin;mso-position-vertical:absolute;mso-position-vertical-relative:text;v-text-anchor:top" o:gfxdata="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" fillcolor="green" strokeweight="1.5pt">
+              <v:shape w14:anchorId="33EBF529" id="Text Box 221" o:spid="_x0000_s1064" type="#_x0000_t202" style="position:absolute;margin-left:373.85pt;margin-top:30.25pt;width:169.1pt;height:57.7pt;z-index:251822080;visibility:visible;mso-wrap-style:square;mso-wrap-distance-left:9pt;mso-wrap-distance-top:0;mso-wrap-distance-right:9pt;mso-wrap-distance-bottom:0;mso-position-horizontal:absolute;mso-position-horizontal-relative:margin;mso-position-vertical:absolute;mso-position-vertical-relative:text;v-text-anchor:top" o:gfxdata="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" fillcolor="green" strokeweight="1.5pt">
                 <v:textbox>
                   <w:txbxContent>
                     <w:p>
@@ -8487,7 +9254,7 @@
           </mc:Choice>
           <mc:Fallback>
             <w:pict>
-              <v:shape w14:anchorId="5CA4FA52" id="Text Box 220" o:spid="_x0000_s1064" type="#_x0000_t202" style="position:absolute;margin-left:365.85pt;margin-top:24.1pt;width:186.75pt;height:238.6pt;z-index:-251496448;visibility:visible;mso-wrap-style:square;mso-width-percent:0;mso-height-percent:0;mso-wrap-distance-left:9pt;mso-wrap-distance-top:0;mso-wrap-distance-right:9pt;mso-wrap-distance-bottom:0;mso-position-horizontal:absolute;mso-position-horizontal-relative:margin;mso-position-vertical:absolute;mso-position-vertical-relative:text;mso-width-percent:0;mso-height-percent:0;mso-width-relative:margin;mso-height-relative:margin;v-text-anchor:top" o:gfxdata="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" fillcolor="white [3201]" strokecolor="black [3213]" strokeweight="1.5pt">
+              <v:shape w14:anchorId="5CA4FA52" id="Text Box 220" o:spid="_x0000_s1065" type="#_x0000_t202" style="position:absolute;margin-left:365.85pt;margin-top:24.1pt;width:186.75pt;height:238.6pt;z-index:-251496448;visibility:visible;mso-wrap-style:square;mso-width-percent:0;mso-height-percent:0;mso-wrap-distance-left:9pt;mso-wrap-distance-top:0;mso-wrap-distance-right:9pt;mso-wrap-distance-bottom:0;mso-position-horizontal:absolute;mso-position-horizontal-relative:margin;mso-position-vertical:absolute;mso-position-vertical-relative:text;mso-width-percent:0;mso-height-percent:0;mso-width-relative:margin;mso-height-relative:margin;v-text-anchor:top" o:gfxdata="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" fillcolor="white [3201]" strokecolor="black [3213]" strokeweight="1.5pt">
                 <v:textbox>
                   <w:txbxContent>
                     <w:p/>
@@ -8978,7 +9745,7 @@
           </mc:Choice>
           <mc:Fallback>
             <w:pict>
-              <v:shape w14:anchorId="7BC77CDD" id="Text Box 215" o:spid="_x0000_s1065" type="#_x0000_t202" style="position:absolute;margin-left:-28.5pt;margin-top:23.3pt;width:186.75pt;height:238.6pt;z-index:-251504640;visibility:visible;mso-wrap-style:square;mso-width-percent:0;mso-height-percent:0;mso-wrap-distance-left:9pt;mso-wrap-distance-top:0;mso-wrap-distance-right:9pt;mso-wrap-distance-bottom:0;mso-position-horizontal:absolute;mso-position-horizontal-relative:margin;mso-position-vertical:absolute;mso-position-vertical-relative:text;mso-width-percent:0;mso-height-percent:0;mso-width-relative:margin;mso-height-relative:margin;v-text-anchor:top" o:gfxdata="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" fillcolor="white [3201]" strokecolor="black [3213]" strokeweight="1.5pt">
+              <v:shape w14:anchorId="7BC77CDD" id="Text Box 215" o:spid="_x0000_s1066" type="#_x0000_t202" style="position:absolute;margin-left:-28.5pt;margin-top:23.3pt;width:186.75pt;height:238.6pt;z-index:-251504640;visibility:visible;mso-wrap-style:square;mso-width-percent:0;mso-height-percent:0;mso-wrap-distance-left:9pt;mso-wrap-distance-top:0;mso-wrap-distance-right:9pt;mso-wrap-distance-bottom:0;mso-position-horizontal:absolute;mso-position-horizontal-relative:margin;mso-position-vertical:absolute;mso-position-vertical-relative:text;mso-width-percent:0;mso-height-percent:0;mso-width-relative:margin;mso-height-relative:margin;v-text-anchor:top" o:gfxdata="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" fillcolor="white [3201]" strokecolor="black [3213]" strokeweight="1.5pt">
                 <v:textbox>
                   <w:txbxContent>
                     <w:p/>
@@ -9277,7 +10044,7 @@
           </mc:Choice>
           <mc:Fallback>
             <w:pict>
-              <v:shape w14:anchorId="0FD14913" id="Text Box 219" o:spid="_x0000_s1066" type="#_x0000_t202" style="position:absolute;margin-left:0;margin-top:7.8pt;width:169.1pt;height:57.7pt;z-index:251817984;visibility:visible;mso-wrap-style:square;mso-wrap-distance-left:9pt;mso-wrap-distance-top:0;mso-wrap-distance-right:9pt;mso-wrap-distance-bottom:0;mso-position-horizontal:center;mso-position-horizontal-relative:margin;mso-position-vertical:absolute;mso-position-vertical-relative:text;v-text-anchor:top" o:gfxdata="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" fillcolor="green" strokeweight="1.5pt">
+              <v:shape w14:anchorId="0FD14913" id="Text Box 219" o:spid="_x0000_s1067" type="#_x0000_t202" style="position:absolute;margin-left:0;margin-top:7.8pt;width:169.1pt;height:57.7pt;z-index:251817984;visibility:visible;mso-wrap-style:square;mso-wrap-distance-left:9pt;mso-wrap-distance-top:0;mso-wrap-distance-right:9pt;mso-wrap-distance-bottom:0;mso-position-horizontal:center;mso-position-horizontal-relative:margin;mso-position-vertical:absolute;mso-position-vertical-relative:text;v-text-anchor:top" o:gfxdata="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" fillcolor="green" strokeweight="1.5pt">
                 <v:textbox>
                   <w:txbxContent>
                     <w:p>
@@ -9570,7 +10337,7 @@
           </mc:Choice>
           <mc:Fallback>
             <w:pict>
-              <v:shape w14:anchorId="68A00FEB" id="Text Box 218" o:spid="_x0000_s1067" type="#_x0000_t202" style="position:absolute;margin-left:168pt;margin-top:1.9pt;width:186.75pt;height:238.6pt;z-index:-251500544;visibility:visible;mso-wrap-style:square;mso-width-percent:0;mso-height-percent:0;mso-wrap-distance-left:9pt;mso-wrap-distance-top:0;mso-wrap-distance-right:9pt;mso-wrap-distance-bottom:0;mso-position-horizontal:absolute;mso-position-horizontal-relative:margin;mso-position-vertical:absolute;mso-position-vertical-relative:text;mso-width-percent:0;mso-height-percent:0;mso-width-relative:margin;mso-height-relative:margin;v-text-anchor:top" o:gfxdata="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" fillcolor="white [3201]" strokecolor="black [3213]" strokeweight="1.5pt">
+              <v:shape w14:anchorId="68A00FEB" id="Text Box 218" o:spid="_x0000_s1068" type="#_x0000_t202" style="position:absolute;margin-left:168pt;margin-top:1.9pt;width:186.75pt;height:238.6pt;z-index:-251500544;visibility:visible;mso-wrap-style:square;mso-width-percent:0;mso-height-percent:0;mso-wrap-distance-left:9pt;mso-wrap-distance-top:0;mso-wrap-distance-right:9pt;mso-wrap-distance-bottom:0;mso-position-horizontal:absolute;mso-position-horizontal-relative:margin;mso-position-vertical:absolute;mso-position-vertical-relative:text;mso-width-percent:0;mso-height-percent:0;mso-width-relative:margin;mso-height-relative:margin;v-text-anchor:top" o:gfxdata="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" fillcolor="white [3201]" strokecolor="black [3213]" strokeweight="1.5pt">
                 <v:textbox>
                   <w:txbxContent>
                     <w:p/>
@@ -9849,7 +10616,7 @@
           </mc:Choice>
           <mc:Fallback>
             <w:pict>
-              <v:shape w14:anchorId="31E3C9A4" id="Text Box 216" o:spid="_x0000_s1068" type="#_x0000_t202" style="position:absolute;margin-left:-19.4pt;margin-top:7pt;width:169.1pt;height:57.7pt;z-index:251813888;visibility:visible;mso-wrap-style:square;mso-wrap-distance-left:9pt;mso-wrap-distance-top:0;mso-wrap-distance-right:9pt;mso-wrap-distance-bottom:0;mso-position-horizontal:absolute;mso-position-horizontal-relative:margin;mso-position-vertical:absolute;mso-position-vertical-relative:text;v-text-anchor:top" o:gfxdata="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" fillcolor="green" strokeweight="1.5pt">
+              <v:shape w14:anchorId="31E3C9A4" id="Text Box 216" o:spid="_x0000_s1069" type="#_x0000_t202" style="position:absolute;margin-left:-19.4pt;margin-top:7pt;width:169.1pt;height:57.7pt;z-index:251813888;visibility:visible;mso-wrap-style:square;mso-wrap-distance-left:9pt;mso-wrap-distance-top:0;mso-wrap-distance-right:9pt;mso-wrap-distance-bottom:0;mso-position-horizontal:absolute;mso-position-horizontal-relative:margin;mso-position-vertical:absolute;mso-position-vertical-relative:text;v-text-anchor:top" o:gfxdata="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" fillcolor="green" strokeweight="1.5pt">
                 <v:textbox>
                   <w:txbxContent>
                     <w:p>
@@ -10183,7 +10950,7 @@
           </mc:Choice>
           <mc:Fallback>
             <w:pict>
-              <v:shape w14:anchorId="62ABDEA9" id="Text Box 232" o:spid="_x0000_s1069" type="#_x0000_t202" style="position:absolute;margin-left:363.3pt;margin-top:268pt;width:186.75pt;height:238.6pt;z-index:-251471872;visibility:visible;mso-wrap-style:square;mso-width-percent:0;mso-height-percent:0;mso-wrap-distance-left:9pt;mso-wrap-distance-top:0;mso-wrap-distance-right:9pt;mso-wrap-distance-bottom:0;mso-position-horizontal:absolute;mso-position-horizontal-relative:margin;mso-position-vertical:absolute;mso-position-vertical-relative:text;mso-width-percent:0;mso-height-percent:0;mso-width-relative:margin;mso-height-relative:margin;v-text-anchor:top" o:gfxdata="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" fillcolor="white [3201]" strokecolor="black [3213]" strokeweight="1.5pt">
+              <v:shape w14:anchorId="62ABDEA9" id="Text Box 232" o:spid="_x0000_s1070" type="#_x0000_t202" style="position:absolute;margin-left:363.3pt;margin-top:268pt;width:186.75pt;height:238.6pt;z-index:-251471872;visibility:visible;mso-wrap-style:square;mso-width-percent:0;mso-height-percent:0;mso-wrap-distance-left:9pt;mso-wrap-distance-top:0;mso-wrap-distance-right:9pt;mso-wrap-distance-bottom:0;mso-position-horizontal:absolute;mso-position-horizontal-relative:margin;mso-position-vertical:absolute;mso-position-vertical-relative:text;mso-width-percent:0;mso-height-percent:0;mso-width-relative:margin;mso-height-relative:margin;v-text-anchor:top" o:gfxdata="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" fillcolor="white [3201]" strokecolor="black [3213]" strokeweight="1.5pt">
                 <v:textbox>
                   <w:txbxContent>
                     <w:p/>
@@ -10667,7 +11434,7 @@
           </mc:Choice>
           <mc:Fallback>
             <w:pict>
-              <v:shape w14:anchorId="53C36907" id="Text Box 230" o:spid="_x0000_s1070" type="#_x0000_t202" style="position:absolute;margin-left:0;margin-top:267.95pt;width:186.75pt;height:238.6pt;z-index:-251475968;visibility:visible;mso-wrap-style:square;mso-width-percent:0;mso-height-percent:0;mso-wrap-distance-left:9pt;mso-wrap-distance-top:0;mso-wrap-distance-right:9pt;mso-wrap-distance-bottom:0;mso-position-horizontal:center;mso-position-horizontal-relative:margin;mso-position-vertical:absolute;mso-position-vertical-relative:text;mso-width-percent:0;mso-height-percent:0;mso-width-relative:margin;mso-height-relative:margin;v-text-anchor:top" o:gfxdata="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" fillcolor="white [3201]" strokecolor="black [3213]" strokeweight="1.5pt">
+              <v:shape w14:anchorId="53C36907" id="Text Box 230" o:spid="_x0000_s1071" type="#_x0000_t202" style="position:absolute;margin-left:0;margin-top:267.95pt;width:186.75pt;height:238.6pt;z-index:-251475968;visibility:visible;mso-wrap-style:square;mso-width-percent:0;mso-height-percent:0;mso-wrap-distance-left:9pt;mso-wrap-distance-top:0;mso-wrap-distance-right:9pt;mso-wrap-distance-bottom:0;mso-position-horizontal:center;mso-position-horizontal-relative:margin;mso-position-vertical:absolute;mso-position-vertical-relative:text;mso-width-percent:0;mso-height-percent:0;mso-width-relative:margin;mso-height-relative:margin;v-text-anchor:top" o:gfxdata="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" fillcolor="white [3201]" strokecolor="black [3213]" strokeweight="1.5pt">
                 <v:textbox>
                   <w:txbxContent>
                     <w:p/>
@@ -11145,7 +11912,7 @@
           </mc:Choice>
           <mc:Fallback>
             <w:pict>
-              <v:shape w14:anchorId="0F3B8CBA" id="Text Box 228" o:spid="_x0000_s1071" type="#_x0000_t202" style="position:absolute;margin-left:-29.35pt;margin-top:268pt;width:186.75pt;height:238.6pt;z-index:-251480064;visibility:visible;mso-wrap-style:square;mso-width-percent:0;mso-height-percent:0;mso-wrap-distance-left:9pt;mso-wrap-distance-top:0;mso-wrap-distance-right:9pt;mso-wrap-distance-bottom:0;mso-position-horizontal:absolute;mso-position-horizontal-relative:margin;mso-position-vertical:absolute;mso-position-vertical-relative:text;mso-width-percent:0;mso-height-percent:0;mso-width-relative:margin;mso-height-relative:margin;v-text-anchor:top" o:gfxdata="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" fillcolor="white [3201]" strokecolor="black [3213]" strokeweight="1.5pt">
+              <v:shape w14:anchorId="0F3B8CBA" id="Text Box 228" o:spid="_x0000_s1072" type="#_x0000_t202" style="position:absolute;margin-left:-29.35pt;margin-top:268pt;width:186.75pt;height:238.6pt;z-index:-251480064;visibility:visible;mso-wrap-style:square;mso-width-percent:0;mso-height-percent:0;mso-wrap-distance-left:9pt;mso-wrap-distance-top:0;mso-wrap-distance-right:9pt;mso-wrap-distance-bottom:0;mso-position-horizontal:absolute;mso-position-horizontal-relative:margin;mso-position-vertical:absolute;mso-position-vertical-relative:text;mso-width-percent:0;mso-height-percent:0;mso-width-relative:margin;mso-height-relative:margin;v-text-anchor:top" o:gfxdata="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" fillcolor="white [3201]" strokecolor="black [3213]" strokeweight="1.5pt">
                 <v:textbox>
                   <w:txbxContent>
                     <w:p/>
@@ -11659,7 +12426,7 @@
           </mc:Choice>
           <mc:Fallback>
             <w:pict>
-              <v:shape w14:anchorId="05AB1965" id="Text Box 226" o:spid="_x0000_s1072" type="#_x0000_t202" style="position:absolute;margin-left:362.5pt;margin-top:23.5pt;width:186.75pt;height:236.9pt;z-index:-251484160;visibility:visible;mso-wrap-style:square;mso-width-percent:0;mso-height-percent:0;mso-wrap-distance-left:9pt;mso-wrap-distance-top:0;mso-wrap-distance-right:9pt;mso-wrap-distance-bottom:0;mso-position-horizontal:absolute;mso-position-horizontal-relative:margin;mso-position-vertical:absolute;mso-position-vertical-relative:text;mso-width-percent:0;mso-height-percent:0;mso-width-relative:margin;mso-height-relative:margin;v-text-anchor:top" o:gfxdata="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" fillcolor="white [3201]" strokecolor="black [3213]" strokeweight="1.5pt">
+              <v:shape w14:anchorId="05AB1965" id="Text Box 226" o:spid="_x0000_s1073" type="#_x0000_t202" style="position:absolute;margin-left:362.5pt;margin-top:23.5pt;width:186.75pt;height:236.9pt;z-index:-251484160;visibility:visible;mso-wrap-style:square;mso-width-percent:0;mso-height-percent:0;mso-wrap-distance-left:9pt;mso-wrap-distance-top:0;mso-wrap-distance-right:9pt;mso-wrap-distance-bottom:0;mso-position-horizontal:absolute;mso-position-horizontal-relative:margin;mso-position-vertical:absolute;mso-position-vertical-relative:text;mso-width-percent:0;mso-height-percent:0;mso-width-relative:margin;mso-height-relative:margin;v-text-anchor:top" o:gfxdata="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" fillcolor="white [3201]" strokecolor="black [3213]" strokeweight="1.5pt">
                 <v:textbox>
                   <w:txbxContent>
                     <w:p/>
@@ -12161,7 +12928,7 @@
           </mc:Choice>
           <mc:Fallback>
             <w:pict>
-              <v:shape w14:anchorId="11BC451B" id="Text Box 224" o:spid="_x0000_s1073" type="#_x0000_t202" style="position:absolute;margin-left:166.6pt;margin-top:23.5pt;width:186.75pt;height:236.9pt;z-index:-251488256;visibility:visible;mso-wrap-style:square;mso-width-percent:0;mso-height-percent:0;mso-wrap-distance-left:9pt;mso-wrap-distance-top:0;mso-wrap-distance-right:9pt;mso-wrap-distance-bottom:0;mso-position-horizontal:absolute;mso-position-horizontal-relative:margin;mso-position-vertical:absolute;mso-position-vertical-relative:text;mso-width-percent:0;mso-height-percent:0;mso-width-relative:margin;mso-height-relative:margin;v-text-anchor:top" o:gfxdata="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" fillcolor="white [3201]" strokecolor="black [3213]" strokeweight="1.5pt">
+              <v:shape w14:anchorId="11BC451B" id="Text Box 224" o:spid="_x0000_s1074" type="#_x0000_t202" style="position:absolute;margin-left:166.6pt;margin-top:23.5pt;width:186.75pt;height:236.9pt;z-index:-251488256;visibility:visible;mso-wrap-style:square;mso-width-percent:0;mso-height-percent:0;mso-wrap-distance-left:9pt;mso-wrap-distance-top:0;mso-wrap-distance-right:9pt;mso-wrap-distance-bottom:0;mso-position-horizontal:absolute;mso-position-horizontal-relative:margin;mso-position-vertical:absolute;mso-position-vertical-relative:text;mso-width-percent:0;mso-height-percent:0;mso-width-relative:margin;mso-height-relative:margin;v-text-anchor:top" o:gfxdata="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" fillcolor="white [3201]" strokecolor="black [3213]" strokeweight="1.5pt">
                 <v:textbox>
                   <w:txbxContent>
                     <w:p/>
@@ -12445,7 +13212,7 @@
           </mc:Choice>
           <mc:Fallback>
             <w:pict>
-              <v:shape w14:anchorId="01B4A1BF" id="Text Box 233" o:spid="_x0000_s1074" type="#_x0000_t202" style="position:absolute;margin-left:372.75pt;margin-top:274.8pt;width:169.1pt;height:57.7pt;z-index:251846656;visibility:visible;mso-wrap-style:square;mso-wrap-distance-left:9pt;mso-wrap-distance-top:0;mso-wrap-distance-right:9pt;mso-wrap-distance-bottom:0;mso-position-horizontal:absolute;mso-position-horizontal-relative:margin;mso-position-vertical:absolute;mso-position-vertical-relative:text;v-text-anchor:top" o:gfxdata="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" fillcolor="red" strokeweight="1.5pt">
+              <v:shape w14:anchorId="01B4A1BF" id="Text Box 233" o:spid="_x0000_s1075" type="#_x0000_t202" style="position:absolute;margin-left:372.75pt;margin-top:274.8pt;width:169.1pt;height:57.7pt;z-index:251846656;visibility:visible;mso-wrap-style:square;mso-wrap-distance-left:9pt;mso-wrap-distance-top:0;mso-wrap-distance-right:9pt;mso-wrap-distance-bottom:0;mso-position-horizontal:absolute;mso-position-horizontal-relative:margin;mso-position-vertical:absolute;mso-position-vertical-relative:text;v-text-anchor:top" o:gfxdata="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" fillcolor="red" strokeweight="1.5pt">
                 <v:textbox>
                   <w:txbxContent>
                     <w:p>
@@ -12561,7 +13328,7 @@
           </mc:Choice>
           <mc:Fallback>
             <w:pict>
-              <v:shape w14:anchorId="478AFBA2" id="Text Box 231" o:spid="_x0000_s1075" type="#_x0000_t202" style="position:absolute;margin-left:176.15pt;margin-top:274.8pt;width:169.1pt;height:57.7pt;z-index:251842560;visibility:visible;mso-wrap-style:square;mso-wrap-distance-left:9pt;mso-wrap-distance-top:0;mso-wrap-distance-right:9pt;mso-wrap-distance-bottom:0;mso-position-horizontal:absolute;mso-position-horizontal-relative:margin;mso-position-vertical:absolute;mso-position-vertical-relative:text;v-text-anchor:top" o:gfxdata="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" fillcolor="red" strokeweight="1.5pt">
+              <v:shape w14:anchorId="478AFBA2" id="Text Box 231" o:spid="_x0000_s1076" type="#_x0000_t202" style="position:absolute;margin-left:176.15pt;margin-top:274.8pt;width:169.1pt;height:57.7pt;z-index:251842560;visibility:visible;mso-wrap-style:square;mso-wrap-distance-left:9pt;mso-wrap-distance-top:0;mso-wrap-distance-right:9pt;mso-wrap-distance-bottom:0;mso-position-horizontal:absolute;mso-position-horizontal-relative:margin;mso-position-vertical:absolute;mso-position-vertical-relative:text;v-text-anchor:top" o:gfxdata="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" fillcolor="red" strokeweight="1.5pt">
                 <v:textbox>
                   <w:txbxContent>
                     <w:p>
@@ -12858,7 +13625,7 @@
           </mc:Choice>
           <mc:Fallback>
             <w:pict>
-              <v:shape w14:anchorId="471C2AC5" id="Text Box 222" o:spid="_x0000_s1076" type="#_x0000_t202" style="position:absolute;margin-left:-29.35pt;margin-top:23.5pt;width:186.75pt;height:236.9pt;z-index:-251492352;visibility:visible;mso-wrap-style:square;mso-width-percent:0;mso-height-percent:0;mso-wrap-distance-left:9pt;mso-wrap-distance-top:0;mso-wrap-distance-right:9pt;mso-wrap-distance-bottom:0;mso-position-horizontal:absolute;mso-position-horizontal-relative:margin;mso-position-vertical:absolute;mso-position-vertical-relative:text;mso-width-percent:0;mso-height-percent:0;mso-width-relative:margin;mso-height-relative:margin;v-text-anchor:top" o:gfxdata="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" fillcolor="white [3201]" strokecolor="black [3213]" strokeweight="1.5pt">
+              <v:shape w14:anchorId="471C2AC5" id="Text Box 222" o:spid="_x0000_s1077" type="#_x0000_t202" style="position:absolute;margin-left:-29.35pt;margin-top:23.5pt;width:186.75pt;height:236.9pt;z-index:-251492352;visibility:visible;mso-wrap-style:square;mso-width-percent:0;mso-height-percent:0;mso-wrap-distance-left:9pt;mso-wrap-distance-top:0;mso-wrap-distance-right:9pt;mso-wrap-distance-bottom:0;mso-position-horizontal:absolute;mso-position-horizontal-relative:margin;mso-position-vertical:absolute;mso-position-vertical-relative:text;mso-width-percent:0;mso-height-percent:0;mso-width-relative:margin;mso-height-relative:margin;v-text-anchor:top" o:gfxdata="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" fillcolor="white [3201]" strokecolor="black [3213]" strokeweight="1.5pt">
                 <v:textbox>
                   <w:txbxContent>
                     <w:p/>
@@ -13141,7 +13908,7 @@
           </mc:Choice>
           <mc:Fallback>
             <w:pict>
-              <v:shape w14:anchorId="30C03FEB" id="Text Box 229" o:spid="_x0000_s1077" type="#_x0000_t202" style="position:absolute;margin-left:-20.35pt;margin-top:274.8pt;width:169.1pt;height:57.7pt;z-index:251838464;visibility:visible;mso-wrap-style:square;mso-wrap-distance-left:9pt;mso-wrap-distance-top:0;mso-wrap-distance-right:9pt;mso-wrap-distance-bottom:0;mso-position-horizontal:absolute;mso-position-horizontal-relative:margin;mso-position-vertical:absolute;mso-position-vertical-relative:text;v-text-anchor:top" o:gfxdata="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" fillcolor="red" strokeweight="1.5pt">
+              <v:shape w14:anchorId="30C03FEB" id="Text Box 229" o:spid="_x0000_s1078" type="#_x0000_t202" style="position:absolute;margin-left:-20.35pt;margin-top:274.8pt;width:169.1pt;height:57.7pt;z-index:251838464;visibility:visible;mso-wrap-style:square;mso-wrap-distance-left:9pt;mso-wrap-distance-top:0;mso-wrap-distance-right:9pt;mso-wrap-distance-bottom:0;mso-position-horizontal:absolute;mso-position-horizontal-relative:margin;mso-position-vertical:absolute;mso-position-vertical-relative:text;v-text-anchor:top" o:gfxdata="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" fillcolor="red" strokeweight="1.5pt">
                 <v:textbox>
                   <w:txbxContent>
                     <w:p>
@@ -13264,7 +14031,7 @@
           </mc:Choice>
           <mc:Fallback>
             <w:pict>
-              <v:shape w14:anchorId="214455C4" id="Text Box 227" o:spid="_x0000_s1078" type="#_x0000_t202" style="position:absolute;margin-left:371.25pt;margin-top:8.25pt;width:169.1pt;height:57.7pt;z-index:251834368;visibility:visible;mso-wrap-style:square;mso-wrap-distance-left:9pt;mso-wrap-distance-top:0;mso-wrap-distance-right:9pt;mso-wrap-distance-bottom:0;mso-position-horizontal:absolute;mso-position-horizontal-relative:margin;mso-position-vertical:absolute;mso-position-vertical-relative:text;v-text-anchor:top" o:gfxdata="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" fillcolor="yellow" strokeweight="1.5pt">
+              <v:shape w14:anchorId="214455C4" id="Text Box 227" o:spid="_x0000_s1079" type="#_x0000_t202" style="position:absolute;margin-left:371.25pt;margin-top:8.25pt;width:169.1pt;height:57.7pt;z-index:251834368;visibility:visible;mso-wrap-style:square;mso-wrap-distance-left:9pt;mso-wrap-distance-top:0;mso-wrap-distance-right:9pt;mso-wrap-distance-bottom:0;mso-position-horizontal:absolute;mso-position-horizontal-relative:margin;mso-position-vertical:absolute;mso-position-vertical-relative:text;v-text-anchor:top" o:gfxdata="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" fillcolor="yellow" strokeweight="1.5pt">
                 <v:textbox>
                   <w:txbxContent>
                     <w:p>
@@ -13380,7 +14147,7 @@
           </mc:Choice>
           <mc:Fallback>
             <w:pict>
-              <v:shape w14:anchorId="09BF0EEB" id="Text Box 225" o:spid="_x0000_s1079" type="#_x0000_t202" style="position:absolute;margin-left:0;margin-top:7.5pt;width:169.1pt;height:57.7pt;z-index:251830272;visibility:visible;mso-wrap-style:square;mso-wrap-distance-left:9pt;mso-wrap-distance-top:0;mso-wrap-distance-right:9pt;mso-wrap-distance-bottom:0;mso-position-horizontal:center;mso-position-horizontal-relative:margin;mso-position-vertical:absolute;mso-position-vertical-relative:text;v-text-anchor:top" o:gfxdata="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" fillcolor="yellow" strokeweight="1.5pt">
+              <v:shape w14:anchorId="09BF0EEB" id="Text Box 225" o:spid="_x0000_s1080" type="#_x0000_t202" style="position:absolute;margin-left:0;margin-top:7.5pt;width:169.1pt;height:57.7pt;z-index:251830272;visibility:visible;mso-wrap-style:square;mso-wrap-distance-left:9pt;mso-wrap-distance-top:0;mso-wrap-distance-right:9pt;mso-wrap-distance-bottom:0;mso-position-horizontal:center;mso-position-horizontal-relative:margin;mso-position-vertical:absolute;mso-position-vertical-relative:text;v-text-anchor:top" o:gfxdata="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" fillcolor="yellow" strokeweight="1.5pt">
                 <v:textbox>
                   <w:txbxContent>
                     <w:p>
@@ -13496,7 +14263,7 @@
           </mc:Choice>
           <mc:Fallback>
             <w:pict>
-              <v:shape w14:anchorId="6EAE5C6D" id="Text Box 223" o:spid="_x0000_s1080" type="#_x0000_t202" style="position:absolute;margin-left:-20.25pt;margin-top:6.75pt;width:169.1pt;height:57.7pt;z-index:251826176;visibility:visible;mso-wrap-style:square;mso-wrap-distance-left:9pt;mso-wrap-distance-top:0;mso-wrap-distance-right:9pt;mso-wrap-distance-bottom:0;mso-position-horizontal:absolute;mso-position-horizontal-relative:margin;mso-position-vertical:absolute;mso-position-vertical-relative:text;v-text-anchor:top" o:gfxdata="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" fillcolor="yellow" strokeweight="1.5pt">
+              <v:shape w14:anchorId="6EAE5C6D" id="Text Box 223" o:spid="_x0000_s1081" type="#_x0000_t202" style="position:absolute;margin-left:-20.25pt;margin-top:6.75pt;width:169.1pt;height:57.7pt;z-index:251826176;visibility:visible;mso-wrap-style:square;mso-wrap-distance-left:9pt;mso-wrap-distance-top:0;mso-wrap-distance-right:9pt;mso-wrap-distance-bottom:0;mso-position-horizontal:absolute;mso-position-horizontal-relative:margin;mso-position-vertical:absolute;mso-position-vertical-relative:text;v-text-anchor:top" o:gfxdata="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" fillcolor="yellow" strokeweight="1.5pt">
                 <v:textbox>
                   <w:txbxContent>
                     <w:p>
@@ -13624,7 +14391,7 @@
           </mc:Choice>
           <mc:Fallback>
             <w:pict>
-              <v:shape w14:anchorId="6479CDEB" id="Text Box 50" o:spid="_x0000_s1081" type="#_x0000_t202" style="position:absolute;margin-left:-20.5pt;margin-top:251.65pt;width:169.1pt;height:57.7pt;z-index:251849728;visibility:visible;mso-wrap-style:square;mso-wrap-distance-left:9pt;mso-wrap-distance-top:0;mso-wrap-distance-right:9pt;mso-wrap-distance-bottom:0;mso-position-horizontal:absolute;mso-position-horizontal-relative:text;mso-position-vertical:absolute;mso-position-vertical-relative:text;v-text-anchor:top" o:gfxdata="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" fillcolor="#c06" strokeweight="1.5pt">
+              <v:shape w14:anchorId="6479CDEB" id="Text Box 50" o:spid="_x0000_s1082" type="#_x0000_t202" style="position:absolute;margin-left:-20.5pt;margin-top:251.65pt;width:169.1pt;height:57.7pt;z-index:251849728;visibility:visible;mso-wrap-style:square;mso-wrap-distance-left:9pt;mso-wrap-distance-top:0;mso-wrap-distance-right:9pt;mso-wrap-distance-bottom:0;mso-position-horizontal:absolute;mso-position-horizontal-relative:text;mso-position-vertical:absolute;mso-position-vertical-relative:text;v-text-anchor:top" o:gfxdata="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" fillcolor="#c06" strokeweight="1.5pt">
                 <v:textbox>
                   <w:txbxContent>
                     <w:p>
@@ -13912,7 +14679,7 @@
           </mc:Choice>
           <mc:Fallback>
             <w:pict>
-              <v:shape w14:anchorId="46D815D9" id="Text Box 235" o:spid="_x0000_s1082" type="#_x0000_t202" style="position:absolute;margin-left:-29.05pt;margin-top:247.2pt;width:186.75pt;height:238.6pt;z-index:-251467776;visibility:visible;mso-wrap-style:square;mso-width-percent:0;mso-height-percent:0;mso-wrap-distance-left:9pt;mso-wrap-distance-top:0;mso-wrap-distance-right:9pt;mso-wrap-distance-bottom:0;mso-position-horizontal:absolute;mso-position-horizontal-relative:margin;mso-position-vertical:absolute;mso-position-vertical-relative:text;mso-width-percent:0;mso-height-percent:0;mso-width-relative:margin;mso-height-relative:margin;v-text-anchor:top" o:gfxdata="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" fillcolor="white [3201]" strokecolor="black [3213]" strokeweight="1.5pt">
+              <v:shape w14:anchorId="46D815D9" id="Text Box 235" o:spid="_x0000_s1083" type="#_x0000_t202" style="position:absolute;margin-left:-29.05pt;margin-top:247.2pt;width:186.75pt;height:238.6pt;z-index:-251467776;visibility:visible;mso-wrap-style:square;mso-width-percent:0;mso-height-percent:0;mso-wrap-distance-left:9pt;mso-wrap-distance-top:0;mso-wrap-distance-right:9pt;mso-wrap-distance-bottom:0;mso-position-horizontal:absolute;mso-position-horizontal-relative:margin;mso-position-vertical:absolute;mso-position-vertical-relative:text;mso-width-percent:0;mso-height-percent:0;mso-width-relative:margin;mso-height-relative:margin;v-text-anchor:top" o:gfxdata="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" fillcolor="white [3201]" strokecolor="black [3213]" strokeweight="1.5pt">
                 <v:textbox>
                   <w:txbxContent>
                     <w:p/>
@@ -14392,7 +15159,7 @@
           </mc:Choice>
           <mc:Fallback>
             <w:pict>
-              <v:shape w14:anchorId="7DDA10FE" id="Text Box 197" o:spid="_x0000_s1083" type="#_x0000_t202" style="position:absolute;margin-left:365.85pt;margin-top:495.6pt;width:186.75pt;height:237.75pt;z-index:-251533312;visibility:visible;mso-wrap-style:square;mso-width-percent:0;mso-height-percent:0;mso-wrap-distance-left:9pt;mso-wrap-distance-top:0;mso-wrap-distance-right:9pt;mso-wrap-distance-bottom:0;mso-position-horizontal:absolute;mso-position-horizontal-relative:text;mso-position-vertical:absolute;mso-position-vertical-relative:text;mso-width-percent:0;mso-height-percent:0;mso-width-relative:margin;mso-height-relative:margin;v-text-anchor:top" o:gfxdata="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" fillcolor="white [3201]" strokecolor="black [3213]" strokeweight="1.5pt">
+              <v:shape w14:anchorId="7DDA10FE" id="Text Box 197" o:spid="_x0000_s1084" type="#_x0000_t202" style="position:absolute;margin-left:365.85pt;margin-top:495.6pt;width:186.75pt;height:237.75pt;z-index:-251533312;visibility:visible;mso-wrap-style:square;mso-width-percent:0;mso-height-percent:0;mso-wrap-distance-left:9pt;mso-wrap-distance-top:0;mso-wrap-distance-right:9pt;mso-wrap-distance-bottom:0;mso-position-horizontal:absolute;mso-position-horizontal-relative:text;mso-position-vertical:absolute;mso-position-vertical-relative:text;mso-width-percent:0;mso-height-percent:0;mso-width-relative:margin;mso-height-relative:margin;v-text-anchor:top" o:gfxdata="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" fillcolor="white [3201]" strokecolor="black [3213]" strokeweight="1.5pt">
                 <v:textbox>
                   <w:txbxContent>
                     <w:p/>
@@ -14907,7 +15674,7 @@
           </mc:Choice>
           <mc:Fallback>
             <w:pict>
-              <v:shape w14:anchorId="172F2BDD" id="Text Box 200" o:spid="_x0000_s1084" type="#_x0000_t202" style="position:absolute;margin-left:0;margin-top:495.5pt;width:186.75pt;height:237.75pt;z-index:-251529216;visibility:visible;mso-wrap-style:square;mso-width-percent:0;mso-height-percent:0;mso-wrap-distance-left:9pt;mso-wrap-distance-top:0;mso-wrap-distance-right:9pt;mso-wrap-distance-bottom:0;mso-position-horizontal:center;mso-position-horizontal-relative:margin;mso-position-vertical:absolute;mso-position-vertical-relative:text;mso-width-percent:0;mso-height-percent:0;mso-width-relative:margin;mso-height-relative:margin;v-text-anchor:top" o:gfxdata="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" fillcolor="white [3201]" strokecolor="black [3213]" strokeweight="1.5pt">
+              <v:shape w14:anchorId="172F2BDD" id="Text Box 200" o:spid="_x0000_s1085" type="#_x0000_t202" style="position:absolute;margin-left:0;margin-top:495.5pt;width:186.75pt;height:237.75pt;z-index:-251529216;visibility:visible;mso-wrap-style:square;mso-width-percent:0;mso-height-percent:0;mso-wrap-distance-left:9pt;mso-wrap-distance-top:0;mso-wrap-distance-right:9pt;mso-wrap-distance-bottom:0;mso-position-horizontal:center;mso-position-horizontal-relative:margin;mso-position-vertical:absolute;mso-position-vertical-relative:text;mso-width-percent:0;mso-height-percent:0;mso-width-relative:margin;mso-height-relative:margin;v-text-anchor:top" o:gfxdata="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" fillcolor="white [3201]" strokecolor="black [3213]" strokeweight="1.5pt">
                 <v:textbox>
                   <w:txbxContent>
                     <w:p/>
@@ -15407,7 +16174,7 @@
           </mc:Choice>
           <mc:Fallback>
             <w:pict>
-              <v:shape w14:anchorId="5B692D44" id="Text Box 202" o:spid="_x0000_s1085" type="#_x0000_t202" style="position:absolute;margin-left:-28.5pt;margin-top:495.6pt;width:186.75pt;height:237.75pt;z-index:-251525120;visibility:visible;mso-wrap-style:square;mso-width-percent:0;mso-height-percent:0;mso-wrap-distance-left:9pt;mso-wrap-distance-top:0;mso-wrap-distance-right:9pt;mso-wrap-distance-bottom:0;mso-position-horizontal:absolute;mso-position-horizontal-relative:margin;mso-position-vertical:absolute;mso-position-vertical-relative:text;mso-width-percent:0;mso-height-percent:0;mso-width-relative:margin;mso-height-relative:margin;v-text-anchor:top" o:gfxdata="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" fillcolor="white [3201]" strokecolor="black [3213]" strokeweight="1.5pt">
+              <v:shape w14:anchorId="5B692D44" id="Text Box 202" o:spid="_x0000_s1086" type="#_x0000_t202" style="position:absolute;margin-left:-28.5pt;margin-top:495.6pt;width:186.75pt;height:237.75pt;z-index:-251525120;visibility:visible;mso-wrap-style:square;mso-width-percent:0;mso-height-percent:0;mso-wrap-distance-left:9pt;mso-wrap-distance-top:0;mso-wrap-distance-right:9pt;mso-wrap-distance-bottom:0;mso-position-horizontal:absolute;mso-position-horizontal-relative:margin;mso-position-vertical:absolute;mso-position-vertical-relative:text;mso-width-percent:0;mso-height-percent:0;mso-width-relative:margin;mso-height-relative:margin;v-text-anchor:top" o:gfxdata="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" fillcolor="white [3201]" strokecolor="black [3213]" strokeweight="1.5pt">
                 <v:textbox>
                   <w:txbxContent>
                     <w:p/>
@@ -15699,7 +16466,7 @@
           </mc:Choice>
           <mc:Fallback>
             <w:pict>
-              <v:shape w14:anchorId="60118C53" id="Text Box 198" o:spid="_x0000_s1086" type="#_x0000_t202" style="position:absolute;margin-left:374.15pt;margin-top:502.3pt;width:169.15pt;height:57.75pt;z-index:251785216;visibility:visible;mso-wrap-style:square;mso-wrap-distance-left:9pt;mso-wrap-distance-top:0;mso-wrap-distance-right:9pt;mso-wrap-distance-bottom:0;mso-position-horizontal:absolute;mso-position-horizontal-relative:text;mso-position-vertical:absolute;mso-position-vertical-relative:text;v-text-anchor:top" o:gfxdata="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" fillcolor="#9cf" strokeweight="1.5pt">
+              <v:shape w14:anchorId="60118C53" id="Text Box 198" o:spid="_x0000_s1087" type="#_x0000_t202" style="position:absolute;margin-left:374.15pt;margin-top:502.3pt;width:169.15pt;height:57.75pt;z-index:251785216;visibility:visible;mso-wrap-style:square;mso-wrap-distance-left:9pt;mso-wrap-distance-top:0;mso-wrap-distance-right:9pt;mso-wrap-distance-bottom:0;mso-position-horizontal:absolute;mso-position-horizontal-relative:text;mso-position-vertical:absolute;mso-position-vertical-relative:text;v-text-anchor:top" o:gfxdata="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" fillcolor="#9cf" strokeweight="1.5pt">
                 <v:textbox>
                   <w:txbxContent>
                     <w:p>
@@ -15814,7 +16581,7 @@
           </mc:Choice>
           <mc:Fallback>
             <w:pict>
-              <v:shape w14:anchorId="36A123A6" id="Text Box 201" o:spid="_x0000_s1087" type="#_x0000_t202" style="position:absolute;margin-left:0;margin-top:502.5pt;width:169.15pt;height:57.75pt;z-index:251789312;visibility:visible;mso-wrap-style:square;mso-wrap-distance-left:9pt;mso-wrap-distance-top:0;mso-wrap-distance-right:9pt;mso-wrap-distance-bottom:0;mso-position-horizontal:center;mso-position-horizontal-relative:margin;mso-position-vertical:absolute;mso-position-vertical-relative:text;v-text-anchor:top" o:gfxdata="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" fillcolor="#9cf" strokeweight="1.5pt">
+              <v:shape w14:anchorId="36A123A6" id="Text Box 201" o:spid="_x0000_s1088" type="#_x0000_t202" style="position:absolute;margin-left:0;margin-top:502.5pt;width:169.15pt;height:57.75pt;z-index:251789312;visibility:visible;mso-wrap-style:square;mso-wrap-distance-left:9pt;mso-wrap-distance-top:0;mso-wrap-distance-right:9pt;mso-wrap-distance-bottom:0;mso-position-horizontal:center;mso-position-horizontal-relative:margin;mso-position-vertical:absolute;mso-position-vertical-relative:text;v-text-anchor:top" o:gfxdata="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" fillcolor="#9cf" strokeweight="1.5pt">
                 <v:textbox>
                   <w:txbxContent>
                     <w:p>
@@ -15930,7 +16697,7 @@
           </mc:Choice>
           <mc:Fallback>
             <w:pict>
-              <v:shape w14:anchorId="04E0A996" id="Text Box 203" o:spid="_x0000_s1088" type="#_x0000_t202" style="position:absolute;margin-left:-19.75pt;margin-top:502.65pt;width:169.15pt;height:57.75pt;z-index:251793408;visibility:visible;mso-wrap-style:square;mso-wrap-distance-left:9pt;mso-wrap-distance-top:0;mso-wrap-distance-right:9pt;mso-wrap-distance-bottom:0;mso-position-horizontal:absolute;mso-position-horizontal-relative:margin;mso-position-vertical:absolute;mso-position-vertical-relative:text;v-text-anchor:top" o:gfxdata="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" fillcolor="#9cf" strokeweight="1.5pt">
+              <v:shape w14:anchorId="04E0A996" id="Text Box 203" o:spid="_x0000_s1089" type="#_x0000_t202" style="position:absolute;margin-left:-19.75pt;margin-top:502.65pt;width:169.15pt;height:57.75pt;z-index:251793408;visibility:visible;mso-wrap-style:square;mso-wrap-distance-left:9pt;mso-wrap-distance-top:0;mso-wrap-distance-right:9pt;mso-wrap-distance-bottom:0;mso-position-horizontal:absolute;mso-position-horizontal-relative:margin;mso-position-vertical:absolute;mso-position-vertical-relative:text;v-text-anchor:top" o:gfxdata="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" fillcolor="#9cf" strokeweight="1.5pt">
                 <v:textbox>
                   <w:txbxContent>
                     <w:p>
@@ -16254,7 +17021,7 @@
           </mc:Choice>
           <mc:Fallback>
             <w:pict>
-              <v:shape w14:anchorId="79853C36" id="Text Box 53" o:spid="_x0000_s1089" type="#_x0000_t202" style="position:absolute;margin-left:365pt;margin-top:246.1pt;width:186.75pt;height:238.55pt;z-index:-251537408;visibility:visible;mso-wrap-style:square;mso-width-percent:0;mso-height-percent:0;mso-wrap-distance-left:9pt;mso-wrap-distance-top:0;mso-wrap-distance-right:9pt;mso-wrap-distance-bottom:0;mso-position-horizontal:absolute;mso-position-horizontal-relative:margin;mso-position-vertical:absolute;mso-position-vertical-relative:text;mso-width-percent:0;mso-height-percent:0;mso-width-relative:margin;mso-height-relative:margin;v-text-anchor:top" o:gfxdata="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" fillcolor="white [3201]" strokecolor="black [3213]" strokeweight="1.5pt">
+              <v:shape w14:anchorId="79853C36" id="Text Box 53" o:spid="_x0000_s1090" type="#_x0000_t202" style="position:absolute;margin-left:365pt;margin-top:246.1pt;width:186.75pt;height:238.55pt;z-index:-251537408;visibility:visible;mso-wrap-style:square;mso-width-percent:0;mso-height-percent:0;mso-wrap-distance-left:9pt;mso-wrap-distance-top:0;mso-wrap-distance-right:9pt;mso-wrap-distance-bottom:0;mso-position-horizontal:absolute;mso-position-horizontal-relative:margin;mso-position-vertical:absolute;mso-position-vertical-relative:text;mso-width-percent:0;mso-height-percent:0;mso-width-relative:margin;mso-height-relative:margin;v-text-anchor:top" o:gfxdata="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" fillcolor="white [3201]" strokecolor="black [3213]" strokeweight="1.5pt">
                 <v:textbox>
                   <w:txbxContent>
                     <w:p/>
@@ -16564,7 +17331,7 @@
           </mc:Choice>
           <mc:Fallback>
             <w:pict>
-              <v:shape w14:anchorId="41CFB704" id="Text Box 196" o:spid="_x0000_s1090" type="#_x0000_t202" style="position:absolute;margin-left:374.25pt;margin-top:252.35pt;width:169.15pt;height:57.75pt;z-index:251781120;visibility:visible;mso-wrap-style:square;mso-wrap-distance-left:9pt;mso-wrap-distance-top:0;mso-wrap-distance-right:9pt;mso-wrap-distance-bottom:0;mso-position-horizontal:absolute;mso-position-horizontal-relative:margin;mso-position-vertical:absolute;mso-position-vertical-relative:text;v-text-anchor:top" o:gfxdata="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" fillcolor="#c06" strokeweight="1.5pt">
+              <v:shape w14:anchorId="41CFB704" id="Text Box 196" o:spid="_x0000_s1091" type="#_x0000_t202" style="position:absolute;margin-left:374.25pt;margin-top:252.35pt;width:169.15pt;height:57.75pt;z-index:251781120;visibility:visible;mso-wrap-style:square;mso-wrap-distance-left:9pt;mso-wrap-distance-top:0;mso-wrap-distance-right:9pt;mso-wrap-distance-bottom:0;mso-position-horizontal:absolute;mso-position-horizontal-relative:margin;mso-position-vertical:absolute;mso-position-vertical-relative:text;v-text-anchor:top" o:gfxdata="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" fillcolor="#c06" strokeweight="1.5pt">
                 <v:textbox>
                   <w:txbxContent>
                     <w:p>
@@ -16867,7 +17634,7 @@
           </mc:Choice>
           <mc:Fallback>
             <w:pict>
-              <v:shape w14:anchorId="6948F3EB" id="Text Box 51" o:spid="_x0000_s1091" type="#_x0000_t202" style="position:absolute;margin-left:0;margin-top:246.45pt;width:186.75pt;height:238.6pt;z-index:-251541504;visibility:visible;mso-wrap-style:square;mso-width-percent:0;mso-height-percent:0;mso-wrap-distance-left:9pt;mso-wrap-distance-top:0;mso-wrap-distance-right:9pt;mso-wrap-distance-bottom:0;mso-position-horizontal:center;mso-position-horizontal-relative:margin;mso-position-vertical:absolute;mso-position-vertical-relative:text;mso-width-percent:0;mso-height-percent:0;mso-width-relative:margin;mso-height-relative:margin;v-text-anchor:top" o:gfxdata="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" fillcolor="white [3201]" strokecolor="black [3213]" strokeweight="1.5pt">
+              <v:shape w14:anchorId="6948F3EB" id="Text Box 51" o:spid="_x0000_s1092" type="#_x0000_t202" style="position:absolute;margin-left:0;margin-top:246.45pt;width:186.75pt;height:238.6pt;z-index:-251541504;visibility:visible;mso-wrap-style:square;mso-width-percent:0;mso-height-percent:0;mso-wrap-distance-left:9pt;mso-wrap-distance-top:0;mso-wrap-distance-right:9pt;mso-wrap-distance-bottom:0;mso-position-horizontal:center;mso-position-horizontal-relative:margin;mso-position-vertical:absolute;mso-position-vertical-relative:text;mso-width-percent:0;mso-height-percent:0;mso-width-relative:margin;mso-height-relative:margin;v-text-anchor:top" o:gfxdata="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" fillcolor="white [3201]" strokecolor="black [3213]" strokeweight="1.5pt">
                 <v:textbox>
                   <w:txbxContent>
                     <w:p/>
@@ -17156,7 +17923,7 @@
           </mc:Choice>
           <mc:Fallback>
             <w:pict>
-              <v:shape w14:anchorId="58A877D6" id="Text Box 52" o:spid="_x0000_s1092" type="#_x0000_t202" style="position:absolute;margin-left:0;margin-top:251.65pt;width:169.15pt;height:57.75pt;z-index:251777024;visibility:visible;mso-wrap-style:square;mso-wrap-distance-left:9pt;mso-wrap-distance-top:0;mso-wrap-distance-right:9pt;mso-wrap-distance-bottom:0;mso-position-horizontal:center;mso-position-horizontal-relative:margin;mso-position-vertical:absolute;mso-position-vertical-relative:text;v-text-anchor:top" o:gfxdata="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" fillcolor="#c06" strokeweight="1.5pt">
+              <v:shape w14:anchorId="58A877D6" id="Text Box 52" o:spid="_x0000_s1093" type="#_x0000_t202" style="position:absolute;margin-left:0;margin-top:251.65pt;width:169.15pt;height:57.75pt;z-index:251777024;visibility:visible;mso-wrap-style:square;mso-wrap-distance-left:9pt;mso-wrap-distance-top:0;mso-wrap-distance-right:9pt;mso-wrap-distance-bottom:0;mso-position-horizontal:center;mso-position-horizontal-relative:margin;mso-position-vertical:absolute;mso-position-vertical-relative:text;v-text-anchor:top" o:gfxdata="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" fillcolor="#c06" strokeweight="1.5pt">
                 <v:textbox>
                   <w:txbxContent>
                     <w:p>
@@ -17516,7 +18283,7 @@
           </mc:Choice>
           <mc:Fallback>
             <w:pict>
-              <v:shape w14:anchorId="7B73181F" id="_x0000_s1093" type="#_x0000_t202" style="position:absolute;margin-left:364.15pt;margin-top:0;width:186.75pt;height:237.75pt;z-index:-251556864;visibility:visible;mso-wrap-style:square;mso-width-percent:0;mso-height-percent:0;mso-wrap-distance-left:9pt;mso-wrap-distance-top:0;mso-wrap-distance-right:9pt;mso-wrap-distance-bottom:0;mso-position-horizontal:absolute;mso-position-horizontal-relative:text;mso-position-vertical:absolute;mso-position-vertical-relative:text;mso-width-percent:0;mso-height-percent:0;mso-width-relative:margin;mso-height-relative:margin;v-text-anchor:top" o:gfxdata="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" fillcolor="white [3201]" strokecolor="black [3213]" strokeweight="1.5pt">
+              <v:shape w14:anchorId="7B73181F" id="_x0000_s1094" type="#_x0000_t202" style="position:absolute;margin-left:364.15pt;margin-top:0;width:186.75pt;height:237.75pt;z-index:-251556864;visibility:visible;mso-wrap-style:square;mso-width-percent:0;mso-height-percent:0;mso-wrap-distance-left:9pt;mso-wrap-distance-top:0;mso-wrap-distance-right:9pt;mso-wrap-distance-bottom:0;mso-position-horizontal:absolute;mso-position-horizontal-relative:text;mso-position-vertical:absolute;mso-position-vertical-relative:text;mso-width-percent:0;mso-height-percent:0;mso-width-relative:margin;mso-height-relative:margin;v-text-anchor:top" o:gfxdata="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" fillcolor="white [3201]" strokecolor="black [3213]" strokeweight="1.5pt">
                 <v:textbox>
                   <w:txbxContent>
                     <w:p/>
@@ -18058,7 +18825,7 @@
           </mc:Choice>
           <mc:Fallback>
             <w:pict>
-              <v:shape w14:anchorId="68BB41C6" id="Text Box 38" o:spid="_x0000_s1094" type="#_x0000_t202" style="position:absolute;margin-left:0;margin-top:0;width:186.75pt;height:237.75pt;z-index:-251553792;visibility:visible;mso-wrap-style:square;mso-width-percent:0;mso-height-percent:0;mso-wrap-distance-left:9pt;mso-wrap-distance-top:0;mso-wrap-distance-right:9pt;mso-wrap-distance-bottom:0;mso-position-horizontal:center;mso-position-horizontal-relative:margin;mso-position-vertical:absolute;mso-position-vertical-relative:text;mso-width-percent:0;mso-height-percent:0;mso-width-relative:margin;mso-height-relative:margin;v-text-anchor:top" o:gfxdata="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" fillcolor="white [3201]" strokecolor="black [3213]" strokeweight="1.5pt">
+              <v:shape w14:anchorId="68BB41C6" id="Text Box 38" o:spid="_x0000_s1095" type="#_x0000_t202" style="position:absolute;margin-left:0;margin-top:0;width:186.75pt;height:237.75pt;z-index:-251553792;visibility:visible;mso-wrap-style:square;mso-width-percent:0;mso-height-percent:0;mso-wrap-distance-left:9pt;mso-wrap-distance-top:0;mso-wrap-distance-right:9pt;mso-wrap-distance-bottom:0;mso-position-horizontal:center;mso-position-horizontal-relative:margin;mso-position-vertical:absolute;mso-position-vertical-relative:text;mso-width-percent:0;mso-height-percent:0;mso-width-relative:margin;mso-height-relative:margin;v-text-anchor:top" o:gfxdata="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" fillcolor="white [3201]" strokecolor="black [3213]" strokeweight="1.5pt">
                 <v:textbox>
                   <w:txbxContent>
                     <w:p/>
@@ -18543,7 +19310,7 @@
           </mc:Choice>
           <mc:Fallback>
             <w:pict>
-              <v:shape w14:anchorId="31D8C757" id="Text Box 47" o:spid="_x0000_s1095" type="#_x0000_t202" style="position:absolute;margin-left:-29.35pt;margin-top:0;width:186.75pt;height:236.9pt;z-index:-251549696;visibility:visible;mso-wrap-style:square;mso-width-percent:0;mso-height-percent:0;mso-wrap-distance-left:9pt;mso-wrap-distance-top:0;mso-wrap-distance-right:9pt;mso-wrap-distance-bottom:0;mso-position-horizontal:absolute;mso-position-horizontal-relative:margin;mso-position-vertical:absolute;mso-position-vertical-relative:text;mso-width-percent:0;mso-height-percent:0;mso-width-relative:margin;mso-height-relative:margin;v-text-anchor:top" o:gfxdata="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" fillcolor="white [3201]" strokecolor="black [3213]" strokeweight="1.5pt">
+              <v:shape w14:anchorId="31D8C757" id="Text Box 47" o:spid="_x0000_s1096" type="#_x0000_t202" style="position:absolute;margin-left:-29.35pt;margin-top:0;width:186.75pt;height:236.9pt;z-index:-251549696;visibility:visible;mso-wrap-style:square;mso-width-percent:0;mso-height-percent:0;mso-wrap-distance-left:9pt;mso-wrap-distance-top:0;mso-wrap-distance-right:9pt;mso-wrap-distance-bottom:0;mso-position-horizontal:absolute;mso-position-horizontal-relative:margin;mso-position-vertical:absolute;mso-position-vertical-relative:text;mso-width-percent:0;mso-height-percent:0;mso-width-relative:margin;mso-height-relative:margin;v-text-anchor:top" o:gfxdata="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" fillcolor="white [3201]" strokecolor="black [3213]" strokeweight="1.5pt">
                 <v:textbox>
                   <w:txbxContent>
                     <w:p/>
@@ -18832,7 +19599,7 @@
           </mc:Choice>
           <mc:Fallback>
             <w:pict>
-              <v:shape w14:anchorId="29C9E0C2" id="Text Box 48" o:spid="_x0000_s1096" type="#_x0000_t202" style="position:absolute;margin-left:-20.65pt;margin-top:7.15pt;width:169.1pt;height:57.7pt;z-index:251768832;visibility:visible;mso-wrap-style:square;mso-wrap-distance-left:9pt;mso-wrap-distance-top:0;mso-wrap-distance-right:9pt;mso-wrap-distance-bottom:0;mso-position-horizontal:absolute;mso-position-horizontal-relative:margin;mso-position-vertical:absolute;mso-position-vertical-relative:text;v-text-anchor:top" o:gfxdata="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" fillcolor="#ffc000" strokeweight="1.5pt">
+              <v:shape w14:anchorId="29C9E0C2" id="Text Box 48" o:spid="_x0000_s1097" type="#_x0000_t202" style="position:absolute;margin-left:-20.65pt;margin-top:7.15pt;width:169.1pt;height:57.7pt;z-index:251768832;visibility:visible;mso-wrap-style:square;mso-wrap-distance-left:9pt;mso-wrap-distance-top:0;mso-wrap-distance-right:9pt;mso-wrap-distance-bottom:0;mso-position-horizontal:absolute;mso-position-horizontal-relative:margin;mso-position-vertical:absolute;mso-position-vertical-relative:text;v-text-anchor:top" o:gfxdata="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" fillcolor="#ffc000" strokeweight="1.5pt">
                 <v:textbox>
                   <w:txbxContent>
                     <w:p>
@@ -18948,7 +19715,7 @@
           </mc:Choice>
           <mc:Fallback>
             <w:pict>
-              <v:shape w14:anchorId="2A4E6044" id="Text Box 3" o:spid="_x0000_s1097" type="#_x0000_t202" style="position:absolute;margin-left:372.9pt;margin-top:7.4pt;width:169.15pt;height:57.75pt;z-index:251760640;visibility:visible;mso-wrap-style:square;mso-wrap-distance-left:9pt;mso-wrap-distance-top:0;mso-wrap-distance-right:9pt;mso-wrap-distance-bottom:0;mso-position-horizontal:absolute;mso-position-horizontal-relative:text;mso-position-vertical:absolute;mso-position-vertical-relative:text;v-text-anchor:top" o:gfxdata="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" fillcolor="#ffc000" strokeweight="1.5pt">
+              <v:shape w14:anchorId="2A4E6044" id="Text Box 3" o:spid="_x0000_s1098" type="#_x0000_t202" style="position:absolute;margin-left:372.9pt;margin-top:7.4pt;width:169.15pt;height:57.75pt;z-index:251760640;visibility:visible;mso-wrap-style:square;mso-wrap-distance-left:9pt;mso-wrap-distance-top:0;mso-wrap-distance-right:9pt;mso-wrap-distance-bottom:0;mso-position-horizontal:absolute;mso-position-horizontal-relative:text;mso-position-vertical:absolute;mso-position-vertical-relative:text;v-text-anchor:top" o:gfxdata="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" fillcolor="#ffc000" strokeweight="1.5pt">
                 <v:textbox>
                   <w:txbxContent>
                     <w:p>
@@ -19072,7 +19839,7 @@
           </mc:Choice>
           <mc:Fallback>
             <w:pict>
-              <v:shape w14:anchorId="4161E619" id="Text Box 46" o:spid="_x0000_s1098" type="#_x0000_t202" style="position:absolute;margin-left:0;margin-top:7.2pt;width:169.1pt;height:57.7pt;z-index:251764736;visibility:visible;mso-wrap-style:square;mso-wrap-distance-left:9pt;mso-wrap-distance-top:0;mso-wrap-distance-right:9pt;mso-wrap-distance-bottom:0;mso-position-horizontal:center;mso-position-horizontal-relative:margin;mso-position-vertical:absolute;mso-position-vertical-relative:text;v-text-anchor:top" o:gfxdata="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" fillcolor="#ffc000" strokeweight="1.5pt">
+              <v:shape w14:anchorId="4161E619" id="Text Box 46" o:spid="_x0000_s1099" type="#_x0000_t202" style="position:absolute;margin-left:0;margin-top:7.2pt;width:169.1pt;height:57.7pt;z-index:251764736;visibility:visible;mso-wrap-style:square;mso-wrap-distance-left:9pt;mso-wrap-distance-top:0;mso-wrap-distance-right:9pt;mso-wrap-distance-bottom:0;mso-position-horizontal:center;mso-position-horizontal-relative:margin;mso-position-vertical:absolute;mso-position-vertical-relative:text;v-text-anchor:top" o:gfxdata="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" fillcolor="#ffc000" strokeweight="1.5pt">
                 <v:textbox>
                   <w:txbxContent>
                     <w:p>
@@ -19694,6 +20461,119 @@
     </w:lvl>
   </w:abstractNum>
   <w:abstractNum w:abstractNumId="5" w15:restartNumberingAfterBreak="0">
+    <w:nsid w:val="5D100371"/>
+    <w:multiLevelType w:val="hybridMultilevel"/>
+    <w:tmpl w:val="7F78AFE0"/>
+    <w:lvl w:ilvl="0" w:tplc="08090001">
+      <w:start w:val="1"/>
+      <w:numFmt w:val="bullet"/>
+      <w:lvlText w:val=""/>
+      <w:lvlJc w:val="left"/>
+      <w:pPr>
+        <w:ind w:left="720" w:hanging="360"/>
+      </w:pPr>
+      <w:rPr>
+        <w:rFonts w:ascii="Symbol" w:hAnsi="Symbol" w:hint="default"/>
+      </w:rPr>
+    </w:lvl>
+    <w:lvl w:ilvl="1" w:tplc="08090003" w:tentative="1">
+      <w:start w:val="1"/>
+      <w:numFmt w:val="bullet"/>
+      <w:lvlText w:val="o"/>
+      <w:lvlJc w:val="left"/>
+      <w:pPr>
+        <w:ind w:left="1440" w:hanging="360"/>
+      </w:pPr>
+      <w:rPr>
+        <w:rFonts w:ascii="Courier New" w:hAnsi="Courier New" w:cs="Courier New" w:hint="default"/>
+      </w:rPr>
+    </w:lvl>
+    <w:lvl w:ilvl="2" w:tplc="08090005" w:tentative="1">
+      <w:start w:val="1"/>
+      <w:numFmt w:val="bullet"/>
+      <w:lvlText w:val=""/>
+      <w:lvlJc w:val="left"/>
+      <w:pPr>
+        <w:ind w:left="2160" w:hanging="360"/>
+      </w:pPr>
+      <w:rPr>
+        <w:rFonts w:ascii="Wingdings" w:hAnsi="Wingdings" w:hint="default"/>
+      </w:rPr>
+    </w:lvl>
+    <w:lvl w:ilvl="3" w:tplc="08090001" w:tentative="1">
+      <w:start w:val="1"/>
+      <w:numFmt w:val="bullet"/>
+      <w:lvlText w:val=""/>
+      <w:lvlJc w:val="left"/>
+      <w:pPr>
+        <w:ind w:left="2880" w:hanging="360"/>
+      </w:pPr>
+      <w:rPr>
+        <w:rFonts w:ascii="Symbol" w:hAnsi="Symbol" w:hint="default"/>
+      </w:rPr>
+    </w:lvl>
+    <w:lvl w:ilvl="4" w:tplc="08090003" w:tentative="1">
+      <w:start w:val="1"/>
+      <w:numFmt w:val="bullet"/>
+      <w:lvlText w:val="o"/>
+      <w:lvlJc w:val="left"/>
+      <w:pPr>
+        <w:ind w:left="3600" w:hanging="360"/>
+      </w:pPr>
+      <w:rPr>
+        <w:rFonts w:ascii="Courier New" w:hAnsi="Courier New" w:cs="Courier New" w:hint="default"/>
+      </w:rPr>
+    </w:lvl>
+    <w:lvl w:ilvl="5" w:tplc="08090005" w:tentative="1">
+      <w:start w:val="1"/>
+      <w:numFmt w:val="bullet"/>
+      <w:lvlText w:val=""/>
+      <w:lvlJc w:val="left"/>
+      <w:pPr>
+        <w:ind w:left="4320" w:hanging="360"/>
+      </w:pPr>
+      <w:rPr>
+        <w:rFonts w:ascii="Wingdings" w:hAnsi="Wingdings" w:hint="default"/>
+      </w:rPr>
+    </w:lvl>
+    <w:lvl w:ilvl="6" w:tplc="08090001" w:tentative="1">
+      <w:start w:val="1"/>
+      <w:numFmt w:val="bullet"/>
+      <w:lvlText w:val=""/>
+      <w:lvlJc w:val="left"/>
+      <w:pPr>
+        <w:ind w:left="5040" w:hanging="360"/>
+      </w:pPr>
+      <w:rPr>
+        <w:rFonts w:ascii="Symbol" w:hAnsi="Symbol" w:hint="default"/>
+      </w:rPr>
+    </w:lvl>
+    <w:lvl w:ilvl="7" w:tplc="08090003" w:tentative="1">
+      <w:start w:val="1"/>
+      <w:numFmt w:val="bullet"/>
+      <w:lvlText w:val="o"/>
+      <w:lvlJc w:val="left"/>
+      <w:pPr>
+        <w:ind w:left="5760" w:hanging="360"/>
+      </w:pPr>
+      <w:rPr>
+        <w:rFonts w:ascii="Courier New" w:hAnsi="Courier New" w:cs="Courier New" w:hint="default"/>
+      </w:rPr>
+    </w:lvl>
+    <w:lvl w:ilvl="8" w:tplc="08090005" w:tentative="1">
+      <w:start w:val="1"/>
+      <w:numFmt w:val="bullet"/>
+      <w:lvlText w:val=""/>
+      <w:lvlJc w:val="left"/>
+      <w:pPr>
+        <w:ind w:left="6480" w:hanging="360"/>
+      </w:pPr>
+      <w:rPr>
+        <w:rFonts w:ascii="Wingdings" w:hAnsi="Wingdings" w:hint="default"/>
+      </w:rPr>
+    </w:lvl>
+  </w:abstractNum>
+  <w:abstractNum w:abstractNumId="6" w15:restartNumberingAfterBreak="0">
     <w:nsid w:val="64A444BC"/>
     <w:multiLevelType w:val="hybridMultilevel"/>
     <w:tmpl w:val="311A1138"/>
@@ -19806,10 +20686,123 @@
       </w:rPr>
     </w:lvl>
   </w:abstractNum>
-  <w:abstractNum w:abstractNumId="6" w15:restartNumberingAfterBreak="0">
+  <w:abstractNum w:abstractNumId="7" w15:restartNumberingAfterBreak="0">
     <w:nsid w:val="6BF447B1"/>
     <w:multiLevelType w:val="hybridMultilevel"/>
     <w:tmpl w:val="1EAADAA0"/>
+    <w:lvl w:ilvl="0" w:tplc="08090001">
+      <w:start w:val="1"/>
+      <w:numFmt w:val="bullet"/>
+      <w:lvlText w:val=""/>
+      <w:lvlJc w:val="left"/>
+      <w:pPr>
+        <w:ind w:left="720" w:hanging="360"/>
+      </w:pPr>
+      <w:rPr>
+        <w:rFonts w:ascii="Symbol" w:hAnsi="Symbol" w:hint="default"/>
+      </w:rPr>
+    </w:lvl>
+    <w:lvl w:ilvl="1" w:tplc="08090003" w:tentative="1">
+      <w:start w:val="1"/>
+      <w:numFmt w:val="bullet"/>
+      <w:lvlText w:val="o"/>
+      <w:lvlJc w:val="left"/>
+      <w:pPr>
+        <w:ind w:left="1440" w:hanging="360"/>
+      </w:pPr>
+      <w:rPr>
+        <w:rFonts w:ascii="Courier New" w:hAnsi="Courier New" w:cs="Courier New" w:hint="default"/>
+      </w:rPr>
+    </w:lvl>
+    <w:lvl w:ilvl="2" w:tplc="08090005" w:tentative="1">
+      <w:start w:val="1"/>
+      <w:numFmt w:val="bullet"/>
+      <w:lvlText w:val=""/>
+      <w:lvlJc w:val="left"/>
+      <w:pPr>
+        <w:ind w:left="2160" w:hanging="360"/>
+      </w:pPr>
+      <w:rPr>
+        <w:rFonts w:ascii="Wingdings" w:hAnsi="Wingdings" w:hint="default"/>
+      </w:rPr>
+    </w:lvl>
+    <w:lvl w:ilvl="3" w:tplc="08090001" w:tentative="1">
+      <w:start w:val="1"/>
+      <w:numFmt w:val="bullet"/>
+      <w:lvlText w:val=""/>
+      <w:lvlJc w:val="left"/>
+      <w:pPr>
+        <w:ind w:left="2880" w:hanging="360"/>
+      </w:pPr>
+      <w:rPr>
+        <w:rFonts w:ascii="Symbol" w:hAnsi="Symbol" w:hint="default"/>
+      </w:rPr>
+    </w:lvl>
+    <w:lvl w:ilvl="4" w:tplc="08090003" w:tentative="1">
+      <w:start w:val="1"/>
+      <w:numFmt w:val="bullet"/>
+      <w:lvlText w:val="o"/>
+      <w:lvlJc w:val="left"/>
+      <w:pPr>
+        <w:ind w:left="3600" w:hanging="360"/>
+      </w:pPr>
+      <w:rPr>
+        <w:rFonts w:ascii="Courier New" w:hAnsi="Courier New" w:cs="Courier New" w:hint="default"/>
+      </w:rPr>
+    </w:lvl>
+    <w:lvl w:ilvl="5" w:tplc="08090005" w:tentative="1">
+      <w:start w:val="1"/>
+      <w:numFmt w:val="bullet"/>
+      <w:lvlText w:val=""/>
+      <w:lvlJc w:val="left"/>
+      <w:pPr>
+        <w:ind w:left="4320" w:hanging="360"/>
+      </w:pPr>
+      <w:rPr>
+        <w:rFonts w:ascii="Wingdings" w:hAnsi="Wingdings" w:hint="default"/>
+      </w:rPr>
+    </w:lvl>
+    <w:lvl w:ilvl="6" w:tplc="08090001" w:tentative="1">
+      <w:start w:val="1"/>
+      <w:numFmt w:val="bullet"/>
+      <w:lvlText w:val=""/>
+      <w:lvlJc w:val="left"/>
+      <w:pPr>
+        <w:ind w:left="5040" w:hanging="360"/>
+      </w:pPr>
+      <w:rPr>
+        <w:rFonts w:ascii="Symbol" w:hAnsi="Symbol" w:hint="default"/>
+      </w:rPr>
+    </w:lvl>
+    <w:lvl w:ilvl="7" w:tplc="08090003" w:tentative="1">
+      <w:start w:val="1"/>
+      <w:numFmt w:val="bullet"/>
+      <w:lvlText w:val="o"/>
+      <w:lvlJc w:val="left"/>
+      <w:pPr>
+        <w:ind w:left="5760" w:hanging="360"/>
+      </w:pPr>
+      <w:rPr>
+        <w:rFonts w:ascii="Courier New" w:hAnsi="Courier New" w:cs="Courier New" w:hint="default"/>
+      </w:rPr>
+    </w:lvl>
+    <w:lvl w:ilvl="8" w:tplc="08090005" w:tentative="1">
+      <w:start w:val="1"/>
+      <w:numFmt w:val="bullet"/>
+      <w:lvlText w:val=""/>
+      <w:lvlJc w:val="left"/>
+      <w:pPr>
+        <w:ind w:left="6480" w:hanging="360"/>
+      </w:pPr>
+      <w:rPr>
+        <w:rFonts w:ascii="Wingdings" w:hAnsi="Wingdings" w:hint="default"/>
+      </w:rPr>
+    </w:lvl>
+  </w:abstractNum>
+  <w:abstractNum w:abstractNumId="8" w15:restartNumberingAfterBreak="0">
+    <w:nsid w:val="6DB9336D"/>
+    <w:multiLevelType w:val="hybridMultilevel"/>
+    <w:tmpl w:val="59AE0162"/>
     <w:lvl w:ilvl="0" w:tplc="08090001">
       <w:start w:val="1"/>
       <w:numFmt w:val="bullet"/>
@@ -19923,7 +20916,7 @@
     <w:abstractNumId w:val="2"/>
   </w:num>
   <w:num w:numId="2">
-    <w:abstractNumId w:val="6"/>
+    <w:abstractNumId w:val="7"/>
   </w:num>
   <w:num w:numId="3">
     <w:abstractNumId w:val="4"/>
@@ -19932,13 +20925,19 @@
     <w:abstractNumId w:val="1"/>
   </w:num>
   <w:num w:numId="5">
-    <w:abstractNumId w:val="5"/>
+    <w:abstractNumId w:val="6"/>
   </w:num>
   <w:num w:numId="6">
     <w:abstractNumId w:val="3"/>
   </w:num>
   <w:num w:numId="7">
     <w:abstractNumId w:val="0"/>
+  </w:num>
+  <w:num w:numId="8">
+    <w:abstractNumId w:val="5"/>
+  </w:num>
+  <w:num w:numId="9">
+    <w:abstractNumId w:val="8"/>
   </w:num>
 </w:numbering>
 </file>

</xml_diff>

<commit_message>
Changed RENT in property cards to FEE
</commit_message>
<xml_diff>
--- a/Documentation/User Design/USER-MANUAL(editable).docx
+++ b/Documentation/User Design/USER-MANUAL(editable).docx
@@ -203,7 +203,7 @@
                 <v:stroke joinstyle="miter"/>
                 <v:path gradientshapeok="t" o:connecttype="rect"/>
               </v:shapetype>
-              <v:shape id="Text Box 15" o:spid="_x0000_s1026" type="#_x0000_t202" style="position:absolute;margin-left:218.5pt;margin-top:113.55pt;width:154.85pt;height:66.55pt;z-index:251672576;visibility:visible;mso-wrap-style:square;mso-width-percent:0;mso-height-percent:0;mso-wrap-distance-left:9pt;mso-wrap-distance-top:0;mso-wrap-distance-right:9pt;mso-wrap-distance-bottom:0;mso-position-horizontal:absolute;mso-position-horizontal-relative:text;mso-position-vertical:absolute;mso-position-vertical-relative:text;mso-width-percent:0;mso-height-percent:0;mso-width-relative:margin;mso-height-relative:margin;v-text-anchor:top" o:gfxdata="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" filled="f" stroked="f" strokeweight=".5pt">
+              <v:shape id="Text Box 15" o:spid="_x0000_s1026" type="#_x0000_t202" style="position:absolute;margin-left:218.5pt;margin-top:113.55pt;width:154.85pt;height:66.55pt;z-index:251672576;visibility:visible;mso-wrap-style:square;mso-width-percent:0;mso-height-percent:0;mso-wrap-distance-left:9pt;mso-wrap-distance-top:0;mso-wrap-distance-right:9pt;mso-wrap-distance-bottom:0;mso-position-horizontal:absolute;mso-position-horizontal-relative:text;mso-position-vertical:absolute;mso-position-vertical-relative:text;mso-width-percent:0;mso-height-percent:0;mso-width-relative:margin;mso-height-relative:margin;v-text-anchor:top" o:gfxdata="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" filled="f" stroked="f" strokeweight=".5pt">
                 <v:textbox>
                   <w:txbxContent>
                     <w:p>
@@ -316,7 +316,7 @@
           </mc:Choice>
           <mc:Fallback>
             <w:pict>
-              <v:shape w14:anchorId="711A9194" id="Text Box 14" o:spid="_x0000_s1027" type="#_x0000_t202" style="position:absolute;margin-left:68.6pt;margin-top:115.85pt;width:177.3pt;height:51.6pt;z-index:251670528;visibility:visible;mso-wrap-style:square;mso-width-percent:0;mso-wrap-distance-left:9pt;mso-wrap-distance-top:0;mso-wrap-distance-right:9pt;mso-wrap-distance-bottom:0;mso-position-horizontal:absolute;mso-position-horizontal-relative:text;mso-position-vertical:absolute;mso-position-vertical-relative:text;mso-width-percent:0;mso-width-relative:margin;v-text-anchor:top" o:gfxdata="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" filled="f" stroked="f" strokeweight=".5pt">
+              <v:shape w14:anchorId="711A9194" id="Text Box 14" o:spid="_x0000_s1027" type="#_x0000_t202" style="position:absolute;margin-left:68.6pt;margin-top:115.85pt;width:177.3pt;height:51.6pt;z-index:251670528;visibility:visible;mso-wrap-style:square;mso-width-percent:0;mso-wrap-distance-left:9pt;mso-wrap-distance-top:0;mso-wrap-distance-right:9pt;mso-wrap-distance-bottom:0;mso-position-horizontal:absolute;mso-position-horizontal-relative:text;mso-position-vertical:absolute;mso-position-vertical-relative:text;mso-width-percent:0;mso-width-relative:margin;v-text-anchor:top" o:gfxdata="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" filled="f" stroked="f" strokeweight=".5pt">
                 <v:textbox>
                   <w:txbxContent>
                     <w:p>
@@ -493,7 +493,7 @@
           </mc:Choice>
           <mc:Fallback>
             <w:pict>
-              <v:shape w14:anchorId="7483C671" id="Text Box 11" o:spid="_x0000_s1028" type="#_x0000_t202" style="position:absolute;margin-left:156.8pt;margin-top:3.75pt;width:154.85pt;height:66.55pt;z-index:251665408;visibility:visible;mso-wrap-style:square;mso-width-percent:0;mso-height-percent:0;mso-wrap-distance-left:9pt;mso-wrap-distance-top:0;mso-wrap-distance-right:9pt;mso-wrap-distance-bottom:0;mso-position-horizontal:absolute;mso-position-horizontal-relative:text;mso-position-vertical:absolute;mso-position-vertical-relative:text;mso-width-percent:0;mso-height-percent:0;mso-width-relative:margin;mso-height-relative:margin;v-text-anchor:top" o:gfxdata="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" filled="f" stroked="f" strokeweight=".5pt">
+              <v:shape w14:anchorId="7483C671" id="Text Box 11" o:spid="_x0000_s1028" type="#_x0000_t202" style="position:absolute;margin-left:156.8pt;margin-top:3.75pt;width:154.85pt;height:66.55pt;z-index:251665408;visibility:visible;mso-wrap-style:square;mso-width-percent:0;mso-height-percent:0;mso-wrap-distance-left:9pt;mso-wrap-distance-top:0;mso-wrap-distance-right:9pt;mso-wrap-distance-bottom:0;mso-position-horizontal:absolute;mso-position-horizontal-relative:text;mso-position-vertical:absolute;mso-position-vertical-relative:text;mso-width-percent:0;mso-height-percent:0;mso-width-relative:margin;mso-height-relative:margin;v-text-anchor:top" o:gfxdata="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" filled="f" stroked="f" strokeweight=".5pt">
                 <v:textbox>
                   <w:txbxContent>
                     <w:p>
@@ -599,7 +599,7 @@
           </mc:Choice>
           <mc:Fallback>
             <w:pict>
-              <v:shape w14:anchorId="40099C5E" id="Text Box 12" o:spid="_x0000_s1029" type="#_x0000_t202" style="position:absolute;margin-left:68.6pt;margin-top:5.8pt;width:108pt;height:51.6pt;z-index:251666432;visibility:visible;mso-wrap-style:square;mso-width-percent:0;mso-wrap-distance-left:9pt;mso-wrap-distance-top:0;mso-wrap-distance-right:9pt;mso-wrap-distance-bottom:0;mso-position-horizontal:absolute;mso-position-horizontal-relative:text;mso-position-vertical:absolute;mso-position-vertical-relative:text;mso-width-percent:0;mso-width-relative:margin;v-text-anchor:top" o:gfxdata="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" filled="f" stroked="f" strokeweight=".5pt">
+              <v:shape w14:anchorId="40099C5E" id="Text Box 12" o:spid="_x0000_s1029" type="#_x0000_t202" style="position:absolute;margin-left:68.6pt;margin-top:5.8pt;width:108pt;height:51.6pt;z-index:251666432;visibility:visible;mso-wrap-style:square;mso-width-percent:0;mso-wrap-distance-left:9pt;mso-wrap-distance-top:0;mso-wrap-distance-right:9pt;mso-wrap-distance-bottom:0;mso-position-horizontal:absolute;mso-position-horizontal-relative:text;mso-position-vertical:absolute;mso-position-vertical-relative:text;mso-width-percent:0;mso-width-relative:margin;v-text-anchor:top" o:gfxdata="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" filled="f" stroked="f" strokeweight=".5pt">
                 <v:textbox>
                   <w:txbxContent>
                     <w:p>
@@ -693,7 +693,7 @@
           </mc:Choice>
           <mc:Fallback>
             <w:pict>
-              <v:shape w14:anchorId="5EB01A92" id="Text Box 9" o:spid="_x0000_s1030" type="#_x0000_t202" style="position:absolute;margin-left:70.4pt;margin-top:6.25pt;width:72.7pt;height:21.75pt;z-index:251663360;visibility:visible;mso-wrap-style:square;mso-width-percent:0;mso-height-percent:0;mso-wrap-distance-left:9pt;mso-wrap-distance-top:0;mso-wrap-distance-right:9pt;mso-wrap-distance-bottom:0;mso-position-horizontal:absolute;mso-position-horizontal-relative:margin;mso-position-vertical:absolute;mso-position-vertical-relative:text;mso-width-percent:0;mso-height-percent:0;mso-width-relative:margin;mso-height-relative:margin;v-text-anchor:top" o:gfxdata="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" filled="f" stroked="f" strokeweight=".5pt">
+              <v:shape w14:anchorId="5EB01A92" id="Text Box 9" o:spid="_x0000_s1030" type="#_x0000_t202" style="position:absolute;margin-left:70.4pt;margin-top:6.25pt;width:72.7pt;height:21.75pt;z-index:251663360;visibility:visible;mso-wrap-style:square;mso-width-percent:0;mso-height-percent:0;mso-wrap-distance-left:9pt;mso-wrap-distance-top:0;mso-wrap-distance-right:9pt;mso-wrap-distance-bottom:0;mso-position-horizontal:absolute;mso-position-horizontal-relative:margin;mso-position-vertical:absolute;mso-position-vertical-relative:text;mso-width-percent:0;mso-height-percent:0;mso-width-relative:margin;mso-height-relative:margin;v-text-anchor:top" o:gfxdata="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" filled="f" stroked="f" strokeweight=".5pt">
                 <v:textbox>
                   <w:txbxContent>
                     <w:p/>
@@ -870,7 +870,7 @@
           </mc:Choice>
           <mc:Fallback>
             <w:pict>
-              <v:shape w14:anchorId="0AA3653D" id="Text Box 2" o:spid="_x0000_s1031" type="#_x0000_t202" style="position:absolute;margin-left:293.45pt;margin-top:25.25pt;width:27.8pt;height:21.7pt;z-index:251713536;visibility:visible;mso-wrap-style:square;mso-width-percent:0;mso-height-percent:0;mso-wrap-distance-left:9pt;mso-wrap-distance-top:3.6pt;mso-wrap-distance-right:9pt;mso-wrap-distance-bottom:3.6pt;mso-position-horizontal:absolute;mso-position-horizontal-relative:margin;mso-position-vertical:absolute;mso-position-vertical-relative:text;mso-width-percent:0;mso-height-percent:0;mso-width-relative:margin;mso-height-relative:margin;v-text-anchor:top" o:gfxdata="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" filled="f" stroked="f">
+              <v:shape w14:anchorId="0AA3653D" id="Text Box 2" o:spid="_x0000_s1031" type="#_x0000_t202" style="position:absolute;margin-left:293.45pt;margin-top:25.25pt;width:27.8pt;height:21.7pt;z-index:251713536;visibility:visible;mso-wrap-style:square;mso-width-percent:0;mso-height-percent:0;mso-wrap-distance-left:9pt;mso-wrap-distance-top:3.6pt;mso-wrap-distance-right:9pt;mso-wrap-distance-bottom:3.6pt;mso-position-horizontal:absolute;mso-position-horizontal-relative:margin;mso-position-vertical:absolute;mso-position-vertical-relative:text;mso-width-percent:0;mso-height-percent:0;mso-width-relative:margin;mso-height-relative:margin;v-text-anchor:top" o:gfxdata="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" filled="f" stroked="f">
                 <v:textbox>
                   <w:txbxContent>
                     <w:p>
@@ -972,7 +972,7 @@
           </mc:Choice>
           <mc:Fallback>
             <w:pict>
-              <v:shape w14:anchorId="05F04C9C" id="_x0000_s1032" type="#_x0000_t202" style="position:absolute;margin-left:223.45pt;margin-top:24.55pt;width:27.8pt;height:21.7pt;z-index:251711488;visibility:visible;mso-wrap-style:square;mso-width-percent:0;mso-height-percent:0;mso-wrap-distance-left:9pt;mso-wrap-distance-top:3.6pt;mso-wrap-distance-right:9pt;mso-wrap-distance-bottom:3.6pt;mso-position-horizontal:absolute;mso-position-horizontal-relative:margin;mso-position-vertical:absolute;mso-position-vertical-relative:text;mso-width-percent:0;mso-height-percent:0;mso-width-relative:margin;mso-height-relative:margin;v-text-anchor:top" o:gfxdata="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" filled="f" stroked="f">
+              <v:shape w14:anchorId="05F04C9C" id="_x0000_s1032" type="#_x0000_t202" style="position:absolute;margin-left:223.45pt;margin-top:24.55pt;width:27.8pt;height:21.7pt;z-index:251711488;visibility:visible;mso-wrap-style:square;mso-width-percent:0;mso-height-percent:0;mso-wrap-distance-left:9pt;mso-wrap-distance-top:3.6pt;mso-wrap-distance-right:9pt;mso-wrap-distance-bottom:3.6pt;mso-position-horizontal:absolute;mso-position-horizontal-relative:margin;mso-position-vertical:absolute;mso-position-vertical-relative:text;mso-width-percent:0;mso-height-percent:0;mso-width-relative:margin;mso-height-relative:margin;v-text-anchor:top" o:gfxdata="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" filled="f" stroked="f">
                 <v:textbox>
                   <w:txbxContent>
                     <w:p>
@@ -1066,7 +1066,7 @@
           </mc:Choice>
           <mc:Fallback>
             <w:pict>
-              <v:shape w14:anchorId="6DC93D5F" id="_x0000_s1033" type="#_x0000_t202" style="position:absolute;margin-left:497.2pt;margin-top:23.9pt;width:27.8pt;height:21.7pt;z-index:251709440;visibility:visible;mso-wrap-style:square;mso-width-percent:0;mso-height-percent:0;mso-wrap-distance-left:9pt;mso-wrap-distance-top:3.6pt;mso-wrap-distance-right:9pt;mso-wrap-distance-bottom:3.6pt;mso-position-horizontal:absolute;mso-position-horizontal-relative:margin;mso-position-vertical:absolute;mso-position-vertical-relative:text;mso-width-percent:0;mso-height-percent:0;mso-width-relative:margin;mso-height-relative:margin;v-text-anchor:top" o:gfxdata="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" filled="f" stroked="f">
+              <v:shape w14:anchorId="6DC93D5F" id="_x0000_s1033" type="#_x0000_t202" style="position:absolute;margin-left:497.2pt;margin-top:23.9pt;width:27.8pt;height:21.7pt;z-index:251709440;visibility:visible;mso-wrap-style:square;mso-width-percent:0;mso-height-percent:0;mso-wrap-distance-left:9pt;mso-wrap-distance-top:3.6pt;mso-wrap-distance-right:9pt;mso-wrap-distance-bottom:3.6pt;mso-position-horizontal:absolute;mso-position-horizontal-relative:margin;mso-position-vertical:absolute;mso-position-vertical-relative:text;mso-width-percent:0;mso-height-percent:0;mso-width-relative:margin;mso-height-relative:margin;v-text-anchor:top" o:gfxdata="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" filled="f" stroked="f">
                 <v:textbox>
                   <w:txbxContent>
                     <w:p>
@@ -1152,7 +1152,7 @@
           </mc:Choice>
           <mc:Fallback>
             <w:pict>
-              <v:shape w14:anchorId="37A4958E" id="_x0000_s1034" type="#_x0000_t202" style="position:absolute;margin-left:428.55pt;margin-top:23.9pt;width:27.8pt;height:21.7pt;z-index:251707392;visibility:visible;mso-wrap-style:square;mso-width-percent:0;mso-height-percent:0;mso-wrap-distance-left:9pt;mso-wrap-distance-top:3.6pt;mso-wrap-distance-right:9pt;mso-wrap-distance-bottom:3.6pt;mso-position-horizontal:absolute;mso-position-horizontal-relative:margin;mso-position-vertical:absolute;mso-position-vertical-relative:text;mso-width-percent:0;mso-height-percent:0;mso-width-relative:margin;mso-height-relative:margin;v-text-anchor:top" o:gfxdata="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" filled="f" stroked="f">
+              <v:shape w14:anchorId="37A4958E" id="_x0000_s1034" type="#_x0000_t202" style="position:absolute;margin-left:428.55pt;margin-top:23.9pt;width:27.8pt;height:21.7pt;z-index:251707392;visibility:visible;mso-wrap-style:square;mso-width-percent:0;mso-height-percent:0;mso-wrap-distance-left:9pt;mso-wrap-distance-top:3.6pt;mso-wrap-distance-right:9pt;mso-wrap-distance-bottom:3.6pt;mso-position-horizontal:absolute;mso-position-horizontal-relative:margin;mso-position-vertical:absolute;mso-position-vertical-relative:text;mso-width-percent:0;mso-height-percent:0;mso-width-relative:margin;mso-height-relative:margin;v-text-anchor:top" o:gfxdata="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" filled="f" stroked="f">
                 <v:textbox>
                   <w:txbxContent>
                     <w:p>
@@ -1238,7 +1238,7 @@
           </mc:Choice>
           <mc:Fallback>
             <w:pict>
-              <v:shape w14:anchorId="28AD9113" id="_x0000_s1035" type="#_x0000_t202" style="position:absolute;margin-left:360.7pt;margin-top:24.6pt;width:27.8pt;height:21.7pt;z-index:251705344;visibility:visible;mso-wrap-style:square;mso-width-percent:0;mso-height-percent:0;mso-wrap-distance-left:9pt;mso-wrap-distance-top:3.6pt;mso-wrap-distance-right:9pt;mso-wrap-distance-bottom:3.6pt;mso-position-horizontal:absolute;mso-position-horizontal-relative:margin;mso-position-vertical:absolute;mso-position-vertical-relative:text;mso-width-percent:0;mso-height-percent:0;mso-width-relative:margin;mso-height-relative:margin;v-text-anchor:top" o:gfxdata="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" filled="f" stroked="f">
+              <v:shape w14:anchorId="28AD9113" id="_x0000_s1035" type="#_x0000_t202" style="position:absolute;margin-left:360.7pt;margin-top:24.6pt;width:27.8pt;height:21.7pt;z-index:251705344;visibility:visible;mso-wrap-style:square;mso-width-percent:0;mso-height-percent:0;mso-wrap-distance-left:9pt;mso-wrap-distance-top:3.6pt;mso-wrap-distance-right:9pt;mso-wrap-distance-bottom:3.6pt;mso-position-horizontal:absolute;mso-position-horizontal-relative:margin;mso-position-vertical:absolute;mso-position-vertical-relative:text;mso-width-percent:0;mso-height-percent:0;mso-width-relative:margin;mso-height-relative:margin;v-text-anchor:top" o:gfxdata="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" filled="f" stroked="f">
                 <v:textbox>
                   <w:txbxContent>
                     <w:p>
@@ -1324,7 +1324,7 @@
           </mc:Choice>
           <mc:Fallback>
             <w:pict>
-              <v:shape w14:anchorId="3F244B01" id="_x0000_s1036" type="#_x0000_t202" style="position:absolute;margin-left:154.85pt;margin-top:23.2pt;width:27.8pt;height:21.7pt;z-index:251703296;visibility:visible;mso-wrap-style:square;mso-width-percent:0;mso-height-percent:0;mso-wrap-distance-left:9pt;mso-wrap-distance-top:3.6pt;mso-wrap-distance-right:9pt;mso-wrap-distance-bottom:3.6pt;mso-position-horizontal:absolute;mso-position-horizontal-relative:margin;mso-position-vertical:absolute;mso-position-vertical-relative:text;mso-width-percent:0;mso-height-percent:0;mso-width-relative:margin;mso-height-relative:margin;v-text-anchor:top" o:gfxdata="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" filled="f" stroked="f">
+              <v:shape w14:anchorId="3F244B01" id="_x0000_s1036" type="#_x0000_t202" style="position:absolute;margin-left:154.85pt;margin-top:23.2pt;width:27.8pt;height:21.7pt;z-index:251703296;visibility:visible;mso-wrap-style:square;mso-width-percent:0;mso-height-percent:0;mso-wrap-distance-left:9pt;mso-wrap-distance-top:3.6pt;mso-wrap-distance-right:9pt;mso-wrap-distance-bottom:3.6pt;mso-position-horizontal:absolute;mso-position-horizontal-relative:margin;mso-position-vertical:absolute;mso-position-vertical-relative:text;mso-width-percent:0;mso-height-percent:0;mso-width-relative:margin;mso-height-relative:margin;v-text-anchor:top" o:gfxdata="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" filled="f" stroked="f">
                 <v:textbox>
                   <w:txbxContent>
                     <w:p>
@@ -1410,7 +1410,7 @@
           </mc:Choice>
           <mc:Fallback>
             <w:pict>
-              <v:shape w14:anchorId="73578664" id="_x0000_s1037" type="#_x0000_t202" style="position:absolute;margin-left:87.2pt;margin-top:23.5pt;width:27.8pt;height:21.7pt;z-index:251701248;visibility:visible;mso-wrap-style:square;mso-width-percent:0;mso-height-percent:0;mso-wrap-distance-left:9pt;mso-wrap-distance-top:3.6pt;mso-wrap-distance-right:9pt;mso-wrap-distance-bottom:3.6pt;mso-position-horizontal:absolute;mso-position-horizontal-relative:margin;mso-position-vertical:absolute;mso-position-vertical-relative:text;mso-width-percent:0;mso-height-percent:0;mso-width-relative:margin;mso-height-relative:margin;v-text-anchor:top" o:gfxdata="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" filled="f" stroked="f">
+              <v:shape w14:anchorId="73578664" id="_x0000_s1037" type="#_x0000_t202" style="position:absolute;margin-left:87.2pt;margin-top:23.5pt;width:27.8pt;height:21.7pt;z-index:251701248;visibility:visible;mso-wrap-style:square;mso-width-percent:0;mso-height-percent:0;mso-wrap-distance-left:9pt;mso-wrap-distance-top:3.6pt;mso-wrap-distance-right:9pt;mso-wrap-distance-bottom:3.6pt;mso-position-horizontal:absolute;mso-position-horizontal-relative:margin;mso-position-vertical:absolute;mso-position-vertical-relative:text;mso-width-percent:0;mso-height-percent:0;mso-width-relative:margin;mso-height-relative:margin;v-text-anchor:top" o:gfxdata="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" filled="f" stroked="f">
                 <v:textbox>
                   <w:txbxContent>
                     <w:p>
@@ -1496,7 +1496,7 @@
           </mc:Choice>
           <mc:Fallback>
             <w:pict>
-              <v:shape w14:anchorId="3567A6A5" id="_x0000_s1038" type="#_x0000_t202" style="position:absolute;margin-left:19.2pt;margin-top:23.05pt;width:27.8pt;height:21.7pt;z-index:251699200;visibility:visible;mso-wrap-style:square;mso-width-percent:0;mso-height-percent:0;mso-wrap-distance-left:9pt;mso-wrap-distance-top:3.6pt;mso-wrap-distance-right:9pt;mso-wrap-distance-bottom:3.6pt;mso-position-horizontal:absolute;mso-position-horizontal-relative:margin;mso-position-vertical:absolute;mso-position-vertical-relative:text;mso-width-percent:0;mso-height-percent:0;mso-width-relative:margin;mso-height-relative:margin;v-text-anchor:top" o:gfxdata="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" filled="f" stroked="f">
+              <v:shape w14:anchorId="3567A6A5" id="_x0000_s1038" type="#_x0000_t202" style="position:absolute;margin-left:19.2pt;margin-top:23.05pt;width:27.8pt;height:21.7pt;z-index:251699200;visibility:visible;mso-wrap-style:square;mso-width-percent:0;mso-height-percent:0;mso-wrap-distance-left:9pt;mso-wrap-distance-top:3.6pt;mso-wrap-distance-right:9pt;mso-wrap-distance-bottom:3.6pt;mso-position-horizontal:absolute;mso-position-horizontal-relative:margin;mso-position-vertical:absolute;mso-position-vertical-relative:text;mso-width-percent:0;mso-height-percent:0;mso-width-relative:margin;mso-height-relative:margin;v-text-anchor:top" o:gfxdata="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" filled="f" stroked="f">
                 <v:textbox>
                   <w:txbxContent>
                     <w:p>
@@ -1593,7 +1593,7 @@
           </mc:Choice>
           <mc:Fallback>
             <w:pict>
-              <v:shape w14:anchorId="39C976D4" id="_x0000_s1039" type="#_x0000_t202" style="position:absolute;margin-left:480.2pt;margin-top:53.4pt;width:58.4pt;height:39.35pt;z-index:-251619328;visibility:visible;mso-wrap-style:square;mso-width-percent:0;mso-height-percent:0;mso-wrap-distance-left:9pt;mso-wrap-distance-top:3.6pt;mso-wrap-distance-right:9pt;mso-wrap-distance-bottom:3.6pt;mso-position-horizontal:absolute;mso-position-horizontal-relative:margin;mso-position-vertical:absolute;mso-position-vertical-relative:text;mso-width-percent:0;mso-height-percent:0;mso-width-relative:margin;mso-height-relative:margin;v-text-anchor:top" o:gfxdata="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" filled="f" stroked="f">
+              <v:shape w14:anchorId="39C976D4" id="_x0000_s1039" type="#_x0000_t202" style="position:absolute;margin-left:480.2pt;margin-top:53.4pt;width:58.4pt;height:39.35pt;z-index:-251619328;visibility:visible;mso-wrap-style:square;mso-width-percent:0;mso-height-percent:0;mso-wrap-distance-left:9pt;mso-wrap-distance-top:3.6pt;mso-wrap-distance-right:9pt;mso-wrap-distance-bottom:3.6pt;mso-position-horizontal:absolute;mso-position-horizontal-relative:margin;mso-position-vertical:absolute;mso-position-vertical-relative:text;mso-width-percent:0;mso-height-percent:0;mso-width-relative:margin;mso-height-relative:margin;v-text-anchor:top" o:gfxdata="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" filled="f" stroked="f">
                 <v:textbox>
                   <w:txbxContent>
                     <w:p>
@@ -1975,7 +1975,7 @@
           </mc:Choice>
           <mc:Fallback>
             <w:pict>
-              <v:shape w14:anchorId="22880A79" id="_x0000_s1040" type="#_x0000_t202" style="position:absolute;margin-left:410.7pt;margin-top:30.25pt;width:58.4pt;height:39.35pt;z-index:-251622400;visibility:visible;mso-wrap-style:square;mso-width-percent:0;mso-height-percent:0;mso-wrap-distance-left:9pt;mso-wrap-distance-top:3.6pt;mso-wrap-distance-right:9pt;mso-wrap-distance-bottom:3.6pt;mso-position-horizontal:absolute;mso-position-horizontal-relative:margin;mso-position-vertical:absolute;mso-position-vertical-relative:text;mso-width-percent:0;mso-height-percent:0;mso-width-relative:margin;mso-height-relative:margin;v-text-anchor:top" o:gfxdata="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" filled="f" stroked="f">
+              <v:shape w14:anchorId="22880A79" id="_x0000_s1040" type="#_x0000_t202" style="position:absolute;margin-left:410.7pt;margin-top:30.25pt;width:58.4pt;height:39.35pt;z-index:-251622400;visibility:visible;mso-wrap-style:square;mso-width-percent:0;mso-height-percent:0;mso-wrap-distance-left:9pt;mso-wrap-distance-top:3.6pt;mso-wrap-distance-right:9pt;mso-wrap-distance-bottom:3.6pt;mso-position-horizontal:absolute;mso-position-horizontal-relative:margin;mso-position-vertical:absolute;mso-position-vertical-relative:text;mso-width-percent:0;mso-height-percent:0;mso-width-relative:margin;mso-height-relative:margin;v-text-anchor:top" o:gfxdata="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" filled="f" stroked="f">
                 <v:textbox>
                   <w:txbxContent>
                     <w:p>
@@ -2146,7 +2146,7 @@
           </mc:Choice>
           <mc:Fallback>
             <w:pict>
-              <v:shape w14:anchorId="50F878C5" id="_x0000_s1041" type="#_x0000_t202" style="position:absolute;margin-left:344.1pt;margin-top:28.85pt;width:58.4pt;height:39.35pt;z-index:-251625472;visibility:visible;mso-wrap-style:square;mso-width-percent:0;mso-height-percent:0;mso-wrap-distance-left:9pt;mso-wrap-distance-top:3.6pt;mso-wrap-distance-right:9pt;mso-wrap-distance-bottom:3.6pt;mso-position-horizontal:absolute;mso-position-horizontal-relative:margin;mso-position-vertical:absolute;mso-position-vertical-relative:text;mso-width-percent:0;mso-height-percent:0;mso-width-relative:margin;mso-height-relative:margin;v-text-anchor:top" o:gfxdata="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" filled="f" stroked="f">
+              <v:shape w14:anchorId="50F878C5" id="_x0000_s1041" type="#_x0000_t202" style="position:absolute;margin-left:344.1pt;margin-top:28.85pt;width:58.4pt;height:39.35pt;z-index:-251625472;visibility:visible;mso-wrap-style:square;mso-width-percent:0;mso-height-percent:0;mso-wrap-distance-left:9pt;mso-wrap-distance-top:3.6pt;mso-wrap-distance-right:9pt;mso-wrap-distance-bottom:3.6pt;mso-position-horizontal:absolute;mso-position-horizontal-relative:margin;mso-position-vertical:absolute;mso-position-vertical-relative:text;mso-width-percent:0;mso-height-percent:0;mso-width-relative:margin;mso-height-relative:margin;v-text-anchor:top" o:gfxdata="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" filled="f" stroked="f">
                 <v:textbox>
                   <w:txbxContent>
                     <w:p>
@@ -2246,7 +2246,7 @@
           </mc:Choice>
           <mc:Fallback>
             <w:pict>
-              <v:shape w14:anchorId="1BEF33F7" id="_x0000_s1042" type="#_x0000_t202" style="position:absolute;margin-left:275.5pt;margin-top:28.8pt;width:58.4pt;height:39.35pt;z-index:-251628544;visibility:visible;mso-wrap-style:square;mso-width-percent:0;mso-height-percent:0;mso-wrap-distance-left:9pt;mso-wrap-distance-top:3.6pt;mso-wrap-distance-right:9pt;mso-wrap-distance-bottom:3.6pt;mso-position-horizontal:absolute;mso-position-horizontal-relative:margin;mso-position-vertical:absolute;mso-position-vertical-relative:text;mso-width-percent:0;mso-height-percent:0;mso-width-relative:margin;mso-height-relative:margin;v-text-anchor:top" o:gfxdata="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" filled="f" stroked="f">
+              <v:shape w14:anchorId="1BEF33F7" id="_x0000_s1042" type="#_x0000_t202" style="position:absolute;margin-left:275.5pt;margin-top:28.8pt;width:58.4pt;height:39.35pt;z-index:-251628544;visibility:visible;mso-wrap-style:square;mso-width-percent:0;mso-height-percent:0;mso-wrap-distance-left:9pt;mso-wrap-distance-top:3.6pt;mso-wrap-distance-right:9pt;mso-wrap-distance-bottom:3.6pt;mso-position-horizontal:absolute;mso-position-horizontal-relative:margin;mso-position-vertical:absolute;mso-position-vertical-relative:text;mso-width-percent:0;mso-height-percent:0;mso-width-relative:margin;mso-height-relative:margin;v-text-anchor:top" o:gfxdata="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" filled="f" stroked="f">
                 <v:textbox>
                   <w:txbxContent>
                     <w:p>
@@ -2346,7 +2346,7 @@
           </mc:Choice>
           <mc:Fallback>
             <w:pict>
-              <v:shape w14:anchorId="65D6E9AB" id="_x0000_s1043" type="#_x0000_t202" style="position:absolute;margin-left:206.25pt;margin-top:28.2pt;width:58.4pt;height:39.35pt;z-index:-251631616;visibility:visible;mso-wrap-style:square;mso-width-percent:0;mso-height-percent:0;mso-wrap-distance-left:9pt;mso-wrap-distance-top:3.6pt;mso-wrap-distance-right:9pt;mso-wrap-distance-bottom:3.6pt;mso-position-horizontal:absolute;mso-position-horizontal-relative:margin;mso-position-vertical:absolute;mso-position-vertical-relative:text;mso-width-percent:0;mso-height-percent:0;mso-width-relative:margin;mso-height-relative:margin;v-text-anchor:top" o:gfxdata="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" filled="f" stroked="f">
+              <v:shape w14:anchorId="65D6E9AB" id="_x0000_s1043" type="#_x0000_t202" style="position:absolute;margin-left:206.25pt;margin-top:28.2pt;width:58.4pt;height:39.35pt;z-index:-251631616;visibility:visible;mso-wrap-style:square;mso-width-percent:0;mso-height-percent:0;mso-wrap-distance-left:9pt;mso-wrap-distance-top:3.6pt;mso-wrap-distance-right:9pt;mso-wrap-distance-bottom:3.6pt;mso-position-horizontal:absolute;mso-position-horizontal-relative:margin;mso-position-vertical:absolute;mso-position-vertical-relative:text;mso-width-percent:0;mso-height-percent:0;mso-width-relative:margin;mso-height-relative:margin;v-text-anchor:top" o:gfxdata="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" filled="f" stroked="f">
                 <v:textbox>
                   <w:txbxContent>
                     <w:p>
@@ -2514,7 +2514,7 @@
           </mc:Choice>
           <mc:Fallback>
             <w:pict>
-              <v:shape w14:anchorId="72A283A3" id="_x0000_s1044" type="#_x0000_t202" style="position:absolute;margin-left:138.1pt;margin-top:26.65pt;width:58.4pt;height:39.35pt;z-index:-251634688;visibility:visible;mso-wrap-style:square;mso-width-percent:0;mso-height-percent:0;mso-wrap-distance-left:9pt;mso-wrap-distance-top:3.6pt;mso-wrap-distance-right:9pt;mso-wrap-distance-bottom:3.6pt;mso-position-horizontal:absolute;mso-position-horizontal-relative:margin;mso-position-vertical:absolute;mso-position-vertical-relative:text;mso-width-percent:0;mso-height-percent:0;mso-width-relative:margin;mso-height-relative:margin;v-text-anchor:top" o:gfxdata="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" filled="f" stroked="f">
+              <v:shape w14:anchorId="72A283A3" id="_x0000_s1044" type="#_x0000_t202" style="position:absolute;margin-left:138.1pt;margin-top:26.65pt;width:58.4pt;height:39.35pt;z-index:-251634688;visibility:visible;mso-wrap-style:square;mso-width-percent:0;mso-height-percent:0;mso-wrap-distance-left:9pt;mso-wrap-distance-top:3.6pt;mso-wrap-distance-right:9pt;mso-wrap-distance-bottom:3.6pt;mso-position-horizontal:absolute;mso-position-horizontal-relative:margin;mso-position-vertical:absolute;mso-position-vertical-relative:text;mso-width-percent:0;mso-height-percent:0;mso-width-relative:margin;mso-height-relative:margin;v-text-anchor:top" o:gfxdata="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" filled="f" stroked="f">
                 <v:textbox>
                   <w:txbxContent>
                     <w:p>
@@ -2757,7 +2757,7 @@
           </mc:Choice>
           <mc:Fallback>
             <w:pict>
-              <v:shape w14:anchorId="6A3FA876" id="_x0000_s1045" type="#_x0000_t202" style="position:absolute;margin-left:69pt;margin-top:26.95pt;width:58.4pt;height:39.35pt;z-index:-251637760;visibility:visible;mso-wrap-style:square;mso-width-percent:0;mso-height-percent:0;mso-wrap-distance-left:9pt;mso-wrap-distance-top:3.6pt;mso-wrap-distance-right:9pt;mso-wrap-distance-bottom:3.6pt;mso-position-horizontal:absolute;mso-position-horizontal-relative:margin;mso-position-vertical:absolute;mso-position-vertical-relative:text;mso-width-percent:0;mso-height-percent:0;mso-width-relative:margin;mso-height-relative:margin;v-text-anchor:top" o:gfxdata="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" filled="f" stroked="f">
+              <v:shape w14:anchorId="6A3FA876" id="_x0000_s1045" type="#_x0000_t202" style="position:absolute;margin-left:69pt;margin-top:26.95pt;width:58.4pt;height:39.35pt;z-index:-251637760;visibility:visible;mso-wrap-style:square;mso-width-percent:0;mso-height-percent:0;mso-wrap-distance-left:9pt;mso-wrap-distance-top:3.6pt;mso-wrap-distance-right:9pt;mso-wrap-distance-bottom:3.6pt;mso-position-horizontal:absolute;mso-position-horizontal-relative:margin;mso-position-vertical:absolute;mso-position-vertical-relative:text;mso-width-percent:0;mso-height-percent:0;mso-width-relative:margin;mso-height-relative:margin;v-text-anchor:top" o:gfxdata="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" filled="f" stroked="f">
                 <v:textbox>
                   <w:txbxContent>
                     <w:p>
@@ -2857,7 +2857,7 @@
           </mc:Choice>
           <mc:Fallback>
             <w:pict>
-              <v:shape w14:anchorId="714506C9" id="_x0000_s1046" type="#_x0000_t202" style="position:absolute;margin-left:2pt;margin-top:25.8pt;width:58.4pt;height:39.35pt;z-index:-251640832;visibility:visible;mso-wrap-style:square;mso-width-percent:0;mso-height-percent:0;mso-wrap-distance-left:9pt;mso-wrap-distance-top:3.6pt;mso-wrap-distance-right:9pt;mso-wrap-distance-bottom:3.6pt;mso-position-horizontal:absolute;mso-position-horizontal-relative:margin;mso-position-vertical:absolute;mso-position-vertical-relative:text;mso-width-percent:0;mso-height-percent:0;mso-width-relative:margin;mso-height-relative:margin;v-text-anchor:top" o:gfxdata="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" filled="f" stroked="f">
+              <v:shape w14:anchorId="714506C9" id="_x0000_s1046" type="#_x0000_t202" style="position:absolute;margin-left:2pt;margin-top:25.8pt;width:58.4pt;height:39.35pt;z-index:-251640832;visibility:visible;mso-wrap-style:square;mso-width-percent:0;mso-height-percent:0;mso-wrap-distance-left:9pt;mso-wrap-distance-top:3.6pt;mso-wrap-distance-right:9pt;mso-wrap-distance-bottom:3.6pt;mso-position-horizontal:absolute;mso-position-horizontal-relative:margin;mso-position-vertical:absolute;mso-position-vertical-relative:text;mso-width-percent:0;mso-height-percent:0;mso-width-relative:margin;mso-height-relative:margin;v-text-anchor:top" o:gfxdata="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" filled="f" stroked="f">
                 <v:textbox>
                   <w:txbxContent>
                     <w:p>
@@ -3117,7 +3117,7 @@
           </mc:Choice>
           <mc:Fallback>
             <w:pict>
-              <v:shape w14:anchorId="20353B3E" id="Text Box 56" o:spid="_x0000_s1047" type="#_x0000_t202" style="position:absolute;left:0;text-align:left;margin-left:221pt;margin-top:11.8pt;width:220.75pt;height:56.05pt;z-index:-251585536;visibility:visible;mso-wrap-style:square;mso-width-percent:0;mso-height-percent:0;mso-wrap-distance-left:9pt;mso-wrap-distance-top:0;mso-wrap-distance-right:9pt;mso-wrap-distance-bottom:0;mso-position-horizontal:absolute;mso-position-horizontal-relative:text;mso-position-vertical:absolute;mso-position-vertical-relative:text;mso-width-percent:0;mso-height-percent:0;mso-width-relative:margin;mso-height-relative:margin;v-text-anchor:top" o:gfxdata="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" filled="f" stroked="f" strokeweight=".5pt">
+              <v:shape w14:anchorId="20353B3E" id="Text Box 56" o:spid="_x0000_s1047" type="#_x0000_t202" style="position:absolute;left:0;text-align:left;margin-left:221pt;margin-top:11.8pt;width:220.75pt;height:56.05pt;z-index:-251585536;visibility:visible;mso-wrap-style:square;mso-width-percent:0;mso-height-percent:0;mso-wrap-distance-left:9pt;mso-wrap-distance-top:0;mso-wrap-distance-right:9pt;mso-wrap-distance-bottom:0;mso-position-horizontal:absolute;mso-position-horizontal-relative:text;mso-position-vertical:absolute;mso-position-vertical-relative:text;mso-width-percent:0;mso-height-percent:0;mso-width-relative:margin;mso-height-relative:margin;v-text-anchor:top" o:gfxdata="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" filled="f" stroked="f" strokeweight=".5pt">
                 <v:textbox>
                   <w:txbxContent>
                     <w:p>
@@ -3478,7 +3478,7 @@
           </mc:Choice>
           <mc:Fallback>
             <w:pict>
-              <v:shape w14:anchorId="35F2C87C" id="Text Box 58" o:spid="_x0000_s1048" type="#_x0000_t202" style="position:absolute;margin-left:270.95pt;margin-top:1.4pt;width:234.95pt;height:25.95pt;z-index:-251581440;visibility:visible;mso-wrap-style:square;mso-width-percent:0;mso-height-percent:0;mso-wrap-distance-left:9pt;mso-wrap-distance-top:0;mso-wrap-distance-right:9pt;mso-wrap-distance-bottom:0;mso-position-horizontal:absolute;mso-position-horizontal-relative:text;mso-position-vertical:absolute;mso-position-vertical-relative:text;mso-width-percent:0;mso-height-percent:0;mso-width-relative:margin;mso-height-relative:margin;v-text-anchor:top" o:gfxdata="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" filled="f" stroked="f" strokeweight=".5pt">
+              <v:shape w14:anchorId="35F2C87C" id="Text Box 58" o:spid="_x0000_s1048" type="#_x0000_t202" style="position:absolute;margin-left:270.95pt;margin-top:1.4pt;width:234.95pt;height:25.95pt;z-index:-251581440;visibility:visible;mso-wrap-style:square;mso-width-percent:0;mso-height-percent:0;mso-wrap-distance-left:9pt;mso-wrap-distance-top:0;mso-wrap-distance-right:9pt;mso-wrap-distance-bottom:0;mso-position-horizontal:absolute;mso-position-horizontal-relative:text;mso-position-vertical:absolute;mso-position-vertical-relative:text;mso-width-percent:0;mso-height-percent:0;mso-width-relative:margin;mso-height-relative:margin;v-text-anchor:top" o:gfxdata="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" filled="f" stroked="f" strokeweight=".5pt">
                 <v:textbox>
                   <w:txbxContent>
                     <w:p>
@@ -3669,7 +3669,7 @@
           </mc:Choice>
           <mc:Fallback>
             <w:pict>
-              <v:shape w14:anchorId="2C317496" id="Text Box 60" o:spid="_x0000_s1049" type="#_x0000_t202" style="position:absolute;left:0;text-align:left;margin-left:271.75pt;margin-top:14.75pt;width:197.65pt;height:25.1pt;z-index:-251577344;visibility:visible;mso-wrap-style:square;mso-width-percent:0;mso-height-percent:0;mso-wrap-distance-left:9pt;mso-wrap-distance-top:0;mso-wrap-distance-right:9pt;mso-wrap-distance-bottom:0;mso-position-horizontal:absolute;mso-position-horizontal-relative:text;mso-position-vertical:absolute;mso-position-vertical-relative:text;mso-width-percent:0;mso-height-percent:0;mso-width-relative:margin;mso-height-relative:margin;v-text-anchor:top" o:gfxdata="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" filled="f" stroked="f" strokeweight=".5pt">
+              <v:shape w14:anchorId="2C317496" id="Text Box 60" o:spid="_x0000_s1049" type="#_x0000_t202" style="position:absolute;left:0;text-align:left;margin-left:271.75pt;margin-top:14.75pt;width:197.65pt;height:25.1pt;z-index:-251577344;visibility:visible;mso-wrap-style:square;mso-width-percent:0;mso-height-percent:0;mso-wrap-distance-left:9pt;mso-wrap-distance-top:0;mso-wrap-distance-right:9pt;mso-wrap-distance-bottom:0;mso-position-horizontal:absolute;mso-position-horizontal-relative:text;mso-position-vertical:absolute;mso-position-vertical-relative:text;mso-width-percent:0;mso-height-percent:0;mso-width-relative:margin;mso-height-relative:margin;v-text-anchor:top" o:gfxdata="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" filled="f" stroked="f" strokeweight=".5pt">
                 <v:textbox>
                   <w:txbxContent>
                     <w:p>
@@ -4010,7 +4010,7 @@
           </mc:Choice>
           <mc:Fallback>
             <w:pict>
-              <v:shape w14:anchorId="31D0E6AD" id="Text Box 62" o:spid="_x0000_s1050" type="#_x0000_t202" style="position:absolute;margin-left:271.75pt;margin-top:3.6pt;width:3in;height:22.4pt;z-index:-251573248;visibility:visible;mso-wrap-style:square;mso-width-percent:0;mso-height-percent:0;mso-wrap-distance-left:9pt;mso-wrap-distance-top:0;mso-wrap-distance-right:9pt;mso-wrap-distance-bottom:0;mso-position-horizontal:absolute;mso-position-horizontal-relative:text;mso-position-vertical:absolute;mso-position-vertical-relative:text;mso-width-percent:0;mso-height-percent:0;mso-width-relative:margin;mso-height-relative:margin;v-text-anchor:top" o:gfxdata="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" filled="f" stroked="f" strokeweight=".5pt">
+              <v:shape w14:anchorId="31D0E6AD" id="Text Box 62" o:spid="_x0000_s1050" type="#_x0000_t202" style="position:absolute;margin-left:271.75pt;margin-top:3.6pt;width:3in;height:22.4pt;z-index:-251573248;visibility:visible;mso-wrap-style:square;mso-width-percent:0;mso-height-percent:0;mso-wrap-distance-left:9pt;mso-wrap-distance-top:0;mso-wrap-distance-right:9pt;mso-wrap-distance-bottom:0;mso-position-horizontal:absolute;mso-position-horizontal-relative:text;mso-position-vertical:absolute;mso-position-vertical-relative:text;mso-width-percent:0;mso-height-percent:0;mso-width-relative:margin;mso-height-relative:margin;v-text-anchor:top" o:gfxdata="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" filled="f" stroked="f" strokeweight=".5pt">
                 <v:textbox>
                   <w:txbxContent>
                     <w:p>
@@ -4269,7 +4269,7 @@
           </mc:Choice>
           <mc:Fallback>
             <w:pict>
-              <v:shape w14:anchorId="08B29726" id="Text Box 63" o:spid="_x0000_s1051" type="#_x0000_t202" style="position:absolute;margin-left:272.55pt;margin-top:21.45pt;width:233.4pt;height:25.1pt;z-index:-251569152;visibility:visible;mso-wrap-style:square;mso-width-percent:0;mso-height-percent:0;mso-wrap-distance-left:9pt;mso-wrap-distance-top:0;mso-wrap-distance-right:9pt;mso-wrap-distance-bottom:0;mso-position-horizontal:absolute;mso-position-horizontal-relative:text;mso-position-vertical:absolute;mso-position-vertical-relative:text;mso-width-percent:0;mso-height-percent:0;mso-width-relative:margin;mso-height-relative:margin;v-text-anchor:top" o:gfxdata="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" filled="f" stroked="f" strokeweight=".5pt">
+              <v:shape w14:anchorId="08B29726" id="Text Box 63" o:spid="_x0000_s1051" type="#_x0000_t202" style="position:absolute;margin-left:272.55pt;margin-top:21.45pt;width:233.4pt;height:25.1pt;z-index:-251569152;visibility:visible;mso-wrap-style:square;mso-width-percent:0;mso-height-percent:0;mso-wrap-distance-left:9pt;mso-wrap-distance-top:0;mso-wrap-distance-right:9pt;mso-wrap-distance-bottom:0;mso-position-horizontal:absolute;mso-position-horizontal-relative:text;mso-position-vertical:absolute;mso-position-vertical-relative:text;mso-width-percent:0;mso-height-percent:0;mso-width-relative:margin;mso-height-relative:margin;v-text-anchor:top" o:gfxdata="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" filled="f" stroked="f" strokeweight=".5pt">
                 <v:textbox>
                   <w:txbxContent>
                     <w:p>
@@ -4535,7 +4535,7 @@
           </mc:Choice>
           <mc:Fallback>
             <w:pict>
-              <v:shape w14:anchorId="2B358E6E" id="Text Box 192" o:spid="_x0000_s1052" type="#_x0000_t202" style="position:absolute;left:0;text-align:left;margin-left:272.55pt;margin-top:16.5pt;width:169.3pt;height:22.4pt;z-index:-251565056;visibility:visible;mso-wrap-style:square;mso-width-percent:0;mso-height-percent:0;mso-wrap-distance-left:9pt;mso-wrap-distance-top:0;mso-wrap-distance-right:9pt;mso-wrap-distance-bottom:0;mso-position-horizontal:absolute;mso-position-horizontal-relative:text;mso-position-vertical:absolute;mso-position-vertical-relative:text;mso-width-percent:0;mso-height-percent:0;mso-width-relative:margin;mso-height-relative:margin;v-text-anchor:top" o:gfxdata="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" filled="f" stroked="f" strokeweight=".5pt">
+              <v:shape w14:anchorId="2B358E6E" id="Text Box 192" o:spid="_x0000_s1052" type="#_x0000_t202" style="position:absolute;left:0;text-align:left;margin-left:272.55pt;margin-top:16.5pt;width:169.3pt;height:22.4pt;z-index:-251565056;visibility:visible;mso-wrap-style:square;mso-width-percent:0;mso-height-percent:0;mso-wrap-distance-left:9pt;mso-wrap-distance-top:0;mso-wrap-distance-right:9pt;mso-wrap-distance-bottom:0;mso-position-horizontal:absolute;mso-position-horizontal-relative:text;mso-position-vertical:absolute;mso-position-vertical-relative:text;mso-width-percent:0;mso-height-percent:0;mso-width-relative:margin;mso-height-relative:margin;v-text-anchor:top" o:gfxdata="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" filled="f" stroked="f" strokeweight=".5pt">
                 <v:textbox>
                   <w:txbxContent>
                     <w:p>
@@ -4828,7 +4828,7 @@
           </mc:Choice>
           <mc:Fallback>
             <w:pict>
-              <v:shape w14:anchorId="62599DB8" id="Text Box 193" o:spid="_x0000_s1053" type="#_x0000_t202" style="position:absolute;left:0;text-align:left;margin-left:271.75pt;margin-top:.8pt;width:207.25pt;height:25.1pt;z-index:-251560960;visibility:visible;mso-wrap-style:square;mso-width-percent:0;mso-height-percent:0;mso-wrap-distance-left:9pt;mso-wrap-distance-top:0;mso-wrap-distance-right:9pt;mso-wrap-distance-bottom:0;mso-position-horizontal:absolute;mso-position-horizontal-relative:text;mso-position-vertical:absolute;mso-position-vertical-relative:text;mso-width-percent:0;mso-height-percent:0;mso-width-relative:margin;mso-height-relative:margin;v-text-anchor:top" o:gfxdata="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" filled="f" stroked="f" strokeweight=".5pt">
+              <v:shape w14:anchorId="62599DB8" id="Text Box 193" o:spid="_x0000_s1053" type="#_x0000_t202" style="position:absolute;left:0;text-align:left;margin-left:271.75pt;margin-top:.8pt;width:207.25pt;height:25.1pt;z-index:-251560960;visibility:visible;mso-wrap-style:square;mso-width-percent:0;mso-height-percent:0;mso-wrap-distance-left:9pt;mso-wrap-distance-top:0;mso-wrap-distance-right:9pt;mso-wrap-distance-bottom:0;mso-position-horizontal:absolute;mso-position-horizontal-relative:text;mso-position-vertical:absolute;mso-position-vertical-relative:text;mso-width-percent:0;mso-height-percent:0;mso-width-relative:margin;mso-height-relative:margin;v-text-anchor:top" o:gfxdata="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" filled="f" stroked="f" strokeweight=".5pt">
                 <v:textbox>
                   <w:txbxContent>
                     <w:p>
@@ -5090,7 +5090,7 @@
           </mc:Choice>
           <mc:Fallback>
             <w:pict>
-              <v:shape w14:anchorId="2F9E70CB" id="Text Box 195" o:spid="_x0000_s1054" type="#_x0000_t202" style="position:absolute;left:0;text-align:left;margin-left:273.85pt;margin-top:4.8pt;width:249.45pt;height:41pt;z-index:-251557888;visibility:visible;mso-wrap-style:square;mso-width-percent:0;mso-height-percent:0;mso-wrap-distance-left:9pt;mso-wrap-distance-top:0;mso-wrap-distance-right:9pt;mso-wrap-distance-bottom:0;mso-position-horizontal:absolute;mso-position-horizontal-relative:margin;mso-position-vertical:absolute;mso-position-vertical-relative:text;mso-width-percent:0;mso-height-percent:0;mso-width-relative:margin;mso-height-relative:margin;v-text-anchor:top" o:gfxdata="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" filled="f" stroked="f" strokeweight=".5pt">
+              <v:shape w14:anchorId="2F9E70CB" id="Text Box 195" o:spid="_x0000_s1054" type="#_x0000_t202" style="position:absolute;left:0;text-align:left;margin-left:273.85pt;margin-top:4.8pt;width:249.45pt;height:41pt;z-index:-251557888;visibility:visible;mso-wrap-style:square;mso-width-percent:0;mso-height-percent:0;mso-wrap-distance-left:9pt;mso-wrap-distance-top:0;mso-wrap-distance-right:9pt;mso-wrap-distance-bottom:0;mso-position-horizontal:absolute;mso-position-horizontal-relative:margin;mso-position-vertical:absolute;mso-position-vertical-relative:text;mso-width-percent:0;mso-height-percent:0;mso-width-relative:margin;mso-height-relative:margin;v-text-anchor:top" o:gfxdata="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" filled="f" stroked="f" strokeweight=".5pt">
                 <v:textbox>
                   <w:txbxContent>
                     <w:p>
@@ -5197,6 +5197,9 @@
         </w:numPr>
       </w:pPr>
       <w:r>
+        <w:rPr>
+          <w:noProof/>
+        </w:rPr>
         <w:drawing>
           <wp:anchor distT="0" distB="0" distL="114300" distR="114300" simplePos="0" relativeHeight="251851776" behindDoc="0" locked="0" layoutInCell="1" allowOverlap="1" wp14:anchorId="0501A223" wp14:editId="7BAE64DF">
             <wp:simplePos x="0" y="0"/>
@@ -5450,10 +5453,7 @@
                               <w:t>️</w:t>
                             </w:r>
                             <w:r>
-                              <w:t xml:space="preserve"> </w:t>
-                            </w:r>
-                            <w:r>
-                              <w:t xml:space="preserve">40 per house and </w:t>
+                              <w:t xml:space="preserve"> 40 per house and </w:t>
                             </w:r>
                             <w:r>
                               <w:rPr>
@@ -5465,10 +5465,7 @@
                               <w:t>️</w:t>
                             </w:r>
                             <w:r>
-                              <w:t xml:space="preserve"> </w:t>
-                            </w:r>
-                            <w:r>
-                              <w:t>75 per hotel.</w:t>
+                              <w:t xml:space="preserve"> 75 per hotel.</w:t>
                             </w:r>
                           </w:p>
                           <w:p>
@@ -5492,16 +5489,7 @@
                               <w:t>️</w:t>
                             </w:r>
                             <w:r>
-                              <w:t xml:space="preserve"> </w:t>
-                            </w:r>
-                            <w:r>
-                              <w:t>1</w:t>
-                            </w:r>
-                            <w:r>
-                              <w:t>00</w:t>
-                            </w:r>
-                            <w:r>
-                              <w:t xml:space="preserve"> for each owned Habitat.</w:t>
+                              <w:t xml:space="preserve"> 100 for each owned Habitat.</w:t>
                             </w:r>
                           </w:p>
                           <w:p>
@@ -5525,10 +5513,7 @@
                               <w:t>️</w:t>
                             </w:r>
                             <w:r>
-                              <w:t xml:space="preserve"> </w:t>
-                            </w:r>
-                            <w:r>
-                              <w:t>50.</w:t>
+                              <w:t xml:space="preserve"> 50.</w:t>
                             </w:r>
                           </w:p>
                           <w:p>
@@ -5552,10 +5537,7 @@
                               <w:t>️</w:t>
                             </w:r>
                             <w:r>
-                              <w:t xml:space="preserve"> </w:t>
-                            </w:r>
-                            <w:r>
-                              <w:t>100 for food bills.</w:t>
+                              <w:t xml:space="preserve"> 100 for food bills.</w:t>
                             </w:r>
                           </w:p>
                           <w:p>
@@ -5579,10 +5561,7 @@
                               <w:t>️</w:t>
                             </w:r>
                             <w:r>
-                              <w:t xml:space="preserve"> 200</w:t>
-                            </w:r>
-                            <w:r>
-                              <w:t>.</w:t>
+                              <w:t xml:space="preserve"> 200.</w:t>
                             </w:r>
                           </w:p>
                           <w:p>
@@ -5606,10 +5585,7 @@
                               <w:t>️</w:t>
                             </w:r>
                             <w:r>
-                              <w:t xml:space="preserve"> </w:t>
-                            </w:r>
-                            <w:r>
-                              <w:t>50 off every player to help with your conservation scheme.</w:t>
+                              <w:t xml:space="preserve"> 50 off every player to help with your conservation scheme.</w:t>
                             </w:r>
                           </w:p>
                           <w:p/>
@@ -5635,7 +5611,7 @@
           </mc:Choice>
           <mc:Fallback>
             <w:pict>
-              <v:shape w14:anchorId="62F5636B" id="Text Box 6" o:spid="_x0000_s1055" type="#_x0000_t202" style="position:absolute;left:0;text-align:left;margin-left:255.5pt;margin-top:1.2pt;width:298.8pt;height:296.15pt;z-index:251850752;visibility:visible;mso-wrap-style:square;mso-width-percent:0;mso-height-percent:0;mso-wrap-distance-left:9pt;mso-wrap-distance-top:0;mso-wrap-distance-right:9pt;mso-wrap-distance-bottom:0;mso-position-horizontal:absolute;mso-position-horizontal-relative:text;mso-position-vertical:absolute;mso-position-vertical-relative:text;mso-width-percent:0;mso-height-percent:0;mso-width-relative:margin;mso-height-relative:margin;v-text-anchor:top" o:gfxdata="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" fillcolor="white [3201]" stroked="f" strokeweight=".5pt">
+              <v:shape w14:anchorId="62F5636B" id="Text Box 6" o:spid="_x0000_s1055" type="#_x0000_t202" style="position:absolute;left:0;text-align:left;margin-left:255.5pt;margin-top:1.2pt;width:298.8pt;height:296.15pt;z-index:251850752;visibility:visible;mso-wrap-style:square;mso-width-percent:0;mso-height-percent:0;mso-wrap-distance-left:9pt;mso-wrap-distance-top:0;mso-wrap-distance-right:9pt;mso-wrap-distance-bottom:0;mso-position-horizontal:absolute;mso-position-horizontal-relative:text;mso-position-vertical:absolute;mso-position-vertical-relative:text;mso-width-percent:0;mso-height-percent:0;mso-width-relative:margin;mso-height-relative:margin;v-text-anchor:top" o:gfxdata="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" fillcolor="white [3201]" stroked="f" strokeweight=".5pt">
                 <v:textbox>
                   <w:txbxContent>
                     <w:p>
@@ -5794,10 +5770,7 @@
                         <w:t>️</w:t>
                       </w:r>
                       <w:r>
-                        <w:t xml:space="preserve"> </w:t>
-                      </w:r>
-                      <w:r>
-                        <w:t xml:space="preserve">40 per house and </w:t>
+                        <w:t xml:space="preserve"> 40 per house and </w:t>
                       </w:r>
                       <w:r>
                         <w:rPr>
@@ -5809,10 +5782,7 @@
                         <w:t>️</w:t>
                       </w:r>
                       <w:r>
-                        <w:t xml:space="preserve"> </w:t>
-                      </w:r>
-                      <w:r>
-                        <w:t>75 per hotel.</w:t>
+                        <w:t xml:space="preserve"> 75 per hotel.</w:t>
                       </w:r>
                     </w:p>
                     <w:p>
@@ -5836,16 +5806,7 @@
                         <w:t>️</w:t>
                       </w:r>
                       <w:r>
-                        <w:t xml:space="preserve"> </w:t>
-                      </w:r>
-                      <w:r>
-                        <w:t>1</w:t>
-                      </w:r>
-                      <w:r>
-                        <w:t>00</w:t>
-                      </w:r>
-                      <w:r>
-                        <w:t xml:space="preserve"> for each owned Habitat.</w:t>
+                        <w:t xml:space="preserve"> 100 for each owned Habitat.</w:t>
                       </w:r>
                     </w:p>
                     <w:p>
@@ -5869,10 +5830,7 @@
                         <w:t>️</w:t>
                       </w:r>
                       <w:r>
-                        <w:t xml:space="preserve"> </w:t>
-                      </w:r>
-                      <w:r>
-                        <w:t>50.</w:t>
+                        <w:t xml:space="preserve"> 50.</w:t>
                       </w:r>
                     </w:p>
                     <w:p>
@@ -5896,10 +5854,7 @@
                         <w:t>️</w:t>
                       </w:r>
                       <w:r>
-                        <w:t xml:space="preserve"> </w:t>
-                      </w:r>
-                      <w:r>
-                        <w:t>100 for food bills.</w:t>
+                        <w:t xml:space="preserve"> 100 for food bills.</w:t>
                       </w:r>
                     </w:p>
                     <w:p>
@@ -5923,10 +5878,7 @@
                         <w:t>️</w:t>
                       </w:r>
                       <w:r>
-                        <w:t xml:space="preserve"> 200</w:t>
-                      </w:r>
-                      <w:r>
-                        <w:t>.</w:t>
+                        <w:t xml:space="preserve"> 200.</w:t>
                       </w:r>
                     </w:p>
                     <w:p>
@@ -5950,10 +5902,7 @@
                         <w:t>️</w:t>
                       </w:r>
                       <w:r>
-                        <w:t xml:space="preserve"> </w:t>
-                      </w:r>
-                      <w:r>
-                        <w:t>50 off every player to help with your conservation scheme.</w:t>
+                        <w:t xml:space="preserve"> 50 off every player to help with your conservation scheme.</w:t>
                       </w:r>
                     </w:p>
                     <w:p/>
@@ -6467,7 +6416,12 @@
                             </w:r>
                             <w:r>
                               <w:tab/>
-                              <w:t xml:space="preserve">RENT </w:t>
+                            </w:r>
+                            <w:r>
+                              <w:t xml:space="preserve">   FEE</w:t>
+                            </w:r>
+                            <w:r>
+                              <w:t xml:space="preserve"> </w:t>
                             </w:r>
                             <w:r>
                               <w:rPr>
@@ -6665,7 +6619,7 @@
           </mc:Choice>
           <mc:Fallback>
             <w:pict>
-              <v:shape w14:anchorId="0544AC8D" id="Text Box 207" o:spid="_x0000_s1056" type="#_x0000_t202" style="position:absolute;margin-left:0;margin-top:.6pt;width:186.75pt;height:237.75pt;z-index:-251516928;visibility:visible;mso-wrap-style:square;mso-width-percent:0;mso-height-percent:0;mso-wrap-distance-left:9pt;mso-wrap-distance-top:0;mso-wrap-distance-right:9pt;mso-wrap-distance-bottom:0;mso-position-horizontal:center;mso-position-horizontal-relative:margin;mso-position-vertical:absolute;mso-position-vertical-relative:text;mso-width-percent:0;mso-height-percent:0;mso-width-relative:margin;mso-height-relative:margin;v-text-anchor:top" o:gfxdata="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" fillcolor="white [3201]" strokecolor="black [3213]" strokeweight="1.5pt">
+              <v:shape w14:anchorId="0544AC8D" id="Text Box 207" o:spid="_x0000_s1056" type="#_x0000_t202" style="position:absolute;margin-left:0;margin-top:.6pt;width:186.75pt;height:237.75pt;z-index:-251516928;visibility:visible;mso-wrap-style:square;mso-width-percent:0;mso-height-percent:0;mso-wrap-distance-left:9pt;mso-wrap-distance-top:0;mso-wrap-distance-right:9pt;mso-wrap-distance-bottom:0;mso-position-horizontal:center;mso-position-horizontal-relative:margin;mso-position-vertical:absolute;mso-position-vertical-relative:text;mso-width-percent:0;mso-height-percent:0;mso-width-relative:margin;mso-height-relative:margin;v-text-anchor:top" o:gfxdata="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" fillcolor="white [3201]" strokecolor="black [3213]" strokeweight="1.5pt">
                 <v:textbox>
                   <w:txbxContent>
                     <w:p/>
@@ -6692,7 +6646,12 @@
                       </w:r>
                       <w:r>
                         <w:tab/>
-                        <w:t xml:space="preserve">RENT </w:t>
+                      </w:r>
+                      <w:r>
+                        <w:t xml:space="preserve">   FEE</w:t>
+                      </w:r>
+                      <w:r>
+                        <w:t xml:space="preserve"> </w:t>
                       </w:r>
                       <w:r>
                         <w:rPr>
@@ -6954,7 +6913,12 @@
                             </w:r>
                             <w:r>
                               <w:tab/>
-                              <w:t xml:space="preserve">RENT </w:t>
+                            </w:r>
+                            <w:r>
+                              <w:t xml:space="preserve">   FEE</w:t>
+                            </w:r>
+                            <w:r>
+                              <w:t xml:space="preserve"> </w:t>
                             </w:r>
                             <w:r>
                               <w:rPr>
@@ -7163,7 +7127,7 @@
           </mc:Choice>
           <mc:Fallback>
             <w:pict>
-              <v:shape w14:anchorId="10B80B43" id="Text Box 205" o:spid="_x0000_s1057" type="#_x0000_t202" style="position:absolute;margin-left:-27.65pt;margin-top:.8pt;width:186.75pt;height:236.9pt;z-index:-251521024;visibility:visible;mso-wrap-style:square;mso-width-percent:0;mso-height-percent:0;mso-wrap-distance-left:9pt;mso-wrap-distance-top:0;mso-wrap-distance-right:9pt;mso-wrap-distance-bottom:0;mso-position-horizontal:absolute;mso-position-horizontal-relative:margin;mso-position-vertical:absolute;mso-position-vertical-relative:text;mso-width-percent:0;mso-height-percent:0;mso-width-relative:margin;mso-height-relative:margin;v-text-anchor:top" o:gfxdata="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" fillcolor="white [3201]" strokecolor="black [3213]" strokeweight="1.5pt">
+              <v:shape w14:anchorId="10B80B43" id="Text Box 205" o:spid="_x0000_s1057" type="#_x0000_t202" style="position:absolute;margin-left:-27.65pt;margin-top:.8pt;width:186.75pt;height:236.9pt;z-index:-251521024;visibility:visible;mso-wrap-style:square;mso-width-percent:0;mso-height-percent:0;mso-wrap-distance-left:9pt;mso-wrap-distance-top:0;mso-wrap-distance-right:9pt;mso-wrap-distance-bottom:0;mso-position-horizontal:absolute;mso-position-horizontal-relative:margin;mso-position-vertical:absolute;mso-position-vertical-relative:text;mso-width-percent:0;mso-height-percent:0;mso-width-relative:margin;mso-height-relative:margin;v-text-anchor:top" o:gfxdata="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" fillcolor="white [3201]" strokecolor="black [3213]" strokeweight="1.5pt">
                 <v:textbox>
                   <w:txbxContent>
                     <w:p/>
@@ -7193,7 +7157,12 @@
                       </w:r>
                       <w:r>
                         <w:tab/>
-                        <w:t xml:space="preserve">RENT </w:t>
+                      </w:r>
+                      <w:r>
+                        <w:t xml:space="preserve">   FEE</w:t>
+                      </w:r>
+                      <w:r>
+                        <w:t xml:space="preserve"> </w:t>
                       </w:r>
                       <w:r>
                         <w:rPr>
@@ -7470,7 +7439,7 @@
           </mc:Choice>
           <mc:Fallback>
             <w:pict>
-              <v:shape w14:anchorId="7AD88EA2" id="Text Box 206" o:spid="_x0000_s1058" type="#_x0000_t202" style="position:absolute;margin-left:-17.75pt;margin-top:7.55pt;width:169.15pt;height:57.75pt;z-index:251797504;visibility:visible;mso-wrap-style:square;mso-wrap-distance-left:9pt;mso-wrap-distance-top:0;mso-wrap-distance-right:9pt;mso-wrap-distance-bottom:0;mso-position-horizontal:absolute;mso-position-horizontal-relative:margin;mso-position-vertical:absolute;mso-position-vertical-relative:text;v-text-anchor:top" o:gfxdata="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" fillcolor="#606" strokeweight="1.5pt">
+              <v:shape w14:anchorId="7AD88EA2" id="Text Box 206" o:spid="_x0000_s1058" type="#_x0000_t202" style="position:absolute;margin-left:-17.75pt;margin-top:7.55pt;width:169.15pt;height:57.75pt;z-index:251797504;visibility:visible;mso-wrap-style:square;mso-wrap-distance-left:9pt;mso-wrap-distance-top:0;mso-wrap-distance-right:9pt;mso-wrap-distance-bottom:0;mso-position-horizontal:absolute;mso-position-horizontal-relative:margin;mso-position-vertical:absolute;mso-position-vertical-relative:text;v-text-anchor:top" o:gfxdata="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" fillcolor="#606" strokeweight="1.5pt">
                 <v:textbox>
                   <w:txbxContent>
                     <w:p>
@@ -7586,7 +7555,7 @@
           </mc:Choice>
           <mc:Fallback>
             <w:pict>
-              <v:shape w14:anchorId="069C4C34" id="Text Box 208" o:spid="_x0000_s1059" type="#_x0000_t202" style="position:absolute;margin-left:0;margin-top:8.3pt;width:169.1pt;height:57.7pt;z-index:251801600;visibility:visible;mso-wrap-style:square;mso-wrap-distance-left:9pt;mso-wrap-distance-top:0;mso-wrap-distance-right:9pt;mso-wrap-distance-bottom:0;mso-position-horizontal:center;mso-position-horizontal-relative:margin;mso-position-vertical:absolute;mso-position-vertical-relative:text;v-text-anchor:top" o:gfxdata="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" fillcolor="#606" strokeweight="1.5pt">
+              <v:shape w14:anchorId="069C4C34" id="Text Box 208" o:spid="_x0000_s1059" type="#_x0000_t202" style="position:absolute;margin-left:0;margin-top:8.3pt;width:169.1pt;height:57.7pt;z-index:251801600;visibility:visible;mso-wrap-style:square;mso-wrap-distance-left:9pt;mso-wrap-distance-top:0;mso-wrap-distance-right:9pt;mso-wrap-distance-bottom:0;mso-position-horizontal:center;mso-position-horizontal-relative:margin;mso-position-vertical:absolute;mso-position-vertical-relative:text;v-text-anchor:top" o:gfxdata="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" fillcolor="#606" strokeweight="1.5pt">
                 <v:textbox>
                   <w:txbxContent>
                     <w:p>
@@ -7709,7 +7678,12 @@
                             </w:r>
                             <w:r>
                               <w:tab/>
-                              <w:t xml:space="preserve">RENT </w:t>
+                            </w:r>
+                            <w:r>
+                              <w:t xml:space="preserve">   FEE</w:t>
+                            </w:r>
+                            <w:r>
+                              <w:t xml:space="preserve"> </w:t>
                             </w:r>
                             <w:r>
                               <w:rPr>
@@ -7900,7 +7874,7 @@
           </mc:Choice>
           <mc:Fallback>
             <w:pict>
-              <v:shape w14:anchorId="3B96DD3F" id="Text Box 212" o:spid="_x0000_s1060" type="#_x0000_t202" style="position:absolute;margin-left:0;margin-top:22.1pt;width:186.75pt;height:237.75pt;z-index:-251508736;visibility:visible;mso-wrap-style:square;mso-width-percent:0;mso-height-percent:0;mso-wrap-distance-left:9pt;mso-wrap-distance-top:0;mso-wrap-distance-right:9pt;mso-wrap-distance-bottom:0;mso-position-horizontal:center;mso-position-horizontal-relative:margin;mso-position-vertical:absolute;mso-position-vertical-relative:text;mso-width-percent:0;mso-height-percent:0;mso-width-relative:margin;mso-height-relative:margin;v-text-anchor:top" o:gfxdata="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" fillcolor="white [3201]" strokecolor="black [3213]" strokeweight="1.5pt">
+              <v:shape w14:anchorId="3B96DD3F" id="Text Box 212" o:spid="_x0000_s1060" type="#_x0000_t202" style="position:absolute;margin-left:0;margin-top:22.1pt;width:186.75pt;height:237.75pt;z-index:-251508736;visibility:visible;mso-wrap-style:square;mso-width-percent:0;mso-height-percent:0;mso-wrap-distance-left:9pt;mso-wrap-distance-top:0;mso-wrap-distance-right:9pt;mso-wrap-distance-bottom:0;mso-position-horizontal:center;mso-position-horizontal-relative:margin;mso-position-vertical:absolute;mso-position-vertical-relative:text;mso-width-percent:0;mso-height-percent:0;mso-width-relative:margin;mso-height-relative:margin;v-text-anchor:top" o:gfxdata="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" fillcolor="white [3201]" strokecolor="black [3213]" strokeweight="1.5pt">
                 <v:textbox>
                   <w:txbxContent>
                     <w:p/>
@@ -7930,7 +7904,12 @@
                       </w:r>
                       <w:r>
                         <w:tab/>
-                        <w:t xml:space="preserve">RENT </w:t>
+                      </w:r>
+                      <w:r>
+                        <w:t xml:space="preserve">   FEE</w:t>
+                      </w:r>
+                      <w:r>
+                        <w:t xml:space="preserve"> </w:t>
                       </w:r>
                       <w:r>
                         <w:rPr>
@@ -8185,7 +8164,12 @@
                             </w:r>
                             <w:r>
                               <w:tab/>
-                              <w:t xml:space="preserve">RENT </w:t>
+                            </w:r>
+                            <w:r>
+                              <w:t xml:space="preserve">   FEE</w:t>
+                            </w:r>
+                            <w:r>
+                              <w:t xml:space="preserve"> </w:t>
                             </w:r>
                             <w:r>
                               <w:rPr>
@@ -8391,7 +8375,7 @@
           </mc:Choice>
           <mc:Fallback>
             <w:pict>
-              <v:shape w14:anchorId="03155FE6" id="Text Box 209" o:spid="_x0000_s1061" type="#_x0000_t202" style="position:absolute;margin-left:-27.65pt;margin-top:22.05pt;width:186.75pt;height:237.75pt;z-index:-251512832;visibility:visible;mso-wrap-style:square;mso-width-percent:0;mso-height-percent:0;mso-wrap-distance-left:9pt;mso-wrap-distance-top:0;mso-wrap-distance-right:9pt;mso-wrap-distance-bottom:0;mso-position-horizontal:absolute;mso-position-horizontal-relative:margin;mso-position-vertical:absolute;mso-position-vertical-relative:text;mso-width-percent:0;mso-height-percent:0;mso-width-relative:margin;mso-height-relative:margin;v-text-anchor:top" o:gfxdata="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" fillcolor="white [3201]" strokecolor="black [3213]" strokeweight="1.5pt">
+              <v:shape w14:anchorId="03155FE6" id="Text Box 209" o:spid="_x0000_s1061" type="#_x0000_t202" style="position:absolute;margin-left:-27.65pt;margin-top:22.05pt;width:186.75pt;height:237.75pt;z-index:-251512832;visibility:visible;mso-wrap-style:square;mso-width-percent:0;mso-height-percent:0;mso-wrap-distance-left:9pt;mso-wrap-distance-top:0;mso-wrap-distance-right:9pt;mso-wrap-distance-bottom:0;mso-position-horizontal:absolute;mso-position-horizontal-relative:margin;mso-position-vertical:absolute;mso-position-vertical-relative:text;mso-width-percent:0;mso-height-percent:0;mso-width-relative:margin;mso-height-relative:margin;v-text-anchor:top" o:gfxdata="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" fillcolor="white [3201]" strokecolor="black [3213]" strokeweight="1.5pt">
                 <v:textbox>
                   <w:txbxContent>
                     <w:p/>
@@ -8421,7 +8405,12 @@
                       </w:r>
                       <w:r>
                         <w:tab/>
-                        <w:t xml:space="preserve">RENT </w:t>
+                      </w:r>
+                      <w:r>
+                        <w:t xml:space="preserve">   FEE</w:t>
+                      </w:r>
+                      <w:r>
+                        <w:t xml:space="preserve"> </w:t>
                       </w:r>
                       <w:r>
                         <w:rPr>
@@ -8699,7 +8688,7 @@
           </mc:Choice>
           <mc:Fallback>
             <w:pict>
-              <v:shape w14:anchorId="662256C5" id="Text Box 210" o:spid="_x0000_s1062" type="#_x0000_t202" style="position:absolute;margin-left:-19.4pt;margin-top:5.55pt;width:169.15pt;height:57.75pt;z-index:251805696;visibility:visible;mso-wrap-style:square;mso-wrap-distance-left:9pt;mso-wrap-distance-top:0;mso-wrap-distance-right:9pt;mso-wrap-distance-bottom:0;mso-position-horizontal:absolute;mso-position-horizontal-relative:margin;mso-position-vertical:absolute;mso-position-vertical-relative:text;v-text-anchor:top" o:gfxdata="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" fillcolor="#1f3763 [1604]" strokeweight="1.5pt">
+              <v:shape w14:anchorId="662256C5" id="Text Box 210" o:spid="_x0000_s1062" type="#_x0000_t202" style="position:absolute;margin-left:-19.4pt;margin-top:5.55pt;width:169.15pt;height:57.75pt;z-index:251805696;visibility:visible;mso-wrap-style:square;mso-wrap-distance-left:9pt;mso-wrap-distance-top:0;mso-wrap-distance-right:9pt;mso-wrap-distance-bottom:0;mso-position-horizontal:absolute;mso-position-horizontal-relative:margin;mso-position-vertical:absolute;mso-position-vertical-relative:text;v-text-anchor:top" o:gfxdata="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" fillcolor="#1f3763 [1604]" strokeweight="1.5pt">
                 <v:textbox>
                   <w:txbxContent>
                     <w:p>
@@ -8817,7 +8806,7 @@
           </mc:Choice>
           <mc:Fallback>
             <w:pict>
-              <v:shape w14:anchorId="21D9D5CB" id="Text Box 213" o:spid="_x0000_s1063" type="#_x0000_t202" style="position:absolute;margin-left:0;margin-top:6.35pt;width:169.15pt;height:57.75pt;z-index:251809792;visibility:visible;mso-wrap-style:square;mso-wrap-distance-left:9pt;mso-wrap-distance-top:0;mso-wrap-distance-right:9pt;mso-wrap-distance-bottom:0;mso-position-horizontal:center;mso-position-horizontal-relative:margin;mso-position-vertical:absolute;mso-position-vertical-relative:text;v-text-anchor:top" o:gfxdata="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" fillcolor="#1f3763 [1604]" strokeweight="1.5pt">
+              <v:shape w14:anchorId="21D9D5CB" id="Text Box 213" o:spid="_x0000_s1063" type="#_x0000_t202" style="position:absolute;margin-left:0;margin-top:6.35pt;width:169.15pt;height:57.75pt;z-index:251809792;visibility:visible;mso-wrap-style:square;mso-wrap-distance-left:9pt;mso-wrap-distance-top:0;mso-wrap-distance-right:9pt;mso-wrap-distance-bottom:0;mso-position-horizontal:center;mso-position-horizontal-relative:margin;mso-position-vertical:absolute;mso-position-vertical-relative:text;v-text-anchor:top" o:gfxdata="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" fillcolor="#1f3763 [1604]" strokeweight="1.5pt">
                 <v:textbox>
                   <w:txbxContent>
                     <w:p>
@@ -8944,7 +8933,7 @@
           </mc:Choice>
           <mc:Fallback>
             <w:pict>
-              <v:shape w14:anchorId="33EBF529" id="Text Box 221" o:spid="_x0000_s1064" type="#_x0000_t202" style="position:absolute;margin-left:373.85pt;margin-top:30.25pt;width:169.1pt;height:57.7pt;z-index:251822080;visibility:visible;mso-wrap-style:square;mso-wrap-distance-left:9pt;mso-wrap-distance-top:0;mso-wrap-distance-right:9pt;mso-wrap-distance-bottom:0;mso-position-horizontal:absolute;mso-position-horizontal-relative:margin;mso-position-vertical:absolute;mso-position-vertical-relative:text;v-text-anchor:top" o:gfxdata="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" fillcolor="green" strokeweight="1.5pt">
+              <v:shape w14:anchorId="33EBF529" id="Text Box 221" o:spid="_x0000_s1064" type="#_x0000_t202" style="position:absolute;margin-left:373.85pt;margin-top:30.25pt;width:169.1pt;height:57.7pt;z-index:251822080;visibility:visible;mso-wrap-style:square;mso-wrap-distance-left:9pt;mso-wrap-distance-top:0;mso-wrap-distance-right:9pt;mso-wrap-distance-bottom:0;mso-position-horizontal:absolute;mso-position-horizontal-relative:margin;mso-position-vertical:absolute;mso-position-vertical-relative:text;v-text-anchor:top" o:gfxdata="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" fillcolor="green" strokeweight="1.5pt">
                 <v:textbox>
                   <w:txbxContent>
                     <w:p>
@@ -9056,7 +9045,12 @@
                             </w:r>
                             <w:r>
                               <w:tab/>
-                              <w:t xml:space="preserve">RENT </w:t>
+                            </w:r>
+                            <w:r>
+                              <w:t xml:space="preserve">   FEE</w:t>
+                            </w:r>
+                            <w:r>
+                              <w:t xml:space="preserve"> </w:t>
                             </w:r>
                             <w:r>
                               <w:rPr>
@@ -9254,7 +9248,7 @@
           </mc:Choice>
           <mc:Fallback>
             <w:pict>
-              <v:shape w14:anchorId="5CA4FA52" id="Text Box 220" o:spid="_x0000_s1065" type="#_x0000_t202" style="position:absolute;margin-left:365.85pt;margin-top:24.1pt;width:186.75pt;height:238.6pt;z-index:-251496448;visibility:visible;mso-wrap-style:square;mso-width-percent:0;mso-height-percent:0;mso-wrap-distance-left:9pt;mso-wrap-distance-top:0;mso-wrap-distance-right:9pt;mso-wrap-distance-bottom:0;mso-position-horizontal:absolute;mso-position-horizontal-relative:margin;mso-position-vertical:absolute;mso-position-vertical-relative:text;mso-width-percent:0;mso-height-percent:0;mso-width-relative:margin;mso-height-relative:margin;v-text-anchor:top" o:gfxdata="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" fillcolor="white [3201]" strokecolor="black [3213]" strokeweight="1.5pt">
+              <v:shape w14:anchorId="5CA4FA52" id="Text Box 220" o:spid="_x0000_s1065" type="#_x0000_t202" style="position:absolute;margin-left:365.85pt;margin-top:24.1pt;width:186.75pt;height:238.6pt;z-index:-251496448;visibility:visible;mso-wrap-style:square;mso-width-percent:0;mso-height-percent:0;mso-wrap-distance-left:9pt;mso-wrap-distance-top:0;mso-wrap-distance-right:9pt;mso-wrap-distance-bottom:0;mso-position-horizontal:absolute;mso-position-horizontal-relative:margin;mso-position-vertical:absolute;mso-position-vertical-relative:text;mso-width-percent:0;mso-height-percent:0;mso-width-relative:margin;mso-height-relative:margin;v-text-anchor:top" o:gfxdata="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" fillcolor="white [3201]" strokecolor="black [3213]" strokeweight="1.5pt">
                 <v:textbox>
                   <w:txbxContent>
                     <w:p/>
@@ -9284,7 +9278,12 @@
                       </w:r>
                       <w:r>
                         <w:tab/>
-                        <w:t xml:space="preserve">RENT </w:t>
+                      </w:r>
+                      <w:r>
+                        <w:t xml:space="preserve">   FEE</w:t>
+                      </w:r>
+                      <w:r>
+                        <w:t xml:space="preserve"> </w:t>
                       </w:r>
                       <w:r>
                         <w:rPr>
@@ -9546,7 +9545,12 @@
                             </w:r>
                             <w:r>
                               <w:tab/>
-                              <w:t xml:space="preserve">RENT </w:t>
+                            </w:r>
+                            <w:r>
+                              <w:t xml:space="preserve">   FEE</w:t>
+                            </w:r>
+                            <w:r>
+                              <w:t xml:space="preserve"> </w:t>
                             </w:r>
                             <w:r>
                               <w:rPr>
@@ -9745,7 +9749,7 @@
           </mc:Choice>
           <mc:Fallback>
             <w:pict>
-              <v:shape w14:anchorId="7BC77CDD" id="Text Box 215" o:spid="_x0000_s1066" type="#_x0000_t202" style="position:absolute;margin-left:-28.5pt;margin-top:23.3pt;width:186.75pt;height:238.6pt;z-index:-251504640;visibility:visible;mso-wrap-style:square;mso-width-percent:0;mso-height-percent:0;mso-wrap-distance-left:9pt;mso-wrap-distance-top:0;mso-wrap-distance-right:9pt;mso-wrap-distance-bottom:0;mso-position-horizontal:absolute;mso-position-horizontal-relative:margin;mso-position-vertical:absolute;mso-position-vertical-relative:text;mso-width-percent:0;mso-height-percent:0;mso-width-relative:margin;mso-height-relative:margin;v-text-anchor:top" o:gfxdata="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" fillcolor="white [3201]" strokecolor="black [3213]" strokeweight="1.5pt">
+              <v:shape w14:anchorId="7BC77CDD" id="Text Box 215" o:spid="_x0000_s1066" type="#_x0000_t202" style="position:absolute;margin-left:-28.5pt;margin-top:23.3pt;width:186.75pt;height:238.6pt;z-index:-251504640;visibility:visible;mso-wrap-style:square;mso-width-percent:0;mso-height-percent:0;mso-wrap-distance-left:9pt;mso-wrap-distance-top:0;mso-wrap-distance-right:9pt;mso-wrap-distance-bottom:0;mso-position-horizontal:absolute;mso-position-horizontal-relative:margin;mso-position-vertical:absolute;mso-position-vertical-relative:text;mso-width-percent:0;mso-height-percent:0;mso-width-relative:margin;mso-height-relative:margin;v-text-anchor:top" o:gfxdata="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" fillcolor="white [3201]" strokecolor="black [3213]" strokeweight="1.5pt">
                 <v:textbox>
                   <w:txbxContent>
                     <w:p/>
@@ -9775,7 +9779,12 @@
                       </w:r>
                       <w:r>
                         <w:tab/>
-                        <w:t xml:space="preserve">RENT </w:t>
+                      </w:r>
+                      <w:r>
+                        <w:t xml:space="preserve">   FEE</w:t>
+                      </w:r>
+                      <w:r>
+                        <w:t xml:space="preserve"> </w:t>
                       </w:r>
                       <w:r>
                         <w:rPr>
@@ -10044,7 +10053,7 @@
           </mc:Choice>
           <mc:Fallback>
             <w:pict>
-              <v:shape w14:anchorId="0FD14913" id="Text Box 219" o:spid="_x0000_s1067" type="#_x0000_t202" style="position:absolute;margin-left:0;margin-top:7.8pt;width:169.1pt;height:57.7pt;z-index:251817984;visibility:visible;mso-wrap-style:square;mso-wrap-distance-left:9pt;mso-wrap-distance-top:0;mso-wrap-distance-right:9pt;mso-wrap-distance-bottom:0;mso-position-horizontal:center;mso-position-horizontal-relative:margin;mso-position-vertical:absolute;mso-position-vertical-relative:text;v-text-anchor:top" o:gfxdata="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" fillcolor="green" strokeweight="1.5pt">
+              <v:shape w14:anchorId="0FD14913" id="Text Box 219" o:spid="_x0000_s1067" type="#_x0000_t202" style="position:absolute;margin-left:0;margin-top:7.8pt;width:169.1pt;height:57.7pt;z-index:251817984;visibility:visible;mso-wrap-style:square;mso-wrap-distance-left:9pt;mso-wrap-distance-top:0;mso-wrap-distance-right:9pt;mso-wrap-distance-bottom:0;mso-position-horizontal:center;mso-position-horizontal-relative:margin;mso-position-vertical:absolute;mso-position-vertical-relative:text;v-text-anchor:top" o:gfxdata="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" fillcolor="green" strokeweight="1.5pt">
                 <v:textbox>
                   <w:txbxContent>
                     <w:p>
@@ -10150,7 +10159,12 @@
                             </w:r>
                             <w:r>
                               <w:tab/>
-                              <w:t xml:space="preserve">RENT </w:t>
+                            </w:r>
+                            <w:r>
+                              <w:t xml:space="preserve">   FEE</w:t>
+                            </w:r>
+                            <w:r>
+                              <w:t xml:space="preserve"> </w:t>
                             </w:r>
                             <w:r>
                               <w:rPr>
@@ -10337,7 +10351,7 @@
           </mc:Choice>
           <mc:Fallback>
             <w:pict>
-              <v:shape w14:anchorId="68A00FEB" id="Text Box 218" o:spid="_x0000_s1068" type="#_x0000_t202" style="position:absolute;margin-left:168pt;margin-top:1.9pt;width:186.75pt;height:238.6pt;z-index:-251500544;visibility:visible;mso-wrap-style:square;mso-width-percent:0;mso-height-percent:0;mso-wrap-distance-left:9pt;mso-wrap-distance-top:0;mso-wrap-distance-right:9pt;mso-wrap-distance-bottom:0;mso-position-horizontal:absolute;mso-position-horizontal-relative:margin;mso-position-vertical:absolute;mso-position-vertical-relative:text;mso-width-percent:0;mso-height-percent:0;mso-width-relative:margin;mso-height-relative:margin;v-text-anchor:top" o:gfxdata="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" fillcolor="white [3201]" strokecolor="black [3213]" strokeweight="1.5pt">
+              <v:shape w14:anchorId="68A00FEB" id="Text Box 218" o:spid="_x0000_s1068" type="#_x0000_t202" style="position:absolute;margin-left:168pt;margin-top:1.9pt;width:186.75pt;height:238.6pt;z-index:-251500544;visibility:visible;mso-wrap-style:square;mso-width-percent:0;mso-height-percent:0;mso-wrap-distance-left:9pt;mso-wrap-distance-top:0;mso-wrap-distance-right:9pt;mso-wrap-distance-bottom:0;mso-position-horizontal:absolute;mso-position-horizontal-relative:margin;mso-position-vertical:absolute;mso-position-vertical-relative:text;mso-width-percent:0;mso-height-percent:0;mso-width-relative:margin;mso-height-relative:margin;v-text-anchor:top" o:gfxdata="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" fillcolor="white [3201]" strokecolor="black [3213]" strokeweight="1.5pt">
                 <v:textbox>
                   <w:txbxContent>
                     <w:p/>
@@ -10361,7 +10375,12 @@
                       </w:r>
                       <w:r>
                         <w:tab/>
-                        <w:t xml:space="preserve">RENT </w:t>
+                      </w:r>
+                      <w:r>
+                        <w:t xml:space="preserve">   FEE</w:t>
+                      </w:r>
+                      <w:r>
+                        <w:t xml:space="preserve"> </w:t>
                       </w:r>
                       <w:r>
                         <w:rPr>
@@ -10616,7 +10635,7 @@
           </mc:Choice>
           <mc:Fallback>
             <w:pict>
-              <v:shape w14:anchorId="31E3C9A4" id="Text Box 216" o:spid="_x0000_s1069" type="#_x0000_t202" style="position:absolute;margin-left:-19.4pt;margin-top:7pt;width:169.1pt;height:57.7pt;z-index:251813888;visibility:visible;mso-wrap-style:square;mso-wrap-distance-left:9pt;mso-wrap-distance-top:0;mso-wrap-distance-right:9pt;mso-wrap-distance-bottom:0;mso-position-horizontal:absolute;mso-position-horizontal-relative:margin;mso-position-vertical:absolute;mso-position-vertical-relative:text;v-text-anchor:top" o:gfxdata="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" fillcolor="green" strokeweight="1.5pt">
+              <v:shape w14:anchorId="31E3C9A4" id="Text Box 216" o:spid="_x0000_s1069" type="#_x0000_t202" style="position:absolute;margin-left:-19.4pt;margin-top:7pt;width:169.1pt;height:57.7pt;z-index:251813888;visibility:visible;mso-wrap-style:square;mso-wrap-distance-left:9pt;mso-wrap-distance-top:0;mso-wrap-distance-right:9pt;mso-wrap-distance-bottom:0;mso-position-horizontal:absolute;mso-position-horizontal-relative:margin;mso-position-vertical:absolute;mso-position-vertical-relative:text;v-text-anchor:top" o:gfxdata="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" fillcolor="green" strokeweight="1.5pt">
                 <v:textbox>
                   <w:txbxContent>
                     <w:p>
@@ -10740,7 +10759,12 @@
                             </w:r>
                             <w:r>
                               <w:tab/>
-                              <w:t xml:space="preserve">RENT </w:t>
+                            </w:r>
+                            <w:r>
+                              <w:t xml:space="preserve">   FEE</w:t>
+                            </w:r>
+                            <w:r>
+                              <w:t xml:space="preserve"> </w:t>
                             </w:r>
                             <w:r>
                               <w:rPr>
@@ -10950,7 +10974,7 @@
           </mc:Choice>
           <mc:Fallback>
             <w:pict>
-              <v:shape w14:anchorId="62ABDEA9" id="Text Box 232" o:spid="_x0000_s1070" type="#_x0000_t202" style="position:absolute;margin-left:363.3pt;margin-top:268pt;width:186.75pt;height:238.6pt;z-index:-251471872;visibility:visible;mso-wrap-style:square;mso-width-percent:0;mso-height-percent:0;mso-wrap-distance-left:9pt;mso-wrap-distance-top:0;mso-wrap-distance-right:9pt;mso-wrap-distance-bottom:0;mso-position-horizontal:absolute;mso-position-horizontal-relative:margin;mso-position-vertical:absolute;mso-position-vertical-relative:text;mso-width-percent:0;mso-height-percent:0;mso-width-relative:margin;mso-height-relative:margin;v-text-anchor:top" o:gfxdata="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" fillcolor="white [3201]" strokecolor="black [3213]" strokeweight="1.5pt">
+              <v:shape w14:anchorId="62ABDEA9" id="Text Box 232" o:spid="_x0000_s1070" type="#_x0000_t202" style="position:absolute;margin-left:363.3pt;margin-top:268pt;width:186.75pt;height:238.6pt;z-index:-251471872;visibility:visible;mso-wrap-style:square;mso-width-percent:0;mso-height-percent:0;mso-wrap-distance-left:9pt;mso-wrap-distance-top:0;mso-wrap-distance-right:9pt;mso-wrap-distance-bottom:0;mso-position-horizontal:absolute;mso-position-horizontal-relative:margin;mso-position-vertical:absolute;mso-position-vertical-relative:text;mso-width-percent:0;mso-height-percent:0;mso-width-relative:margin;mso-height-relative:margin;v-text-anchor:top" o:gfxdata="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" fillcolor="white [3201]" strokecolor="black [3213]" strokeweight="1.5pt">
                 <v:textbox>
                   <w:txbxContent>
                     <w:p/>
@@ -10974,7 +10998,12 @@
                       </w:r>
                       <w:r>
                         <w:tab/>
-                        <w:t xml:space="preserve">RENT </w:t>
+                      </w:r>
+                      <w:r>
+                        <w:t xml:space="preserve">   FEE</w:t>
+                      </w:r>
+                      <w:r>
+                        <w:t xml:space="preserve"> </w:t>
                       </w:r>
                       <w:r>
                         <w:rPr>
@@ -11242,7 +11271,12 @@
                             </w:r>
                             <w:r>
                               <w:tab/>
-                              <w:t xml:space="preserve">RENT </w:t>
+                            </w:r>
+                            <w:r>
+                              <w:t xml:space="preserve">   FEE</w:t>
+                            </w:r>
+                            <w:r>
+                              <w:t xml:space="preserve"> </w:t>
                             </w:r>
                             <w:r>
                               <w:rPr>
@@ -11434,7 +11468,7 @@
           </mc:Choice>
           <mc:Fallback>
             <w:pict>
-              <v:shape w14:anchorId="53C36907" id="Text Box 230" o:spid="_x0000_s1071" type="#_x0000_t202" style="position:absolute;margin-left:0;margin-top:267.95pt;width:186.75pt;height:238.6pt;z-index:-251475968;visibility:visible;mso-wrap-style:square;mso-width-percent:0;mso-height-percent:0;mso-wrap-distance-left:9pt;mso-wrap-distance-top:0;mso-wrap-distance-right:9pt;mso-wrap-distance-bottom:0;mso-position-horizontal:center;mso-position-horizontal-relative:margin;mso-position-vertical:absolute;mso-position-vertical-relative:text;mso-width-percent:0;mso-height-percent:0;mso-width-relative:margin;mso-height-relative:margin;v-text-anchor:top" o:gfxdata="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" fillcolor="white [3201]" strokecolor="black [3213]" strokeweight="1.5pt">
+              <v:shape w14:anchorId="53C36907" id="Text Box 230" o:spid="_x0000_s1071" type="#_x0000_t202" style="position:absolute;margin-left:0;margin-top:267.95pt;width:186.75pt;height:238.6pt;z-index:-251475968;visibility:visible;mso-wrap-style:square;mso-width-percent:0;mso-height-percent:0;mso-wrap-distance-left:9pt;mso-wrap-distance-top:0;mso-wrap-distance-right:9pt;mso-wrap-distance-bottom:0;mso-position-horizontal:center;mso-position-horizontal-relative:margin;mso-position-vertical:absolute;mso-position-vertical-relative:text;mso-width-percent:0;mso-height-percent:0;mso-width-relative:margin;mso-height-relative:margin;v-text-anchor:top" o:gfxdata="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" fillcolor="white [3201]" strokecolor="black [3213]" strokeweight="1.5pt">
                 <v:textbox>
                   <w:txbxContent>
                     <w:p/>
@@ -11458,7 +11492,12 @@
                       </w:r>
                       <w:r>
                         <w:tab/>
-                        <w:t xml:space="preserve">RENT </w:t>
+                      </w:r>
+                      <w:r>
+                        <w:t xml:space="preserve">   FEE</w:t>
+                      </w:r>
+                      <w:r>
+                        <w:t xml:space="preserve"> </w:t>
                       </w:r>
                       <w:r>
                         <w:rPr>
@@ -11714,7 +11753,12 @@
                             </w:r>
                             <w:r>
                               <w:tab/>
-                              <w:t xml:space="preserve">RENT </w:t>
+                            </w:r>
+                            <w:r>
+                              <w:t xml:space="preserve">   FEE</w:t>
+                            </w:r>
+                            <w:r>
+                              <w:t xml:space="preserve"> </w:t>
                             </w:r>
                             <w:r>
                               <w:rPr>
@@ -11912,7 +11956,7 @@
           </mc:Choice>
           <mc:Fallback>
             <w:pict>
-              <v:shape w14:anchorId="0F3B8CBA" id="Text Box 228" o:spid="_x0000_s1072" type="#_x0000_t202" style="position:absolute;margin-left:-29.35pt;margin-top:268pt;width:186.75pt;height:238.6pt;z-index:-251480064;visibility:visible;mso-wrap-style:square;mso-width-percent:0;mso-height-percent:0;mso-wrap-distance-left:9pt;mso-wrap-distance-top:0;mso-wrap-distance-right:9pt;mso-wrap-distance-bottom:0;mso-position-horizontal:absolute;mso-position-horizontal-relative:margin;mso-position-vertical:absolute;mso-position-vertical-relative:text;mso-width-percent:0;mso-height-percent:0;mso-width-relative:margin;mso-height-relative:margin;v-text-anchor:top" o:gfxdata="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" fillcolor="white [3201]" strokecolor="black [3213]" strokeweight="1.5pt">
+              <v:shape w14:anchorId="0F3B8CBA" id="Text Box 228" o:spid="_x0000_s1072" type="#_x0000_t202" style="position:absolute;margin-left:-29.35pt;margin-top:268pt;width:186.75pt;height:238.6pt;z-index:-251480064;visibility:visible;mso-wrap-style:square;mso-width-percent:0;mso-height-percent:0;mso-wrap-distance-left:9pt;mso-wrap-distance-top:0;mso-wrap-distance-right:9pt;mso-wrap-distance-bottom:0;mso-position-horizontal:absolute;mso-position-horizontal-relative:margin;mso-position-vertical:absolute;mso-position-vertical-relative:text;mso-width-percent:0;mso-height-percent:0;mso-width-relative:margin;mso-height-relative:margin;v-text-anchor:top" o:gfxdata="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" fillcolor="white [3201]" strokecolor="black [3213]" strokeweight="1.5pt">
                 <v:textbox>
                   <w:txbxContent>
                     <w:p/>
@@ -11942,7 +11986,12 @@
                       </w:r>
                       <w:r>
                         <w:tab/>
-                        <w:t xml:space="preserve">RENT </w:t>
+                      </w:r>
+                      <w:r>
+                        <w:t xml:space="preserve">   FEE</w:t>
+                      </w:r>
+                      <w:r>
+                        <w:t xml:space="preserve"> </w:t>
                       </w:r>
                       <w:r>
                         <w:rPr>
@@ -12204,7 +12253,12 @@
                             </w:r>
                             <w:r>
                               <w:tab/>
-                              <w:t xml:space="preserve">RENT </w:t>
+                            </w:r>
+                            <w:r>
+                              <w:t xml:space="preserve">   FEE</w:t>
+                            </w:r>
+                            <w:r>
+                              <w:t xml:space="preserve"> </w:t>
                             </w:r>
                             <w:r>
                               <w:rPr>
@@ -12426,7 +12480,7 @@
           </mc:Choice>
           <mc:Fallback>
             <w:pict>
-              <v:shape w14:anchorId="05AB1965" id="Text Box 226" o:spid="_x0000_s1073" type="#_x0000_t202" style="position:absolute;margin-left:362.5pt;margin-top:23.5pt;width:186.75pt;height:236.9pt;z-index:-251484160;visibility:visible;mso-wrap-style:square;mso-width-percent:0;mso-height-percent:0;mso-wrap-distance-left:9pt;mso-wrap-distance-top:0;mso-wrap-distance-right:9pt;mso-wrap-distance-bottom:0;mso-position-horizontal:absolute;mso-position-horizontal-relative:margin;mso-position-vertical:absolute;mso-position-vertical-relative:text;mso-width-percent:0;mso-height-percent:0;mso-width-relative:margin;mso-height-relative:margin;v-text-anchor:top" o:gfxdata="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" fillcolor="white [3201]" strokecolor="black [3213]" strokeweight="1.5pt">
+              <v:shape w14:anchorId="05AB1965" id="Text Box 226" o:spid="_x0000_s1073" type="#_x0000_t202" style="position:absolute;margin-left:362.5pt;margin-top:23.5pt;width:186.75pt;height:236.9pt;z-index:-251484160;visibility:visible;mso-wrap-style:square;mso-width-percent:0;mso-height-percent:0;mso-wrap-distance-left:9pt;mso-wrap-distance-top:0;mso-wrap-distance-right:9pt;mso-wrap-distance-bottom:0;mso-position-horizontal:absolute;mso-position-horizontal-relative:margin;mso-position-vertical:absolute;mso-position-vertical-relative:text;mso-width-percent:0;mso-height-percent:0;mso-width-relative:margin;mso-height-relative:margin;v-text-anchor:top" o:gfxdata="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" fillcolor="white [3201]" strokecolor="black [3213]" strokeweight="1.5pt">
                 <v:textbox>
                   <w:txbxContent>
                     <w:p/>
@@ -12456,7 +12510,12 @@
                       </w:r>
                       <w:r>
                         <w:tab/>
-                        <w:t xml:space="preserve">RENT </w:t>
+                      </w:r>
+                      <w:r>
+                        <w:t xml:space="preserve">   FEE</w:t>
+                      </w:r>
+                      <w:r>
+                        <w:t xml:space="preserve"> </w:t>
                       </w:r>
                       <w:r>
                         <w:rPr>
@@ -12736,7 +12795,12 @@
                             </w:r>
                             <w:r>
                               <w:tab/>
-                              <w:t xml:space="preserve">RENT </w:t>
+                            </w:r>
+                            <w:r>
+                              <w:t xml:space="preserve">    FEE</w:t>
+                            </w:r>
+                            <w:r>
+                              <w:t xml:space="preserve"> </w:t>
                             </w:r>
                             <w:r>
                               <w:rPr>
@@ -12928,7 +12992,7 @@
           </mc:Choice>
           <mc:Fallback>
             <w:pict>
-              <v:shape w14:anchorId="11BC451B" id="Text Box 224" o:spid="_x0000_s1074" type="#_x0000_t202" style="position:absolute;margin-left:166.6pt;margin-top:23.5pt;width:186.75pt;height:236.9pt;z-index:-251488256;visibility:visible;mso-wrap-style:square;mso-width-percent:0;mso-height-percent:0;mso-wrap-distance-left:9pt;mso-wrap-distance-top:0;mso-wrap-distance-right:9pt;mso-wrap-distance-bottom:0;mso-position-horizontal:absolute;mso-position-horizontal-relative:margin;mso-position-vertical:absolute;mso-position-vertical-relative:text;mso-width-percent:0;mso-height-percent:0;mso-width-relative:margin;mso-height-relative:margin;v-text-anchor:top" o:gfxdata="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" fillcolor="white [3201]" strokecolor="black [3213]" strokeweight="1.5pt">
+              <v:shape w14:anchorId="11BC451B" id="Text Box 224" o:spid="_x0000_s1074" type="#_x0000_t202" style="position:absolute;margin-left:166.6pt;margin-top:23.5pt;width:186.75pt;height:236.9pt;z-index:-251488256;visibility:visible;mso-wrap-style:square;mso-width-percent:0;mso-height-percent:0;mso-wrap-distance-left:9pt;mso-wrap-distance-top:0;mso-wrap-distance-right:9pt;mso-wrap-distance-bottom:0;mso-position-horizontal:absolute;mso-position-horizontal-relative:margin;mso-position-vertical:absolute;mso-position-vertical-relative:text;mso-width-percent:0;mso-height-percent:0;mso-width-relative:margin;mso-height-relative:margin;v-text-anchor:top" o:gfxdata="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" fillcolor="white [3201]" strokecolor="black [3213]" strokeweight="1.5pt">
                 <v:textbox>
                   <w:txbxContent>
                     <w:p/>
@@ -12952,7 +13016,12 @@
                       </w:r>
                       <w:r>
                         <w:tab/>
-                        <w:t xml:space="preserve">RENT </w:t>
+                      </w:r>
+                      <w:r>
+                        <w:t xml:space="preserve">    FEE</w:t>
+                      </w:r>
+                      <w:r>
+                        <w:t xml:space="preserve"> </w:t>
                       </w:r>
                       <w:r>
                         <w:rPr>
@@ -13212,7 +13281,7 @@
           </mc:Choice>
           <mc:Fallback>
             <w:pict>
-              <v:shape w14:anchorId="01B4A1BF" id="Text Box 233" o:spid="_x0000_s1075" type="#_x0000_t202" style="position:absolute;margin-left:372.75pt;margin-top:274.8pt;width:169.1pt;height:57.7pt;z-index:251846656;visibility:visible;mso-wrap-style:square;mso-wrap-distance-left:9pt;mso-wrap-distance-top:0;mso-wrap-distance-right:9pt;mso-wrap-distance-bottom:0;mso-position-horizontal:absolute;mso-position-horizontal-relative:margin;mso-position-vertical:absolute;mso-position-vertical-relative:text;v-text-anchor:top" o:gfxdata="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" fillcolor="red" strokeweight="1.5pt">
+              <v:shape w14:anchorId="01B4A1BF" id="Text Box 233" o:spid="_x0000_s1075" type="#_x0000_t202" style="position:absolute;margin-left:372.75pt;margin-top:274.8pt;width:169.1pt;height:57.7pt;z-index:251846656;visibility:visible;mso-wrap-style:square;mso-wrap-distance-left:9pt;mso-wrap-distance-top:0;mso-wrap-distance-right:9pt;mso-wrap-distance-bottom:0;mso-position-horizontal:absolute;mso-position-horizontal-relative:margin;mso-position-vertical:absolute;mso-position-vertical-relative:text;v-text-anchor:top" o:gfxdata="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" fillcolor="red" strokeweight="1.5pt">
                 <v:textbox>
                   <w:txbxContent>
                     <w:p>
@@ -13328,7 +13397,7 @@
           </mc:Choice>
           <mc:Fallback>
             <w:pict>
-              <v:shape w14:anchorId="478AFBA2" id="Text Box 231" o:spid="_x0000_s1076" type="#_x0000_t202" style="position:absolute;margin-left:176.15pt;margin-top:274.8pt;width:169.1pt;height:57.7pt;z-index:251842560;visibility:visible;mso-wrap-style:square;mso-wrap-distance-left:9pt;mso-wrap-distance-top:0;mso-wrap-distance-right:9pt;mso-wrap-distance-bottom:0;mso-position-horizontal:absolute;mso-position-horizontal-relative:margin;mso-position-vertical:absolute;mso-position-vertical-relative:text;v-text-anchor:top" o:gfxdata="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" fillcolor="red" strokeweight="1.5pt">
+              <v:shape w14:anchorId="478AFBA2" id="Text Box 231" o:spid="_x0000_s1076" type="#_x0000_t202" style="position:absolute;margin-left:176.15pt;margin-top:274.8pt;width:169.1pt;height:57.7pt;z-index:251842560;visibility:visible;mso-wrap-style:square;mso-wrap-distance-left:9pt;mso-wrap-distance-top:0;mso-wrap-distance-right:9pt;mso-wrap-distance-bottom:0;mso-position-horizontal:absolute;mso-position-horizontal-relative:margin;mso-position-vertical:absolute;mso-position-vertical-relative:text;v-text-anchor:top" o:gfxdata="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" fillcolor="red" strokeweight="1.5pt">
                 <v:textbox>
                   <w:txbxContent>
                     <w:p>
@@ -13437,7 +13506,12 @@
                             </w:r>
                             <w:r>
                               <w:tab/>
-                              <w:t xml:space="preserve">RENT </w:t>
+                            </w:r>
+                            <w:r>
+                              <w:t xml:space="preserve">   FEE</w:t>
+                            </w:r>
+                            <w:r>
+                              <w:t xml:space="preserve"> </w:t>
                             </w:r>
                             <w:r>
                               <w:rPr>
@@ -13625,7 +13699,7 @@
           </mc:Choice>
           <mc:Fallback>
             <w:pict>
-              <v:shape w14:anchorId="471C2AC5" id="Text Box 222" o:spid="_x0000_s1077" type="#_x0000_t202" style="position:absolute;margin-left:-29.35pt;margin-top:23.5pt;width:186.75pt;height:236.9pt;z-index:-251492352;visibility:visible;mso-wrap-style:square;mso-width-percent:0;mso-height-percent:0;mso-wrap-distance-left:9pt;mso-wrap-distance-top:0;mso-wrap-distance-right:9pt;mso-wrap-distance-bottom:0;mso-position-horizontal:absolute;mso-position-horizontal-relative:margin;mso-position-vertical:absolute;mso-position-vertical-relative:text;mso-width-percent:0;mso-height-percent:0;mso-width-relative:margin;mso-height-relative:margin;v-text-anchor:top" o:gfxdata="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" fillcolor="white [3201]" strokecolor="black [3213]" strokeweight="1.5pt">
+              <v:shape w14:anchorId="471C2AC5" id="Text Box 222" o:spid="_x0000_s1077" type="#_x0000_t202" style="position:absolute;margin-left:-29.35pt;margin-top:23.5pt;width:186.75pt;height:236.9pt;z-index:-251492352;visibility:visible;mso-wrap-style:square;mso-width-percent:0;mso-height-percent:0;mso-wrap-distance-left:9pt;mso-wrap-distance-top:0;mso-wrap-distance-right:9pt;mso-wrap-distance-bottom:0;mso-position-horizontal:absolute;mso-position-horizontal-relative:margin;mso-position-vertical:absolute;mso-position-vertical-relative:text;mso-width-percent:0;mso-height-percent:0;mso-width-relative:margin;mso-height-relative:margin;v-text-anchor:top" o:gfxdata="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" fillcolor="white [3201]" strokecolor="black [3213]" strokeweight="1.5pt">
                 <v:textbox>
                   <w:txbxContent>
                     <w:p/>
@@ -13652,7 +13726,12 @@
                       </w:r>
                       <w:r>
                         <w:tab/>
-                        <w:t xml:space="preserve">RENT </w:t>
+                      </w:r>
+                      <w:r>
+                        <w:t xml:space="preserve">   FEE</w:t>
+                      </w:r>
+                      <w:r>
+                        <w:t xml:space="preserve"> </w:t>
                       </w:r>
                       <w:r>
                         <w:rPr>
@@ -13908,7 +13987,7 @@
           </mc:Choice>
           <mc:Fallback>
             <w:pict>
-              <v:shape w14:anchorId="30C03FEB" id="Text Box 229" o:spid="_x0000_s1078" type="#_x0000_t202" style="position:absolute;margin-left:-20.35pt;margin-top:274.8pt;width:169.1pt;height:57.7pt;z-index:251838464;visibility:visible;mso-wrap-style:square;mso-wrap-distance-left:9pt;mso-wrap-distance-top:0;mso-wrap-distance-right:9pt;mso-wrap-distance-bottom:0;mso-position-horizontal:absolute;mso-position-horizontal-relative:margin;mso-position-vertical:absolute;mso-position-vertical-relative:text;v-text-anchor:top" o:gfxdata="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" fillcolor="red" strokeweight="1.5pt">
+              <v:shape w14:anchorId="30C03FEB" id="Text Box 229" o:spid="_x0000_s1078" type="#_x0000_t202" style="position:absolute;margin-left:-20.35pt;margin-top:274.8pt;width:169.1pt;height:57.7pt;z-index:251838464;visibility:visible;mso-wrap-style:square;mso-wrap-distance-left:9pt;mso-wrap-distance-top:0;mso-wrap-distance-right:9pt;mso-wrap-distance-bottom:0;mso-position-horizontal:absolute;mso-position-horizontal-relative:margin;mso-position-vertical:absolute;mso-position-vertical-relative:text;v-text-anchor:top" o:gfxdata="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" fillcolor="red" strokeweight="1.5pt">
                 <v:textbox>
                   <w:txbxContent>
                     <w:p>
@@ -14031,7 +14110,7 @@
           </mc:Choice>
           <mc:Fallback>
             <w:pict>
-              <v:shape w14:anchorId="214455C4" id="Text Box 227" o:spid="_x0000_s1079" type="#_x0000_t202" style="position:absolute;margin-left:371.25pt;margin-top:8.25pt;width:169.1pt;height:57.7pt;z-index:251834368;visibility:visible;mso-wrap-style:square;mso-wrap-distance-left:9pt;mso-wrap-distance-top:0;mso-wrap-distance-right:9pt;mso-wrap-distance-bottom:0;mso-position-horizontal:absolute;mso-position-horizontal-relative:margin;mso-position-vertical:absolute;mso-position-vertical-relative:text;v-text-anchor:top" o:gfxdata="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" fillcolor="yellow" strokeweight="1.5pt">
+              <v:shape w14:anchorId="214455C4" id="Text Box 227" o:spid="_x0000_s1079" type="#_x0000_t202" style="position:absolute;margin-left:371.25pt;margin-top:8.25pt;width:169.1pt;height:57.7pt;z-index:251834368;visibility:visible;mso-wrap-style:square;mso-wrap-distance-left:9pt;mso-wrap-distance-top:0;mso-wrap-distance-right:9pt;mso-wrap-distance-bottom:0;mso-position-horizontal:absolute;mso-position-horizontal-relative:margin;mso-position-vertical:absolute;mso-position-vertical-relative:text;v-text-anchor:top" o:gfxdata="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" fillcolor="yellow" strokeweight="1.5pt">
                 <v:textbox>
                   <w:txbxContent>
                     <w:p>
@@ -14147,7 +14226,7 @@
           </mc:Choice>
           <mc:Fallback>
             <w:pict>
-              <v:shape w14:anchorId="09BF0EEB" id="Text Box 225" o:spid="_x0000_s1080" type="#_x0000_t202" style="position:absolute;margin-left:0;margin-top:7.5pt;width:169.1pt;height:57.7pt;z-index:251830272;visibility:visible;mso-wrap-style:square;mso-wrap-distance-left:9pt;mso-wrap-distance-top:0;mso-wrap-distance-right:9pt;mso-wrap-distance-bottom:0;mso-position-horizontal:center;mso-position-horizontal-relative:margin;mso-position-vertical:absolute;mso-position-vertical-relative:text;v-text-anchor:top" o:gfxdata="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" fillcolor="yellow" strokeweight="1.5pt">
+              <v:shape w14:anchorId="09BF0EEB" id="Text Box 225" o:spid="_x0000_s1080" type="#_x0000_t202" style="position:absolute;margin-left:0;margin-top:7.5pt;width:169.1pt;height:57.7pt;z-index:251830272;visibility:visible;mso-wrap-style:square;mso-wrap-distance-left:9pt;mso-wrap-distance-top:0;mso-wrap-distance-right:9pt;mso-wrap-distance-bottom:0;mso-position-horizontal:center;mso-position-horizontal-relative:margin;mso-position-vertical:absolute;mso-position-vertical-relative:text;v-text-anchor:top" o:gfxdata="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" fillcolor="yellow" strokeweight="1.5pt">
                 <v:textbox>
                   <w:txbxContent>
                     <w:p>
@@ -14263,7 +14342,7 @@
           </mc:Choice>
           <mc:Fallback>
             <w:pict>
-              <v:shape w14:anchorId="6EAE5C6D" id="Text Box 223" o:spid="_x0000_s1081" type="#_x0000_t202" style="position:absolute;margin-left:-20.25pt;margin-top:6.75pt;width:169.1pt;height:57.7pt;z-index:251826176;visibility:visible;mso-wrap-style:square;mso-wrap-distance-left:9pt;mso-wrap-distance-top:0;mso-wrap-distance-right:9pt;mso-wrap-distance-bottom:0;mso-position-horizontal:absolute;mso-position-horizontal-relative:margin;mso-position-vertical:absolute;mso-position-vertical-relative:text;v-text-anchor:top" o:gfxdata="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" fillcolor="yellow" strokeweight="1.5pt">
+              <v:shape w14:anchorId="6EAE5C6D" id="Text Box 223" o:spid="_x0000_s1081" type="#_x0000_t202" style="position:absolute;margin-left:-20.25pt;margin-top:6.75pt;width:169.1pt;height:57.7pt;z-index:251826176;visibility:visible;mso-wrap-style:square;mso-wrap-distance-left:9pt;mso-wrap-distance-top:0;mso-wrap-distance-right:9pt;mso-wrap-distance-bottom:0;mso-position-horizontal:absolute;mso-position-horizontal-relative:margin;mso-position-vertical:absolute;mso-position-vertical-relative:text;v-text-anchor:top" o:gfxdata="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" fillcolor="yellow" strokeweight="1.5pt">
                 <v:textbox>
                   <w:txbxContent>
                     <w:p>
@@ -14391,7 +14470,7 @@
           </mc:Choice>
           <mc:Fallback>
             <w:pict>
-              <v:shape w14:anchorId="6479CDEB" id="Text Box 50" o:spid="_x0000_s1082" type="#_x0000_t202" style="position:absolute;margin-left:-20.5pt;margin-top:251.65pt;width:169.1pt;height:57.7pt;z-index:251849728;visibility:visible;mso-wrap-style:square;mso-wrap-distance-left:9pt;mso-wrap-distance-top:0;mso-wrap-distance-right:9pt;mso-wrap-distance-bottom:0;mso-position-horizontal:absolute;mso-position-horizontal-relative:text;mso-position-vertical:absolute;mso-position-vertical-relative:text;v-text-anchor:top" o:gfxdata="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" fillcolor="#c06" strokeweight="1.5pt">
+              <v:shape w14:anchorId="6479CDEB" id="Text Box 50" o:spid="_x0000_s1082" type="#_x0000_t202" style="position:absolute;margin-left:-20.5pt;margin-top:251.65pt;width:169.1pt;height:57.7pt;z-index:251849728;visibility:visible;mso-wrap-style:square;mso-wrap-distance-left:9pt;mso-wrap-distance-top:0;mso-wrap-distance-right:9pt;mso-wrap-distance-bottom:0;mso-position-horizontal:absolute;mso-position-horizontal-relative:text;mso-position-vertical:absolute;mso-position-vertical-relative:text;v-text-anchor:top" o:gfxdata="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" fillcolor="#c06" strokeweight="1.5pt">
                 <v:textbox>
                   <w:txbxContent>
                     <w:p>
@@ -14496,7 +14575,12 @@
                             </w:r>
                             <w:r>
                               <w:tab/>
-                              <w:t xml:space="preserve">RENT </w:t>
+                            </w:r>
+                            <w:r>
+                              <w:t xml:space="preserve">   FEE</w:t>
+                            </w:r>
+                            <w:r>
+                              <w:t xml:space="preserve"> </w:t>
                             </w:r>
                             <w:r>
                               <w:rPr>
@@ -14679,7 +14763,7 @@
           </mc:Choice>
           <mc:Fallback>
             <w:pict>
-              <v:shape w14:anchorId="46D815D9" id="Text Box 235" o:spid="_x0000_s1083" type="#_x0000_t202" style="position:absolute;margin-left:-29.05pt;margin-top:247.2pt;width:186.75pt;height:238.6pt;z-index:-251467776;visibility:visible;mso-wrap-style:square;mso-width-percent:0;mso-height-percent:0;mso-wrap-distance-left:9pt;mso-wrap-distance-top:0;mso-wrap-distance-right:9pt;mso-wrap-distance-bottom:0;mso-position-horizontal:absolute;mso-position-horizontal-relative:margin;mso-position-vertical:absolute;mso-position-vertical-relative:text;mso-width-percent:0;mso-height-percent:0;mso-width-relative:margin;mso-height-relative:margin;v-text-anchor:top" o:gfxdata="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" fillcolor="white [3201]" strokecolor="black [3213]" strokeweight="1.5pt">
+              <v:shape w14:anchorId="46D815D9" id="Text Box 235" o:spid="_x0000_s1083" type="#_x0000_t202" style="position:absolute;margin-left:-29.05pt;margin-top:247.2pt;width:186.75pt;height:238.6pt;z-index:-251467776;visibility:visible;mso-wrap-style:square;mso-width-percent:0;mso-height-percent:0;mso-wrap-distance-left:9pt;mso-wrap-distance-top:0;mso-wrap-distance-right:9pt;mso-wrap-distance-bottom:0;mso-position-horizontal:absolute;mso-position-horizontal-relative:margin;mso-position-vertical:absolute;mso-position-vertical-relative:text;mso-width-percent:0;mso-height-percent:0;mso-width-relative:margin;mso-height-relative:margin;v-text-anchor:top" o:gfxdata="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" fillcolor="white [3201]" strokecolor="black [3213]" strokeweight="1.5pt">
                 <v:textbox>
                   <w:txbxContent>
                     <w:p/>
@@ -14703,7 +14787,12 @@
                       </w:r>
                       <w:r>
                         <w:tab/>
-                        <w:t xml:space="preserve">RENT </w:t>
+                      </w:r>
+                      <w:r>
+                        <w:t xml:space="preserve">   FEE</w:t>
+                      </w:r>
+                      <w:r>
+                        <w:t xml:space="preserve"> </w:t>
                       </w:r>
                       <w:r>
                         <w:rPr>
@@ -14950,7 +15039,12 @@
                             </w:r>
                             <w:r>
                               <w:tab/>
-                              <w:t xml:space="preserve">RENT </w:t>
+                            </w:r>
+                            <w:r>
+                              <w:t xml:space="preserve">   FEE</w:t>
+                            </w:r>
+                            <w:r>
+                              <w:t xml:space="preserve"> </w:t>
                             </w:r>
                             <w:r>
                               <w:rPr>
@@ -15159,7 +15253,7 @@
           </mc:Choice>
           <mc:Fallback>
             <w:pict>
-              <v:shape w14:anchorId="7DDA10FE" id="Text Box 197" o:spid="_x0000_s1084" type="#_x0000_t202" style="position:absolute;margin-left:365.85pt;margin-top:495.6pt;width:186.75pt;height:237.75pt;z-index:-251533312;visibility:visible;mso-wrap-style:square;mso-width-percent:0;mso-height-percent:0;mso-wrap-distance-left:9pt;mso-wrap-distance-top:0;mso-wrap-distance-right:9pt;mso-wrap-distance-bottom:0;mso-position-horizontal:absolute;mso-position-horizontal-relative:text;mso-position-vertical:absolute;mso-position-vertical-relative:text;mso-width-percent:0;mso-height-percent:0;mso-width-relative:margin;mso-height-relative:margin;v-text-anchor:top" o:gfxdata="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" fillcolor="white [3201]" strokecolor="black [3213]" strokeweight="1.5pt">
+              <v:shape w14:anchorId="7DDA10FE" id="Text Box 197" o:spid="_x0000_s1084" type="#_x0000_t202" style="position:absolute;margin-left:365.85pt;margin-top:495.6pt;width:186.75pt;height:237.75pt;z-index:-251533312;visibility:visible;mso-wrap-style:square;mso-width-percent:0;mso-height-percent:0;mso-wrap-distance-left:9pt;mso-wrap-distance-top:0;mso-wrap-distance-right:9pt;mso-wrap-distance-bottom:0;mso-position-horizontal:absolute;mso-position-horizontal-relative:text;mso-position-vertical:absolute;mso-position-vertical-relative:text;mso-width-percent:0;mso-height-percent:0;mso-width-relative:margin;mso-height-relative:margin;v-text-anchor:top" o:gfxdata="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" fillcolor="white [3201]" strokecolor="black [3213]" strokeweight="1.5pt">
                 <v:textbox>
                   <w:txbxContent>
                     <w:p/>
@@ -15189,7 +15283,12 @@
                       </w:r>
                       <w:r>
                         <w:tab/>
-                        <w:t xml:space="preserve">RENT </w:t>
+                      </w:r>
+                      <w:r>
+                        <w:t xml:space="preserve">   FEE</w:t>
+                      </w:r>
+                      <w:r>
+                        <w:t xml:space="preserve"> </w:t>
                       </w:r>
                       <w:r>
                         <w:rPr>
@@ -15462,7 +15561,12 @@
                             </w:r>
                             <w:r>
                               <w:tab/>
-                              <w:t xml:space="preserve">RENT </w:t>
+                            </w:r>
+                            <w:r>
+                              <w:t xml:space="preserve">   FEE</w:t>
+                            </w:r>
+                            <w:r>
+                              <w:t xml:space="preserve"> </w:t>
                             </w:r>
                             <w:r>
                               <w:rPr>
@@ -15674,7 +15778,7 @@
           </mc:Choice>
           <mc:Fallback>
             <w:pict>
-              <v:shape w14:anchorId="172F2BDD" id="Text Box 200" o:spid="_x0000_s1085" type="#_x0000_t202" style="position:absolute;margin-left:0;margin-top:495.5pt;width:186.75pt;height:237.75pt;z-index:-251529216;visibility:visible;mso-wrap-style:square;mso-width-percent:0;mso-height-percent:0;mso-wrap-distance-left:9pt;mso-wrap-distance-top:0;mso-wrap-distance-right:9pt;mso-wrap-distance-bottom:0;mso-position-horizontal:center;mso-position-horizontal-relative:margin;mso-position-vertical:absolute;mso-position-vertical-relative:text;mso-width-percent:0;mso-height-percent:0;mso-width-relative:margin;mso-height-relative:margin;v-text-anchor:top" o:gfxdata="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" fillcolor="white [3201]" strokecolor="black [3213]" strokeweight="1.5pt">
+              <v:shape w14:anchorId="172F2BDD" id="Text Box 200" o:spid="_x0000_s1085" type="#_x0000_t202" style="position:absolute;margin-left:0;margin-top:495.5pt;width:186.75pt;height:237.75pt;z-index:-251529216;visibility:visible;mso-wrap-style:square;mso-width-percent:0;mso-height-percent:0;mso-wrap-distance-left:9pt;mso-wrap-distance-top:0;mso-wrap-distance-right:9pt;mso-wrap-distance-bottom:0;mso-position-horizontal:center;mso-position-horizontal-relative:margin;mso-position-vertical:absolute;mso-position-vertical-relative:text;mso-width-percent:0;mso-height-percent:0;mso-width-relative:margin;mso-height-relative:margin;v-text-anchor:top" o:gfxdata="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" fillcolor="white [3201]" strokecolor="black [3213]" strokeweight="1.5pt">
                 <v:textbox>
                   <w:txbxContent>
                     <w:p/>
@@ -15704,7 +15808,12 @@
                       </w:r>
                       <w:r>
                         <w:tab/>
-                        <w:t xml:space="preserve">RENT </w:t>
+                      </w:r>
+                      <w:r>
+                        <w:t xml:space="preserve">   FEE</w:t>
+                      </w:r>
+                      <w:r>
+                        <w:t xml:space="preserve"> </w:t>
                       </w:r>
                       <w:r>
                         <w:rPr>
@@ -15980,7 +16089,12 @@
                             </w:r>
                             <w:r>
                               <w:tab/>
-                              <w:t xml:space="preserve">RENT </w:t>
+                            </w:r>
+                            <w:r>
+                              <w:t xml:space="preserve">   FEE</w:t>
+                            </w:r>
+                            <w:r>
+                              <w:t xml:space="preserve"> </w:t>
                             </w:r>
                             <w:r>
                               <w:rPr>
@@ -16174,7 +16288,7 @@
           </mc:Choice>
           <mc:Fallback>
             <w:pict>
-              <v:shape w14:anchorId="5B692D44" id="Text Box 202" o:spid="_x0000_s1086" type="#_x0000_t202" style="position:absolute;margin-left:-28.5pt;margin-top:495.6pt;width:186.75pt;height:237.75pt;z-index:-251525120;visibility:visible;mso-wrap-style:square;mso-width-percent:0;mso-height-percent:0;mso-wrap-distance-left:9pt;mso-wrap-distance-top:0;mso-wrap-distance-right:9pt;mso-wrap-distance-bottom:0;mso-position-horizontal:absolute;mso-position-horizontal-relative:margin;mso-position-vertical:absolute;mso-position-vertical-relative:text;mso-width-percent:0;mso-height-percent:0;mso-width-relative:margin;mso-height-relative:margin;v-text-anchor:top" o:gfxdata="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" fillcolor="white [3201]" strokecolor="black [3213]" strokeweight="1.5pt">
+              <v:shape w14:anchorId="5B692D44" id="Text Box 202" o:spid="_x0000_s1086" type="#_x0000_t202" style="position:absolute;margin-left:-28.5pt;margin-top:495.6pt;width:186.75pt;height:237.75pt;z-index:-251525120;visibility:visible;mso-wrap-style:square;mso-width-percent:0;mso-height-percent:0;mso-wrap-distance-left:9pt;mso-wrap-distance-top:0;mso-wrap-distance-right:9pt;mso-wrap-distance-bottom:0;mso-position-horizontal:absolute;mso-position-horizontal-relative:margin;mso-position-vertical:absolute;mso-position-vertical-relative:text;mso-width-percent:0;mso-height-percent:0;mso-width-relative:margin;mso-height-relative:margin;v-text-anchor:top" o:gfxdata="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" fillcolor="white [3201]" strokecolor="black [3213]" strokeweight="1.5pt">
                 <v:textbox>
                   <w:txbxContent>
                     <w:p/>
@@ -16204,7 +16318,12 @@
                       </w:r>
                       <w:r>
                         <w:tab/>
-                        <w:t xml:space="preserve">RENT </w:t>
+                      </w:r>
+                      <w:r>
+                        <w:t xml:space="preserve">   FEE</w:t>
+                      </w:r>
+                      <w:r>
+                        <w:t xml:space="preserve"> </w:t>
                       </w:r>
                       <w:r>
                         <w:rPr>
@@ -16466,7 +16585,7 @@
           </mc:Choice>
           <mc:Fallback>
             <w:pict>
-              <v:shape w14:anchorId="60118C53" id="Text Box 198" o:spid="_x0000_s1087" type="#_x0000_t202" style="position:absolute;margin-left:374.15pt;margin-top:502.3pt;width:169.15pt;height:57.75pt;z-index:251785216;visibility:visible;mso-wrap-style:square;mso-wrap-distance-left:9pt;mso-wrap-distance-top:0;mso-wrap-distance-right:9pt;mso-wrap-distance-bottom:0;mso-position-horizontal:absolute;mso-position-horizontal-relative:text;mso-position-vertical:absolute;mso-position-vertical-relative:text;v-text-anchor:top" o:gfxdata="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" fillcolor="#9cf" strokeweight="1.5pt">
+              <v:shape w14:anchorId="60118C53" id="Text Box 198" o:spid="_x0000_s1087" type="#_x0000_t202" style="position:absolute;margin-left:374.15pt;margin-top:502.3pt;width:169.15pt;height:57.75pt;z-index:251785216;visibility:visible;mso-wrap-style:square;mso-wrap-distance-left:9pt;mso-wrap-distance-top:0;mso-wrap-distance-right:9pt;mso-wrap-distance-bottom:0;mso-position-horizontal:absolute;mso-position-horizontal-relative:text;mso-position-vertical:absolute;mso-position-vertical-relative:text;v-text-anchor:top" o:gfxdata="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" fillcolor="#9cf" strokeweight="1.5pt">
                 <v:textbox>
                   <w:txbxContent>
                     <w:p>
@@ -16581,7 +16700,7 @@
           </mc:Choice>
           <mc:Fallback>
             <w:pict>
-              <v:shape w14:anchorId="36A123A6" id="Text Box 201" o:spid="_x0000_s1088" type="#_x0000_t202" style="position:absolute;margin-left:0;margin-top:502.5pt;width:169.15pt;height:57.75pt;z-index:251789312;visibility:visible;mso-wrap-style:square;mso-wrap-distance-left:9pt;mso-wrap-distance-top:0;mso-wrap-distance-right:9pt;mso-wrap-distance-bottom:0;mso-position-horizontal:center;mso-position-horizontal-relative:margin;mso-position-vertical:absolute;mso-position-vertical-relative:text;v-text-anchor:top" o:gfxdata="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" fillcolor="#9cf" strokeweight="1.5pt">
+              <v:shape w14:anchorId="36A123A6" id="Text Box 201" o:spid="_x0000_s1088" type="#_x0000_t202" style="position:absolute;margin-left:0;margin-top:502.5pt;width:169.15pt;height:57.75pt;z-index:251789312;visibility:visible;mso-wrap-style:square;mso-wrap-distance-left:9pt;mso-wrap-distance-top:0;mso-wrap-distance-right:9pt;mso-wrap-distance-bottom:0;mso-position-horizontal:center;mso-position-horizontal-relative:margin;mso-position-vertical:absolute;mso-position-vertical-relative:text;v-text-anchor:top" o:gfxdata="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" fillcolor="#9cf" strokeweight="1.5pt">
                 <v:textbox>
                   <w:txbxContent>
                     <w:p>
@@ -16697,7 +16816,7 @@
           </mc:Choice>
           <mc:Fallback>
             <w:pict>
-              <v:shape w14:anchorId="04E0A996" id="Text Box 203" o:spid="_x0000_s1089" type="#_x0000_t202" style="position:absolute;margin-left:-19.75pt;margin-top:502.65pt;width:169.15pt;height:57.75pt;z-index:251793408;visibility:visible;mso-wrap-style:square;mso-wrap-distance-left:9pt;mso-wrap-distance-top:0;mso-wrap-distance-right:9pt;mso-wrap-distance-bottom:0;mso-position-horizontal:absolute;mso-position-horizontal-relative:margin;mso-position-vertical:absolute;mso-position-vertical-relative:text;v-text-anchor:top" o:gfxdata="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" fillcolor="#9cf" strokeweight="1.5pt">
+              <v:shape w14:anchorId="04E0A996" id="Text Box 203" o:spid="_x0000_s1089" type="#_x0000_t202" style="position:absolute;margin-left:-19.75pt;margin-top:502.65pt;width:169.15pt;height:57.75pt;z-index:251793408;visibility:visible;mso-wrap-style:square;mso-wrap-distance-left:9pt;mso-wrap-distance-top:0;mso-wrap-distance-right:9pt;mso-wrap-distance-bottom:0;mso-position-horizontal:absolute;mso-position-horizontal-relative:margin;mso-position-vertical:absolute;mso-position-vertical-relative:text;v-text-anchor:top" o:gfxdata="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" fillcolor="#9cf" strokeweight="1.5pt">
                 <v:textbox>
                   <w:txbxContent>
                     <w:p>
@@ -16809,7 +16928,12 @@
                             </w:r>
                             <w:r>
                               <w:tab/>
-                              <w:t xml:space="preserve">RENT </w:t>
+                            </w:r>
+                            <w:r>
+                              <w:t xml:space="preserve">   FEE</w:t>
+                            </w:r>
+                            <w:r>
+                              <w:t xml:space="preserve"> </w:t>
                             </w:r>
                             <w:r>
                               <w:rPr>
@@ -17021,7 +17145,7 @@
           </mc:Choice>
           <mc:Fallback>
             <w:pict>
-              <v:shape w14:anchorId="79853C36" id="Text Box 53" o:spid="_x0000_s1090" type="#_x0000_t202" style="position:absolute;margin-left:365pt;margin-top:246.1pt;width:186.75pt;height:238.55pt;z-index:-251537408;visibility:visible;mso-wrap-style:square;mso-width-percent:0;mso-height-percent:0;mso-wrap-distance-left:9pt;mso-wrap-distance-top:0;mso-wrap-distance-right:9pt;mso-wrap-distance-bottom:0;mso-position-horizontal:absolute;mso-position-horizontal-relative:margin;mso-position-vertical:absolute;mso-position-vertical-relative:text;mso-width-percent:0;mso-height-percent:0;mso-width-relative:margin;mso-height-relative:margin;v-text-anchor:top" o:gfxdata="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" fillcolor="white [3201]" strokecolor="black [3213]" strokeweight="1.5pt">
+              <v:shape w14:anchorId="79853C36" id="Text Box 53" o:spid="_x0000_s1090" type="#_x0000_t202" style="position:absolute;margin-left:365pt;margin-top:246.1pt;width:186.75pt;height:238.55pt;z-index:-251537408;visibility:visible;mso-wrap-style:square;mso-width-percent:0;mso-height-percent:0;mso-wrap-distance-left:9pt;mso-wrap-distance-top:0;mso-wrap-distance-right:9pt;mso-wrap-distance-bottom:0;mso-position-horizontal:absolute;mso-position-horizontal-relative:margin;mso-position-vertical:absolute;mso-position-vertical-relative:text;mso-width-percent:0;mso-height-percent:0;mso-width-relative:margin;mso-height-relative:margin;v-text-anchor:top" o:gfxdata="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" fillcolor="white [3201]" strokecolor="black [3213]" strokeweight="1.5pt">
                 <v:textbox>
                   <w:txbxContent>
                     <w:p/>
@@ -17051,7 +17175,12 @@
                       </w:r>
                       <w:r>
                         <w:tab/>
-                        <w:t xml:space="preserve">RENT </w:t>
+                      </w:r>
+                      <w:r>
+                        <w:t xml:space="preserve">   FEE</w:t>
+                      </w:r>
+                      <w:r>
+                        <w:t xml:space="preserve"> </w:t>
                       </w:r>
                       <w:r>
                         <w:rPr>
@@ -17331,7 +17460,7 @@
           </mc:Choice>
           <mc:Fallback>
             <w:pict>
-              <v:shape w14:anchorId="41CFB704" id="Text Box 196" o:spid="_x0000_s1091" type="#_x0000_t202" style="position:absolute;margin-left:374.25pt;margin-top:252.35pt;width:169.15pt;height:57.75pt;z-index:251781120;visibility:visible;mso-wrap-style:square;mso-wrap-distance-left:9pt;mso-wrap-distance-top:0;mso-wrap-distance-right:9pt;mso-wrap-distance-bottom:0;mso-position-horizontal:absolute;mso-position-horizontal-relative:margin;mso-position-vertical:absolute;mso-position-vertical-relative:text;v-text-anchor:top" o:gfxdata="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" fillcolor="#c06" strokeweight="1.5pt">
+              <v:shape w14:anchorId="41CFB704" id="Text Box 196" o:spid="_x0000_s1091" type="#_x0000_t202" style="position:absolute;margin-left:374.25pt;margin-top:252.35pt;width:169.15pt;height:57.75pt;z-index:251781120;visibility:visible;mso-wrap-style:square;mso-wrap-distance-left:9pt;mso-wrap-distance-top:0;mso-wrap-distance-right:9pt;mso-wrap-distance-bottom:0;mso-position-horizontal:absolute;mso-position-horizontal-relative:margin;mso-position-vertical:absolute;mso-position-vertical-relative:text;v-text-anchor:top" o:gfxdata="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" fillcolor="#c06" strokeweight="1.5pt">
                 <v:textbox>
                   <w:txbxContent>
                     <w:p>
@@ -17437,7 +17566,12 @@
                             </w:r>
                             <w:r>
                               <w:tab/>
-                              <w:t xml:space="preserve">RENT </w:t>
+                            </w:r>
+                            <w:r>
+                              <w:t xml:space="preserve">   FEE</w:t>
+                            </w:r>
+                            <w:r>
+                              <w:t xml:space="preserve"> </w:t>
                             </w:r>
                             <w:r>
                               <w:rPr>
@@ -17634,7 +17768,7 @@
           </mc:Choice>
           <mc:Fallback>
             <w:pict>
-              <v:shape w14:anchorId="6948F3EB" id="Text Box 51" o:spid="_x0000_s1092" type="#_x0000_t202" style="position:absolute;margin-left:0;margin-top:246.45pt;width:186.75pt;height:238.6pt;z-index:-251541504;visibility:visible;mso-wrap-style:square;mso-width-percent:0;mso-height-percent:0;mso-wrap-distance-left:9pt;mso-wrap-distance-top:0;mso-wrap-distance-right:9pt;mso-wrap-distance-bottom:0;mso-position-horizontal:center;mso-position-horizontal-relative:margin;mso-position-vertical:absolute;mso-position-vertical-relative:text;mso-width-percent:0;mso-height-percent:0;mso-width-relative:margin;mso-height-relative:margin;v-text-anchor:top" o:gfxdata="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" fillcolor="white [3201]" strokecolor="black [3213]" strokeweight="1.5pt">
+              <v:shape w14:anchorId="6948F3EB" id="Text Box 51" o:spid="_x0000_s1092" type="#_x0000_t202" style="position:absolute;margin-left:0;margin-top:246.45pt;width:186.75pt;height:238.6pt;z-index:-251541504;visibility:visible;mso-wrap-style:square;mso-width-percent:0;mso-height-percent:0;mso-wrap-distance-left:9pt;mso-wrap-distance-top:0;mso-wrap-distance-right:9pt;mso-wrap-distance-bottom:0;mso-position-horizontal:center;mso-position-horizontal-relative:margin;mso-position-vertical:absolute;mso-position-vertical-relative:text;mso-width-percent:0;mso-height-percent:0;mso-width-relative:margin;mso-height-relative:margin;v-text-anchor:top" o:gfxdata="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" fillcolor="white [3201]" strokecolor="black [3213]" strokeweight="1.5pt">
                 <v:textbox>
                   <w:txbxContent>
                     <w:p/>
@@ -17658,7 +17792,12 @@
                       </w:r>
                       <w:r>
                         <w:tab/>
-                        <w:t xml:space="preserve">RENT </w:t>
+                      </w:r>
+                      <w:r>
+                        <w:t xml:space="preserve">   FEE</w:t>
+                      </w:r>
+                      <w:r>
+                        <w:t xml:space="preserve"> </w:t>
                       </w:r>
                       <w:r>
                         <w:rPr>
@@ -17923,7 +18062,7 @@
           </mc:Choice>
           <mc:Fallback>
             <w:pict>
-              <v:shape w14:anchorId="58A877D6" id="Text Box 52" o:spid="_x0000_s1093" type="#_x0000_t202" style="position:absolute;margin-left:0;margin-top:251.65pt;width:169.15pt;height:57.75pt;z-index:251777024;visibility:visible;mso-wrap-style:square;mso-wrap-distance-left:9pt;mso-wrap-distance-top:0;mso-wrap-distance-right:9pt;mso-wrap-distance-bottom:0;mso-position-horizontal:center;mso-position-horizontal-relative:margin;mso-position-vertical:absolute;mso-position-vertical-relative:text;v-text-anchor:top" o:gfxdata="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" fillcolor="#c06" strokeweight="1.5pt">
+              <v:shape w14:anchorId="58A877D6" id="Text Box 52" o:spid="_x0000_s1093" type="#_x0000_t202" style="position:absolute;margin-left:0;margin-top:251.65pt;width:169.15pt;height:57.75pt;z-index:251777024;visibility:visible;mso-wrap-style:square;mso-wrap-distance-left:9pt;mso-wrap-distance-top:0;mso-wrap-distance-right:9pt;mso-wrap-distance-bottom:0;mso-position-horizontal:center;mso-position-horizontal-relative:margin;mso-position-vertical:absolute;mso-position-vertical-relative:text;v-text-anchor:top" o:gfxdata="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" fillcolor="#c06" strokeweight="1.5pt">
                 <v:textbox>
                   <w:txbxContent>
                     <w:p>
@@ -18037,7 +18176,10 @@
                               <w:tab/>
                             </w:r>
                             <w:r>
-                              <w:t xml:space="preserve">RENT </w:t>
+                              <w:t xml:space="preserve">   FEE</w:t>
+                            </w:r>
+                            <w:r>
+                              <w:t xml:space="preserve"> </w:t>
                             </w:r>
                             <w:r>
                               <w:rPr>
@@ -18283,7 +18425,7 @@
           </mc:Choice>
           <mc:Fallback>
             <w:pict>
-              <v:shape w14:anchorId="7B73181F" id="_x0000_s1094" type="#_x0000_t202" style="position:absolute;margin-left:364.15pt;margin-top:0;width:186.75pt;height:237.75pt;z-index:-251556864;visibility:visible;mso-wrap-style:square;mso-width-percent:0;mso-height-percent:0;mso-wrap-distance-left:9pt;mso-wrap-distance-top:0;mso-wrap-distance-right:9pt;mso-wrap-distance-bottom:0;mso-position-horizontal:absolute;mso-position-horizontal-relative:text;mso-position-vertical:absolute;mso-position-vertical-relative:text;mso-width-percent:0;mso-height-percent:0;mso-width-relative:margin;mso-height-relative:margin;v-text-anchor:top" o:gfxdata="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" fillcolor="white [3201]" strokecolor="black [3213]" strokeweight="1.5pt">
+              <v:shape w14:anchorId="7B73181F" id="_x0000_s1094" type="#_x0000_t202" style="position:absolute;margin-left:364.15pt;margin-top:0;width:186.75pt;height:237.75pt;z-index:-251556864;visibility:visible;mso-wrap-style:square;mso-width-percent:0;mso-height-percent:0;mso-wrap-distance-left:9pt;mso-wrap-distance-top:0;mso-wrap-distance-right:9pt;mso-wrap-distance-bottom:0;mso-position-horizontal:absolute;mso-position-horizontal-relative:text;mso-position-vertical:absolute;mso-position-vertical-relative:text;mso-width-percent:0;mso-height-percent:0;mso-width-relative:margin;mso-height-relative:margin;v-text-anchor:top" o:gfxdata="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" fillcolor="white [3201]" strokecolor="black [3213]" strokeweight="1.5pt">
                 <v:textbox>
                   <w:txbxContent>
                     <w:p/>
@@ -18315,7 +18457,10 @@
                         <w:tab/>
                       </w:r>
                       <w:r>
-                        <w:t xml:space="preserve">RENT </w:t>
+                        <w:t xml:space="preserve">   FEE</w:t>
+                      </w:r>
+                      <w:r>
+                        <w:t xml:space="preserve"> </w:t>
                       </w:r>
                       <w:r>
                         <w:rPr>
@@ -18619,7 +18764,12 @@
                             </w:r>
                             <w:r>
                               <w:tab/>
-                              <w:t xml:space="preserve">RENT </w:t>
+                            </w:r>
+                            <w:r>
+                              <w:t xml:space="preserve">   FEE</w:t>
+                            </w:r>
+                            <w:r>
+                              <w:t xml:space="preserve"> </w:t>
                             </w:r>
                             <w:r>
                               <w:rPr>
@@ -18825,7 +18975,7 @@
           </mc:Choice>
           <mc:Fallback>
             <w:pict>
-              <v:shape w14:anchorId="68BB41C6" id="Text Box 38" o:spid="_x0000_s1095" type="#_x0000_t202" style="position:absolute;margin-left:0;margin-top:0;width:186.75pt;height:237.75pt;z-index:-251553792;visibility:visible;mso-wrap-style:square;mso-width-percent:0;mso-height-percent:0;mso-wrap-distance-left:9pt;mso-wrap-distance-top:0;mso-wrap-distance-right:9pt;mso-wrap-distance-bottom:0;mso-position-horizontal:center;mso-position-horizontal-relative:margin;mso-position-vertical:absolute;mso-position-vertical-relative:text;mso-width-percent:0;mso-height-percent:0;mso-width-relative:margin;mso-height-relative:margin;v-text-anchor:top" o:gfxdata="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" fillcolor="white [3201]" strokecolor="black [3213]" strokeweight="1.5pt">
+              <v:shape w14:anchorId="68BB41C6" id="Text Box 38" o:spid="_x0000_s1095" type="#_x0000_t202" style="position:absolute;margin-left:0;margin-top:0;width:186.75pt;height:237.75pt;z-index:-251553792;visibility:visible;mso-wrap-style:square;mso-width-percent:0;mso-height-percent:0;mso-wrap-distance-left:9pt;mso-wrap-distance-top:0;mso-wrap-distance-right:9pt;mso-wrap-distance-bottom:0;mso-position-horizontal:center;mso-position-horizontal-relative:margin;mso-position-vertical:absolute;mso-position-vertical-relative:text;mso-width-percent:0;mso-height-percent:0;mso-width-relative:margin;mso-height-relative:margin;v-text-anchor:top" o:gfxdata="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" fillcolor="white [3201]" strokecolor="black [3213]" strokeweight="1.5pt">
                 <v:textbox>
                   <w:txbxContent>
                     <w:p/>
@@ -18849,7 +18999,12 @@
                       </w:r>
                       <w:r>
                         <w:tab/>
-                        <w:t xml:space="preserve">RENT </w:t>
+                      </w:r>
+                      <w:r>
+                        <w:t xml:space="preserve">   FEE</w:t>
+                      </w:r>
+                      <w:r>
+                        <w:t xml:space="preserve"> </w:t>
                       </w:r>
                       <w:r>
                         <w:rPr>
@@ -19113,7 +19268,10 @@
                             </w:r>
                             <w:r>
                               <w:tab/>
-                              <w:t xml:space="preserve">RENT </w:t>
+                              <w:t xml:space="preserve">   FEE</w:t>
+                            </w:r>
+                            <w:r>
+                              <w:t xml:space="preserve"> </w:t>
                             </w:r>
                             <w:r>
                               <w:rPr>
@@ -19310,7 +19468,7 @@
           </mc:Choice>
           <mc:Fallback>
             <w:pict>
-              <v:shape w14:anchorId="31D8C757" id="Text Box 47" o:spid="_x0000_s1096" type="#_x0000_t202" style="position:absolute;margin-left:-29.35pt;margin-top:0;width:186.75pt;height:236.9pt;z-index:-251549696;visibility:visible;mso-wrap-style:square;mso-width-percent:0;mso-height-percent:0;mso-wrap-distance-left:9pt;mso-wrap-distance-top:0;mso-wrap-distance-right:9pt;mso-wrap-distance-bottom:0;mso-position-horizontal:absolute;mso-position-horizontal-relative:margin;mso-position-vertical:absolute;mso-position-vertical-relative:text;mso-width-percent:0;mso-height-percent:0;mso-width-relative:margin;mso-height-relative:margin;v-text-anchor:top" o:gfxdata="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" fillcolor="white [3201]" strokecolor="black [3213]" strokeweight="1.5pt">
+              <v:shape w14:anchorId="31D8C757" id="Text Box 47" o:spid="_x0000_s1096" type="#_x0000_t202" style="position:absolute;margin-left:-29.35pt;margin-top:0;width:186.75pt;height:236.9pt;z-index:-251549696;visibility:visible;mso-wrap-style:square;mso-width-percent:0;mso-height-percent:0;mso-wrap-distance-left:9pt;mso-wrap-distance-top:0;mso-wrap-distance-right:9pt;mso-wrap-distance-bottom:0;mso-position-horizontal:absolute;mso-position-horizontal-relative:margin;mso-position-vertical:absolute;mso-position-vertical-relative:text;mso-width-percent:0;mso-height-percent:0;mso-width-relative:margin;mso-height-relative:margin;v-text-anchor:top" o:gfxdata="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" fillcolor="white [3201]" strokecolor="black [3213]" strokeweight="1.5pt">
                 <v:textbox>
                   <w:txbxContent>
                     <w:p/>
@@ -19334,7 +19492,10 @@
                       </w:r>
                       <w:r>
                         <w:tab/>
-                        <w:t xml:space="preserve">RENT </w:t>
+                        <w:t xml:space="preserve">   FEE</w:t>
+                      </w:r>
+                      <w:r>
+                        <w:t xml:space="preserve"> </w:t>
                       </w:r>
                       <w:r>
                         <w:rPr>
@@ -19599,7 +19760,7 @@
           </mc:Choice>
           <mc:Fallback>
             <w:pict>
-              <v:shape w14:anchorId="29C9E0C2" id="Text Box 48" o:spid="_x0000_s1097" type="#_x0000_t202" style="position:absolute;margin-left:-20.65pt;margin-top:7.15pt;width:169.1pt;height:57.7pt;z-index:251768832;visibility:visible;mso-wrap-style:square;mso-wrap-distance-left:9pt;mso-wrap-distance-top:0;mso-wrap-distance-right:9pt;mso-wrap-distance-bottom:0;mso-position-horizontal:absolute;mso-position-horizontal-relative:margin;mso-position-vertical:absolute;mso-position-vertical-relative:text;v-text-anchor:top" o:gfxdata="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" fillcolor="#ffc000" strokeweight="1.5pt">
+              <v:shape w14:anchorId="29C9E0C2" id="Text Box 48" o:spid="_x0000_s1097" type="#_x0000_t202" style="position:absolute;margin-left:-20.65pt;margin-top:7.15pt;width:169.1pt;height:57.7pt;z-index:251768832;visibility:visible;mso-wrap-style:square;mso-wrap-distance-left:9pt;mso-wrap-distance-top:0;mso-wrap-distance-right:9pt;mso-wrap-distance-bottom:0;mso-position-horizontal:absolute;mso-position-horizontal-relative:margin;mso-position-vertical:absolute;mso-position-vertical-relative:text;v-text-anchor:top" o:gfxdata="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" fillcolor="#ffc000" strokeweight="1.5pt">
                 <v:textbox>
                   <w:txbxContent>
                     <w:p>
@@ -19715,7 +19876,7 @@
           </mc:Choice>
           <mc:Fallback>
             <w:pict>
-              <v:shape w14:anchorId="2A4E6044" id="Text Box 3" o:spid="_x0000_s1098" type="#_x0000_t202" style="position:absolute;margin-left:372.9pt;margin-top:7.4pt;width:169.15pt;height:57.75pt;z-index:251760640;visibility:visible;mso-wrap-style:square;mso-wrap-distance-left:9pt;mso-wrap-distance-top:0;mso-wrap-distance-right:9pt;mso-wrap-distance-bottom:0;mso-position-horizontal:absolute;mso-position-horizontal-relative:text;mso-position-vertical:absolute;mso-position-vertical-relative:text;v-text-anchor:top" o:gfxdata="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" fillcolor="#ffc000" strokeweight="1.5pt">
+              <v:shape w14:anchorId="2A4E6044" id="Text Box 3" o:spid="_x0000_s1098" type="#_x0000_t202" style="position:absolute;margin-left:372.9pt;margin-top:7.4pt;width:169.15pt;height:57.75pt;z-index:251760640;visibility:visible;mso-wrap-style:square;mso-wrap-distance-left:9pt;mso-wrap-distance-top:0;mso-wrap-distance-right:9pt;mso-wrap-distance-bottom:0;mso-position-horizontal:absolute;mso-position-horizontal-relative:text;mso-position-vertical:absolute;mso-position-vertical-relative:text;v-text-anchor:top" o:gfxdata="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" fillcolor="#ffc000" strokeweight="1.5pt">
                 <v:textbox>
                   <w:txbxContent>
                     <w:p>
@@ -19839,7 +20000,7 @@
           </mc:Choice>
           <mc:Fallback>
             <w:pict>
-              <v:shape w14:anchorId="4161E619" id="Text Box 46" o:spid="_x0000_s1099" type="#_x0000_t202" style="position:absolute;margin-left:0;margin-top:7.2pt;width:169.1pt;height:57.7pt;z-index:251764736;visibility:visible;mso-wrap-style:square;mso-wrap-distance-left:9pt;mso-wrap-distance-top:0;mso-wrap-distance-right:9pt;mso-wrap-distance-bottom:0;mso-position-horizontal:center;mso-position-horizontal-relative:margin;mso-position-vertical:absolute;mso-position-vertical-relative:text;v-text-anchor:top" o:gfxdata="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" fillcolor="#ffc000" strokeweight="1.5pt">
+              <v:shape w14:anchorId="4161E619" id="Text Box 46" o:spid="_x0000_s1099" type="#_x0000_t202" style="position:absolute;margin-left:0;margin-top:7.2pt;width:169.1pt;height:57.7pt;z-index:251764736;visibility:visible;mso-wrap-style:square;mso-wrap-distance-left:9pt;mso-wrap-distance-top:0;mso-wrap-distance-right:9pt;mso-wrap-distance-bottom:0;mso-position-horizontal:center;mso-position-horizontal-relative:margin;mso-position-vertical:absolute;mso-position-vertical-relative:text;v-text-anchor:top" o:gfxdata="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" fillcolor="#ffc000" strokeweight="1.5pt">
                 <v:textbox>
                   <w:txbxContent>
                     <w:p>

</xml_diff>